<commit_message>
Correction de la BDD + doc technique + création des classes
</commit_message>
<xml_diff>
--- a/docs/analysis/documentation_technique.docx
+++ b/docs/analysis/documentation_technique.docx
@@ -589,7 +589,7 @@
           <w:r>
             <w:fldChar w:fldCharType="separate"/>
           </w:r>
-          <w:hyperlink w:anchor="_Toc41387840" w:history="1">
+          <w:hyperlink w:anchor="_Toc41394694" w:history="1">
             <w:r>
               <w:rPr>
                 <w:rStyle w:val="Hyperlink"/>
@@ -616,7 +616,7 @@
                 <w:noProof/>
                 <w:webHidden/>
               </w:rPr>
-              <w:instrText xml:space="preserve"> PAGEREF _Toc41387840 \h </w:instrText>
+              <w:instrText xml:space="preserve"> PAGEREF _Toc41394694 \h </w:instrText>
             </w:r>
             <w:r>
               <w:rPr>
@@ -657,7 +657,7 @@
               <w:lang w:eastAsia="fr-CH"/>
             </w:rPr>
           </w:pPr>
-          <w:hyperlink w:anchor="_Toc41387841" w:history="1">
+          <w:hyperlink w:anchor="_Toc41394695" w:history="1">
             <w:r>
               <w:rPr>
                 <w:rStyle w:val="Hyperlink"/>
@@ -684,75 +684,7 @@
                 <w:noProof/>
                 <w:webHidden/>
               </w:rPr>
-              <w:instrText xml:space="preserve"> PAGEREF _Toc41387841 \h </w:instrText>
-            </w:r>
-            <w:r>
-              <w:rPr>
-                <w:noProof/>
-                <w:webHidden/>
-              </w:rPr>
-            </w:r>
-            <w:r>
-              <w:rPr>
-                <w:noProof/>
-                <w:webHidden/>
-              </w:rPr>
-              <w:fldChar w:fldCharType="separate"/>
-            </w:r>
-            <w:r>
-              <w:rPr>
-                <w:noProof/>
-                <w:webHidden/>
-              </w:rPr>
-              <w:t>3</w:t>
-            </w:r>
-            <w:r>
-              <w:rPr>
-                <w:noProof/>
-                <w:webHidden/>
-              </w:rPr>
-              <w:fldChar w:fldCharType="end"/>
-            </w:r>
-          </w:hyperlink>
-        </w:p>
-        <w:p>
-          <w:pPr>
-            <w:pStyle w:val="TOC1"/>
-            <w:rPr>
-              <w:noProof/>
-              <w:sz w:val="22"/>
-              <w:szCs w:val="22"/>
-              <w:lang w:eastAsia="fr-CH"/>
-            </w:rPr>
-          </w:pPr>
-          <w:hyperlink w:anchor="_Toc41387842" w:history="1">
-            <w:r>
-              <w:rPr>
-                <w:rStyle w:val="Hyperlink"/>
-                <w:noProof/>
-              </w:rPr>
-              <w:t>Analyse fonctionnelle</w:t>
-            </w:r>
-            <w:r>
-              <w:rPr>
-                <w:noProof/>
-                <w:webHidden/>
-              </w:rPr>
-              <w:tab/>
-            </w:r>
-            <w:r>
-              <w:rPr>
-                <w:noProof/>
-                <w:webHidden/>
-              </w:rPr>
-              <w:fldChar w:fldCharType="begin"/>
-            </w:r>
-            <w:r>
-              <w:rPr>
-                <w:noProof/>
-                <w:webHidden/>
-              </w:rPr>
-              <w:instrText xml:space="preserve"> PAGEREF _Toc41387842 \h </w:instrText>
+              <w:instrText xml:space="preserve"> PAGEREF _Toc41394695 \h </w:instrText>
             </w:r>
             <w:r>
               <w:rPr>
@@ -796,12 +728,435 @@
               <w:lang w:eastAsia="fr-CH"/>
             </w:rPr>
           </w:pPr>
-          <w:hyperlink w:anchor="_Toc41387843" w:history="1">
+          <w:hyperlink w:anchor="_Toc41394696" w:history="1">
             <w:r>
               <w:rPr>
                 <w:rStyle w:val="Hyperlink"/>
                 <w:noProof/>
               </w:rPr>
+              <w:t>Sujet du TPI</w:t>
+            </w:r>
+            <w:r>
+              <w:rPr>
+                <w:noProof/>
+                <w:webHidden/>
+              </w:rPr>
+              <w:tab/>
+            </w:r>
+            <w:r>
+              <w:rPr>
+                <w:noProof/>
+                <w:webHidden/>
+              </w:rPr>
+              <w:fldChar w:fldCharType="begin"/>
+            </w:r>
+            <w:r>
+              <w:rPr>
+                <w:noProof/>
+                <w:webHidden/>
+              </w:rPr>
+              <w:instrText xml:space="preserve"> PAGEREF _Toc41394696 \h </w:instrText>
+            </w:r>
+            <w:r>
+              <w:rPr>
+                <w:noProof/>
+                <w:webHidden/>
+              </w:rPr>
+            </w:r>
+            <w:r>
+              <w:rPr>
+                <w:noProof/>
+                <w:webHidden/>
+              </w:rPr>
+              <w:fldChar w:fldCharType="separate"/>
+            </w:r>
+            <w:r>
+              <w:rPr>
+                <w:noProof/>
+                <w:webHidden/>
+              </w:rPr>
+              <w:t>3</w:t>
+            </w:r>
+            <w:r>
+              <w:rPr>
+                <w:noProof/>
+                <w:webHidden/>
+              </w:rPr>
+              <w:fldChar w:fldCharType="end"/>
+            </w:r>
+          </w:hyperlink>
+        </w:p>
+        <w:p>
+          <w:pPr>
+            <w:pStyle w:val="TOC2"/>
+            <w:tabs>
+              <w:tab w:val="right" w:leader="dot" w:pos="9062"/>
+            </w:tabs>
+            <w:rPr>
+              <w:noProof/>
+              <w:sz w:val="22"/>
+              <w:szCs w:val="22"/>
+              <w:lang w:eastAsia="fr-CH"/>
+            </w:rPr>
+          </w:pPr>
+          <w:hyperlink w:anchor="_Toc41394697" w:history="1">
+            <w:r>
+              <w:rPr>
+                <w:rStyle w:val="Hyperlink"/>
+                <w:noProof/>
+              </w:rPr>
+              <w:t>Objectif</w:t>
+            </w:r>
+            <w:r>
+              <w:rPr>
+                <w:noProof/>
+                <w:webHidden/>
+              </w:rPr>
+              <w:tab/>
+            </w:r>
+            <w:r>
+              <w:rPr>
+                <w:noProof/>
+                <w:webHidden/>
+              </w:rPr>
+              <w:fldChar w:fldCharType="begin"/>
+            </w:r>
+            <w:r>
+              <w:rPr>
+                <w:noProof/>
+                <w:webHidden/>
+              </w:rPr>
+              <w:instrText xml:space="preserve"> PAGEREF _Toc41394697 \h </w:instrText>
+            </w:r>
+            <w:r>
+              <w:rPr>
+                <w:noProof/>
+                <w:webHidden/>
+              </w:rPr>
+            </w:r>
+            <w:r>
+              <w:rPr>
+                <w:noProof/>
+                <w:webHidden/>
+              </w:rPr>
+              <w:fldChar w:fldCharType="separate"/>
+            </w:r>
+            <w:r>
+              <w:rPr>
+                <w:noProof/>
+                <w:webHidden/>
+              </w:rPr>
+              <w:t>3</w:t>
+            </w:r>
+            <w:r>
+              <w:rPr>
+                <w:noProof/>
+                <w:webHidden/>
+              </w:rPr>
+              <w:fldChar w:fldCharType="end"/>
+            </w:r>
+          </w:hyperlink>
+        </w:p>
+        <w:p>
+          <w:pPr>
+            <w:pStyle w:val="TOC2"/>
+            <w:tabs>
+              <w:tab w:val="right" w:leader="dot" w:pos="9062"/>
+            </w:tabs>
+            <w:rPr>
+              <w:noProof/>
+              <w:sz w:val="22"/>
+              <w:szCs w:val="22"/>
+              <w:lang w:eastAsia="fr-CH"/>
+            </w:rPr>
+          </w:pPr>
+          <w:hyperlink w:anchor="_Toc41394698" w:history="1">
+            <w:r>
+              <w:rPr>
+                <w:rStyle w:val="Hyperlink"/>
+                <w:noProof/>
+              </w:rPr>
+              <w:t>Points techniques spécifiés au projet</w:t>
+            </w:r>
+            <w:r>
+              <w:rPr>
+                <w:noProof/>
+                <w:webHidden/>
+              </w:rPr>
+              <w:tab/>
+            </w:r>
+            <w:r>
+              <w:rPr>
+                <w:noProof/>
+                <w:webHidden/>
+              </w:rPr>
+              <w:fldChar w:fldCharType="begin"/>
+            </w:r>
+            <w:r>
+              <w:rPr>
+                <w:noProof/>
+                <w:webHidden/>
+              </w:rPr>
+              <w:instrText xml:space="preserve"> PAGEREF _Toc41394698 \h </w:instrText>
+            </w:r>
+            <w:r>
+              <w:rPr>
+                <w:noProof/>
+                <w:webHidden/>
+              </w:rPr>
+            </w:r>
+            <w:r>
+              <w:rPr>
+                <w:noProof/>
+                <w:webHidden/>
+              </w:rPr>
+              <w:fldChar w:fldCharType="separate"/>
+            </w:r>
+            <w:r>
+              <w:rPr>
+                <w:noProof/>
+                <w:webHidden/>
+              </w:rPr>
+              <w:t>3</w:t>
+            </w:r>
+            <w:r>
+              <w:rPr>
+                <w:noProof/>
+                <w:webHidden/>
+              </w:rPr>
+              <w:fldChar w:fldCharType="end"/>
+            </w:r>
+          </w:hyperlink>
+        </w:p>
+        <w:p>
+          <w:pPr>
+            <w:pStyle w:val="TOC2"/>
+            <w:tabs>
+              <w:tab w:val="right" w:leader="dot" w:pos="9062"/>
+            </w:tabs>
+            <w:rPr>
+              <w:noProof/>
+              <w:sz w:val="22"/>
+              <w:szCs w:val="22"/>
+              <w:lang w:eastAsia="fr-CH"/>
+            </w:rPr>
+          </w:pPr>
+          <w:hyperlink w:anchor="_Toc41394699" w:history="1">
+            <w:r>
+              <w:rPr>
+                <w:rStyle w:val="Hyperlink"/>
+                <w:noProof/>
+              </w:rPr>
+              <w:t>Environnement de développement</w:t>
+            </w:r>
+            <w:r>
+              <w:rPr>
+                <w:noProof/>
+                <w:webHidden/>
+              </w:rPr>
+              <w:tab/>
+            </w:r>
+            <w:r>
+              <w:rPr>
+                <w:noProof/>
+                <w:webHidden/>
+              </w:rPr>
+              <w:fldChar w:fldCharType="begin"/>
+            </w:r>
+            <w:r>
+              <w:rPr>
+                <w:noProof/>
+                <w:webHidden/>
+              </w:rPr>
+              <w:instrText xml:space="preserve"> PAGEREF _Toc41394699 \h </w:instrText>
+            </w:r>
+            <w:r>
+              <w:rPr>
+                <w:noProof/>
+                <w:webHidden/>
+              </w:rPr>
+            </w:r>
+            <w:r>
+              <w:rPr>
+                <w:noProof/>
+                <w:webHidden/>
+              </w:rPr>
+              <w:fldChar w:fldCharType="separate"/>
+            </w:r>
+            <w:r>
+              <w:rPr>
+                <w:noProof/>
+                <w:webHidden/>
+              </w:rPr>
+              <w:t>3</w:t>
+            </w:r>
+            <w:r>
+              <w:rPr>
+                <w:noProof/>
+                <w:webHidden/>
+              </w:rPr>
+              <w:fldChar w:fldCharType="end"/>
+            </w:r>
+          </w:hyperlink>
+        </w:p>
+        <w:p>
+          <w:pPr>
+            <w:pStyle w:val="TOC2"/>
+            <w:tabs>
+              <w:tab w:val="right" w:leader="dot" w:pos="9062"/>
+            </w:tabs>
+            <w:rPr>
+              <w:noProof/>
+              <w:sz w:val="22"/>
+              <w:szCs w:val="22"/>
+              <w:lang w:eastAsia="fr-CH"/>
+            </w:rPr>
+          </w:pPr>
+          <w:hyperlink w:anchor="_Toc41394700" w:history="1">
+            <w:r>
+              <w:rPr>
+                <w:rStyle w:val="Hyperlink"/>
+                <w:noProof/>
+              </w:rPr>
+              <w:t>Livrables</w:t>
+            </w:r>
+            <w:r>
+              <w:rPr>
+                <w:noProof/>
+                <w:webHidden/>
+              </w:rPr>
+              <w:tab/>
+            </w:r>
+            <w:r>
+              <w:rPr>
+                <w:noProof/>
+                <w:webHidden/>
+              </w:rPr>
+              <w:fldChar w:fldCharType="begin"/>
+            </w:r>
+            <w:r>
+              <w:rPr>
+                <w:noProof/>
+                <w:webHidden/>
+              </w:rPr>
+              <w:instrText xml:space="preserve"> PAGEREF _Toc41394700 \h </w:instrText>
+            </w:r>
+            <w:r>
+              <w:rPr>
+                <w:noProof/>
+                <w:webHidden/>
+              </w:rPr>
+            </w:r>
+            <w:r>
+              <w:rPr>
+                <w:noProof/>
+                <w:webHidden/>
+              </w:rPr>
+              <w:fldChar w:fldCharType="separate"/>
+            </w:r>
+            <w:r>
+              <w:rPr>
+                <w:noProof/>
+                <w:webHidden/>
+              </w:rPr>
+              <w:t>3</w:t>
+            </w:r>
+            <w:r>
+              <w:rPr>
+                <w:noProof/>
+                <w:webHidden/>
+              </w:rPr>
+              <w:fldChar w:fldCharType="end"/>
+            </w:r>
+          </w:hyperlink>
+        </w:p>
+        <w:p>
+          <w:pPr>
+            <w:pStyle w:val="TOC1"/>
+            <w:rPr>
+              <w:noProof/>
+              <w:sz w:val="22"/>
+              <w:szCs w:val="22"/>
+              <w:lang w:eastAsia="fr-CH"/>
+            </w:rPr>
+          </w:pPr>
+          <w:hyperlink w:anchor="_Toc41394701" w:history="1">
+            <w:r>
+              <w:rPr>
+                <w:rStyle w:val="Hyperlink"/>
+                <w:noProof/>
+              </w:rPr>
+              <w:t>Analyse fonctionnelle</w:t>
+            </w:r>
+            <w:r>
+              <w:rPr>
+                <w:noProof/>
+                <w:webHidden/>
+              </w:rPr>
+              <w:tab/>
+            </w:r>
+            <w:r>
+              <w:rPr>
+                <w:noProof/>
+                <w:webHidden/>
+              </w:rPr>
+              <w:fldChar w:fldCharType="begin"/>
+            </w:r>
+            <w:r>
+              <w:rPr>
+                <w:noProof/>
+                <w:webHidden/>
+              </w:rPr>
+              <w:instrText xml:space="preserve"> PAGEREF _Toc41394701 \h </w:instrText>
+            </w:r>
+            <w:r>
+              <w:rPr>
+                <w:noProof/>
+                <w:webHidden/>
+              </w:rPr>
+            </w:r>
+            <w:r>
+              <w:rPr>
+                <w:noProof/>
+                <w:webHidden/>
+              </w:rPr>
+              <w:fldChar w:fldCharType="separate"/>
+            </w:r>
+            <w:r>
+              <w:rPr>
+                <w:noProof/>
+                <w:webHidden/>
+              </w:rPr>
+              <w:t>4</w:t>
+            </w:r>
+            <w:r>
+              <w:rPr>
+                <w:noProof/>
+                <w:webHidden/>
+              </w:rPr>
+              <w:fldChar w:fldCharType="end"/>
+            </w:r>
+          </w:hyperlink>
+        </w:p>
+        <w:p>
+          <w:pPr>
+            <w:pStyle w:val="TOC2"/>
+            <w:tabs>
+              <w:tab w:val="right" w:leader="dot" w:pos="9062"/>
+            </w:tabs>
+            <w:rPr>
+              <w:noProof/>
+              <w:sz w:val="22"/>
+              <w:szCs w:val="22"/>
+              <w:lang w:eastAsia="fr-CH"/>
+            </w:rPr>
+          </w:pPr>
+          <w:hyperlink w:anchor="_Toc41394702" w:history="1">
+            <w:r>
+              <w:rPr>
+                <w:rStyle w:val="Hyperlink"/>
+                <w:noProof/>
+              </w:rPr>
               <w:t>Visiteur</w:t>
             </w:r>
             <w:r>
@@ -823,7 +1178,7 @@
                 <w:noProof/>
                 <w:webHidden/>
               </w:rPr>
-              <w:instrText xml:space="preserve"> PAGEREF _Toc41387843 \h </w:instrText>
+              <w:instrText xml:space="preserve"> PAGEREF _Toc41394702 \h </w:instrText>
             </w:r>
             <w:r>
               <w:rPr>
@@ -843,7 +1198,7 @@
                 <w:noProof/>
                 <w:webHidden/>
               </w:rPr>
-              <w:t>3</w:t>
+              <w:t>4</w:t>
             </w:r>
             <w:r>
               <w:rPr>
@@ -868,7 +1223,7 @@
               <w:lang w:eastAsia="fr-CH"/>
             </w:rPr>
           </w:pPr>
-          <w:hyperlink w:anchor="_Toc41387844" w:history="1">
+          <w:hyperlink w:anchor="_Toc41394703" w:history="1">
             <w:r>
               <w:rPr>
                 <w:rStyle w:val="Hyperlink"/>
@@ -911,7 +1266,7 @@
                 <w:noProof/>
                 <w:webHidden/>
               </w:rPr>
-              <w:instrText xml:space="preserve"> PAGEREF _Toc41387844 \h </w:instrText>
+              <w:instrText xml:space="preserve"> PAGEREF _Toc41394703 \h </w:instrText>
             </w:r>
             <w:r>
               <w:rPr>
@@ -931,7 +1286,7 @@
                 <w:noProof/>
                 <w:webHidden/>
               </w:rPr>
-              <w:t>3</w:t>
+              <w:t>4</w:t>
             </w:r>
             <w:r>
               <w:rPr>
@@ -956,7 +1311,7 @@
               <w:lang w:eastAsia="fr-CH"/>
             </w:rPr>
           </w:pPr>
-          <w:hyperlink w:anchor="_Toc41387845" w:history="1">
+          <w:hyperlink w:anchor="_Toc41394704" w:history="1">
             <w:r>
               <w:rPr>
                 <w:rStyle w:val="Hyperlink"/>
@@ -999,7 +1354,7 @@
                 <w:noProof/>
                 <w:webHidden/>
               </w:rPr>
-              <w:instrText xml:space="preserve"> PAGEREF _Toc41387845 \h </w:instrText>
+              <w:instrText xml:space="preserve"> PAGEREF _Toc41394704 \h </w:instrText>
             </w:r>
             <w:r>
               <w:rPr>
@@ -1044,7 +1399,7 @@
               <w:lang w:eastAsia="fr-CH"/>
             </w:rPr>
           </w:pPr>
-          <w:hyperlink w:anchor="_Toc41387846" w:history="1">
+          <w:hyperlink w:anchor="_Toc41394705" w:history="1">
             <w:r>
               <w:rPr>
                 <w:rStyle w:val="Hyperlink"/>
@@ -1087,7 +1442,7 @@
                 <w:noProof/>
                 <w:webHidden/>
               </w:rPr>
-              <w:instrText xml:space="preserve"> PAGEREF _Toc41387846 \h </w:instrText>
+              <w:instrText xml:space="preserve"> PAGEREF _Toc41394705 \h </w:instrText>
             </w:r>
             <w:r>
               <w:rPr>
@@ -1132,7 +1487,7 @@
               <w:lang w:eastAsia="fr-CH"/>
             </w:rPr>
           </w:pPr>
-          <w:hyperlink w:anchor="_Toc41387847" w:history="1">
+          <w:hyperlink w:anchor="_Toc41394706" w:history="1">
             <w:r>
               <w:rPr>
                 <w:rStyle w:val="Hyperlink"/>
@@ -1175,7 +1530,7 @@
                 <w:noProof/>
                 <w:webHidden/>
               </w:rPr>
-              <w:instrText xml:space="preserve"> PAGEREF _Toc41387847 \h </w:instrText>
+              <w:instrText xml:space="preserve"> PAGEREF _Toc41394706 \h </w:instrText>
             </w:r>
             <w:r>
               <w:rPr>
@@ -1220,7 +1575,7 @@
               <w:lang w:eastAsia="fr-CH"/>
             </w:rPr>
           </w:pPr>
-          <w:hyperlink w:anchor="_Toc41387848" w:history="1">
+          <w:hyperlink w:anchor="_Toc41394707" w:history="1">
             <w:r>
               <w:rPr>
                 <w:rStyle w:val="Hyperlink"/>
@@ -1263,7 +1618,7 @@
                 <w:noProof/>
                 <w:webHidden/>
               </w:rPr>
-              <w:instrText xml:space="preserve"> PAGEREF _Toc41387848 \h </w:instrText>
+              <w:instrText xml:space="preserve"> PAGEREF _Toc41394707 \h </w:instrText>
             </w:r>
             <w:r>
               <w:rPr>
@@ -1308,7 +1663,7 @@
               <w:lang w:eastAsia="fr-CH"/>
             </w:rPr>
           </w:pPr>
-          <w:hyperlink w:anchor="_Toc41387849" w:history="1">
+          <w:hyperlink w:anchor="_Toc41394708" w:history="1">
             <w:r>
               <w:rPr>
                 <w:rStyle w:val="Hyperlink"/>
@@ -1351,7 +1706,7 @@
                 <w:noProof/>
                 <w:webHidden/>
               </w:rPr>
-              <w:instrText xml:space="preserve"> PAGEREF _Toc41387849 \h </w:instrText>
+              <w:instrText xml:space="preserve"> PAGEREF _Toc41394708 \h </w:instrText>
             </w:r>
             <w:r>
               <w:rPr>
@@ -1395,7 +1750,7 @@
               <w:lang w:eastAsia="fr-CH"/>
             </w:rPr>
           </w:pPr>
-          <w:hyperlink w:anchor="_Toc41387850" w:history="1">
+          <w:hyperlink w:anchor="_Toc41394709" w:history="1">
             <w:r>
               <w:rPr>
                 <w:rStyle w:val="Hyperlink"/>
@@ -1422,7 +1777,7 @@
                 <w:noProof/>
                 <w:webHidden/>
               </w:rPr>
-              <w:instrText xml:space="preserve"> PAGEREF _Toc41387850 \h </w:instrText>
+              <w:instrText xml:space="preserve"> PAGEREF _Toc41394709 \h </w:instrText>
             </w:r>
             <w:r>
               <w:rPr>
@@ -1467,7 +1822,7 @@
               <w:lang w:eastAsia="fr-CH"/>
             </w:rPr>
           </w:pPr>
-          <w:hyperlink w:anchor="_Toc41387851" w:history="1">
+          <w:hyperlink w:anchor="_Toc41394710" w:history="1">
             <w:r>
               <w:rPr>
                 <w:rStyle w:val="Hyperlink"/>
@@ -1510,7 +1865,7 @@
                 <w:noProof/>
                 <w:webHidden/>
               </w:rPr>
-              <w:instrText xml:space="preserve"> PAGEREF _Toc41387851 \h </w:instrText>
+              <w:instrText xml:space="preserve"> PAGEREF _Toc41394710 \h </w:instrText>
             </w:r>
             <w:r>
               <w:rPr>
@@ -1555,7 +1910,7 @@
               <w:lang w:eastAsia="fr-CH"/>
             </w:rPr>
           </w:pPr>
-          <w:hyperlink w:anchor="_Toc41387852" w:history="1">
+          <w:hyperlink w:anchor="_Toc41394711" w:history="1">
             <w:r>
               <w:rPr>
                 <w:rStyle w:val="Hyperlink"/>
@@ -1598,7 +1953,7 @@
                 <w:noProof/>
                 <w:webHidden/>
               </w:rPr>
-              <w:instrText xml:space="preserve"> PAGEREF _Toc41387852 \h </w:instrText>
+              <w:instrText xml:space="preserve"> PAGEREF _Toc41394711 \h </w:instrText>
             </w:r>
             <w:r>
               <w:rPr>
@@ -1643,7 +1998,7 @@
               <w:lang w:eastAsia="fr-CH"/>
             </w:rPr>
           </w:pPr>
-          <w:hyperlink w:anchor="_Toc41387853" w:history="1">
+          <w:hyperlink w:anchor="_Toc41394712" w:history="1">
             <w:r>
               <w:rPr>
                 <w:rStyle w:val="Hyperlink"/>
@@ -1686,7 +2041,7 @@
                 <w:noProof/>
                 <w:webHidden/>
               </w:rPr>
-              <w:instrText xml:space="preserve"> PAGEREF _Toc41387853 \h </w:instrText>
+              <w:instrText xml:space="preserve"> PAGEREF _Toc41394712 \h </w:instrText>
             </w:r>
             <w:r>
               <w:rPr>
@@ -1731,7 +2086,7 @@
               <w:lang w:eastAsia="fr-CH"/>
             </w:rPr>
           </w:pPr>
-          <w:hyperlink w:anchor="_Toc41387854" w:history="1">
+          <w:hyperlink w:anchor="_Toc41394713" w:history="1">
             <w:r>
               <w:rPr>
                 <w:rStyle w:val="Hyperlink"/>
@@ -1774,7 +2129,7 @@
                 <w:noProof/>
                 <w:webHidden/>
               </w:rPr>
-              <w:instrText xml:space="preserve"> PAGEREF _Toc41387854 \h </w:instrText>
+              <w:instrText xml:space="preserve"> PAGEREF _Toc41394713 \h </w:instrText>
             </w:r>
             <w:r>
               <w:rPr>
@@ -1819,7 +2174,7 @@
               <w:lang w:eastAsia="fr-CH"/>
             </w:rPr>
           </w:pPr>
-          <w:hyperlink w:anchor="_Toc41387855" w:history="1">
+          <w:hyperlink w:anchor="_Toc41394714" w:history="1">
             <w:r>
               <w:rPr>
                 <w:rStyle w:val="Hyperlink"/>
@@ -1862,7 +2217,7 @@
                 <w:noProof/>
                 <w:webHidden/>
               </w:rPr>
-              <w:instrText xml:space="preserve"> PAGEREF _Toc41387855 \h </w:instrText>
+              <w:instrText xml:space="preserve"> PAGEREF _Toc41394714 \h </w:instrText>
             </w:r>
             <w:r>
               <w:rPr>
@@ -1906,7 +2261,7 @@
               <w:lang w:eastAsia="fr-CH"/>
             </w:rPr>
           </w:pPr>
-          <w:hyperlink w:anchor="_Toc41387856" w:history="1">
+          <w:hyperlink w:anchor="_Toc41394715" w:history="1">
             <w:r>
               <w:rPr>
                 <w:rStyle w:val="Hyperlink"/>
@@ -1933,7 +2288,7 @@
                 <w:noProof/>
                 <w:webHidden/>
               </w:rPr>
-              <w:instrText xml:space="preserve"> PAGEREF _Toc41387856 \h </w:instrText>
+              <w:instrText xml:space="preserve"> PAGEREF _Toc41394715 \h </w:instrText>
             </w:r>
             <w:r>
               <w:rPr>
@@ -1978,7 +2333,7 @@
               <w:lang w:eastAsia="fr-CH"/>
             </w:rPr>
           </w:pPr>
-          <w:hyperlink w:anchor="_Toc41387857" w:history="1">
+          <w:hyperlink w:anchor="_Toc41394716" w:history="1">
             <w:r>
               <w:rPr>
                 <w:rStyle w:val="Hyperlink"/>
@@ -2021,7 +2376,7 @@
                 <w:noProof/>
                 <w:webHidden/>
               </w:rPr>
-              <w:instrText xml:space="preserve"> PAGEREF _Toc41387857 \h </w:instrText>
+              <w:instrText xml:space="preserve"> PAGEREF _Toc41394716 \h </w:instrText>
             </w:r>
             <w:r>
               <w:rPr>
@@ -2066,7 +2421,7 @@
               <w:lang w:eastAsia="fr-CH"/>
             </w:rPr>
           </w:pPr>
-          <w:hyperlink w:anchor="_Toc41387858" w:history="1">
+          <w:hyperlink w:anchor="_Toc41394717" w:history="1">
             <w:r>
               <w:rPr>
                 <w:rStyle w:val="Hyperlink"/>
@@ -2109,7 +2464,7 @@
                 <w:noProof/>
                 <w:webHidden/>
               </w:rPr>
-              <w:instrText xml:space="preserve"> PAGEREF _Toc41387858 \h </w:instrText>
+              <w:instrText xml:space="preserve"> PAGEREF _Toc41394717 \h </w:instrText>
             </w:r>
             <w:r>
               <w:rPr>
@@ -2150,7 +2505,7 @@
               <w:lang w:eastAsia="fr-CH"/>
             </w:rPr>
           </w:pPr>
-          <w:hyperlink w:anchor="_Toc41387859" w:history="1">
+          <w:hyperlink w:anchor="_Toc41394718" w:history="1">
             <w:r>
               <w:rPr>
                 <w:rStyle w:val="Hyperlink"/>
@@ -2177,7 +2532,7 @@
                 <w:noProof/>
                 <w:webHidden/>
               </w:rPr>
-              <w:instrText xml:space="preserve"> PAGEREF _Toc41387859 \h </w:instrText>
+              <w:instrText xml:space="preserve"> PAGEREF _Toc41394718 \h </w:instrText>
             </w:r>
             <w:r>
               <w:rPr>
@@ -2197,7 +2552,7 @@
                 <w:noProof/>
                 <w:webHidden/>
               </w:rPr>
-              <w:t>14</w:t>
+              <w:t>0</w:t>
             </w:r>
             <w:r>
               <w:rPr>
@@ -2221,13 +2576,13 @@
               <w:lang w:eastAsia="fr-CH"/>
             </w:rPr>
           </w:pPr>
-          <w:hyperlink w:anchor="_Toc41387860" w:history="1">
+          <w:hyperlink w:anchor="_Toc41394719" w:history="1">
             <w:r>
               <w:rPr>
                 <w:rStyle w:val="Hyperlink"/>
                 <w:noProof/>
               </w:rPr>
-              <w:t>USERS</w:t>
+              <w:t>Diagramme de la base de données</w:t>
             </w:r>
             <w:r>
               <w:rPr>
@@ -2248,7 +2603,7 @@
                 <w:noProof/>
                 <w:webHidden/>
               </w:rPr>
-              <w:instrText xml:space="preserve"> PAGEREF _Toc41387860 \h </w:instrText>
+              <w:instrText xml:space="preserve"> PAGEREF _Toc41394719 \h </w:instrText>
             </w:r>
             <w:r>
               <w:rPr>
@@ -2268,7 +2623,7 @@
                 <w:noProof/>
                 <w:webHidden/>
               </w:rPr>
-              <w:t>14</w:t>
+              <w:t>0</w:t>
             </w:r>
             <w:r>
               <w:rPr>
@@ -2292,13 +2647,13 @@
               <w:lang w:eastAsia="fr-CH"/>
             </w:rPr>
           </w:pPr>
-          <w:hyperlink w:anchor="_Toc41387861" w:history="1">
+          <w:hyperlink w:anchor="_Toc41394720" w:history="1">
             <w:r>
               <w:rPr>
                 <w:rStyle w:val="Hyperlink"/>
                 <w:noProof/>
               </w:rPr>
-              <w:t>MOVIES</w:t>
+              <w:t>Tables</w:t>
             </w:r>
             <w:r>
               <w:rPr>
@@ -2319,7 +2674,7 @@
                 <w:noProof/>
                 <w:webHidden/>
               </w:rPr>
-              <w:instrText xml:space="preserve"> PAGEREF _Toc41387861 \h </w:instrText>
+              <w:instrText xml:space="preserve"> PAGEREF _Toc41394720 \h </w:instrText>
             </w:r>
             <w:r>
               <w:rPr>
@@ -2339,7 +2694,7 @@
                 <w:noProof/>
                 <w:webHidden/>
               </w:rPr>
-              <w:t>14</w:t>
+              <w:t>0</w:t>
             </w:r>
             <w:r>
               <w:rPr>
@@ -2352,7 +2707,7 @@
         </w:p>
         <w:p>
           <w:pPr>
-            <w:pStyle w:val="TOC2"/>
+            <w:pStyle w:val="TOC3"/>
             <w:tabs>
               <w:tab w:val="right" w:leader="dot" w:pos="9062"/>
             </w:tabs>
@@ -2363,13 +2718,13 @@
               <w:lang w:eastAsia="fr-CH"/>
             </w:rPr>
           </w:pPr>
-          <w:hyperlink w:anchor="_Toc41387862" w:history="1">
+          <w:hyperlink w:anchor="_Toc41394721" w:history="1">
             <w:r>
               <w:rPr>
                 <w:rStyle w:val="Hyperlink"/>
                 <w:noProof/>
               </w:rPr>
-              <w:t>ROLES</w:t>
+              <w:t>USERS</w:t>
             </w:r>
             <w:r>
               <w:rPr>
@@ -2390,7 +2745,7 @@
                 <w:noProof/>
                 <w:webHidden/>
               </w:rPr>
-              <w:instrText xml:space="preserve"> PAGEREF _Toc41387862 \h </w:instrText>
+              <w:instrText xml:space="preserve"> PAGEREF _Toc41394721 \h </w:instrText>
             </w:r>
             <w:r>
               <w:rPr>
@@ -2410,7 +2765,7 @@
                 <w:noProof/>
                 <w:webHidden/>
               </w:rPr>
-              <w:t>15</w:t>
+              <w:t>0</w:t>
             </w:r>
             <w:r>
               <w:rPr>
@@ -2423,7 +2778,7 @@
         </w:p>
         <w:p>
           <w:pPr>
-            <w:pStyle w:val="TOC2"/>
+            <w:pStyle w:val="TOC3"/>
             <w:tabs>
               <w:tab w:val="right" w:leader="dot" w:pos="9062"/>
             </w:tabs>
@@ -2434,13 +2789,13 @@
               <w:lang w:eastAsia="fr-CH"/>
             </w:rPr>
           </w:pPr>
-          <w:hyperlink w:anchor="_Toc41387863" w:history="1">
+          <w:hyperlink w:anchor="_Toc41394722" w:history="1">
             <w:r>
               <w:rPr>
                 <w:rStyle w:val="Hyperlink"/>
                 <w:noProof/>
               </w:rPr>
-              <w:t>GENDERS</w:t>
+              <w:t>MOVIES</w:t>
             </w:r>
             <w:r>
               <w:rPr>
@@ -2461,7 +2816,7 @@
                 <w:noProof/>
                 <w:webHidden/>
               </w:rPr>
-              <w:instrText xml:space="preserve"> PAGEREF _Toc41387863 \h </w:instrText>
+              <w:instrText xml:space="preserve"> PAGEREF _Toc41394722 \h </w:instrText>
             </w:r>
             <w:r>
               <w:rPr>
@@ -2481,7 +2836,7 @@
                 <w:noProof/>
                 <w:webHidden/>
               </w:rPr>
-              <w:t>15</w:t>
+              <w:t>0</w:t>
             </w:r>
             <w:r>
               <w:rPr>
@@ -2494,7 +2849,7 @@
         </w:p>
         <w:p>
           <w:pPr>
-            <w:pStyle w:val="TOC2"/>
+            <w:pStyle w:val="TOC3"/>
             <w:tabs>
               <w:tab w:val="right" w:leader="dot" w:pos="9062"/>
             </w:tabs>
@@ -2505,13 +2860,13 @@
               <w:lang w:eastAsia="fr-CH"/>
             </w:rPr>
           </w:pPr>
-          <w:hyperlink w:anchor="_Toc41387864" w:history="1">
+          <w:hyperlink w:anchor="_Toc41394723" w:history="1">
             <w:r>
               <w:rPr>
                 <w:rStyle w:val="Hyperlink"/>
                 <w:noProof/>
               </w:rPr>
-              <w:t>DIRECTORS</w:t>
+              <w:t>ROLES</w:t>
             </w:r>
             <w:r>
               <w:rPr>
@@ -2532,7 +2887,7 @@
                 <w:noProof/>
                 <w:webHidden/>
               </w:rPr>
-              <w:instrText xml:space="preserve"> PAGEREF _Toc41387864 \h </w:instrText>
+              <w:instrText xml:space="preserve"> PAGEREF _Toc41394723 \h </w:instrText>
             </w:r>
             <w:r>
               <w:rPr>
@@ -2552,7 +2907,7 @@
                 <w:noProof/>
                 <w:webHidden/>
               </w:rPr>
-              <w:t>15</w:t>
+              <w:t>1</w:t>
             </w:r>
             <w:r>
               <w:rPr>
@@ -2565,7 +2920,7 @@
         </w:p>
         <w:p>
           <w:pPr>
-            <w:pStyle w:val="TOC2"/>
+            <w:pStyle w:val="TOC3"/>
             <w:tabs>
               <w:tab w:val="right" w:leader="dot" w:pos="9062"/>
             </w:tabs>
@@ -2576,13 +2931,13 @@
               <w:lang w:eastAsia="fr-CH"/>
             </w:rPr>
           </w:pPr>
-          <w:hyperlink w:anchor="_Toc41387865" w:history="1">
+          <w:hyperlink w:anchor="_Toc41394724" w:history="1">
             <w:r>
               <w:rPr>
                 <w:rStyle w:val="Hyperlink"/>
                 <w:noProof/>
               </w:rPr>
-              <w:t>ACTORS</w:t>
+              <w:t>GENDERS</w:t>
             </w:r>
             <w:r>
               <w:rPr>
@@ -2603,7 +2958,7 @@
                 <w:noProof/>
                 <w:webHidden/>
               </w:rPr>
-              <w:instrText xml:space="preserve"> PAGEREF _Toc41387865 \h </w:instrText>
+              <w:instrText xml:space="preserve"> PAGEREF _Toc41394724 \h </w:instrText>
             </w:r>
             <w:r>
               <w:rPr>
@@ -2623,7 +2978,7 @@
                 <w:noProof/>
                 <w:webHidden/>
               </w:rPr>
-              <w:t>15</w:t>
+              <w:t>1</w:t>
             </w:r>
             <w:r>
               <w:rPr>
@@ -2636,7 +2991,7 @@
         </w:p>
         <w:p>
           <w:pPr>
-            <w:pStyle w:val="TOC2"/>
+            <w:pStyle w:val="TOC3"/>
             <w:tabs>
               <w:tab w:val="right" w:leader="dot" w:pos="9062"/>
             </w:tabs>
@@ -2647,13 +3002,13 @@
               <w:lang w:eastAsia="fr-CH"/>
             </w:rPr>
           </w:pPr>
-          <w:hyperlink w:anchor="_Toc41387866" w:history="1">
+          <w:hyperlink w:anchor="_Toc41394725" w:history="1">
             <w:r>
               <w:rPr>
                 <w:rStyle w:val="Hyperlink"/>
                 <w:noProof/>
               </w:rPr>
-              <w:t>COMPANIES</w:t>
+              <w:t>DIRECTORS</w:t>
             </w:r>
             <w:r>
               <w:rPr>
@@ -2674,7 +3029,7 @@
                 <w:noProof/>
                 <w:webHidden/>
               </w:rPr>
-              <w:instrText xml:space="preserve"> PAGEREF _Toc41387866 \h </w:instrText>
+              <w:instrText xml:space="preserve"> PAGEREF _Toc41394725 \h </w:instrText>
             </w:r>
             <w:r>
               <w:rPr>
@@ -2694,7 +3049,7 @@
                 <w:noProof/>
                 <w:webHidden/>
               </w:rPr>
-              <w:t>15</w:t>
+              <w:t>1</w:t>
             </w:r>
             <w:r>
               <w:rPr>
@@ -2707,7 +3062,7 @@
         </w:p>
         <w:p>
           <w:pPr>
-            <w:pStyle w:val="TOC2"/>
+            <w:pStyle w:val="TOC3"/>
             <w:tabs>
               <w:tab w:val="right" w:leader="dot" w:pos="9062"/>
             </w:tabs>
@@ -2718,13 +3073,13 @@
               <w:lang w:eastAsia="fr-CH"/>
             </w:rPr>
           </w:pPr>
-          <w:hyperlink w:anchor="_Toc41387867" w:history="1">
+          <w:hyperlink w:anchor="_Toc41394726" w:history="1">
             <w:r>
               <w:rPr>
                 <w:rStyle w:val="Hyperlink"/>
                 <w:noProof/>
               </w:rPr>
-              <w:t>COUNTRIES</w:t>
+              <w:t>ACTORS</w:t>
             </w:r>
             <w:r>
               <w:rPr>
@@ -2745,7 +3100,7 @@
                 <w:noProof/>
                 <w:webHidden/>
               </w:rPr>
-              <w:instrText xml:space="preserve"> PAGEREF _Toc41387867 \h </w:instrText>
+              <w:instrText xml:space="preserve"> PAGEREF _Toc41394726 \h </w:instrText>
             </w:r>
             <w:r>
               <w:rPr>
@@ -2765,7 +3120,7 @@
                 <w:noProof/>
                 <w:webHidden/>
               </w:rPr>
-              <w:t>16</w:t>
+              <w:t>1</w:t>
             </w:r>
             <w:r>
               <w:rPr>
@@ -2778,7 +3133,7 @@
         </w:p>
         <w:p>
           <w:pPr>
-            <w:pStyle w:val="TOC2"/>
+            <w:pStyle w:val="TOC3"/>
             <w:tabs>
               <w:tab w:val="right" w:leader="dot" w:pos="9062"/>
             </w:tabs>
@@ -2789,13 +3144,13 @@
               <w:lang w:eastAsia="fr-CH"/>
             </w:rPr>
           </w:pPr>
-          <w:hyperlink w:anchor="_Toc41387868" w:history="1">
+          <w:hyperlink w:anchor="_Toc41394727" w:history="1">
             <w:r>
               <w:rPr>
                 <w:rStyle w:val="Hyperlink"/>
                 <w:noProof/>
               </w:rPr>
-              <w:t>RATINGS</w:t>
+              <w:t>COMPANIES</w:t>
             </w:r>
             <w:r>
               <w:rPr>
@@ -2816,7 +3171,7 @@
                 <w:noProof/>
                 <w:webHidden/>
               </w:rPr>
-              <w:instrText xml:space="preserve"> PAGEREF _Toc41387868 \h </w:instrText>
+              <w:instrText xml:space="preserve"> PAGEREF _Toc41394727 \h </w:instrText>
             </w:r>
             <w:r>
               <w:rPr>
@@ -2836,7 +3191,7 @@
                 <w:noProof/>
                 <w:webHidden/>
               </w:rPr>
-              <w:t>16</w:t>
+              <w:t>1</w:t>
             </w:r>
             <w:r>
               <w:rPr>
@@ -2849,7 +3204,7 @@
         </w:p>
         <w:p>
           <w:pPr>
-            <w:pStyle w:val="TOC2"/>
+            <w:pStyle w:val="TOC3"/>
             <w:tabs>
               <w:tab w:val="right" w:leader="dot" w:pos="9062"/>
             </w:tabs>
@@ -2860,13 +3215,13 @@
               <w:lang w:eastAsia="fr-CH"/>
             </w:rPr>
           </w:pPr>
-          <w:hyperlink w:anchor="_Toc41387869" w:history="1">
+          <w:hyperlink w:anchor="_Toc41394728" w:history="1">
             <w:r>
               <w:rPr>
                 <w:rStyle w:val="Hyperlink"/>
                 <w:noProof/>
               </w:rPr>
-              <w:t>LINKS</w:t>
+              <w:t>COUNTRIES</w:t>
             </w:r>
             <w:r>
               <w:rPr>
@@ -2887,7 +3242,7 @@
                 <w:noProof/>
                 <w:webHidden/>
               </w:rPr>
-              <w:instrText xml:space="preserve"> PAGEREF _Toc41387869 \h </w:instrText>
+              <w:instrText xml:space="preserve"> PAGEREF _Toc41394728 \h </w:instrText>
             </w:r>
             <w:r>
               <w:rPr>
@@ -2907,7 +3262,7 @@
                 <w:noProof/>
                 <w:webHidden/>
               </w:rPr>
-              <w:t>16</w:t>
+              <w:t>2</w:t>
             </w:r>
             <w:r>
               <w:rPr>
@@ -2920,7 +3275,7 @@
         </w:p>
         <w:p>
           <w:pPr>
-            <w:pStyle w:val="TOC2"/>
+            <w:pStyle w:val="TOC3"/>
             <w:tabs>
               <w:tab w:val="right" w:leader="dot" w:pos="9062"/>
             </w:tabs>
@@ -2931,13 +3286,13 @@
               <w:lang w:eastAsia="fr-CH"/>
             </w:rPr>
           </w:pPr>
-          <w:hyperlink w:anchor="_Toc41387870" w:history="1">
+          <w:hyperlink w:anchor="_Toc41394729" w:history="1">
             <w:r>
               <w:rPr>
                 <w:rStyle w:val="Hyperlink"/>
                 <w:noProof/>
               </w:rPr>
-              <w:t>MEDIAS</w:t>
+              <w:t>RATINGS</w:t>
             </w:r>
             <w:r>
               <w:rPr>
@@ -2958,7 +3313,7 @@
                 <w:noProof/>
                 <w:webHidden/>
               </w:rPr>
-              <w:instrText xml:space="preserve"> PAGEREF _Toc41387870 \h </w:instrText>
+              <w:instrText xml:space="preserve"> PAGEREF _Toc41394729 \h </w:instrText>
             </w:r>
             <w:r>
               <w:rPr>
@@ -2978,7 +3333,7 @@
                 <w:noProof/>
                 <w:webHidden/>
               </w:rPr>
-              <w:t>16</w:t>
+              <w:t>2</w:t>
             </w:r>
             <w:r>
               <w:rPr>
@@ -2991,7 +3346,7 @@
         </w:p>
         <w:p>
           <w:pPr>
-            <w:pStyle w:val="TOC2"/>
+            <w:pStyle w:val="TOC3"/>
             <w:tabs>
               <w:tab w:val="right" w:leader="dot" w:pos="9062"/>
             </w:tabs>
@@ -3002,12 +3357,154 @@
               <w:lang w:eastAsia="fr-CH"/>
             </w:rPr>
           </w:pPr>
-          <w:hyperlink w:anchor="_Toc41387871" w:history="1">
+          <w:hyperlink w:anchor="_Toc41394730" w:history="1">
             <w:r>
               <w:rPr>
                 <w:rStyle w:val="Hyperlink"/>
                 <w:noProof/>
               </w:rPr>
+              <w:t>LINKS</w:t>
+            </w:r>
+            <w:r>
+              <w:rPr>
+                <w:noProof/>
+                <w:webHidden/>
+              </w:rPr>
+              <w:tab/>
+            </w:r>
+            <w:r>
+              <w:rPr>
+                <w:noProof/>
+                <w:webHidden/>
+              </w:rPr>
+              <w:fldChar w:fldCharType="begin"/>
+            </w:r>
+            <w:r>
+              <w:rPr>
+                <w:noProof/>
+                <w:webHidden/>
+              </w:rPr>
+              <w:instrText xml:space="preserve"> PAGEREF _Toc41394730 \h </w:instrText>
+            </w:r>
+            <w:r>
+              <w:rPr>
+                <w:noProof/>
+                <w:webHidden/>
+              </w:rPr>
+            </w:r>
+            <w:r>
+              <w:rPr>
+                <w:noProof/>
+                <w:webHidden/>
+              </w:rPr>
+              <w:fldChar w:fldCharType="separate"/>
+            </w:r>
+            <w:r>
+              <w:rPr>
+                <w:noProof/>
+                <w:webHidden/>
+              </w:rPr>
+              <w:t>2</w:t>
+            </w:r>
+            <w:r>
+              <w:rPr>
+                <w:noProof/>
+                <w:webHidden/>
+              </w:rPr>
+              <w:fldChar w:fldCharType="end"/>
+            </w:r>
+          </w:hyperlink>
+        </w:p>
+        <w:p>
+          <w:pPr>
+            <w:pStyle w:val="TOC3"/>
+            <w:tabs>
+              <w:tab w:val="right" w:leader="dot" w:pos="9062"/>
+            </w:tabs>
+            <w:rPr>
+              <w:noProof/>
+              <w:sz w:val="22"/>
+              <w:szCs w:val="22"/>
+              <w:lang w:eastAsia="fr-CH"/>
+            </w:rPr>
+          </w:pPr>
+          <w:hyperlink w:anchor="_Toc41394731" w:history="1">
+            <w:r>
+              <w:rPr>
+                <w:rStyle w:val="Hyperlink"/>
+                <w:noProof/>
+              </w:rPr>
+              <w:t>MEDIAS</w:t>
+            </w:r>
+            <w:r>
+              <w:rPr>
+                <w:noProof/>
+                <w:webHidden/>
+              </w:rPr>
+              <w:tab/>
+            </w:r>
+            <w:r>
+              <w:rPr>
+                <w:noProof/>
+                <w:webHidden/>
+              </w:rPr>
+              <w:fldChar w:fldCharType="begin"/>
+            </w:r>
+            <w:r>
+              <w:rPr>
+                <w:noProof/>
+                <w:webHidden/>
+              </w:rPr>
+              <w:instrText xml:space="preserve"> PAGEREF _Toc41394731 \h </w:instrText>
+            </w:r>
+            <w:r>
+              <w:rPr>
+                <w:noProof/>
+                <w:webHidden/>
+              </w:rPr>
+            </w:r>
+            <w:r>
+              <w:rPr>
+                <w:noProof/>
+                <w:webHidden/>
+              </w:rPr>
+              <w:fldChar w:fldCharType="separate"/>
+            </w:r>
+            <w:r>
+              <w:rPr>
+                <w:noProof/>
+                <w:webHidden/>
+              </w:rPr>
+              <w:t>2</w:t>
+            </w:r>
+            <w:r>
+              <w:rPr>
+                <w:noProof/>
+                <w:webHidden/>
+              </w:rPr>
+              <w:fldChar w:fldCharType="end"/>
+            </w:r>
+          </w:hyperlink>
+        </w:p>
+        <w:p>
+          <w:pPr>
+            <w:pStyle w:val="TOC3"/>
+            <w:tabs>
+              <w:tab w:val="right" w:leader="dot" w:pos="9062"/>
+            </w:tabs>
+            <w:rPr>
+              <w:noProof/>
+              <w:sz w:val="22"/>
+              <w:szCs w:val="22"/>
+              <w:lang w:eastAsia="fr-CH"/>
+            </w:rPr>
+          </w:pPr>
+          <w:hyperlink w:anchor="_Toc41394732" w:history="1">
+            <w:r>
+              <w:rPr>
+                <w:rStyle w:val="Hyperlink"/>
+                <w:noProof/>
+              </w:rPr>
               <w:t>PARTICIPATE</w:t>
             </w:r>
             <w:r>
@@ -3029,7 +3526,7 @@
                 <w:noProof/>
                 <w:webHidden/>
               </w:rPr>
-              <w:instrText xml:space="preserve"> PAGEREF _Toc41387871 \h </w:instrText>
+              <w:instrText xml:space="preserve"> PAGEREF _Toc41394732 \h </w:instrText>
             </w:r>
             <w:r>
               <w:rPr>
@@ -3049,7 +3546,7 @@
                 <w:noProof/>
                 <w:webHidden/>
               </w:rPr>
-              <w:t>17</w:t>
+              <w:t>3</w:t>
             </w:r>
             <w:r>
               <w:rPr>
@@ -3070,7 +3567,7 @@
               <w:lang w:eastAsia="fr-CH"/>
             </w:rPr>
           </w:pPr>
-          <w:hyperlink w:anchor="_Toc41387872" w:history="1">
+          <w:hyperlink w:anchor="_Toc41394733" w:history="1">
             <w:r>
               <w:rPr>
                 <w:rStyle w:val="Hyperlink"/>
@@ -3097,7 +3594,7 @@
                 <w:noProof/>
                 <w:webHidden/>
               </w:rPr>
-              <w:instrText xml:space="preserve"> PAGEREF _Toc41387872 \h </w:instrText>
+              <w:instrText xml:space="preserve"> PAGEREF _Toc41394733 \h </w:instrText>
             </w:r>
             <w:r>
               <w:rPr>
@@ -3117,7 +3614,7 @@
                 <w:noProof/>
                 <w:webHidden/>
               </w:rPr>
-              <w:t>17</w:t>
+              <w:t>3</w:t>
             </w:r>
             <w:r>
               <w:rPr>
@@ -3138,7 +3635,7 @@
               <w:lang w:eastAsia="fr-CH"/>
             </w:rPr>
           </w:pPr>
-          <w:hyperlink w:anchor="_Toc41387873" w:history="1">
+          <w:hyperlink w:anchor="_Toc41394734" w:history="1">
             <w:r>
               <w:rPr>
                 <w:rStyle w:val="Hyperlink"/>
@@ -3165,7 +3662,7 @@
                 <w:noProof/>
                 <w:webHidden/>
               </w:rPr>
-              <w:instrText xml:space="preserve"> PAGEREF _Toc41387873 \h </w:instrText>
+              <w:instrText xml:space="preserve"> PAGEREF _Toc41394734 \h </w:instrText>
             </w:r>
             <w:r>
               <w:rPr>
@@ -3185,7 +3682,7 @@
                 <w:noProof/>
                 <w:webHidden/>
               </w:rPr>
-              <w:t>17</w:t>
+              <w:t>3</w:t>
             </w:r>
             <w:r>
               <w:rPr>
@@ -3206,7 +3703,7 @@
               <w:lang w:eastAsia="fr-CH"/>
             </w:rPr>
           </w:pPr>
-          <w:hyperlink w:anchor="_Toc41387874" w:history="1">
+          <w:hyperlink w:anchor="_Toc41394735" w:history="1">
             <w:r>
               <w:rPr>
                 <w:rStyle w:val="Hyperlink"/>
@@ -3233,7 +3730,7 @@
                 <w:noProof/>
                 <w:webHidden/>
               </w:rPr>
-              <w:instrText xml:space="preserve"> PAGEREF _Toc41387874 \h </w:instrText>
+              <w:instrText xml:space="preserve"> PAGEREF _Toc41394735 \h </w:instrText>
             </w:r>
             <w:r>
               <w:rPr>
@@ -3253,7 +3750,7 @@
                 <w:noProof/>
                 <w:webHidden/>
               </w:rPr>
-              <w:t>17</w:t>
+              <w:t>3</w:t>
             </w:r>
             <w:r>
               <w:rPr>
@@ -3274,7 +3771,7 @@
               <w:lang w:eastAsia="fr-CH"/>
             </w:rPr>
           </w:pPr>
-          <w:hyperlink w:anchor="_Toc41387875" w:history="1">
+          <w:hyperlink w:anchor="_Toc41394736" w:history="1">
             <w:r>
               <w:rPr>
                 <w:rStyle w:val="Hyperlink"/>
@@ -3301,7 +3798,7 @@
                 <w:noProof/>
                 <w:webHidden/>
               </w:rPr>
-              <w:instrText xml:space="preserve"> PAGEREF _Toc41387875 \h </w:instrText>
+              <w:instrText xml:space="preserve"> PAGEREF _Toc41394736 \h </w:instrText>
             </w:r>
             <w:r>
               <w:rPr>
@@ -3321,7 +3818,7 @@
                 <w:noProof/>
                 <w:webHidden/>
               </w:rPr>
-              <w:t>17</w:t>
+              <w:t>3</w:t>
             </w:r>
             <w:r>
               <w:rPr>
@@ -3353,61 +3850,354 @@
       <w:pPr>
         <w:pStyle w:val="Heading1"/>
       </w:pPr>
-      <w:bookmarkStart w:id="0" w:name="_Toc41387840"/>
+      <w:bookmarkStart w:id="0" w:name="_Toc41394694"/>
       <w:r>
         <w:lastRenderedPageBreak/>
         <w:t>Introduction</w:t>
       </w:r>
       <w:bookmarkEnd w:id="0"/>
     </w:p>
-    <w:p/>
     <w:p>
+      <w:r>
+        <w:t xml:space="preserve">Cette année, dû à l’épidémie du Covid-19 dans le monde entier, notre Travail Pratique Individuel doit être entièrement réalisé à la maison, en télétravail. L’enseignant qui me suit durant la réalisation de ce projet est M. </w:t>
+      </w:r>
+      <w:proofErr w:type="spellStart"/>
+      <w:r>
+        <w:t>Aigroz</w:t>
+      </w:r>
+      <w:proofErr w:type="spellEnd"/>
+      <w:r>
+        <w:t xml:space="preserve">. L’expert m’ayant fourni le travail est M. </w:t>
+      </w:r>
+      <w:proofErr w:type="spellStart"/>
+      <w:r>
+        <w:t>Ortola</w:t>
+      </w:r>
+      <w:proofErr w:type="spellEnd"/>
+      <w:r>
+        <w:t>.</w:t>
+      </w:r>
+    </w:p>
+    <w:p>
       <w:pPr>
         <w:pStyle w:val="Heading1"/>
       </w:pPr>
-      <w:bookmarkStart w:id="1" w:name="_Toc41387841"/>
+      <w:bookmarkStart w:id="1" w:name="_Toc41394695"/>
       <w:r>
         <w:t>Contenu</w:t>
       </w:r>
       <w:bookmarkEnd w:id="1"/>
     </w:p>
-    <w:p/>
     <w:p>
       <w:pPr>
-        <w:pStyle w:val="Heading1"/>
-      </w:pPr>
-      <w:bookmarkStart w:id="2" w:name="_Toc41387842"/>
-      <w:r>
-        <w:t>Analyse fonctionnelle</w:t>
+        <w:pStyle w:val="Heading2"/>
+      </w:pPr>
+      <w:bookmarkStart w:id="2" w:name="_Toc41394696"/>
+      <w:r>
+        <w:t>Sujet du TPI</w:t>
       </w:r>
       <w:bookmarkEnd w:id="2"/>
     </w:p>
     <w:p>
       <w:r>
-        <w:t>Dans cette section, je vais décrire le fonctionnement de mon application avec l’aide de maquettes réalisées avec le site Balsamiq.</w:t>
+        <w:t>Création d’un site de gestion de films qui se nomme « Evaluation Films ».</w:t>
       </w:r>
     </w:p>
     <w:p>
       <w:pPr>
         <w:pStyle w:val="Heading2"/>
       </w:pPr>
-      <w:bookmarkStart w:id="3" w:name="_Toc41387843"/>
-      <w:r>
-        <w:t>Visiteur</w:t>
+      <w:bookmarkStart w:id="3" w:name="_Toc41394697"/>
+      <w:r>
+        <w:t>Objectif</w:t>
       </w:r>
       <w:bookmarkEnd w:id="3"/>
     </w:p>
     <w:p>
+      <w:r>
+        <w:t>L’objectif de ce projet est de réaliser un site Web qui permet aux utilisateurs de créer des films afin qu’ils soient notés par d’autres utilisateurs. L’administrateur pourrait quant à lui bloquer des utilisateurs.</w:t>
+      </w:r>
+    </w:p>
+    <w:p>
+      <w:pPr>
+        <w:pStyle w:val="Heading2"/>
+      </w:pPr>
+      <w:bookmarkStart w:id="4" w:name="_Toc41394698"/>
+      <w:r>
+        <w:t>Points techniques spécifiés au projet</w:t>
+      </w:r>
+      <w:bookmarkEnd w:id="4"/>
+    </w:p>
+    <w:p>
+      <w:pPr>
+        <w:pStyle w:val="ListParagraph"/>
+        <w:numPr>
+          <w:ilvl w:val="0"/>
+          <w:numId w:val="25"/>
+        </w:numPr>
+      </w:pPr>
+      <w:r>
+        <w:t>Enregistrement avec activation par email</w:t>
+      </w:r>
+    </w:p>
+    <w:p>
+      <w:pPr>
+        <w:pStyle w:val="ListParagraph"/>
+        <w:numPr>
+          <w:ilvl w:val="0"/>
+          <w:numId w:val="25"/>
+        </w:numPr>
+      </w:pPr>
+      <w:r>
+        <w:t>Blocage d’un utilisateur par l’administrateur</w:t>
+      </w:r>
+    </w:p>
+    <w:p>
+      <w:pPr>
+        <w:pStyle w:val="ListParagraph"/>
+        <w:numPr>
+          <w:ilvl w:val="0"/>
+          <w:numId w:val="25"/>
+        </w:numPr>
+      </w:pPr>
+      <w:r>
+        <w:t>Ajout d’images, de vidéos et d’URLs aux références de films possible et affichage fonctionnel</w:t>
+      </w:r>
+    </w:p>
+    <w:p>
+      <w:pPr>
+        <w:pStyle w:val="ListParagraph"/>
+        <w:numPr>
+          <w:ilvl w:val="0"/>
+          <w:numId w:val="25"/>
+        </w:numPr>
+      </w:pPr>
+      <w:r>
+        <w:t>Notation d’un film par un utilisateur et affichage de la bonne note moyenne</w:t>
+      </w:r>
+    </w:p>
+    <w:p>
+      <w:pPr>
+        <w:pStyle w:val="ListParagraph"/>
+        <w:numPr>
+          <w:ilvl w:val="0"/>
+          <w:numId w:val="25"/>
+        </w:numPr>
+      </w:pPr>
+      <w:r>
+        <w:t>Filtres sur les films dans la page d’accueil</w:t>
+      </w:r>
+    </w:p>
+    <w:p>
+      <w:pPr>
+        <w:pStyle w:val="Heading2"/>
+      </w:pPr>
+      <w:bookmarkStart w:id="5" w:name="_Toc41394699"/>
+      <w:r>
+        <w:t>Environnement de développement</w:t>
+      </w:r>
+      <w:bookmarkEnd w:id="5"/>
+    </w:p>
+    <w:p>
+      <w:pPr>
+        <w:pStyle w:val="ListParagraph"/>
+        <w:numPr>
+          <w:ilvl w:val="0"/>
+          <w:numId w:val="26"/>
+        </w:numPr>
+      </w:pPr>
+      <w:r>
+        <w:t>Un PC standard, 2 écrans</w:t>
+      </w:r>
+    </w:p>
+    <w:p>
+      <w:pPr>
+        <w:pStyle w:val="ListParagraph"/>
+        <w:numPr>
+          <w:ilvl w:val="0"/>
+          <w:numId w:val="26"/>
+        </w:numPr>
+      </w:pPr>
+      <w:r>
+        <w:t>Windows 10</w:t>
+      </w:r>
+    </w:p>
+    <w:p>
+      <w:pPr>
+        <w:pStyle w:val="ListParagraph"/>
+        <w:numPr>
+          <w:ilvl w:val="0"/>
+          <w:numId w:val="26"/>
+        </w:numPr>
+      </w:pPr>
+      <w:r>
+        <w:t xml:space="preserve">Apache + module </w:t>
+      </w:r>
+      <w:proofErr w:type="spellStart"/>
+      <w:r>
+        <w:t>php</w:t>
+      </w:r>
+      <w:proofErr w:type="spellEnd"/>
+      <w:r>
+        <w:t>, MySQL Server</w:t>
+      </w:r>
+    </w:p>
+    <w:p>
+      <w:pPr>
+        <w:pStyle w:val="ListParagraph"/>
+        <w:numPr>
+          <w:ilvl w:val="0"/>
+          <w:numId w:val="26"/>
+        </w:numPr>
+      </w:pPr>
+      <w:r>
+        <w:t>MySQL Workbench</w:t>
+      </w:r>
+    </w:p>
+    <w:p>
+      <w:pPr>
+        <w:pStyle w:val="ListParagraph"/>
+        <w:numPr>
+          <w:ilvl w:val="0"/>
+          <w:numId w:val="26"/>
+        </w:numPr>
+      </w:pPr>
+      <w:r>
+        <w:t>Visual Studio Code + extensions</w:t>
+      </w:r>
+    </w:p>
+    <w:p>
+      <w:pPr>
+        <w:pStyle w:val="ListParagraph"/>
+        <w:numPr>
+          <w:ilvl w:val="0"/>
+          <w:numId w:val="26"/>
+        </w:numPr>
+      </w:pPr>
+      <w:r>
+        <w:t>Suite Office</w:t>
+      </w:r>
+    </w:p>
+    <w:p>
+      <w:pPr>
+        <w:pStyle w:val="Heading2"/>
+      </w:pPr>
+      <w:bookmarkStart w:id="6" w:name="_Toc41394700"/>
+      <w:r>
+        <w:t>Livrables</w:t>
+      </w:r>
+      <w:bookmarkEnd w:id="6"/>
+    </w:p>
+    <w:p>
+      <w:pPr>
+        <w:pStyle w:val="ListParagraph"/>
+        <w:numPr>
+          <w:ilvl w:val="0"/>
+          <w:numId w:val="27"/>
+        </w:numPr>
+      </w:pPr>
+      <w:r>
+        <w:t>Planning</w:t>
+      </w:r>
+    </w:p>
+    <w:p>
+      <w:pPr>
+        <w:pStyle w:val="ListParagraph"/>
+        <w:numPr>
+          <w:ilvl w:val="0"/>
+          <w:numId w:val="27"/>
+        </w:numPr>
+      </w:pPr>
+      <w:r>
+        <w:t>Rapport de projet</w:t>
+      </w:r>
+    </w:p>
+    <w:p>
+      <w:pPr>
+        <w:pStyle w:val="ListParagraph"/>
+        <w:numPr>
+          <w:ilvl w:val="0"/>
+          <w:numId w:val="27"/>
+        </w:numPr>
+      </w:pPr>
+      <w:r>
+        <w:t>Manuel utilisateur (si applicable)</w:t>
+      </w:r>
+    </w:p>
+    <w:p>
+      <w:pPr>
+        <w:pStyle w:val="ListParagraph"/>
+        <w:numPr>
+          <w:ilvl w:val="0"/>
+          <w:numId w:val="27"/>
+        </w:numPr>
+      </w:pPr>
+      <w:r>
+        <w:t>Journal de travail</w:t>
+      </w:r>
+    </w:p>
+    <w:p>
+      <w:pPr>
+        <w:pStyle w:val="ListParagraph"/>
+        <w:numPr>
+          <w:ilvl w:val="0"/>
+          <w:numId w:val="27"/>
+        </w:numPr>
+      </w:pPr>
+      <w:r>
+        <w:t>Résumé du travail</w:t>
+      </w:r>
+    </w:p>
+    <w:p>
+      <w:r>
+        <w:br w:type="page"/>
+      </w:r>
+    </w:p>
+    <w:p>
+      <w:pPr>
+        <w:pStyle w:val="Heading1"/>
+      </w:pPr>
+      <w:bookmarkStart w:id="7" w:name="_Toc41394701"/>
+      <w:r>
+        <w:lastRenderedPageBreak/>
+        <w:t>Analyse fonctionnelle</w:t>
+      </w:r>
+      <w:bookmarkEnd w:id="7"/>
+    </w:p>
+    <w:p>
+      <w:r>
+        <w:t xml:space="preserve">Dans cette section, je vais décrire le fonctionnement de mon application avec l’aide de maquettes réalisées avec le site </w:t>
+      </w:r>
+      <w:proofErr w:type="spellStart"/>
+      <w:r>
+        <w:t>Balsamiq</w:t>
+      </w:r>
+      <w:proofErr w:type="spellEnd"/>
+      <w:r>
+        <w:t>.</w:t>
+      </w:r>
+    </w:p>
+    <w:p>
+      <w:pPr>
+        <w:pStyle w:val="Heading2"/>
+      </w:pPr>
+      <w:bookmarkStart w:id="8" w:name="_Toc41394702"/>
+      <w:r>
+        <w:t>Visiteur</w:t>
+      </w:r>
+      <w:bookmarkEnd w:id="8"/>
+    </w:p>
+    <w:p>
       <w:pPr>
         <w:pStyle w:val="StyleScreen"/>
       </w:pPr>
-      <w:bookmarkStart w:id="4" w:name="_Toc41385943"/>
-      <w:bookmarkStart w:id="5" w:name="_Toc41387844"/>
+      <w:bookmarkStart w:id="9" w:name="_Toc41385943"/>
+      <w:bookmarkStart w:id="10" w:name="_Toc41394703"/>
       <w:r>
         <w:t>Barre de navigation</w:t>
       </w:r>
-      <w:bookmarkEnd w:id="4"/>
-      <w:bookmarkEnd w:id="5"/>
+      <w:bookmarkEnd w:id="9"/>
+      <w:bookmarkEnd w:id="10"/>
     </w:p>
     <w:p>
       <w:r>
@@ -3793,22 +4583,16 @@
       </w:r>
     </w:p>
     <w:p>
-      <w:r>
-        <w:br w:type="page"/>
-      </w:r>
-    </w:p>
-    <w:p>
       <w:pPr>
         <w:pStyle w:val="StyleScreen"/>
       </w:pPr>
-      <w:bookmarkStart w:id="6" w:name="_Toc41385944"/>
-      <w:bookmarkStart w:id="7" w:name="_Toc41387845"/>
-      <w:r>
-        <w:lastRenderedPageBreak/>
+      <w:bookmarkStart w:id="11" w:name="_Toc41385944"/>
+      <w:bookmarkStart w:id="12" w:name="_Toc41394704"/>
+      <w:r>
         <w:t>Accueil</w:t>
       </w:r>
-      <w:bookmarkEnd w:id="6"/>
-      <w:bookmarkEnd w:id="7"/>
+      <w:bookmarkEnd w:id="11"/>
+      <w:bookmarkEnd w:id="12"/>
     </w:p>
     <w:p>
       <w:r>
@@ -4015,6 +4799,7 @@
                                 </w14:textOutline>
                               </w:rPr>
                             </w:pPr>
+                            <w:proofErr w:type="gramStart"/>
                             <w:r>
                               <w:rPr>
                                 <w:color w:val="0070C0"/>
@@ -4033,6 +4818,7 @@
                               </w:rPr>
                               <w:t>d</w:t>
                             </w:r>
+                            <w:proofErr w:type="gramEnd"/>
                           </w:p>
                         </w:txbxContent>
                       </wps:txbx>
@@ -4074,6 +4860,7 @@
                           </w14:textOutline>
                         </w:rPr>
                       </w:pPr>
+                      <w:proofErr w:type="gramStart"/>
                       <w:r>
                         <w:rPr>
                           <w:color w:val="0070C0"/>
@@ -4092,6 +4879,7 @@
                         </w:rPr>
                         <w:t>d</w:t>
                       </w:r>
+                      <w:proofErr w:type="gramEnd"/>
                     </w:p>
                   </w:txbxContent>
                 </v:textbox>
@@ -4157,6 +4945,7 @@
                                 </w14:textOutline>
                               </w:rPr>
                             </w:pPr>
+                            <w:proofErr w:type="gramStart"/>
                             <w:r>
                               <w:rPr>
                                 <w:color w:val="0070C0"/>
@@ -4175,6 +4964,7 @@
                               </w:rPr>
                               <w:t>c</w:t>
                             </w:r>
+                            <w:proofErr w:type="gramEnd"/>
                           </w:p>
                         </w:txbxContent>
                       </wps:txbx>
@@ -4216,6 +5006,7 @@
                           </w14:textOutline>
                         </w:rPr>
                       </w:pPr>
+                      <w:proofErr w:type="gramStart"/>
                       <w:r>
                         <w:rPr>
                           <w:color w:val="0070C0"/>
@@ -4234,6 +5025,7 @@
                         </w:rPr>
                         <w:t>c</w:t>
                       </w:r>
+                      <w:proofErr w:type="gramEnd"/>
                     </w:p>
                   </w:txbxContent>
                 </v:textbox>
@@ -4299,6 +5091,7 @@
                                 </w14:textOutline>
                               </w:rPr>
                             </w:pPr>
+                            <w:proofErr w:type="gramStart"/>
                             <w:r>
                               <w:rPr>
                                 <w:color w:val="0070C0"/>
@@ -4317,6 +5110,7 @@
                               </w:rPr>
                               <w:t>b</w:t>
                             </w:r>
+                            <w:proofErr w:type="gramEnd"/>
                           </w:p>
                         </w:txbxContent>
                       </wps:txbx>
@@ -4358,6 +5152,7 @@
                           </w14:textOutline>
                         </w:rPr>
                       </w:pPr>
+                      <w:proofErr w:type="gramStart"/>
                       <w:r>
                         <w:rPr>
                           <w:color w:val="0070C0"/>
@@ -4376,6 +5171,7 @@
                         </w:rPr>
                         <w:t>b</w:t>
                       </w:r>
+                      <w:proofErr w:type="gramEnd"/>
                     </w:p>
                   </w:txbxContent>
                 </v:textbox>
@@ -4441,6 +5237,7 @@
                                 </w14:textOutline>
                               </w:rPr>
                             </w:pPr>
+                            <w:proofErr w:type="gramStart"/>
                             <w:r>
                               <w:rPr>
                                 <w:color w:val="0070C0"/>
@@ -4459,6 +5256,7 @@
                               </w:rPr>
                               <w:t>a</w:t>
                             </w:r>
+                            <w:proofErr w:type="gramEnd"/>
                           </w:p>
                         </w:txbxContent>
                       </wps:txbx>
@@ -4500,6 +5298,7 @@
                           </w14:textOutline>
                         </w:rPr>
                       </w:pPr>
+                      <w:proofErr w:type="gramStart"/>
                       <w:r>
                         <w:rPr>
                           <w:color w:val="0070C0"/>
@@ -4518,6 +5317,7 @@
                         </w:rPr>
                         <w:t>a</w:t>
                       </w:r>
+                      <w:proofErr w:type="gramEnd"/>
                     </w:p>
                   </w:txbxContent>
                 </v:textbox>
@@ -4799,6 +5599,7 @@
         <w:pStyle w:val="Heading4"/>
       </w:pPr>
       <w:r>
+        <w:lastRenderedPageBreak/>
         <w:t>Système de filtrage</w:t>
       </w:r>
     </w:p>
@@ -5692,18 +6493,25 @@
       <w:pPr>
         <w:pStyle w:val="StyleScreen"/>
       </w:pPr>
-      <w:bookmarkStart w:id="8" w:name="_Toc41385945"/>
-      <w:bookmarkStart w:id="9" w:name="_Toc41387846"/>
-      <w:r>
-        <w:lastRenderedPageBreak/>
+      <w:bookmarkStart w:id="13" w:name="_Toc41385945"/>
+      <w:bookmarkStart w:id="14" w:name="_Toc41394705"/>
+      <w:r>
         <w:t>Page des films</w:t>
       </w:r>
-      <w:bookmarkEnd w:id="8"/>
-      <w:bookmarkEnd w:id="9"/>
+      <w:bookmarkEnd w:id="13"/>
+      <w:bookmarkEnd w:id="14"/>
     </w:p>
     <w:p>
       <w:r>
-        <w:t>Cette page est accessible grâce au lien (en bas à droite) de la page d’accueil. Elle liste tous les films du site. Le contenu (et les filtres) sont exactement les mêmes que pour la page d’accueil (voir écran n°2) sauf pour le lien (voir écran n°2 point B) qui n’est pas présent sur cette page.</w:t>
+        <w:t xml:space="preserve">Cette page est accessible grâce au lien (en bas à droite) de la page d’accueil. Elle liste tous les films du site. Le contenu (et les filtres) sont exactement les mêmes que pour la page d’accueil (voir écran n°2) sauf pour le lien (voir écran n°2 </w:t>
+      </w:r>
+      <w:proofErr w:type="gramStart"/>
+      <w:r>
+        <w:t>point</w:t>
+      </w:r>
+      <w:proofErr w:type="gramEnd"/>
+      <w:r>
+        <w:t xml:space="preserve"> B) qui n’est pas présent sur cette page.</w:t>
       </w:r>
     </w:p>
     <w:p>
@@ -5770,14 +6578,14 @@
       <w:pPr>
         <w:pStyle w:val="StyleScreen"/>
       </w:pPr>
-      <w:bookmarkStart w:id="10" w:name="_Toc41385946"/>
-      <w:bookmarkStart w:id="11" w:name="_Toc41387847"/>
+      <w:bookmarkStart w:id="15" w:name="_Toc41385946"/>
+      <w:bookmarkStart w:id="16" w:name="_Toc41394706"/>
       <w:r>
         <w:lastRenderedPageBreak/>
         <w:t>Détail d’un film</w:t>
       </w:r>
-      <w:bookmarkEnd w:id="10"/>
-      <w:bookmarkEnd w:id="11"/>
+      <w:bookmarkEnd w:id="15"/>
+      <w:bookmarkEnd w:id="16"/>
     </w:p>
     <w:p>
       <w:r>
@@ -6772,18 +7580,26 @@
       <w:pPr>
         <w:pStyle w:val="StyleScreen"/>
       </w:pPr>
-      <w:bookmarkStart w:id="12" w:name="_Toc41385947"/>
-      <w:bookmarkStart w:id="13" w:name="_Toc41387848"/>
+      <w:bookmarkStart w:id="17" w:name="_Toc41385947"/>
+      <w:bookmarkStart w:id="18" w:name="_Toc41394707"/>
       <w:r>
         <w:lastRenderedPageBreak/>
         <w:t>Inscription</w:t>
       </w:r>
-      <w:bookmarkEnd w:id="12"/>
-      <w:bookmarkEnd w:id="13"/>
+      <w:bookmarkEnd w:id="17"/>
+      <w:bookmarkEnd w:id="18"/>
     </w:p>
     <w:p>
       <w:r>
-        <w:t>La page d’inscription permet à un utilisateur sans compte de s’inscrire sur le site. Pour cela, il devra renseigner son « nickname », son adresse mail et son mot de passe. Un mail sera envoyé à l’adresse mail renseignée afin de vérifier cette dernière.</w:t>
+        <w:t>La page d’inscription permet à un utilisateur sans compte de s’inscrire sur le site. Pour cela, il devra renseigner son « </w:t>
+      </w:r>
+      <w:proofErr w:type="spellStart"/>
+      <w:r>
+        <w:t>nickname</w:t>
+      </w:r>
+      <w:proofErr w:type="spellEnd"/>
+      <w:r>
+        <w:t> », son adresse mail et son mot de passe. Un mail sera envoyé à l’adresse mail renseignée afin de vérifier cette dernière.</w:t>
       </w:r>
     </w:p>
     <w:p>
@@ -7560,7 +8376,15 @@
         </w:numPr>
       </w:pPr>
       <w:r>
-        <w:t>« Nickname » de l’utilisateur</w:t>
+        <w:t>« </w:t>
+      </w:r>
+      <w:proofErr w:type="spellStart"/>
+      <w:r>
+        <w:t>Nickname</w:t>
+      </w:r>
+      <w:proofErr w:type="spellEnd"/>
+      <w:r>
+        <w:t> » de l’utilisateur</w:t>
       </w:r>
     </w:p>
     <w:p>
@@ -7620,14 +8444,14 @@
       <w:pPr>
         <w:pStyle w:val="StyleScreen"/>
       </w:pPr>
-      <w:bookmarkStart w:id="14" w:name="_Toc41385948"/>
-      <w:bookmarkStart w:id="15" w:name="_Toc41387849"/>
+      <w:bookmarkStart w:id="19" w:name="_Toc41385948"/>
+      <w:bookmarkStart w:id="20" w:name="_Toc41394708"/>
       <w:r>
         <w:lastRenderedPageBreak/>
         <w:t>Connexion</w:t>
       </w:r>
-      <w:bookmarkEnd w:id="14"/>
-      <w:bookmarkEnd w:id="15"/>
+      <w:bookmarkEnd w:id="19"/>
+      <w:bookmarkEnd w:id="20"/>
     </w:p>
     <w:p>
       <w:r>
@@ -8314,26 +9138,26 @@
       <w:pPr>
         <w:pStyle w:val="Heading2"/>
       </w:pPr>
-      <w:bookmarkStart w:id="16" w:name="_Toc41385949"/>
-      <w:bookmarkStart w:id="17" w:name="_Toc41387850"/>
+      <w:bookmarkStart w:id="21" w:name="_Toc41385949"/>
+      <w:bookmarkStart w:id="22" w:name="_Toc41394709"/>
       <w:r>
         <w:lastRenderedPageBreak/>
         <w:t>Utilisateur authentifié</w:t>
       </w:r>
-      <w:bookmarkEnd w:id="16"/>
-      <w:bookmarkEnd w:id="17"/>
+      <w:bookmarkEnd w:id="21"/>
+      <w:bookmarkEnd w:id="22"/>
     </w:p>
     <w:p>
       <w:pPr>
         <w:pStyle w:val="StyleScreen"/>
       </w:pPr>
-      <w:bookmarkStart w:id="18" w:name="_Toc41385950"/>
-      <w:bookmarkStart w:id="19" w:name="_Toc41387851"/>
+      <w:bookmarkStart w:id="23" w:name="_Toc41385950"/>
+      <w:bookmarkStart w:id="24" w:name="_Toc41394710"/>
       <w:r>
         <w:t>Barre de navigation</w:t>
       </w:r>
-      <w:bookmarkEnd w:id="18"/>
-      <w:bookmarkEnd w:id="19"/>
+      <w:bookmarkEnd w:id="23"/>
+      <w:bookmarkEnd w:id="24"/>
     </w:p>
     <w:p>
       <w:r>
@@ -8885,13 +9709,13 @@
       <w:pPr>
         <w:pStyle w:val="StyleScreen"/>
       </w:pPr>
-      <w:bookmarkStart w:id="20" w:name="_Toc41385951"/>
-      <w:bookmarkStart w:id="21" w:name="_Toc41387852"/>
+      <w:bookmarkStart w:id="25" w:name="_Toc41385951"/>
+      <w:bookmarkStart w:id="26" w:name="_Toc41394711"/>
       <w:r>
         <w:t>Détail d’un film</w:t>
       </w:r>
-      <w:bookmarkEnd w:id="20"/>
-      <w:bookmarkEnd w:id="21"/>
+      <w:bookmarkEnd w:id="25"/>
+      <w:bookmarkEnd w:id="26"/>
     </w:p>
     <w:p>
       <w:r>
@@ -9116,14 +9940,14 @@
       <w:pPr>
         <w:pStyle w:val="StyleScreen"/>
       </w:pPr>
-      <w:bookmarkStart w:id="22" w:name="_Toc41385952"/>
-      <w:bookmarkStart w:id="23" w:name="_Toc41387853"/>
+      <w:bookmarkStart w:id="27" w:name="_Toc41385952"/>
+      <w:bookmarkStart w:id="28" w:name="_Toc41394712"/>
       <w:r>
         <w:lastRenderedPageBreak/>
         <w:t>Création d’un film</w:t>
       </w:r>
-      <w:bookmarkEnd w:id="22"/>
-      <w:bookmarkEnd w:id="23"/>
+      <w:bookmarkEnd w:id="27"/>
+      <w:bookmarkEnd w:id="28"/>
     </w:p>
     <w:p>
       <w:r>
@@ -11042,18 +11866,26 @@
       <w:pPr>
         <w:pStyle w:val="StyleScreen"/>
       </w:pPr>
-      <w:bookmarkStart w:id="24" w:name="_Toc41385953"/>
-      <w:bookmarkStart w:id="25" w:name="_Toc41387854"/>
+      <w:bookmarkStart w:id="29" w:name="_Toc41385953"/>
+      <w:bookmarkStart w:id="30" w:name="_Toc41394713"/>
       <w:r>
         <w:lastRenderedPageBreak/>
         <w:t>Modification d’un film</w:t>
       </w:r>
-      <w:bookmarkEnd w:id="24"/>
-      <w:bookmarkEnd w:id="25"/>
+      <w:bookmarkEnd w:id="29"/>
+      <w:bookmarkEnd w:id="30"/>
     </w:p>
     <w:p>
       <w:r>
-        <w:t>Cette page permet à un utilisateur de modifier les films qu’il a précédemment créer. Le contenu de cette page est le même que celui de la création de film (voir écran n°9) à l’exception des boutons (voir écran n°9 point L.).</w:t>
+        <w:t xml:space="preserve">Cette page permet à un utilisateur de modifier les films qu’il a précédemment créer. Le contenu de cette page est le même que celui de la création de film (voir écran n°9) à l’exception des boutons (voir écran n°9 </w:t>
+      </w:r>
+      <w:proofErr w:type="gramStart"/>
+      <w:r>
+        <w:t>point</w:t>
+      </w:r>
+      <w:proofErr w:type="gramEnd"/>
+      <w:r>
+        <w:t xml:space="preserve"> L.).</w:t>
       </w:r>
     </w:p>
     <w:p>
@@ -11428,14 +12260,14 @@
       <w:pPr>
         <w:pStyle w:val="StyleScreen"/>
       </w:pPr>
-      <w:bookmarkStart w:id="26" w:name="_Toc41385954"/>
-      <w:bookmarkStart w:id="27" w:name="_Toc41387855"/>
+      <w:bookmarkStart w:id="31" w:name="_Toc41385954"/>
+      <w:bookmarkStart w:id="32" w:name="_Toc41394714"/>
       <w:r>
         <w:lastRenderedPageBreak/>
         <w:t>Profil</w:t>
       </w:r>
-      <w:bookmarkEnd w:id="26"/>
-      <w:bookmarkEnd w:id="27"/>
+      <w:bookmarkEnd w:id="31"/>
+      <w:bookmarkEnd w:id="32"/>
     </w:p>
     <w:p>
       <w:r>
@@ -12358,7 +13190,15 @@
         </w:numPr>
       </w:pPr>
       <w:r>
-        <w:t>« Nickname » de l’utilisateur</w:t>
+        <w:t>« </w:t>
+      </w:r>
+      <w:proofErr w:type="spellStart"/>
+      <w:r>
+        <w:t>Nickname</w:t>
+      </w:r>
+      <w:proofErr w:type="spellEnd"/>
+      <w:r>
+        <w:t> » de l’utilisateur</w:t>
       </w:r>
     </w:p>
     <w:p>
@@ -12425,20 +13265,20 @@
       <w:pPr>
         <w:pStyle w:val="Heading2"/>
       </w:pPr>
-      <w:bookmarkStart w:id="28" w:name="_Toc41385955"/>
-      <w:bookmarkStart w:id="29" w:name="_Toc41387856"/>
+      <w:bookmarkStart w:id="33" w:name="_Toc41385955"/>
+      <w:bookmarkStart w:id="34" w:name="_Toc41394715"/>
       <w:r>
         <w:t>Administrateur</w:t>
       </w:r>
-      <w:bookmarkEnd w:id="28"/>
-      <w:bookmarkEnd w:id="29"/>
+      <w:bookmarkEnd w:id="33"/>
+      <w:bookmarkEnd w:id="34"/>
     </w:p>
     <w:p>
       <w:pPr>
         <w:pStyle w:val="StyleScreen"/>
       </w:pPr>
-      <w:bookmarkStart w:id="30" w:name="_Toc41385956"/>
-      <w:bookmarkStart w:id="31" w:name="_Toc41387857"/>
+      <w:bookmarkStart w:id="35" w:name="_Toc41385956"/>
+      <w:bookmarkStart w:id="36" w:name="_Toc41394716"/>
       <w:r>
         <w:rPr>
           <w:noProof/>
@@ -12868,8 +13708,8 @@
       <w:r>
         <w:t>Barre de navigation</w:t>
       </w:r>
-      <w:bookmarkEnd w:id="30"/>
-      <w:bookmarkEnd w:id="31"/>
+      <w:bookmarkEnd w:id="35"/>
+      <w:bookmarkEnd w:id="36"/>
     </w:p>
     <w:p>
       <w:r>
@@ -13154,14 +13994,14 @@
       <w:pPr>
         <w:pStyle w:val="StyleScreen"/>
       </w:pPr>
-      <w:bookmarkStart w:id="32" w:name="_Toc41385957"/>
-      <w:bookmarkStart w:id="33" w:name="_Toc41387858"/>
+      <w:bookmarkStart w:id="37" w:name="_Toc41385957"/>
+      <w:bookmarkStart w:id="38" w:name="_Toc41394717"/>
       <w:r>
         <w:lastRenderedPageBreak/>
         <w:t>Gestion des utilisateurs</w:t>
       </w:r>
-      <w:bookmarkEnd w:id="32"/>
-      <w:bookmarkEnd w:id="33"/>
+      <w:bookmarkEnd w:id="37"/>
+      <w:bookmarkEnd w:id="38"/>
     </w:p>
     <w:p>
       <w:r>
@@ -13226,6 +14066,7 @@
                                 </w14:textOutline>
                               </w:rPr>
                             </w:pPr>
+                            <w:proofErr w:type="gramStart"/>
                             <w:r>
                               <w:rPr>
                                 <w:color w:val="0070C0"/>
@@ -13244,6 +14085,7 @@
                               </w:rPr>
                               <w:t>b</w:t>
                             </w:r>
+                            <w:proofErr w:type="gramEnd"/>
                           </w:p>
                         </w:txbxContent>
                       </wps:txbx>
@@ -13285,6 +14127,7 @@
                           </w14:textOutline>
                         </w:rPr>
                       </w:pPr>
+                      <w:proofErr w:type="gramStart"/>
                       <w:r>
                         <w:rPr>
                           <w:color w:val="0070C0"/>
@@ -13303,6 +14146,7 @@
                         </w:rPr>
                         <w:t>b</w:t>
                       </w:r>
+                      <w:proofErr w:type="gramEnd"/>
                     </w:p>
                   </w:txbxContent>
                 </v:textbox>
@@ -13368,6 +14212,7 @@
                                 </w14:textOutline>
                               </w:rPr>
                             </w:pPr>
+                            <w:proofErr w:type="gramStart"/>
                             <w:r>
                               <w:rPr>
                                 <w:color w:val="0070C0"/>
@@ -13386,6 +14231,7 @@
                               </w:rPr>
                               <w:t>a</w:t>
                             </w:r>
+                            <w:proofErr w:type="gramEnd"/>
                           </w:p>
                         </w:txbxContent>
                       </wps:txbx>
@@ -13427,6 +14273,7 @@
                           </w14:textOutline>
                         </w:rPr>
                       </w:pPr>
+                      <w:proofErr w:type="gramStart"/>
                       <w:r>
                         <w:rPr>
                           <w:color w:val="0070C0"/>
@@ -13445,6 +14292,7 @@
                         </w:rPr>
                         <w:t>a</w:t>
                       </w:r>
+                      <w:proofErr w:type="gramEnd"/>
                     </w:p>
                   </w:txbxContent>
                 </v:textbox>
@@ -13942,7 +14790,15 @@
         </w:numPr>
       </w:pPr>
       <w:r>
-        <w:t>« Nickname » de l’utilisateur</w:t>
+        <w:t>« </w:t>
+      </w:r>
+      <w:proofErr w:type="spellStart"/>
+      <w:r>
+        <w:t>Nickname</w:t>
+      </w:r>
+      <w:proofErr w:type="spellEnd"/>
+      <w:r>
+        <w:t> » de l’utilisateur</w:t>
       </w:r>
     </w:p>
     <w:p>
@@ -13994,6 +14850,19 @@
       </w:r>
     </w:p>
     <w:p>
+      <w:pPr>
+        <w:sectPr>
+          <w:headerReference w:type="default" r:id="rId23"/>
+          <w:footerReference w:type="default" r:id="rId24"/>
+          <w:footerReference w:type="first" r:id="rId25"/>
+          <w:pgSz w:w="11906" w:h="16838"/>
+          <w:pgMar w:top="1417" w:right="1417" w:bottom="1417" w:left="1417" w:header="708" w:footer="708" w:gutter="0"/>
+          <w:pgNumType w:start="0"/>
+          <w:cols w:space="708"/>
+          <w:titlePg/>
+          <w:docGrid w:linePitch="360"/>
+        </w:sectPr>
+      </w:pPr>
       <w:r>
         <w:br w:type="page"/>
       </w:r>
@@ -14002,32 +14871,114 @@
       <w:pPr>
         <w:pStyle w:val="Heading1"/>
       </w:pPr>
-      <w:bookmarkStart w:id="34" w:name="_Toc41387859"/>
+      <w:bookmarkStart w:id="39" w:name="_Toc41394718"/>
       <w:r>
         <w:lastRenderedPageBreak/>
         <w:t>Analyse organique</w:t>
       </w:r>
-      <w:bookmarkEnd w:id="34"/>
+      <w:bookmarkEnd w:id="39"/>
     </w:p>
     <w:p>
       <w:pPr>
         <w:pStyle w:val="Heading2"/>
       </w:pPr>
-      <w:bookmarkStart w:id="35" w:name="_Toc41385959"/>
-      <w:bookmarkStart w:id="36" w:name="_Toc41387860"/>
-      <w:r>
-        <w:t>Tables</w:t>
-      </w:r>
+      <w:bookmarkStart w:id="40" w:name="_Toc41394719"/>
+      <w:r>
+        <w:t>Diagramme de la base de données</w:t>
+      </w:r>
+      <w:bookmarkEnd w:id="40"/>
     </w:p>
     <w:p>
+      <w:r>
+        <w:rPr>
+          <w:noProof/>
+        </w:rPr>
+        <w:drawing>
+          <wp:inline distT="0" distB="0" distL="0" distR="0" wp14:anchorId="7BA5C158" wp14:editId="08D6EBD1">
+            <wp:extent cx="8886825" cy="3905250"/>
+            <wp:effectExtent l="0" t="0" r="9525" b="0"/>
+            <wp:docPr id="11" name="Picture 11"/>
+            <wp:cNvGraphicFramePr>
+              <a:graphicFrameLocks xmlns:a="http://schemas.openxmlformats.org/drawingml/2006/main" noChangeAspect="1"/>
+            </wp:cNvGraphicFramePr>
+            <a:graphic xmlns:a="http://schemas.openxmlformats.org/drawingml/2006/main">
+              <a:graphicData uri="http://schemas.openxmlformats.org/drawingml/2006/picture">
+                <pic:pic xmlns:pic="http://schemas.openxmlformats.org/drawingml/2006/picture">
+                  <pic:nvPicPr>
+                    <pic:cNvPr id="0" name="Picture 2"/>
+                    <pic:cNvPicPr>
+                      <a:picLocks noChangeAspect="1" noChangeArrowheads="1"/>
+                    </pic:cNvPicPr>
+                  </pic:nvPicPr>
+                  <pic:blipFill>
+                    <a:blip r:embed="rId26">
+                      <a:extLst>
+                        <a:ext uri="{28A0092B-C50C-407E-A947-70E740481C1C}">
+                          <a14:useLocalDpi xmlns:a14="http://schemas.microsoft.com/office/drawing/2010/main" val="0"/>
+                        </a:ext>
+                      </a:extLst>
+                    </a:blip>
+                    <a:srcRect/>
+                    <a:stretch>
+                      <a:fillRect/>
+                    </a:stretch>
+                  </pic:blipFill>
+                  <pic:spPr bwMode="auto">
+                    <a:xfrm>
+                      <a:off x="0" y="0"/>
+                      <a:ext cx="8886825" cy="3905250"/>
+                    </a:xfrm>
+                    <a:prstGeom prst="rect">
+                      <a:avLst/>
+                    </a:prstGeom>
+                    <a:noFill/>
+                    <a:ln>
+                      <a:noFill/>
+                    </a:ln>
+                  </pic:spPr>
+                </pic:pic>
+              </a:graphicData>
+            </a:graphic>
+          </wp:inline>
+        </w:drawing>
+      </w:r>
+    </w:p>
+    <w:p>
+      <w:pPr>
+        <w:sectPr>
+          <w:pgSz w:w="16838" w:h="11906" w:orient="landscape"/>
+          <w:pgMar w:top="1417" w:right="1417" w:bottom="1417" w:left="1417" w:header="708" w:footer="708" w:gutter="0"/>
+          <w:cols w:space="708"/>
+          <w:titlePg/>
+          <w:docGrid w:linePitch="360"/>
+        </w:sectPr>
+      </w:pPr>
+      <w:r>
+        <w:br w:type="page"/>
+      </w:r>
+    </w:p>
+    <w:p>
+      <w:pPr>
+        <w:pStyle w:val="Heading2"/>
+      </w:pPr>
+      <w:bookmarkStart w:id="41" w:name="_Toc41385959"/>
+      <w:bookmarkStart w:id="42" w:name="_Toc41394720"/>
+      <w:r>
+        <w:lastRenderedPageBreak/>
+        <w:t>Tables</w:t>
+      </w:r>
+      <w:bookmarkEnd w:id="42"/>
+    </w:p>
+    <w:p>
       <w:pPr>
         <w:pStyle w:val="Heading3"/>
       </w:pPr>
+      <w:bookmarkStart w:id="43" w:name="_Toc41394721"/>
       <w:r>
         <w:t>USERS</w:t>
       </w:r>
-      <w:bookmarkEnd w:id="35"/>
-      <w:bookmarkEnd w:id="36"/>
+      <w:bookmarkEnd w:id="41"/>
+      <w:bookmarkEnd w:id="43"/>
     </w:p>
     <w:p>
       <w:r>
@@ -14111,9 +15062,11 @@
             <w:tcW w:w="2265" w:type="dxa"/>
           </w:tcPr>
           <w:p>
+            <w:proofErr w:type="gramStart"/>
             <w:r>
               <w:t>id</w:t>
             </w:r>
+            <w:proofErr w:type="gramEnd"/>
           </w:p>
         </w:tc>
         <w:tc>
@@ -14163,9 +15116,13 @@
             <w:tcW w:w="2265" w:type="dxa"/>
           </w:tcPr>
           <w:p>
+            <w:proofErr w:type="spellStart"/>
+            <w:proofErr w:type="gramStart"/>
             <w:r>
               <w:t>nickname</w:t>
             </w:r>
+            <w:proofErr w:type="spellEnd"/>
+            <w:proofErr w:type="gramEnd"/>
           </w:p>
         </w:tc>
         <w:tc>
@@ -14218,9 +15175,11 @@
             <w:tcW w:w="2265" w:type="dxa"/>
           </w:tcPr>
           <w:p>
+            <w:proofErr w:type="gramStart"/>
             <w:r>
               <w:t>email</w:t>
             </w:r>
+            <w:proofErr w:type="gramEnd"/>
           </w:p>
         </w:tc>
         <w:tc>
@@ -14270,9 +15229,13 @@
             <w:tcW w:w="2265" w:type="dxa"/>
           </w:tcPr>
           <w:p>
+            <w:proofErr w:type="spellStart"/>
+            <w:proofErr w:type="gramStart"/>
             <w:r>
               <w:t>password</w:t>
             </w:r>
+            <w:proofErr w:type="spellEnd"/>
+            <w:proofErr w:type="gramEnd"/>
           </w:p>
         </w:tc>
         <w:tc>
@@ -14325,9 +15288,13 @@
             <w:tcW w:w="2265" w:type="dxa"/>
           </w:tcPr>
           <w:p>
+            <w:proofErr w:type="spellStart"/>
+            <w:proofErr w:type="gramStart"/>
             <w:r>
               <w:t>token</w:t>
             </w:r>
+            <w:proofErr w:type="spellEnd"/>
+            <w:proofErr w:type="gramEnd"/>
           </w:p>
         </w:tc>
         <w:tc>
@@ -14338,8 +15305,13 @@
             <w:pPr>
               <w:cnfStyle w:val="000000100000" w:firstRow="0" w:lastRow="0" w:firstColumn="0" w:lastColumn="0" w:oddVBand="0" w:evenVBand="0" w:oddHBand="1" w:evenHBand="0" w:firstRowFirstColumn="0" w:firstRowLastColumn="0" w:lastRowFirstColumn="0" w:lastRowLastColumn="0"/>
             </w:pPr>
-            <w:r>
-              <w:t>Token utile à la vérification de l’adresse mail</w:t>
+            <w:proofErr w:type="spellStart"/>
+            <w:r>
+              <w:t>Token</w:t>
+            </w:r>
+            <w:proofErr w:type="spellEnd"/>
+            <w:r>
+              <w:t xml:space="preserve"> utile à la vérification de l’adresse mail</w:t>
             </w:r>
           </w:p>
         </w:tc>
@@ -14377,9 +15349,13 @@
             <w:tcW w:w="2265" w:type="dxa"/>
           </w:tcPr>
           <w:p>
+            <w:proofErr w:type="spellStart"/>
+            <w:proofErr w:type="gramStart"/>
             <w:r>
               <w:t>name</w:t>
             </w:r>
+            <w:proofErr w:type="spellEnd"/>
+            <w:proofErr w:type="gramEnd"/>
           </w:p>
         </w:tc>
         <w:tc>
@@ -14432,9 +15408,16 @@
             <w:tcW w:w="2265" w:type="dxa"/>
           </w:tcPr>
           <w:p>
-            <w:r>
-              <w:t>first_name</w:t>
-            </w:r>
+            <w:proofErr w:type="spellStart"/>
+            <w:proofErr w:type="gramStart"/>
+            <w:r>
+              <w:t>first</w:t>
+            </w:r>
+            <w:proofErr w:type="gramEnd"/>
+            <w:r>
+              <w:t>_name</w:t>
+            </w:r>
+            <w:proofErr w:type="spellEnd"/>
           </w:p>
         </w:tc>
         <w:tc>
@@ -14484,9 +15467,11 @@
             <w:tcW w:w="2265" w:type="dxa"/>
           </w:tcPr>
           <w:p>
+            <w:proofErr w:type="gramStart"/>
             <w:r>
               <w:t>avatar</w:t>
             </w:r>
+            <w:proofErr w:type="gramEnd"/>
           </w:p>
         </w:tc>
         <w:tc>
@@ -14534,13 +15519,13 @@
       <w:pPr>
         <w:pStyle w:val="Heading3"/>
       </w:pPr>
-      <w:bookmarkStart w:id="37" w:name="_Toc41385960"/>
-      <w:bookmarkStart w:id="38" w:name="_Toc41387861"/>
+      <w:bookmarkStart w:id="44" w:name="_Toc41385960"/>
+      <w:bookmarkStart w:id="45" w:name="_Toc41394722"/>
       <w:r>
         <w:t>MOVIES</w:t>
       </w:r>
-      <w:bookmarkEnd w:id="37"/>
-      <w:bookmarkEnd w:id="38"/>
+      <w:bookmarkEnd w:id="44"/>
+      <w:bookmarkEnd w:id="45"/>
     </w:p>
     <w:p>
       <w:r>
@@ -14624,9 +15609,11 @@
             <w:tcW w:w="2265" w:type="dxa"/>
           </w:tcPr>
           <w:p>
+            <w:proofErr w:type="gramStart"/>
             <w:r>
               <w:t>id</w:t>
             </w:r>
+            <w:proofErr w:type="gramEnd"/>
           </w:p>
         </w:tc>
         <w:tc>
@@ -14676,9 +15663,13 @@
             <w:tcW w:w="2265" w:type="dxa"/>
           </w:tcPr>
           <w:p>
+            <w:proofErr w:type="spellStart"/>
+            <w:proofErr w:type="gramStart"/>
             <w:r>
               <w:t>title</w:t>
             </w:r>
+            <w:proofErr w:type="spellEnd"/>
+            <w:proofErr w:type="gramEnd"/>
           </w:p>
         </w:tc>
         <w:tc>
@@ -14731,9 +15722,11 @@
             <w:tcW w:w="2265" w:type="dxa"/>
           </w:tcPr>
           <w:p>
+            <w:proofErr w:type="gramStart"/>
             <w:r>
               <w:t>description</w:t>
             </w:r>
+            <w:proofErr w:type="gramEnd"/>
           </w:p>
         </w:tc>
         <w:tc>
@@ -14783,9 +15776,16 @@
             <w:tcW w:w="2265" w:type="dxa"/>
           </w:tcPr>
           <w:p>
-            <w:r>
-              <w:t>release_year</w:t>
-            </w:r>
+            <w:proofErr w:type="spellStart"/>
+            <w:proofErr w:type="gramStart"/>
+            <w:r>
+              <w:t>release</w:t>
+            </w:r>
+            <w:proofErr w:type="gramEnd"/>
+            <w:r>
+              <w:t>_year</w:t>
+            </w:r>
+            <w:proofErr w:type="spellEnd"/>
           </w:p>
         </w:tc>
         <w:tc>
@@ -14838,9 +15838,11 @@
             <w:tcW w:w="2265" w:type="dxa"/>
           </w:tcPr>
           <w:p>
+            <w:proofErr w:type="gramStart"/>
             <w:r>
               <w:t>duration</w:t>
             </w:r>
+            <w:proofErr w:type="gramEnd"/>
           </w:p>
         </w:tc>
         <w:tc>
@@ -14890,9 +15892,11 @@
             <w:tcW w:w="2265" w:type="dxa"/>
           </w:tcPr>
           <w:p>
+            <w:proofErr w:type="gramStart"/>
             <w:r>
               <w:t>poster</w:t>
             </w:r>
+            <w:proofErr w:type="gramEnd"/>
           </w:p>
         </w:tc>
         <w:tc>
@@ -14945,9 +15949,16 @@
             <w:tcW w:w="2265" w:type="dxa"/>
           </w:tcPr>
           <w:p>
-            <w:r>
-              <w:t>directors_id</w:t>
-            </w:r>
+            <w:proofErr w:type="spellStart"/>
+            <w:proofErr w:type="gramStart"/>
+            <w:r>
+              <w:t>directors</w:t>
+            </w:r>
+            <w:proofErr w:type="gramEnd"/>
+            <w:r>
+              <w:t>_id</w:t>
+            </w:r>
+            <w:proofErr w:type="spellEnd"/>
           </w:p>
         </w:tc>
         <w:tc>
@@ -14997,9 +16008,16 @@
             <w:tcW w:w="2265" w:type="dxa"/>
           </w:tcPr>
           <w:p>
-            <w:r>
-              <w:t>companies_id</w:t>
-            </w:r>
+            <w:proofErr w:type="spellStart"/>
+            <w:proofErr w:type="gramStart"/>
+            <w:r>
+              <w:t>companies</w:t>
+            </w:r>
+            <w:proofErr w:type="gramEnd"/>
+            <w:r>
+              <w:t>_id</w:t>
+            </w:r>
+            <w:proofErr w:type="spellEnd"/>
           </w:p>
         </w:tc>
         <w:tc>
@@ -15052,9 +16070,16 @@
             <w:tcW w:w="2265" w:type="dxa"/>
           </w:tcPr>
           <w:p>
-            <w:r>
-              <w:t>countries_id</w:t>
-            </w:r>
+            <w:proofErr w:type="spellStart"/>
+            <w:proofErr w:type="gramStart"/>
+            <w:r>
+              <w:t>countries</w:t>
+            </w:r>
+            <w:proofErr w:type="gramEnd"/>
+            <w:r>
+              <w:t>_id</w:t>
+            </w:r>
+            <w:proofErr w:type="spellEnd"/>
           </w:p>
         </w:tc>
         <w:tc>
@@ -15104,9 +16129,16 @@
             <w:tcW w:w="2265" w:type="dxa"/>
           </w:tcPr>
           <w:p>
-            <w:r>
-              <w:t>genders_id</w:t>
-            </w:r>
+            <w:proofErr w:type="spellStart"/>
+            <w:proofErr w:type="gramStart"/>
+            <w:r>
+              <w:t>genders</w:t>
+            </w:r>
+            <w:proofErr w:type="gramEnd"/>
+            <w:r>
+              <w:t>_id</w:t>
+            </w:r>
+            <w:proofErr w:type="spellEnd"/>
           </w:p>
         </w:tc>
         <w:tc>
@@ -15159,9 +16191,16 @@
             <w:tcW w:w="2265" w:type="dxa"/>
           </w:tcPr>
           <w:p>
-            <w:r>
-              <w:t>users_id</w:t>
-            </w:r>
+            <w:proofErr w:type="spellStart"/>
+            <w:proofErr w:type="gramStart"/>
+            <w:r>
+              <w:t>users</w:t>
+            </w:r>
+            <w:proofErr w:type="gramEnd"/>
+            <w:r>
+              <w:t>_id</w:t>
+            </w:r>
+            <w:proofErr w:type="spellEnd"/>
           </w:p>
         </w:tc>
         <w:tc>
@@ -15173,11 +16212,7 @@
               <w:cnfStyle w:val="000000100000" w:firstRow="0" w:lastRow="0" w:firstColumn="0" w:lastColumn="0" w:oddVBand="0" w:evenVBand="0" w:oddHBand="1" w:evenHBand="0" w:firstRowFirstColumn="0" w:firstRowLastColumn="0" w:lastRowFirstColumn="0" w:lastRowLastColumn="0"/>
             </w:pPr>
             <w:r>
-              <w:t xml:space="preserve">Identifiant numérique de </w:t>
-            </w:r>
-            <w:r>
-              <w:lastRenderedPageBreak/>
-              <w:t>l’utilisateur qui a créé le film</w:t>
+              <w:t>Identifiant numérique de l’utilisateur qui a créé le film</w:t>
             </w:r>
           </w:p>
         </w:tc>
@@ -15189,6 +16224,9 @@
             <w:pPr>
               <w:cnfStyle w:val="000000100000" w:firstRow="0" w:lastRow="0" w:firstColumn="0" w:lastColumn="0" w:oddVBand="0" w:evenVBand="0" w:oddHBand="1" w:evenHBand="0" w:firstRowFirstColumn="0" w:firstRowLastColumn="0" w:lastRowFirstColumn="0" w:lastRowLastColumn="0"/>
             </w:pPr>
+            <w:r>
+              <w:t>INT</w:t>
+            </w:r>
           </w:p>
         </w:tc>
         <w:tc>
@@ -15199,6 +16237,9 @@
             <w:pPr>
               <w:cnfStyle w:val="000000100000" w:firstRow="0" w:lastRow="0" w:firstColumn="0" w:lastColumn="0" w:oddVBand="0" w:evenVBand="0" w:oddHBand="1" w:evenHBand="0" w:firstRowFirstColumn="0" w:firstRowLastColumn="0" w:lastRowFirstColumn="0" w:lastRowLastColumn="0"/>
             </w:pPr>
+            <w:r>
+              <w:t>Non</w:t>
+            </w:r>
           </w:p>
         </w:tc>
       </w:tr>
@@ -15207,13 +16248,14 @@
       <w:pPr>
         <w:pStyle w:val="Heading3"/>
       </w:pPr>
-      <w:bookmarkStart w:id="39" w:name="_Toc41385961"/>
-      <w:bookmarkStart w:id="40" w:name="_Toc41387862"/>
-      <w:r>
+      <w:bookmarkStart w:id="46" w:name="_Toc41385961"/>
+      <w:bookmarkStart w:id="47" w:name="_Toc41394723"/>
+      <w:r>
+        <w:lastRenderedPageBreak/>
         <w:t>ROLES</w:t>
       </w:r>
-      <w:bookmarkEnd w:id="39"/>
-      <w:bookmarkEnd w:id="40"/>
+      <w:bookmarkEnd w:id="46"/>
+      <w:bookmarkEnd w:id="47"/>
     </w:p>
     <w:p>
       <w:r>
@@ -15297,9 +16339,11 @@
             <w:tcW w:w="2399" w:type="dxa"/>
           </w:tcPr>
           <w:p>
+            <w:proofErr w:type="gramStart"/>
             <w:r>
               <w:t>id</w:t>
             </w:r>
+            <w:proofErr w:type="gramEnd"/>
           </w:p>
         </w:tc>
         <w:tc>
@@ -15349,9 +16393,13 @@
             <w:tcW w:w="2399" w:type="dxa"/>
           </w:tcPr>
           <w:p>
+            <w:proofErr w:type="spellStart"/>
+            <w:proofErr w:type="gramStart"/>
             <w:r>
               <w:t>role</w:t>
             </w:r>
+            <w:proofErr w:type="spellEnd"/>
+            <w:proofErr w:type="gramEnd"/>
           </w:p>
         </w:tc>
         <w:tc>
@@ -15399,13 +16447,13 @@
       <w:pPr>
         <w:pStyle w:val="Heading3"/>
       </w:pPr>
-      <w:bookmarkStart w:id="41" w:name="_Toc41385962"/>
-      <w:bookmarkStart w:id="42" w:name="_Toc41387863"/>
+      <w:bookmarkStart w:id="48" w:name="_Toc41385962"/>
+      <w:bookmarkStart w:id="49" w:name="_Toc41394724"/>
       <w:r>
         <w:t>GENDERS</w:t>
       </w:r>
-      <w:bookmarkEnd w:id="41"/>
-      <w:bookmarkEnd w:id="42"/>
+      <w:bookmarkEnd w:id="48"/>
+      <w:bookmarkEnd w:id="49"/>
     </w:p>
     <w:p>
       <w:r>
@@ -15489,9 +16537,11 @@
             <w:tcW w:w="2265" w:type="dxa"/>
           </w:tcPr>
           <w:p>
+            <w:proofErr w:type="gramStart"/>
             <w:r>
               <w:t>id</w:t>
             </w:r>
+            <w:proofErr w:type="gramEnd"/>
           </w:p>
         </w:tc>
         <w:tc>
@@ -15541,9 +16591,13 @@
             <w:tcW w:w="2265" w:type="dxa"/>
           </w:tcPr>
           <w:p>
+            <w:proofErr w:type="spellStart"/>
+            <w:proofErr w:type="gramStart"/>
             <w:r>
               <w:t>gender</w:t>
             </w:r>
+            <w:proofErr w:type="spellEnd"/>
+            <w:proofErr w:type="gramEnd"/>
           </w:p>
         </w:tc>
         <w:tc>
@@ -15591,13 +16645,13 @@
       <w:pPr>
         <w:pStyle w:val="Heading3"/>
       </w:pPr>
-      <w:bookmarkStart w:id="43" w:name="_Toc41385963"/>
-      <w:bookmarkStart w:id="44" w:name="_Toc41387864"/>
+      <w:bookmarkStart w:id="50" w:name="_Toc41385963"/>
+      <w:bookmarkStart w:id="51" w:name="_Toc41394725"/>
       <w:r>
         <w:t>DIRECTORS</w:t>
       </w:r>
-      <w:bookmarkEnd w:id="43"/>
-      <w:bookmarkEnd w:id="44"/>
+      <w:bookmarkEnd w:id="50"/>
+      <w:bookmarkEnd w:id="51"/>
     </w:p>
     <w:p>
       <w:r>
@@ -15681,9 +16735,11 @@
             <w:tcW w:w="2265" w:type="dxa"/>
           </w:tcPr>
           <w:p>
+            <w:proofErr w:type="gramStart"/>
             <w:r>
               <w:t>id</w:t>
             </w:r>
+            <w:proofErr w:type="gramEnd"/>
           </w:p>
         </w:tc>
         <w:tc>
@@ -15733,9 +16789,13 @@
             <w:tcW w:w="2265" w:type="dxa"/>
           </w:tcPr>
           <w:p>
+            <w:proofErr w:type="spellStart"/>
+            <w:proofErr w:type="gramStart"/>
             <w:r>
               <w:t>director</w:t>
             </w:r>
+            <w:proofErr w:type="spellEnd"/>
+            <w:proofErr w:type="gramEnd"/>
           </w:p>
         </w:tc>
         <w:tc>
@@ -15783,13 +16843,13 @@
       <w:pPr>
         <w:pStyle w:val="Heading3"/>
       </w:pPr>
-      <w:bookmarkStart w:id="45" w:name="_Toc41385964"/>
-      <w:bookmarkStart w:id="46" w:name="_Toc41387865"/>
+      <w:bookmarkStart w:id="52" w:name="_Toc41385964"/>
+      <w:bookmarkStart w:id="53" w:name="_Toc41394726"/>
       <w:r>
         <w:t>ACTORS</w:t>
       </w:r>
-      <w:bookmarkEnd w:id="45"/>
-      <w:bookmarkEnd w:id="46"/>
+      <w:bookmarkEnd w:id="52"/>
+      <w:bookmarkEnd w:id="53"/>
     </w:p>
     <w:p>
       <w:r>
@@ -15873,9 +16933,11 @@
             <w:tcW w:w="2265" w:type="dxa"/>
           </w:tcPr>
           <w:p>
+            <w:proofErr w:type="gramStart"/>
             <w:r>
               <w:t>id</w:t>
             </w:r>
+            <w:proofErr w:type="gramEnd"/>
           </w:p>
         </w:tc>
         <w:tc>
@@ -15925,9 +16987,13 @@
             <w:tcW w:w="2265" w:type="dxa"/>
           </w:tcPr>
           <w:p>
+            <w:proofErr w:type="spellStart"/>
+            <w:proofErr w:type="gramStart"/>
             <w:r>
               <w:t>actor</w:t>
             </w:r>
+            <w:proofErr w:type="spellEnd"/>
+            <w:proofErr w:type="gramEnd"/>
           </w:p>
         </w:tc>
         <w:tc>
@@ -15975,13 +17041,13 @@
       <w:pPr>
         <w:pStyle w:val="Heading3"/>
       </w:pPr>
-      <w:bookmarkStart w:id="47" w:name="_Toc41385965"/>
-      <w:bookmarkStart w:id="48" w:name="_Toc41387866"/>
+      <w:bookmarkStart w:id="54" w:name="_Toc41385965"/>
+      <w:bookmarkStart w:id="55" w:name="_Toc41394727"/>
       <w:r>
         <w:t>COMPANIES</w:t>
       </w:r>
-      <w:bookmarkEnd w:id="47"/>
-      <w:bookmarkEnd w:id="48"/>
+      <w:bookmarkEnd w:id="54"/>
+      <w:bookmarkEnd w:id="55"/>
     </w:p>
     <w:p>
       <w:r>
@@ -16065,9 +17131,11 @@
             <w:tcW w:w="2265" w:type="dxa"/>
           </w:tcPr>
           <w:p>
+            <w:proofErr w:type="gramStart"/>
             <w:r>
               <w:t>id</w:t>
             </w:r>
+            <w:proofErr w:type="gramEnd"/>
           </w:p>
         </w:tc>
         <w:tc>
@@ -16117,9 +17185,13 @@
             <w:tcW w:w="2265" w:type="dxa"/>
           </w:tcPr>
           <w:p>
+            <w:proofErr w:type="spellStart"/>
+            <w:proofErr w:type="gramStart"/>
             <w:r>
               <w:t>company</w:t>
             </w:r>
+            <w:proofErr w:type="spellEnd"/>
+            <w:proofErr w:type="gramEnd"/>
           </w:p>
         </w:tc>
         <w:tc>
@@ -16172,14 +17244,14 @@
       <w:pPr>
         <w:pStyle w:val="Heading3"/>
       </w:pPr>
-      <w:bookmarkStart w:id="49" w:name="_Toc41385966"/>
-      <w:bookmarkStart w:id="50" w:name="_Toc41387867"/>
+      <w:bookmarkStart w:id="56" w:name="_Toc41385966"/>
+      <w:bookmarkStart w:id="57" w:name="_Toc41394728"/>
       <w:r>
         <w:lastRenderedPageBreak/>
         <w:t>COUNTRIES</w:t>
       </w:r>
-      <w:bookmarkEnd w:id="49"/>
-      <w:bookmarkEnd w:id="50"/>
+      <w:bookmarkEnd w:id="56"/>
+      <w:bookmarkEnd w:id="57"/>
     </w:p>
     <w:p>
       <w:r>
@@ -16263,9 +17335,11 @@
             <w:tcW w:w="2265" w:type="dxa"/>
           </w:tcPr>
           <w:p>
+            <w:proofErr w:type="gramStart"/>
             <w:r>
               <w:t>id</w:t>
             </w:r>
+            <w:proofErr w:type="gramEnd"/>
           </w:p>
         </w:tc>
         <w:tc>
@@ -16315,9 +17389,11 @@
             <w:tcW w:w="2265" w:type="dxa"/>
           </w:tcPr>
           <w:p>
+            <w:proofErr w:type="gramStart"/>
             <w:r>
               <w:t>country</w:t>
             </w:r>
+            <w:proofErr w:type="gramEnd"/>
           </w:p>
         </w:tc>
         <w:tc>
@@ -16365,13 +17441,13 @@
       <w:pPr>
         <w:pStyle w:val="Heading3"/>
       </w:pPr>
-      <w:bookmarkStart w:id="51" w:name="_Toc41385967"/>
-      <w:bookmarkStart w:id="52" w:name="_Toc41387868"/>
+      <w:bookmarkStart w:id="58" w:name="_Toc41385967"/>
+      <w:bookmarkStart w:id="59" w:name="_Toc41394729"/>
       <w:r>
         <w:t>RATINGS</w:t>
       </w:r>
-      <w:bookmarkEnd w:id="51"/>
-      <w:bookmarkEnd w:id="52"/>
+      <w:bookmarkEnd w:id="58"/>
+      <w:bookmarkEnd w:id="59"/>
     </w:p>
     <w:p>
       <w:r>
@@ -16455,9 +17531,11 @@
             <w:tcW w:w="2265" w:type="dxa"/>
           </w:tcPr>
           <w:p>
+            <w:proofErr w:type="gramStart"/>
             <w:r>
               <w:t>id</w:t>
             </w:r>
+            <w:proofErr w:type="gramEnd"/>
           </w:p>
         </w:tc>
         <w:tc>
@@ -16507,9 +17585,11 @@
             <w:tcW w:w="2265" w:type="dxa"/>
           </w:tcPr>
           <w:p>
+            <w:proofErr w:type="gramStart"/>
             <w:r>
               <w:t>rating</w:t>
             </w:r>
+            <w:proofErr w:type="gramEnd"/>
           </w:p>
         </w:tc>
         <w:tc>
@@ -16562,9 +17642,16 @@
             <w:tcW w:w="2265" w:type="dxa"/>
           </w:tcPr>
           <w:p>
-            <w:r>
-              <w:t>users_id</w:t>
-            </w:r>
+            <w:proofErr w:type="spellStart"/>
+            <w:proofErr w:type="gramStart"/>
+            <w:r>
+              <w:t>users</w:t>
+            </w:r>
+            <w:proofErr w:type="gramEnd"/>
+            <w:r>
+              <w:t>_id</w:t>
+            </w:r>
+            <w:proofErr w:type="spellEnd"/>
           </w:p>
         </w:tc>
         <w:tc>
@@ -16614,9 +17701,16 @@
             <w:tcW w:w="2265" w:type="dxa"/>
           </w:tcPr>
           <w:p>
-            <w:r>
-              <w:t>movies_id</w:t>
-            </w:r>
+            <w:proofErr w:type="spellStart"/>
+            <w:proofErr w:type="gramStart"/>
+            <w:r>
+              <w:t>movies</w:t>
+            </w:r>
+            <w:proofErr w:type="gramEnd"/>
+            <w:r>
+              <w:t>_id</w:t>
+            </w:r>
+            <w:proofErr w:type="spellEnd"/>
           </w:p>
         </w:tc>
         <w:tc>
@@ -16664,13 +17758,13 @@
       <w:pPr>
         <w:pStyle w:val="Heading3"/>
       </w:pPr>
-      <w:bookmarkStart w:id="53" w:name="_Toc41385968"/>
-      <w:bookmarkStart w:id="54" w:name="_Toc41387869"/>
+      <w:bookmarkStart w:id="60" w:name="_Toc41385968"/>
+      <w:bookmarkStart w:id="61" w:name="_Toc41394730"/>
       <w:r>
         <w:t>LINKS</w:t>
       </w:r>
-      <w:bookmarkEnd w:id="53"/>
-      <w:bookmarkEnd w:id="54"/>
+      <w:bookmarkEnd w:id="60"/>
+      <w:bookmarkEnd w:id="61"/>
     </w:p>
     <w:p>
       <w:r>
@@ -16754,9 +17848,11 @@
             <w:tcW w:w="2265" w:type="dxa"/>
           </w:tcPr>
           <w:p>
+            <w:proofErr w:type="gramStart"/>
             <w:r>
               <w:t>id</w:t>
             </w:r>
+            <w:proofErr w:type="gramEnd"/>
           </w:p>
         </w:tc>
         <w:tc>
@@ -16806,9 +17902,13 @@
             <w:tcW w:w="2265" w:type="dxa"/>
           </w:tcPr>
           <w:p>
+            <w:proofErr w:type="spellStart"/>
+            <w:proofErr w:type="gramStart"/>
             <w:r>
               <w:t>link</w:t>
             </w:r>
+            <w:proofErr w:type="spellEnd"/>
+            <w:proofErr w:type="gramEnd"/>
           </w:p>
         </w:tc>
         <w:tc>
@@ -16861,9 +17961,16 @@
             <w:tcW w:w="2265" w:type="dxa"/>
           </w:tcPr>
           <w:p>
-            <w:r>
-              <w:t>movies_id</w:t>
-            </w:r>
+            <w:proofErr w:type="spellStart"/>
+            <w:proofErr w:type="gramStart"/>
+            <w:r>
+              <w:t>movies</w:t>
+            </w:r>
+            <w:proofErr w:type="gramEnd"/>
+            <w:r>
+              <w:t>_id</w:t>
+            </w:r>
+            <w:proofErr w:type="spellEnd"/>
           </w:p>
         </w:tc>
         <w:tc>
@@ -16911,13 +18018,13 @@
       <w:pPr>
         <w:pStyle w:val="Heading3"/>
       </w:pPr>
-      <w:bookmarkStart w:id="55" w:name="_Toc41385969"/>
-      <w:bookmarkStart w:id="56" w:name="_Toc41387870"/>
+      <w:bookmarkStart w:id="62" w:name="_Toc41385969"/>
+      <w:bookmarkStart w:id="63" w:name="_Toc41394731"/>
       <w:r>
         <w:t>MEDIAS</w:t>
       </w:r>
-      <w:bookmarkEnd w:id="55"/>
-      <w:bookmarkEnd w:id="56"/>
+      <w:bookmarkEnd w:id="62"/>
+      <w:bookmarkEnd w:id="63"/>
     </w:p>
     <w:p>
       <w:r>
@@ -17001,9 +18108,11 @@
             <w:tcW w:w="2265" w:type="dxa"/>
           </w:tcPr>
           <w:p>
+            <w:proofErr w:type="gramStart"/>
             <w:r>
               <w:t>id</w:t>
             </w:r>
+            <w:proofErr w:type="gramEnd"/>
           </w:p>
         </w:tc>
         <w:tc>
@@ -17053,9 +18162,11 @@
             <w:tcW w:w="2265" w:type="dxa"/>
           </w:tcPr>
           <w:p>
+            <w:proofErr w:type="gramStart"/>
             <w:r>
               <w:t>media</w:t>
             </w:r>
+            <w:proofErr w:type="gramEnd"/>
           </w:p>
         </w:tc>
         <w:tc>
@@ -17108,9 +18219,16 @@
             <w:tcW w:w="2265" w:type="dxa"/>
           </w:tcPr>
           <w:p>
-            <w:r>
-              <w:t>movies_id</w:t>
-            </w:r>
+            <w:proofErr w:type="spellStart"/>
+            <w:proofErr w:type="gramStart"/>
+            <w:r>
+              <w:t>movies</w:t>
+            </w:r>
+            <w:proofErr w:type="gramEnd"/>
+            <w:r>
+              <w:t>_id</w:t>
+            </w:r>
+            <w:proofErr w:type="spellEnd"/>
           </w:p>
         </w:tc>
         <w:tc>
@@ -17164,14 +18282,14 @@
       <w:pPr>
         <w:pStyle w:val="Heading3"/>
       </w:pPr>
-      <w:bookmarkStart w:id="57" w:name="_Toc41385970"/>
-      <w:bookmarkStart w:id="58" w:name="_Toc41387871"/>
+      <w:bookmarkStart w:id="64" w:name="_Toc41385970"/>
+      <w:bookmarkStart w:id="65" w:name="_Toc41394732"/>
       <w:r>
         <w:lastRenderedPageBreak/>
         <w:t>PARTICIPATE</w:t>
       </w:r>
-      <w:bookmarkEnd w:id="57"/>
-      <w:bookmarkEnd w:id="58"/>
+      <w:bookmarkEnd w:id="64"/>
+      <w:bookmarkEnd w:id="65"/>
     </w:p>
     <w:p>
       <w:r>
@@ -17255,9 +18373,16 @@
             <w:tcW w:w="2265" w:type="dxa"/>
           </w:tcPr>
           <w:p>
-            <w:r>
-              <w:t>actors_id</w:t>
-            </w:r>
+            <w:proofErr w:type="spellStart"/>
+            <w:proofErr w:type="gramStart"/>
+            <w:r>
+              <w:t>actors</w:t>
+            </w:r>
+            <w:proofErr w:type="gramEnd"/>
+            <w:r>
+              <w:t>_id</w:t>
+            </w:r>
+            <w:proofErr w:type="spellEnd"/>
           </w:p>
         </w:tc>
         <w:tc>
@@ -17310,9 +18435,16 @@
             <w:tcW w:w="2265" w:type="dxa"/>
           </w:tcPr>
           <w:p>
-            <w:r>
-              <w:t>movies_id</w:t>
-            </w:r>
+            <w:proofErr w:type="spellStart"/>
+            <w:proofErr w:type="gramStart"/>
+            <w:r>
+              <w:t>movies</w:t>
+            </w:r>
+            <w:proofErr w:type="gramEnd"/>
+            <w:r>
+              <w:t>_id</w:t>
+            </w:r>
+            <w:proofErr w:type="spellEnd"/>
           </w:p>
         </w:tc>
         <w:tc>
@@ -17361,51 +18493,49 @@
       <w:pPr>
         <w:pStyle w:val="Heading1"/>
       </w:pPr>
-      <w:bookmarkStart w:id="59" w:name="_Toc41387872"/>
+      <w:bookmarkStart w:id="66" w:name="_Toc41394733"/>
       <w:r>
         <w:t>Tests</w:t>
       </w:r>
-      <w:bookmarkEnd w:id="59"/>
+      <w:bookmarkEnd w:id="66"/>
     </w:p>
     <w:p/>
     <w:p>
       <w:pPr>
         <w:pStyle w:val="Heading1"/>
       </w:pPr>
-      <w:bookmarkStart w:id="60" w:name="_Toc41387873"/>
+      <w:bookmarkStart w:id="67" w:name="_Toc41394734"/>
       <w:r>
         <w:t>Planning prévisionnel</w:t>
       </w:r>
-      <w:bookmarkEnd w:id="60"/>
+      <w:bookmarkEnd w:id="67"/>
     </w:p>
     <w:p/>
     <w:p>
       <w:pPr>
         <w:pStyle w:val="Heading1"/>
       </w:pPr>
-      <w:bookmarkStart w:id="61" w:name="_Toc41387874"/>
+      <w:bookmarkStart w:id="68" w:name="_Toc41394735"/>
       <w:r>
         <w:t>Planning effectif</w:t>
       </w:r>
-      <w:bookmarkEnd w:id="61"/>
+      <w:bookmarkEnd w:id="68"/>
     </w:p>
     <w:p/>
     <w:p>
       <w:pPr>
         <w:pStyle w:val="Heading1"/>
       </w:pPr>
-      <w:bookmarkStart w:id="62" w:name="_Toc41387875"/>
+      <w:bookmarkStart w:id="69" w:name="_Toc41394736"/>
       <w:r>
         <w:t>Conclusion</w:t>
       </w:r>
-      <w:bookmarkEnd w:id="62"/>
+      <w:bookmarkEnd w:id="69"/>
     </w:p>
     <w:sectPr>
-      <w:headerReference w:type="default" r:id="rId23"/>
-      <w:footerReference w:type="default" r:id="rId24"/>
+      <w:footerReference w:type="default" r:id="rId27"/>
       <w:pgSz w:w="11906" w:h="16838"/>
       <w:pgMar w:top="1417" w:right="1417" w:bottom="1417" w:left="1417" w:header="708" w:footer="708" w:gutter="0"/>
-      <w:pgNumType w:start="0"/>
       <w:cols w:space="708"/>
       <w:titlePg/>
       <w:docGrid w:linePitch="360"/>
@@ -17453,6 +18583,252 @@
       <w:sdt>
         <w:sdtPr>
           <w:id w:val="-1769616900"/>
+          <w:docPartObj>
+            <w:docPartGallery w:val="Page Numbers (Top of Page)"/>
+            <w:docPartUnique/>
+          </w:docPartObj>
+        </w:sdtPr>
+        <w:sdtContent>
+          <w:p>
+            <w:pPr>
+              <w:pStyle w:val="Footer"/>
+              <w:jc w:val="right"/>
+            </w:pPr>
+            <w:r>
+              <w:t xml:space="preserve">Page </w:t>
+            </w:r>
+            <w:r>
+              <w:rPr>
+                <w:b/>
+                <w:bCs/>
+                <w:sz w:val="24"/>
+                <w:szCs w:val="24"/>
+              </w:rPr>
+              <w:fldChar w:fldCharType="begin"/>
+            </w:r>
+            <w:r>
+              <w:rPr>
+                <w:b/>
+                <w:bCs/>
+              </w:rPr>
+              <w:instrText xml:space="preserve"> PAGE </w:instrText>
+            </w:r>
+            <w:r>
+              <w:rPr>
+                <w:b/>
+                <w:bCs/>
+                <w:sz w:val="24"/>
+                <w:szCs w:val="24"/>
+              </w:rPr>
+              <w:fldChar w:fldCharType="separate"/>
+            </w:r>
+            <w:r>
+              <w:rPr>
+                <w:b/>
+                <w:bCs/>
+                <w:noProof/>
+              </w:rPr>
+              <w:t>2</w:t>
+            </w:r>
+            <w:r>
+              <w:rPr>
+                <w:b/>
+                <w:bCs/>
+                <w:sz w:val="24"/>
+                <w:szCs w:val="24"/>
+              </w:rPr>
+              <w:fldChar w:fldCharType="end"/>
+            </w:r>
+            <w:r>
+              <w:t xml:space="preserve"> sur </w:t>
+            </w:r>
+            <w:r>
+              <w:rPr>
+                <w:b/>
+                <w:bCs/>
+                <w:sz w:val="24"/>
+                <w:szCs w:val="24"/>
+              </w:rPr>
+              <w:fldChar w:fldCharType="begin"/>
+            </w:r>
+            <w:r>
+              <w:rPr>
+                <w:b/>
+                <w:bCs/>
+              </w:rPr>
+              <w:instrText xml:space="preserve"> NUMPAGES  </w:instrText>
+            </w:r>
+            <w:r>
+              <w:rPr>
+                <w:b/>
+                <w:bCs/>
+                <w:sz w:val="24"/>
+                <w:szCs w:val="24"/>
+              </w:rPr>
+              <w:fldChar w:fldCharType="separate"/>
+            </w:r>
+            <w:r>
+              <w:rPr>
+                <w:b/>
+                <w:bCs/>
+                <w:noProof/>
+              </w:rPr>
+              <w:t>2</w:t>
+            </w:r>
+            <w:r>
+              <w:rPr>
+                <w:b/>
+                <w:bCs/>
+                <w:sz w:val="24"/>
+                <w:szCs w:val="24"/>
+              </w:rPr>
+              <w:fldChar w:fldCharType="end"/>
+            </w:r>
+          </w:p>
+        </w:sdtContent>
+      </w:sdt>
+    </w:sdtContent>
+  </w:sdt>
+</w:ftr>
+</file>
+
+<file path=word/footer2.xml><?xml version="1.0" encoding="utf-8"?>
+<w:ftr xmlns:wpc="http://schemas.microsoft.com/office/word/2010/wordprocessingCanvas" xmlns:cx="http://schemas.microsoft.com/office/drawing/2014/chartex" xmlns:cx1="http://schemas.microsoft.com/office/drawing/2015/9/8/chartex" xmlns:cx2="http://schemas.microsoft.com/office/drawing/2015/10/21/chartex" xmlns:cx3="http://schemas.microsoft.com/office/drawing/2016/5/9/chartex" xmlns:cx4="http://schemas.microsoft.com/office/drawing/2016/5/10/chartex" xmlns:cx5="http://schemas.microsoft.com/office/drawing/2016/5/11/chartex" xmlns:cx6="http://schemas.microsoft.com/office/drawing/2016/5/12/chartex" xmlns:cx7="http://schemas.microsoft.com/office/drawing/2016/5/13/chartex" xmlns:cx8="http://schemas.microsoft.com/office/drawing/2016/5/14/chartex" xmlns:mc="http://schemas.openxmlformats.org/markup-compatibility/2006" xmlns:aink="http://schemas.microsoft.com/office/drawing/2016/ink" xmlns:am3d="http://schemas.microsoft.com/office/drawing/2017/model3d" xmlns:o="urn:schemas-microsoft-com:office:office" xmlns:r="http://schemas.openxmlformats.org/officeDocument/2006/relationships" xmlns:m="http://schemas.openxmlformats.org/officeDocument/2006/math" xmlns:v="urn:schemas-microsoft-com:vml" xmlns:wp14="http://schemas.microsoft.com/office/word/2010/wordprocessingDrawing" xmlns:wp="http://schemas.openxmlformats.org/drawingml/2006/wordprocessingDrawing" xmlns:w10="urn:schemas-microsoft-com:office:word" xmlns:w="http://schemas.openxmlformats.org/wordprocessingml/2006/main" xmlns:w14="http://schemas.microsoft.com/office/word/2010/wordml" xmlns:w15="http://schemas.microsoft.com/office/word/2012/wordml" xmlns:w16cex="http://schemas.microsoft.com/office/word/2018/wordml/cex" xmlns:w16cid="http://schemas.microsoft.com/office/word/2016/wordml/cid" xmlns:w16="http://schemas.microsoft.com/office/word/2018/wordml" xmlns:w16se="http://schemas.microsoft.com/office/word/2015/wordml/symex" xmlns:wpg="http://schemas.microsoft.com/office/word/2010/wordprocessingGroup" xmlns:wpi="http://schemas.microsoft.com/office/word/2010/wordprocessingInk" xmlns:wne="http://schemas.microsoft.com/office/word/2006/wordml" xmlns:wps="http://schemas.microsoft.com/office/word/2010/wordprocessingShape" mc:Ignorable="w14 w15 w16se w16cid w16 w16cex wp14">
+  <w:sdt>
+    <w:sdtPr>
+      <w:id w:val="1506712927"/>
+      <w:docPartObj>
+        <w:docPartGallery w:val="Page Numbers (Bottom of Page)"/>
+        <w:docPartUnique/>
+      </w:docPartObj>
+    </w:sdtPr>
+    <w:sdtContent>
+      <w:sdt>
+        <w:sdtPr>
+          <w:id w:val="-1109274718"/>
+          <w:docPartObj>
+            <w:docPartGallery w:val="Page Numbers (Top of Page)"/>
+            <w:docPartUnique/>
+          </w:docPartObj>
+        </w:sdtPr>
+        <w:sdtContent>
+          <w:p>
+            <w:pPr>
+              <w:pStyle w:val="Footer"/>
+              <w:jc w:val="right"/>
+            </w:pPr>
+            <w:r>
+              <w:t xml:space="preserve">Page </w:t>
+            </w:r>
+            <w:r>
+              <w:rPr>
+                <w:b/>
+                <w:bCs/>
+                <w:sz w:val="24"/>
+                <w:szCs w:val="24"/>
+              </w:rPr>
+              <w:fldChar w:fldCharType="begin"/>
+            </w:r>
+            <w:r>
+              <w:rPr>
+                <w:b/>
+                <w:bCs/>
+              </w:rPr>
+              <w:instrText xml:space="preserve"> PAGE </w:instrText>
+            </w:r>
+            <w:r>
+              <w:rPr>
+                <w:b/>
+                <w:bCs/>
+                <w:sz w:val="24"/>
+                <w:szCs w:val="24"/>
+              </w:rPr>
+              <w:fldChar w:fldCharType="separate"/>
+            </w:r>
+            <w:r>
+              <w:rPr>
+                <w:b/>
+                <w:bCs/>
+                <w:noProof/>
+              </w:rPr>
+              <w:t>2</w:t>
+            </w:r>
+            <w:r>
+              <w:rPr>
+                <w:b/>
+                <w:bCs/>
+                <w:sz w:val="24"/>
+                <w:szCs w:val="24"/>
+              </w:rPr>
+              <w:fldChar w:fldCharType="end"/>
+            </w:r>
+            <w:r>
+              <w:t xml:space="preserve"> sur </w:t>
+            </w:r>
+            <w:r>
+              <w:rPr>
+                <w:b/>
+                <w:bCs/>
+                <w:sz w:val="24"/>
+                <w:szCs w:val="24"/>
+              </w:rPr>
+              <w:fldChar w:fldCharType="begin"/>
+            </w:r>
+            <w:r>
+              <w:rPr>
+                <w:b/>
+                <w:bCs/>
+              </w:rPr>
+              <w:instrText xml:space="preserve"> NUMPAGES  </w:instrText>
+            </w:r>
+            <w:r>
+              <w:rPr>
+                <w:b/>
+                <w:bCs/>
+                <w:sz w:val="24"/>
+                <w:szCs w:val="24"/>
+              </w:rPr>
+              <w:fldChar w:fldCharType="separate"/>
+            </w:r>
+            <w:r>
+              <w:rPr>
+                <w:b/>
+                <w:bCs/>
+                <w:noProof/>
+              </w:rPr>
+              <w:t>2</w:t>
+            </w:r>
+            <w:r>
+              <w:rPr>
+                <w:b/>
+                <w:bCs/>
+                <w:sz w:val="24"/>
+                <w:szCs w:val="24"/>
+              </w:rPr>
+              <w:fldChar w:fldCharType="end"/>
+            </w:r>
+          </w:p>
+        </w:sdtContent>
+      </w:sdt>
+    </w:sdtContent>
+  </w:sdt>
+</w:ftr>
+</file>
+
+<file path=word/footer3.xml><?xml version="1.0" encoding="utf-8"?>
+<w:ftr xmlns:wpc="http://schemas.microsoft.com/office/word/2010/wordprocessingCanvas" xmlns:cx="http://schemas.microsoft.com/office/drawing/2014/chartex" xmlns:cx1="http://schemas.microsoft.com/office/drawing/2015/9/8/chartex" xmlns:cx2="http://schemas.microsoft.com/office/drawing/2015/10/21/chartex" xmlns:cx3="http://schemas.microsoft.com/office/drawing/2016/5/9/chartex" xmlns:cx4="http://schemas.microsoft.com/office/drawing/2016/5/10/chartex" xmlns:cx5="http://schemas.microsoft.com/office/drawing/2016/5/11/chartex" xmlns:cx6="http://schemas.microsoft.com/office/drawing/2016/5/12/chartex" xmlns:cx7="http://schemas.microsoft.com/office/drawing/2016/5/13/chartex" xmlns:cx8="http://schemas.microsoft.com/office/drawing/2016/5/14/chartex" xmlns:mc="http://schemas.openxmlformats.org/markup-compatibility/2006" xmlns:aink="http://schemas.microsoft.com/office/drawing/2016/ink" xmlns:am3d="http://schemas.microsoft.com/office/drawing/2017/model3d" xmlns:o="urn:schemas-microsoft-com:office:office" xmlns:r="http://schemas.openxmlformats.org/officeDocument/2006/relationships" xmlns:m="http://schemas.openxmlformats.org/officeDocument/2006/math" xmlns:v="urn:schemas-microsoft-com:vml" xmlns:wp14="http://schemas.microsoft.com/office/word/2010/wordprocessingDrawing" xmlns:wp="http://schemas.openxmlformats.org/drawingml/2006/wordprocessingDrawing" xmlns:w10="urn:schemas-microsoft-com:office:word" xmlns:w="http://schemas.openxmlformats.org/wordprocessingml/2006/main" xmlns:w14="http://schemas.microsoft.com/office/word/2010/wordml" xmlns:w15="http://schemas.microsoft.com/office/word/2012/wordml" xmlns:w16cex="http://schemas.microsoft.com/office/word/2018/wordml/cex" xmlns:w16cid="http://schemas.microsoft.com/office/word/2016/wordml/cid" xmlns:w16="http://schemas.microsoft.com/office/word/2018/wordml" xmlns:w16se="http://schemas.microsoft.com/office/word/2015/wordml/symex" xmlns:wpg="http://schemas.microsoft.com/office/word/2010/wordprocessingGroup" xmlns:wpi="http://schemas.microsoft.com/office/word/2010/wordprocessingInk" xmlns:wne="http://schemas.microsoft.com/office/word/2006/wordml" xmlns:wps="http://schemas.microsoft.com/office/word/2010/wordprocessingShape" mc:Ignorable="w14 w15 w16se w16cid w16 w16cex wp14">
+  <w:sdt>
+    <w:sdtPr>
+      <w:id w:val="-503909709"/>
+      <w:docPartObj>
+        <w:docPartGallery w:val="Page Numbers (Bottom of Page)"/>
+        <w:docPartUnique/>
+      </w:docPartObj>
+    </w:sdtPr>
+    <w:sdtContent>
+      <w:sdt>
+        <w:sdtPr>
+          <w:id w:val="541412299"/>
           <w:docPartObj>
             <w:docPartGallery w:val="Page Numbers (Top of Page)"/>
             <w:docPartUnique/>
@@ -18145,6 +19521,119 @@
     </w:lvl>
   </w:abstractNum>
   <w:abstractNum w:abstractNumId="5" w15:restartNumberingAfterBreak="0">
+    <w:nsid w:val="1D6F72A0"/>
+    <w:multiLevelType w:val="hybridMultilevel"/>
+    <w:tmpl w:val="67AA7486"/>
+    <w:lvl w:ilvl="0" w:tplc="100C0001">
+      <w:start w:val="1"/>
+      <w:numFmt w:val="bullet"/>
+      <w:lvlText w:val=""/>
+      <w:lvlJc w:val="left"/>
+      <w:pPr>
+        <w:ind w:left="720" w:hanging="360"/>
+      </w:pPr>
+      <w:rPr>
+        <w:rFonts w:ascii="Symbol" w:hAnsi="Symbol" w:hint="default"/>
+      </w:rPr>
+    </w:lvl>
+    <w:lvl w:ilvl="1" w:tplc="100C0003" w:tentative="1">
+      <w:start w:val="1"/>
+      <w:numFmt w:val="bullet"/>
+      <w:lvlText w:val="o"/>
+      <w:lvlJc w:val="left"/>
+      <w:pPr>
+        <w:ind w:left="1440" w:hanging="360"/>
+      </w:pPr>
+      <w:rPr>
+        <w:rFonts w:ascii="Courier New" w:hAnsi="Courier New" w:cs="Courier New" w:hint="default"/>
+      </w:rPr>
+    </w:lvl>
+    <w:lvl w:ilvl="2" w:tplc="100C0005" w:tentative="1">
+      <w:start w:val="1"/>
+      <w:numFmt w:val="bullet"/>
+      <w:lvlText w:val=""/>
+      <w:lvlJc w:val="left"/>
+      <w:pPr>
+        <w:ind w:left="2160" w:hanging="360"/>
+      </w:pPr>
+      <w:rPr>
+        <w:rFonts w:ascii="Wingdings" w:hAnsi="Wingdings" w:hint="default"/>
+      </w:rPr>
+    </w:lvl>
+    <w:lvl w:ilvl="3" w:tplc="100C0001" w:tentative="1">
+      <w:start w:val="1"/>
+      <w:numFmt w:val="bullet"/>
+      <w:lvlText w:val=""/>
+      <w:lvlJc w:val="left"/>
+      <w:pPr>
+        <w:ind w:left="2880" w:hanging="360"/>
+      </w:pPr>
+      <w:rPr>
+        <w:rFonts w:ascii="Symbol" w:hAnsi="Symbol" w:hint="default"/>
+      </w:rPr>
+    </w:lvl>
+    <w:lvl w:ilvl="4" w:tplc="100C0003" w:tentative="1">
+      <w:start w:val="1"/>
+      <w:numFmt w:val="bullet"/>
+      <w:lvlText w:val="o"/>
+      <w:lvlJc w:val="left"/>
+      <w:pPr>
+        <w:ind w:left="3600" w:hanging="360"/>
+      </w:pPr>
+      <w:rPr>
+        <w:rFonts w:ascii="Courier New" w:hAnsi="Courier New" w:cs="Courier New" w:hint="default"/>
+      </w:rPr>
+    </w:lvl>
+    <w:lvl w:ilvl="5" w:tplc="100C0005" w:tentative="1">
+      <w:start w:val="1"/>
+      <w:numFmt w:val="bullet"/>
+      <w:lvlText w:val=""/>
+      <w:lvlJc w:val="left"/>
+      <w:pPr>
+        <w:ind w:left="4320" w:hanging="360"/>
+      </w:pPr>
+      <w:rPr>
+        <w:rFonts w:ascii="Wingdings" w:hAnsi="Wingdings" w:hint="default"/>
+      </w:rPr>
+    </w:lvl>
+    <w:lvl w:ilvl="6" w:tplc="100C0001" w:tentative="1">
+      <w:start w:val="1"/>
+      <w:numFmt w:val="bullet"/>
+      <w:lvlText w:val=""/>
+      <w:lvlJc w:val="left"/>
+      <w:pPr>
+        <w:ind w:left="5040" w:hanging="360"/>
+      </w:pPr>
+      <w:rPr>
+        <w:rFonts w:ascii="Symbol" w:hAnsi="Symbol" w:hint="default"/>
+      </w:rPr>
+    </w:lvl>
+    <w:lvl w:ilvl="7" w:tplc="100C0003" w:tentative="1">
+      <w:start w:val="1"/>
+      <w:numFmt w:val="bullet"/>
+      <w:lvlText w:val="o"/>
+      <w:lvlJc w:val="left"/>
+      <w:pPr>
+        <w:ind w:left="5760" w:hanging="360"/>
+      </w:pPr>
+      <w:rPr>
+        <w:rFonts w:ascii="Courier New" w:hAnsi="Courier New" w:cs="Courier New" w:hint="default"/>
+      </w:rPr>
+    </w:lvl>
+    <w:lvl w:ilvl="8" w:tplc="100C0005" w:tentative="1">
+      <w:start w:val="1"/>
+      <w:numFmt w:val="bullet"/>
+      <w:lvlText w:val=""/>
+      <w:lvlJc w:val="left"/>
+      <w:pPr>
+        <w:ind w:left="6480" w:hanging="360"/>
+      </w:pPr>
+      <w:rPr>
+        <w:rFonts w:ascii="Wingdings" w:hAnsi="Wingdings" w:hint="default"/>
+      </w:rPr>
+    </w:lvl>
+  </w:abstractNum>
+  <w:abstractNum w:abstractNumId="6" w15:restartNumberingAfterBreak="0">
     <w:nsid w:val="23F364DF"/>
     <w:multiLevelType w:val="multilevel"/>
     <w:tmpl w:val="FD02D786"/>
@@ -18265,7 +19754,7 @@
       </w:rPr>
     </w:lvl>
   </w:abstractNum>
-  <w:abstractNum w:abstractNumId="6" w15:restartNumberingAfterBreak="0">
+  <w:abstractNum w:abstractNumId="7" w15:restartNumberingAfterBreak="0">
     <w:nsid w:val="25AF61FF"/>
     <w:multiLevelType w:val="hybridMultilevel"/>
     <w:tmpl w:val="9906F86A"/>
@@ -18351,7 +19840,7 @@
       </w:pPr>
     </w:lvl>
   </w:abstractNum>
-  <w:abstractNum w:abstractNumId="7" w15:restartNumberingAfterBreak="0">
+  <w:abstractNum w:abstractNumId="8" w15:restartNumberingAfterBreak="0">
     <w:nsid w:val="2DA12F56"/>
     <w:multiLevelType w:val="hybridMultilevel"/>
     <w:tmpl w:val="4A66C226"/>
@@ -18437,7 +19926,7 @@
       </w:pPr>
     </w:lvl>
   </w:abstractNum>
-  <w:abstractNum w:abstractNumId="8" w15:restartNumberingAfterBreak="0">
+  <w:abstractNum w:abstractNumId="9" w15:restartNumberingAfterBreak="0">
     <w:nsid w:val="31EF69B3"/>
     <w:multiLevelType w:val="hybridMultilevel"/>
     <w:tmpl w:val="6FC8E0F6"/>
@@ -18523,7 +20012,7 @@
       </w:pPr>
     </w:lvl>
   </w:abstractNum>
-  <w:abstractNum w:abstractNumId="9" w15:restartNumberingAfterBreak="0">
+  <w:abstractNum w:abstractNumId="10" w15:restartNumberingAfterBreak="0">
     <w:nsid w:val="342C400A"/>
     <w:multiLevelType w:val="hybridMultilevel"/>
     <w:tmpl w:val="F7F62BD2"/>
@@ -18609,10 +20098,10 @@
       </w:pPr>
     </w:lvl>
   </w:abstractNum>
-  <w:abstractNum w:abstractNumId="10" w15:restartNumberingAfterBreak="0">
+  <w:abstractNum w:abstractNumId="11" w15:restartNumberingAfterBreak="0">
     <w:nsid w:val="363B4096"/>
     <w:multiLevelType w:val="hybridMultilevel"/>
-    <w:tmpl w:val="F3DCD0A6"/>
+    <w:tmpl w:val="037C2BC4"/>
     <w:lvl w:ilvl="0" w:tplc="100C0015">
       <w:start w:val="1"/>
       <w:numFmt w:val="upperLetter"/>
@@ -18695,7 +20184,7 @@
       </w:pPr>
     </w:lvl>
   </w:abstractNum>
-  <w:abstractNum w:abstractNumId="11" w15:restartNumberingAfterBreak="0">
+  <w:abstractNum w:abstractNumId="12" w15:restartNumberingAfterBreak="0">
     <w:nsid w:val="39203071"/>
     <w:multiLevelType w:val="hybridMultilevel"/>
     <w:tmpl w:val="586ECDE4"/>
@@ -18781,7 +20270,120 @@
       </w:pPr>
     </w:lvl>
   </w:abstractNum>
-  <w:abstractNum w:abstractNumId="12" w15:restartNumberingAfterBreak="0">
+  <w:abstractNum w:abstractNumId="13" w15:restartNumberingAfterBreak="0">
+    <w:nsid w:val="3F9A32F3"/>
+    <w:multiLevelType w:val="hybridMultilevel"/>
+    <w:tmpl w:val="85523084"/>
+    <w:lvl w:ilvl="0" w:tplc="100C0001">
+      <w:start w:val="1"/>
+      <w:numFmt w:val="bullet"/>
+      <w:lvlText w:val=""/>
+      <w:lvlJc w:val="left"/>
+      <w:pPr>
+        <w:ind w:left="720" w:hanging="360"/>
+      </w:pPr>
+      <w:rPr>
+        <w:rFonts w:ascii="Symbol" w:hAnsi="Symbol" w:hint="default"/>
+      </w:rPr>
+    </w:lvl>
+    <w:lvl w:ilvl="1" w:tplc="100C0003" w:tentative="1">
+      <w:start w:val="1"/>
+      <w:numFmt w:val="bullet"/>
+      <w:lvlText w:val="o"/>
+      <w:lvlJc w:val="left"/>
+      <w:pPr>
+        <w:ind w:left="1440" w:hanging="360"/>
+      </w:pPr>
+      <w:rPr>
+        <w:rFonts w:ascii="Courier New" w:hAnsi="Courier New" w:cs="Courier New" w:hint="default"/>
+      </w:rPr>
+    </w:lvl>
+    <w:lvl w:ilvl="2" w:tplc="100C0005" w:tentative="1">
+      <w:start w:val="1"/>
+      <w:numFmt w:val="bullet"/>
+      <w:lvlText w:val=""/>
+      <w:lvlJc w:val="left"/>
+      <w:pPr>
+        <w:ind w:left="2160" w:hanging="360"/>
+      </w:pPr>
+      <w:rPr>
+        <w:rFonts w:ascii="Wingdings" w:hAnsi="Wingdings" w:hint="default"/>
+      </w:rPr>
+    </w:lvl>
+    <w:lvl w:ilvl="3" w:tplc="100C0001" w:tentative="1">
+      <w:start w:val="1"/>
+      <w:numFmt w:val="bullet"/>
+      <w:lvlText w:val=""/>
+      <w:lvlJc w:val="left"/>
+      <w:pPr>
+        <w:ind w:left="2880" w:hanging="360"/>
+      </w:pPr>
+      <w:rPr>
+        <w:rFonts w:ascii="Symbol" w:hAnsi="Symbol" w:hint="default"/>
+      </w:rPr>
+    </w:lvl>
+    <w:lvl w:ilvl="4" w:tplc="100C0003" w:tentative="1">
+      <w:start w:val="1"/>
+      <w:numFmt w:val="bullet"/>
+      <w:lvlText w:val="o"/>
+      <w:lvlJc w:val="left"/>
+      <w:pPr>
+        <w:ind w:left="3600" w:hanging="360"/>
+      </w:pPr>
+      <w:rPr>
+        <w:rFonts w:ascii="Courier New" w:hAnsi="Courier New" w:cs="Courier New" w:hint="default"/>
+      </w:rPr>
+    </w:lvl>
+    <w:lvl w:ilvl="5" w:tplc="100C0005" w:tentative="1">
+      <w:start w:val="1"/>
+      <w:numFmt w:val="bullet"/>
+      <w:lvlText w:val=""/>
+      <w:lvlJc w:val="left"/>
+      <w:pPr>
+        <w:ind w:left="4320" w:hanging="360"/>
+      </w:pPr>
+      <w:rPr>
+        <w:rFonts w:ascii="Wingdings" w:hAnsi="Wingdings" w:hint="default"/>
+      </w:rPr>
+    </w:lvl>
+    <w:lvl w:ilvl="6" w:tplc="100C0001" w:tentative="1">
+      <w:start w:val="1"/>
+      <w:numFmt w:val="bullet"/>
+      <w:lvlText w:val=""/>
+      <w:lvlJc w:val="left"/>
+      <w:pPr>
+        <w:ind w:left="5040" w:hanging="360"/>
+      </w:pPr>
+      <w:rPr>
+        <w:rFonts w:ascii="Symbol" w:hAnsi="Symbol" w:hint="default"/>
+      </w:rPr>
+    </w:lvl>
+    <w:lvl w:ilvl="7" w:tplc="100C0003" w:tentative="1">
+      <w:start w:val="1"/>
+      <w:numFmt w:val="bullet"/>
+      <w:lvlText w:val="o"/>
+      <w:lvlJc w:val="left"/>
+      <w:pPr>
+        <w:ind w:left="5760" w:hanging="360"/>
+      </w:pPr>
+      <w:rPr>
+        <w:rFonts w:ascii="Courier New" w:hAnsi="Courier New" w:cs="Courier New" w:hint="default"/>
+      </w:rPr>
+    </w:lvl>
+    <w:lvl w:ilvl="8" w:tplc="100C0005" w:tentative="1">
+      <w:start w:val="1"/>
+      <w:numFmt w:val="bullet"/>
+      <w:lvlText w:val=""/>
+      <w:lvlJc w:val="left"/>
+      <w:pPr>
+        <w:ind w:left="6480" w:hanging="360"/>
+      </w:pPr>
+      <w:rPr>
+        <w:rFonts w:ascii="Wingdings" w:hAnsi="Wingdings" w:hint="default"/>
+      </w:rPr>
+    </w:lvl>
+  </w:abstractNum>
+  <w:abstractNum w:abstractNumId="14" w15:restartNumberingAfterBreak="0">
     <w:nsid w:val="46602752"/>
     <w:multiLevelType w:val="hybridMultilevel"/>
     <w:tmpl w:val="508C8E0A"/>
@@ -18867,7 +20469,93 @@
       </w:pPr>
     </w:lvl>
   </w:abstractNum>
-  <w:abstractNum w:abstractNumId="13" w15:restartNumberingAfterBreak="0">
+  <w:abstractNum w:abstractNumId="15" w15:restartNumberingAfterBreak="0">
+    <w:nsid w:val="468645AB"/>
+    <w:multiLevelType w:val="hybridMultilevel"/>
+    <w:tmpl w:val="CF022D46"/>
+    <w:lvl w:ilvl="0" w:tplc="100C0015">
+      <w:start w:val="1"/>
+      <w:numFmt w:val="upperLetter"/>
+      <w:lvlText w:val="%1."/>
+      <w:lvlJc w:val="left"/>
+      <w:pPr>
+        <w:ind w:left="720" w:hanging="360"/>
+      </w:pPr>
+    </w:lvl>
+    <w:lvl w:ilvl="1" w:tplc="100C0019" w:tentative="1">
+      <w:start w:val="1"/>
+      <w:numFmt w:val="lowerLetter"/>
+      <w:lvlText w:val="%2."/>
+      <w:lvlJc w:val="left"/>
+      <w:pPr>
+        <w:ind w:left="1440" w:hanging="360"/>
+      </w:pPr>
+    </w:lvl>
+    <w:lvl w:ilvl="2" w:tplc="100C001B" w:tentative="1">
+      <w:start w:val="1"/>
+      <w:numFmt w:val="lowerRoman"/>
+      <w:lvlText w:val="%3."/>
+      <w:lvlJc w:val="right"/>
+      <w:pPr>
+        <w:ind w:left="2160" w:hanging="180"/>
+      </w:pPr>
+    </w:lvl>
+    <w:lvl w:ilvl="3" w:tplc="100C000F" w:tentative="1">
+      <w:start w:val="1"/>
+      <w:numFmt w:val="decimal"/>
+      <w:lvlText w:val="%4."/>
+      <w:lvlJc w:val="left"/>
+      <w:pPr>
+        <w:ind w:left="2880" w:hanging="360"/>
+      </w:pPr>
+    </w:lvl>
+    <w:lvl w:ilvl="4" w:tplc="100C0019" w:tentative="1">
+      <w:start w:val="1"/>
+      <w:numFmt w:val="lowerLetter"/>
+      <w:lvlText w:val="%5."/>
+      <w:lvlJc w:val="left"/>
+      <w:pPr>
+        <w:ind w:left="3600" w:hanging="360"/>
+      </w:pPr>
+    </w:lvl>
+    <w:lvl w:ilvl="5" w:tplc="100C001B" w:tentative="1">
+      <w:start w:val="1"/>
+      <w:numFmt w:val="lowerRoman"/>
+      <w:lvlText w:val="%6."/>
+      <w:lvlJc w:val="right"/>
+      <w:pPr>
+        <w:ind w:left="4320" w:hanging="180"/>
+      </w:pPr>
+    </w:lvl>
+    <w:lvl w:ilvl="6" w:tplc="100C000F" w:tentative="1">
+      <w:start w:val="1"/>
+      <w:numFmt w:val="decimal"/>
+      <w:lvlText w:val="%7."/>
+      <w:lvlJc w:val="left"/>
+      <w:pPr>
+        <w:ind w:left="5040" w:hanging="360"/>
+      </w:pPr>
+    </w:lvl>
+    <w:lvl w:ilvl="7" w:tplc="100C0019" w:tentative="1">
+      <w:start w:val="1"/>
+      <w:numFmt w:val="lowerLetter"/>
+      <w:lvlText w:val="%8."/>
+      <w:lvlJc w:val="left"/>
+      <w:pPr>
+        <w:ind w:left="5760" w:hanging="360"/>
+      </w:pPr>
+    </w:lvl>
+    <w:lvl w:ilvl="8" w:tplc="100C001B" w:tentative="1">
+      <w:start w:val="1"/>
+      <w:numFmt w:val="lowerRoman"/>
+      <w:lvlText w:val="%9."/>
+      <w:lvlJc w:val="right"/>
+      <w:pPr>
+        <w:ind w:left="6480" w:hanging="180"/>
+      </w:pPr>
+    </w:lvl>
+  </w:abstractNum>
+  <w:abstractNum w:abstractNumId="16" w15:restartNumberingAfterBreak="0">
     <w:nsid w:val="48B57B59"/>
     <w:multiLevelType w:val="hybridMultilevel"/>
     <w:tmpl w:val="2952BB3A"/>
@@ -18953,7 +20641,7 @@
       </w:pPr>
     </w:lvl>
   </w:abstractNum>
-  <w:abstractNum w:abstractNumId="14" w15:restartNumberingAfterBreak="0">
+  <w:abstractNum w:abstractNumId="17" w15:restartNumberingAfterBreak="0">
     <w:nsid w:val="4D196EF6"/>
     <w:multiLevelType w:val="hybridMultilevel"/>
     <w:tmpl w:val="41302A1C"/>
@@ -19039,7 +20727,7 @@
       </w:pPr>
     </w:lvl>
   </w:abstractNum>
-  <w:abstractNum w:abstractNumId="15" w15:restartNumberingAfterBreak="0">
+  <w:abstractNum w:abstractNumId="18" w15:restartNumberingAfterBreak="0">
     <w:nsid w:val="502D1B33"/>
     <w:multiLevelType w:val="hybridMultilevel"/>
     <w:tmpl w:val="2FB81406"/>
@@ -19125,7 +20813,7 @@
       </w:pPr>
     </w:lvl>
   </w:abstractNum>
-  <w:abstractNum w:abstractNumId="16" w15:restartNumberingAfterBreak="0">
+  <w:abstractNum w:abstractNumId="19" w15:restartNumberingAfterBreak="0">
     <w:nsid w:val="56EA1408"/>
     <w:multiLevelType w:val="hybridMultilevel"/>
     <w:tmpl w:val="3064F018"/>
@@ -19211,7 +20899,7 @@
       </w:pPr>
     </w:lvl>
   </w:abstractNum>
-  <w:abstractNum w:abstractNumId="17" w15:restartNumberingAfterBreak="0">
+  <w:abstractNum w:abstractNumId="20" w15:restartNumberingAfterBreak="0">
     <w:nsid w:val="592065DF"/>
     <w:multiLevelType w:val="multilevel"/>
     <w:tmpl w:val="F33E29D4"/>
@@ -19329,7 +21017,7 @@
       </w:rPr>
     </w:lvl>
   </w:abstractNum>
-  <w:abstractNum w:abstractNumId="18" w15:restartNumberingAfterBreak="0">
+  <w:abstractNum w:abstractNumId="21" w15:restartNumberingAfterBreak="0">
     <w:nsid w:val="634E7ED5"/>
     <w:multiLevelType w:val="hybridMultilevel"/>
     <w:tmpl w:val="BA861DE2"/>
@@ -19418,7 +21106,7 @@
       </w:pPr>
     </w:lvl>
   </w:abstractNum>
-  <w:abstractNum w:abstractNumId="19" w15:restartNumberingAfterBreak="0">
+  <w:abstractNum w:abstractNumId="22" w15:restartNumberingAfterBreak="0">
     <w:nsid w:val="66DE13ED"/>
     <w:multiLevelType w:val="hybridMultilevel"/>
     <w:tmpl w:val="9474B7A6"/>
@@ -19504,7 +21192,7 @@
       </w:pPr>
     </w:lvl>
   </w:abstractNum>
-  <w:abstractNum w:abstractNumId="20" w15:restartNumberingAfterBreak="0">
+  <w:abstractNum w:abstractNumId="23" w15:restartNumberingAfterBreak="0">
     <w:nsid w:val="680A1F54"/>
     <w:multiLevelType w:val="hybridMultilevel"/>
     <w:tmpl w:val="3496E812"/>
@@ -19590,7 +21278,120 @@
       </w:pPr>
     </w:lvl>
   </w:abstractNum>
-  <w:abstractNum w:abstractNumId="21" w15:restartNumberingAfterBreak="0">
+  <w:abstractNum w:abstractNumId="24" w15:restartNumberingAfterBreak="0">
+    <w:nsid w:val="68FB2160"/>
+    <w:multiLevelType w:val="hybridMultilevel"/>
+    <w:tmpl w:val="2C0625B4"/>
+    <w:lvl w:ilvl="0" w:tplc="100C0001">
+      <w:start w:val="1"/>
+      <w:numFmt w:val="bullet"/>
+      <w:lvlText w:val=""/>
+      <w:lvlJc w:val="left"/>
+      <w:pPr>
+        <w:ind w:left="720" w:hanging="360"/>
+      </w:pPr>
+      <w:rPr>
+        <w:rFonts w:ascii="Symbol" w:hAnsi="Symbol" w:hint="default"/>
+      </w:rPr>
+    </w:lvl>
+    <w:lvl w:ilvl="1" w:tplc="100C0003" w:tentative="1">
+      <w:start w:val="1"/>
+      <w:numFmt w:val="bullet"/>
+      <w:lvlText w:val="o"/>
+      <w:lvlJc w:val="left"/>
+      <w:pPr>
+        <w:ind w:left="1440" w:hanging="360"/>
+      </w:pPr>
+      <w:rPr>
+        <w:rFonts w:ascii="Courier New" w:hAnsi="Courier New" w:cs="Courier New" w:hint="default"/>
+      </w:rPr>
+    </w:lvl>
+    <w:lvl w:ilvl="2" w:tplc="100C0005" w:tentative="1">
+      <w:start w:val="1"/>
+      <w:numFmt w:val="bullet"/>
+      <w:lvlText w:val=""/>
+      <w:lvlJc w:val="left"/>
+      <w:pPr>
+        <w:ind w:left="2160" w:hanging="360"/>
+      </w:pPr>
+      <w:rPr>
+        <w:rFonts w:ascii="Wingdings" w:hAnsi="Wingdings" w:hint="default"/>
+      </w:rPr>
+    </w:lvl>
+    <w:lvl w:ilvl="3" w:tplc="100C0001" w:tentative="1">
+      <w:start w:val="1"/>
+      <w:numFmt w:val="bullet"/>
+      <w:lvlText w:val=""/>
+      <w:lvlJc w:val="left"/>
+      <w:pPr>
+        <w:ind w:left="2880" w:hanging="360"/>
+      </w:pPr>
+      <w:rPr>
+        <w:rFonts w:ascii="Symbol" w:hAnsi="Symbol" w:hint="default"/>
+      </w:rPr>
+    </w:lvl>
+    <w:lvl w:ilvl="4" w:tplc="100C0003" w:tentative="1">
+      <w:start w:val="1"/>
+      <w:numFmt w:val="bullet"/>
+      <w:lvlText w:val="o"/>
+      <w:lvlJc w:val="left"/>
+      <w:pPr>
+        <w:ind w:left="3600" w:hanging="360"/>
+      </w:pPr>
+      <w:rPr>
+        <w:rFonts w:ascii="Courier New" w:hAnsi="Courier New" w:cs="Courier New" w:hint="default"/>
+      </w:rPr>
+    </w:lvl>
+    <w:lvl w:ilvl="5" w:tplc="100C0005" w:tentative="1">
+      <w:start w:val="1"/>
+      <w:numFmt w:val="bullet"/>
+      <w:lvlText w:val=""/>
+      <w:lvlJc w:val="left"/>
+      <w:pPr>
+        <w:ind w:left="4320" w:hanging="360"/>
+      </w:pPr>
+      <w:rPr>
+        <w:rFonts w:ascii="Wingdings" w:hAnsi="Wingdings" w:hint="default"/>
+      </w:rPr>
+    </w:lvl>
+    <w:lvl w:ilvl="6" w:tplc="100C0001" w:tentative="1">
+      <w:start w:val="1"/>
+      <w:numFmt w:val="bullet"/>
+      <w:lvlText w:val=""/>
+      <w:lvlJc w:val="left"/>
+      <w:pPr>
+        <w:ind w:left="5040" w:hanging="360"/>
+      </w:pPr>
+      <w:rPr>
+        <w:rFonts w:ascii="Symbol" w:hAnsi="Symbol" w:hint="default"/>
+      </w:rPr>
+    </w:lvl>
+    <w:lvl w:ilvl="7" w:tplc="100C0003" w:tentative="1">
+      <w:start w:val="1"/>
+      <w:numFmt w:val="bullet"/>
+      <w:lvlText w:val="o"/>
+      <w:lvlJc w:val="left"/>
+      <w:pPr>
+        <w:ind w:left="5760" w:hanging="360"/>
+      </w:pPr>
+      <w:rPr>
+        <w:rFonts w:ascii="Courier New" w:hAnsi="Courier New" w:cs="Courier New" w:hint="default"/>
+      </w:rPr>
+    </w:lvl>
+    <w:lvl w:ilvl="8" w:tplc="100C0005" w:tentative="1">
+      <w:start w:val="1"/>
+      <w:numFmt w:val="bullet"/>
+      <w:lvlText w:val=""/>
+      <w:lvlJc w:val="left"/>
+      <w:pPr>
+        <w:ind w:left="6480" w:hanging="360"/>
+      </w:pPr>
+      <w:rPr>
+        <w:rFonts w:ascii="Wingdings" w:hAnsi="Wingdings" w:hint="default"/>
+      </w:rPr>
+    </w:lvl>
+  </w:abstractNum>
+  <w:abstractNum w:abstractNumId="25" w15:restartNumberingAfterBreak="0">
     <w:nsid w:val="71924E1A"/>
     <w:multiLevelType w:val="hybridMultilevel"/>
     <w:tmpl w:val="FD1EF652"/>
@@ -19676,7 +21477,7 @@
       </w:pPr>
     </w:lvl>
   </w:abstractNum>
-  <w:abstractNum w:abstractNumId="22" w15:restartNumberingAfterBreak="0">
+  <w:abstractNum w:abstractNumId="26" w15:restartNumberingAfterBreak="0">
     <w:nsid w:val="729B054D"/>
     <w:multiLevelType w:val="hybridMultilevel"/>
     <w:tmpl w:val="2F84261E"/>
@@ -19762,7 +21563,93 @@
       </w:pPr>
     </w:lvl>
   </w:abstractNum>
-  <w:abstractNum w:abstractNumId="23" w15:restartNumberingAfterBreak="0">
+  <w:abstractNum w:abstractNumId="27" w15:restartNumberingAfterBreak="0">
+    <w:nsid w:val="7AA9735F"/>
+    <w:multiLevelType w:val="hybridMultilevel"/>
+    <w:tmpl w:val="037C2BC4"/>
+    <w:lvl w:ilvl="0" w:tplc="100C0015">
+      <w:start w:val="1"/>
+      <w:numFmt w:val="upperLetter"/>
+      <w:lvlText w:val="%1."/>
+      <w:lvlJc w:val="left"/>
+      <w:pPr>
+        <w:ind w:left="720" w:hanging="360"/>
+      </w:pPr>
+    </w:lvl>
+    <w:lvl w:ilvl="1" w:tplc="100C0019" w:tentative="1">
+      <w:start w:val="1"/>
+      <w:numFmt w:val="lowerLetter"/>
+      <w:lvlText w:val="%2."/>
+      <w:lvlJc w:val="left"/>
+      <w:pPr>
+        <w:ind w:left="1440" w:hanging="360"/>
+      </w:pPr>
+    </w:lvl>
+    <w:lvl w:ilvl="2" w:tplc="100C001B" w:tentative="1">
+      <w:start w:val="1"/>
+      <w:numFmt w:val="lowerRoman"/>
+      <w:lvlText w:val="%3."/>
+      <w:lvlJc w:val="right"/>
+      <w:pPr>
+        <w:ind w:left="2160" w:hanging="180"/>
+      </w:pPr>
+    </w:lvl>
+    <w:lvl w:ilvl="3" w:tplc="100C000F" w:tentative="1">
+      <w:start w:val="1"/>
+      <w:numFmt w:val="decimal"/>
+      <w:lvlText w:val="%4."/>
+      <w:lvlJc w:val="left"/>
+      <w:pPr>
+        <w:ind w:left="2880" w:hanging="360"/>
+      </w:pPr>
+    </w:lvl>
+    <w:lvl w:ilvl="4" w:tplc="100C0019" w:tentative="1">
+      <w:start w:val="1"/>
+      <w:numFmt w:val="lowerLetter"/>
+      <w:lvlText w:val="%5."/>
+      <w:lvlJc w:val="left"/>
+      <w:pPr>
+        <w:ind w:left="3600" w:hanging="360"/>
+      </w:pPr>
+    </w:lvl>
+    <w:lvl w:ilvl="5" w:tplc="100C001B" w:tentative="1">
+      <w:start w:val="1"/>
+      <w:numFmt w:val="lowerRoman"/>
+      <w:lvlText w:val="%6."/>
+      <w:lvlJc w:val="right"/>
+      <w:pPr>
+        <w:ind w:left="4320" w:hanging="180"/>
+      </w:pPr>
+    </w:lvl>
+    <w:lvl w:ilvl="6" w:tplc="100C000F" w:tentative="1">
+      <w:start w:val="1"/>
+      <w:numFmt w:val="decimal"/>
+      <w:lvlText w:val="%7."/>
+      <w:lvlJc w:val="left"/>
+      <w:pPr>
+        <w:ind w:left="5040" w:hanging="360"/>
+      </w:pPr>
+    </w:lvl>
+    <w:lvl w:ilvl="7" w:tplc="100C0019" w:tentative="1">
+      <w:start w:val="1"/>
+      <w:numFmt w:val="lowerLetter"/>
+      <w:lvlText w:val="%8."/>
+      <w:lvlJc w:val="left"/>
+      <w:pPr>
+        <w:ind w:left="5760" w:hanging="360"/>
+      </w:pPr>
+    </w:lvl>
+    <w:lvl w:ilvl="8" w:tplc="100C001B" w:tentative="1">
+      <w:start w:val="1"/>
+      <w:numFmt w:val="lowerRoman"/>
+      <w:lvlText w:val="%9."/>
+      <w:lvlJc w:val="right"/>
+      <w:pPr>
+        <w:ind w:left="6480" w:hanging="180"/>
+      </w:pPr>
+    </w:lvl>
+  </w:abstractNum>
+  <w:abstractNum w:abstractNumId="28" w15:restartNumberingAfterBreak="0">
     <w:nsid w:val="7B1F18E4"/>
     <w:multiLevelType w:val="hybridMultilevel"/>
     <w:tmpl w:val="2952BB3A"/>
@@ -19849,37 +21736,37 @@
     </w:lvl>
   </w:abstractNum>
   <w:num w:numId="1">
-    <w:abstractNumId w:val="5"/>
+    <w:abstractNumId w:val="6"/>
   </w:num>
   <w:num w:numId="2">
-    <w:abstractNumId w:val="18"/>
+    <w:abstractNumId w:val="21"/>
   </w:num>
   <w:num w:numId="3">
     <w:abstractNumId w:val="3"/>
   </w:num>
   <w:num w:numId="4">
-    <w:abstractNumId w:val="11"/>
+    <w:abstractNumId w:val="12"/>
   </w:num>
   <w:num w:numId="5">
-    <w:abstractNumId w:val="20"/>
+    <w:abstractNumId w:val="23"/>
   </w:num>
   <w:num w:numId="6">
     <w:abstractNumId w:val="0"/>
   </w:num>
   <w:num w:numId="7">
-    <w:abstractNumId w:val="17"/>
+    <w:abstractNumId w:val="20"/>
   </w:num>
   <w:num w:numId="8">
-    <w:abstractNumId w:val="15"/>
+    <w:abstractNumId w:val="18"/>
   </w:num>
   <w:num w:numId="9">
-    <w:abstractNumId w:val="6"/>
+    <w:abstractNumId w:val="7"/>
   </w:num>
   <w:num w:numId="10">
-    <w:abstractNumId w:val="12"/>
+    <w:abstractNumId w:val="14"/>
   </w:num>
   <w:num w:numId="11">
-    <w:abstractNumId w:val="22"/>
+    <w:abstractNumId w:val="26"/>
   </w:num>
   <w:num w:numId="12">
     <w:abstractNumId w:val="1"/>
@@ -19888,37 +21775,52 @@
     <w:abstractNumId w:val="2"/>
   </w:num>
   <w:num w:numId="14">
-    <w:abstractNumId w:val="14"/>
+    <w:abstractNumId w:val="17"/>
   </w:num>
   <w:num w:numId="15">
-    <w:abstractNumId w:val="21"/>
+    <w:abstractNumId w:val="25"/>
   </w:num>
   <w:num w:numId="16">
+    <w:abstractNumId w:val="9"/>
+  </w:num>
+  <w:num w:numId="17">
+    <w:abstractNumId w:val="11"/>
+  </w:num>
+  <w:num w:numId="18">
+    <w:abstractNumId w:val="16"/>
+  </w:num>
+  <w:num w:numId="19">
+    <w:abstractNumId w:val="22"/>
+  </w:num>
+  <w:num w:numId="20">
     <w:abstractNumId w:val="8"/>
   </w:num>
-  <w:num w:numId="17">
+  <w:num w:numId="21">
+    <w:abstractNumId w:val="28"/>
+  </w:num>
+  <w:num w:numId="22">
     <w:abstractNumId w:val="10"/>
   </w:num>
-  <w:num w:numId="18">
-    <w:abstractNumId w:val="13"/>
-  </w:num>
-  <w:num w:numId="19">
+  <w:num w:numId="23">
     <w:abstractNumId w:val="19"/>
-  </w:num>
-  <w:num w:numId="20">
-    <w:abstractNumId w:val="7"/>
-  </w:num>
-  <w:num w:numId="21">
-    <w:abstractNumId w:val="23"/>
-  </w:num>
-  <w:num w:numId="22">
-    <w:abstractNumId w:val="9"/>
-  </w:num>
-  <w:num w:numId="23">
-    <w:abstractNumId w:val="16"/>
   </w:num>
   <w:num w:numId="24">
     <w:abstractNumId w:val="4"/>
+  </w:num>
+  <w:num w:numId="25">
+    <w:abstractNumId w:val="5"/>
+  </w:num>
+  <w:num w:numId="26">
+    <w:abstractNumId w:val="13"/>
+  </w:num>
+  <w:num w:numId="27">
+    <w:abstractNumId w:val="24"/>
+  </w:num>
+  <w:num w:numId="28">
+    <w:abstractNumId w:val="15"/>
+  </w:num>
+  <w:num w:numId="29">
+    <w:abstractNumId w:val="27"/>
   </w:num>
 </w:numbering>
 </file>
@@ -21595,7 +23497,7 @@
 </file>
 
 <file path=customXml/itemProps2.xml><?xml version="1.0" encoding="utf-8"?>
-<ds:datastoreItem xmlns:ds="http://schemas.openxmlformats.org/officeDocument/2006/customXml" ds:itemID="{03D25C8C-ED75-4344-AA87-7E2E3D76776D}">
+<ds:datastoreItem xmlns:ds="http://schemas.openxmlformats.org/officeDocument/2006/customXml" ds:itemID="{52AF6E9F-8B8F-4A2E-90B9-65E96AE5AB6B}">
   <ds:schemaRefs>
     <ds:schemaRef ds:uri="http://schemas.openxmlformats.org/officeDocument/2006/bibliography"/>
   </ds:schemaRefs>

</xml_diff>

<commit_message>
correction des maquettes et de la bdd + documentation dans doc technique
</commit_message>
<xml_diff>
--- a/docs/analysis/documentation_technique.docx
+++ b/docs/analysis/documentation_technique.docx
@@ -6907,7 +6907,13 @@
         </w:numPr>
       </w:pPr>
       <w:r>
-        <w:t>Lien pour se diriger vers la page de connexion (voir écran n°6)</w:t>
+        <w:t>Lien pour se diriger vers la page de connexion (voir écran n°</w:t>
+      </w:r>
+      <w:r>
+        <w:t>5</w:t>
+      </w:r>
+      <w:r>
+        <w:t>)</w:t>
       </w:r>
     </w:p>
     <w:p>
@@ -8904,13 +8910,155 @@
         <mc:AlternateContent>
           <mc:Choice Requires="wps">
             <w:drawing>
-              <wp:anchor distT="0" distB="0" distL="114300" distR="114300" simplePos="0" relativeHeight="251678720" behindDoc="0" locked="0" layoutInCell="1" allowOverlap="1" wp14:anchorId="23E23D33" wp14:editId="39529F46">
+              <wp:anchor distT="0" distB="0" distL="114300" distR="114300" simplePos="0" relativeHeight="251746304" behindDoc="0" locked="0" layoutInCell="1" allowOverlap="1" wp14:anchorId="3EE22DF9" wp14:editId="2FB8D286">
                 <wp:simplePos x="0" y="0"/>
                 <wp:positionH relativeFrom="column">
-                  <wp:posOffset>5244998</wp:posOffset>
+                  <wp:posOffset>3253105</wp:posOffset>
                 </wp:positionH>
                 <wp:positionV relativeFrom="paragraph">
-                  <wp:posOffset>2061616</wp:posOffset>
+                  <wp:posOffset>2748280</wp:posOffset>
+                </wp:positionV>
+                <wp:extent cx="333375" cy="1828800"/>
+                <wp:effectExtent l="0" t="0" r="0" b="6350"/>
+                <wp:wrapNone/>
+                <wp:docPr id="11" name="Text Box 11"/>
+                <wp:cNvGraphicFramePr/>
+                <a:graphic xmlns:a="http://schemas.openxmlformats.org/drawingml/2006/main">
+                  <a:graphicData uri="http://schemas.microsoft.com/office/word/2010/wordprocessingShape">
+                    <wps:wsp>
+                      <wps:cNvSpPr txBox="1"/>
+                      <wps:spPr>
+                        <a:xfrm>
+                          <a:off x="0" y="0"/>
+                          <a:ext cx="333375" cy="1828800"/>
+                        </a:xfrm>
+                        <a:prstGeom prst="rect">
+                          <a:avLst/>
+                        </a:prstGeom>
+                        <a:noFill/>
+                        <a:ln>
+                          <a:noFill/>
+                        </a:ln>
+                      </wps:spPr>
+                      <wps:txbx>
+                        <w:txbxContent>
+                          <w:p>
+                            <w:pPr>
+                              <w:rPr>
+                                <w:color w:val="0070C0"/>
+                                <w:sz w:val="28"/>
+                                <w:szCs w:val="28"/>
+                                <w14:shadow w14:blurRad="38100" w14:dist="19050" w14:dir="2700000" w14:sx="100000" w14:sy="100000" w14:kx="0" w14:ky="0" w14:algn="tl">
+                                  <w14:schemeClr w14:val="dk1">
+                                    <w14:alpha w14:val="60000"/>
+                                  </w14:schemeClr>
+                                </w14:shadow>
+                                <w14:textOutline w14:w="0" w14:cap="flat" w14:cmpd="sng" w14:algn="ctr">
+                                  <w14:noFill/>
+                                  <w14:prstDash w14:val="solid"/>
+                                  <w14:round/>
+                                </w14:textOutline>
+                              </w:rPr>
+                            </w:pPr>
+                            <w:r>
+                              <w:rPr>
+                                <w:color w:val="0070C0"/>
+                                <w:sz w:val="28"/>
+                                <w:szCs w:val="28"/>
+                                <w14:shadow w14:blurRad="38100" w14:dist="19050" w14:dir="2700000" w14:sx="100000" w14:sy="100000" w14:kx="0" w14:ky="0" w14:algn="tl">
+                                  <w14:schemeClr w14:val="dk1">
+                                    <w14:alpha w14:val="60000"/>
+                                  </w14:schemeClr>
+                                </w14:shadow>
+                                <w14:textOutline w14:w="0" w14:cap="flat" w14:cmpd="sng" w14:algn="ctr">
+                                  <w14:noFill/>
+                                  <w14:prstDash w14:val="solid"/>
+                                  <w14:round/>
+                                </w14:textOutline>
+                              </w:rPr>
+                              <w:t>G</w:t>
+                            </w:r>
+                          </w:p>
+                        </w:txbxContent>
+                      </wps:txbx>
+                      <wps:bodyPr rot="0" spcFirstLastPara="0" vertOverflow="overflow" horzOverflow="overflow" vert="horz" wrap="square" lIns="91440" tIns="45720" rIns="91440" bIns="45720" numCol="1" spcCol="0" rtlCol="0" fromWordArt="0" anchor="t" anchorCtr="0" forceAA="0" compatLnSpc="1">
+                        <a:prstTxWarp prst="textNoShape">
+                          <a:avLst/>
+                        </a:prstTxWarp>
+                        <a:spAutoFit/>
+                      </wps:bodyPr>
+                    </wps:wsp>
+                  </a:graphicData>
+                </a:graphic>
+                <wp14:sizeRelH relativeFrom="margin">
+                  <wp14:pctWidth>0</wp14:pctWidth>
+                </wp14:sizeRelH>
+              </wp:anchor>
+            </w:drawing>
+          </mc:Choice>
+          <mc:Fallback>
+            <w:pict>
+              <v:shape w14:anchorId="3EE22DF9" id="Text Box 11" o:spid="_x0000_s1043" type="#_x0000_t202" style="position:absolute;left:0;text-align:left;margin-left:256.15pt;margin-top:216.4pt;width:26.25pt;height:2in;z-index:251746304;visibility:visible;mso-wrap-style:square;mso-width-percent:0;mso-wrap-distance-left:9pt;mso-wrap-distance-top:0;mso-wrap-distance-right:9pt;mso-wrap-distance-bottom:0;mso-position-horizontal:absolute;mso-position-horizontal-relative:text;mso-position-vertical:absolute;mso-position-vertical-relative:text;mso-width-percent:0;mso-width-relative:margin;v-text-anchor:top" o:gfxdata="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" filled="f" stroked="f">
+                <v:textbox style="mso-fit-shape-to-text:t">
+                  <w:txbxContent>
+                    <w:p>
+                      <w:pPr>
+                        <w:rPr>
+                          <w:color w:val="0070C0"/>
+                          <w:sz w:val="28"/>
+                          <w:szCs w:val="28"/>
+                          <w14:shadow w14:blurRad="38100" w14:dist="19050" w14:dir="2700000" w14:sx="100000" w14:sy="100000" w14:kx="0" w14:ky="0" w14:algn="tl">
+                            <w14:schemeClr w14:val="dk1">
+                              <w14:alpha w14:val="60000"/>
+                            </w14:schemeClr>
+                          </w14:shadow>
+                          <w14:textOutline w14:w="0" w14:cap="flat" w14:cmpd="sng" w14:algn="ctr">
+                            <w14:noFill/>
+                            <w14:prstDash w14:val="solid"/>
+                            <w14:round/>
+                          </w14:textOutline>
+                        </w:rPr>
+                      </w:pPr>
+                      <w:r>
+                        <w:rPr>
+                          <w:color w:val="0070C0"/>
+                          <w:sz w:val="28"/>
+                          <w:szCs w:val="28"/>
+                          <w14:shadow w14:blurRad="38100" w14:dist="19050" w14:dir="2700000" w14:sx="100000" w14:sy="100000" w14:kx="0" w14:ky="0" w14:algn="tl">
+                            <w14:schemeClr w14:val="dk1">
+                              <w14:alpha w14:val="60000"/>
+                            </w14:schemeClr>
+                          </w14:shadow>
+                          <w14:textOutline w14:w="0" w14:cap="flat" w14:cmpd="sng" w14:algn="ctr">
+                            <w14:noFill/>
+                            <w14:prstDash w14:val="solid"/>
+                            <w14:round/>
+                          </w14:textOutline>
+                        </w:rPr>
+                        <w:t>G</w:t>
+                      </w:r>
+                    </w:p>
+                  </w:txbxContent>
+                </v:textbox>
+              </v:shape>
+            </w:pict>
+          </mc:Fallback>
+        </mc:AlternateContent>
+      </w:r>
+      <w:r>
+        <w:rPr>
+          <w:noProof/>
+        </w:rPr>
+        <mc:AlternateContent>
+          <mc:Choice Requires="wps">
+            <w:drawing>
+              <wp:anchor distT="0" distB="0" distL="114300" distR="114300" simplePos="0" relativeHeight="251678720" behindDoc="0" locked="0" layoutInCell="1" allowOverlap="1" wp14:anchorId="23E23D33" wp14:editId="30324C08">
+                <wp:simplePos x="0" y="0"/>
+                <wp:positionH relativeFrom="column">
+                  <wp:posOffset>5406390</wp:posOffset>
+                </wp:positionH>
+                <wp:positionV relativeFrom="paragraph">
+                  <wp:posOffset>689610</wp:posOffset>
                 </wp:positionV>
                 <wp:extent cx="333375" cy="1828800"/>
                 <wp:effectExtent l="0" t="0" r="0" b="6350"/>
@@ -8992,7 +9140,7 @@
           </mc:Choice>
           <mc:Fallback>
             <w:pict>
-              <v:shape w14:anchorId="23E23D33" id="Text Box 199" o:spid="_x0000_s1043" type="#_x0000_t202" style="position:absolute;left:0;text-align:left;margin-left:413pt;margin-top:162.35pt;width:26.25pt;height:2in;z-index:251678720;visibility:visible;mso-wrap-style:square;mso-width-percent:0;mso-wrap-distance-left:9pt;mso-wrap-distance-top:0;mso-wrap-distance-right:9pt;mso-wrap-distance-bottom:0;mso-position-horizontal:absolute;mso-position-horizontal-relative:text;mso-position-vertical:absolute;mso-position-vertical-relative:text;mso-width-percent:0;mso-width-relative:margin;v-text-anchor:top" o:gfxdata="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" filled="f" stroked="f">
+              <v:shape w14:anchorId="23E23D33" id="Text Box 199" o:spid="_x0000_s1044" type="#_x0000_t202" style="position:absolute;left:0;text-align:left;margin-left:425.7pt;margin-top:54.3pt;width:26.25pt;height:2in;z-index:251678720;visibility:visible;mso-wrap-style:square;mso-width-percent:0;mso-wrap-distance-left:9pt;mso-wrap-distance-top:0;mso-wrap-distance-right:9pt;mso-wrap-distance-bottom:0;mso-position-horizontal:absolute;mso-position-horizontal-relative:text;mso-position-vertical:absolute;mso-position-vertical-relative:text;mso-width-percent:0;mso-width-relative:margin;v-text-anchor:top" o:gfxdata="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" filled="f" stroked="f">
                 <v:textbox style="mso-fit-shape-to-text:t">
                   <w:txbxContent>
                     <w:p>
@@ -9134,7 +9282,7 @@
           </mc:Choice>
           <mc:Fallback>
             <w:pict>
-              <v:shape w14:anchorId="31B520CA" id="Text Box 198" o:spid="_x0000_s1044" type="#_x0000_t202" style="position:absolute;left:0;text-align:left;margin-left:10.9pt;margin-top:168.6pt;width:26.25pt;height:2in;z-index:251677696;visibility:visible;mso-wrap-style:square;mso-width-percent:0;mso-wrap-distance-left:9pt;mso-wrap-distance-top:0;mso-wrap-distance-right:9pt;mso-wrap-distance-bottom:0;mso-position-horizontal:absolute;mso-position-horizontal-relative:text;mso-position-vertical:absolute;mso-position-vertical-relative:text;mso-width-percent:0;mso-width-relative:margin;v-text-anchor:top" o:gfxdata="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" filled="f" stroked="f">
+              <v:shape w14:anchorId="31B520CA" id="Text Box 198" o:spid="_x0000_s1045" type="#_x0000_t202" style="position:absolute;left:0;text-align:left;margin-left:10.9pt;margin-top:168.6pt;width:26.25pt;height:2in;z-index:251677696;visibility:visible;mso-wrap-style:square;mso-width-percent:0;mso-wrap-distance-left:9pt;mso-wrap-distance-top:0;mso-wrap-distance-right:9pt;mso-wrap-distance-bottom:0;mso-position-horizontal:absolute;mso-position-horizontal-relative:text;mso-position-vertical:absolute;mso-position-vertical-relative:text;mso-width-percent:0;mso-width-relative:margin;v-text-anchor:top" o:gfxdata="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" filled="f" stroked="f">
                 <v:textbox style="mso-fit-shape-to-text:t">
                   <w:txbxContent>
                     <w:p>
@@ -9276,7 +9424,7 @@
           </mc:Choice>
           <mc:Fallback>
             <w:pict>
-              <v:shape w14:anchorId="7DD41A89" id="Text Box 197" o:spid="_x0000_s1045" type="#_x0000_t202" style="position:absolute;left:0;text-align:left;margin-left:184.9pt;margin-top:131.25pt;width:26.25pt;height:2in;z-index:251676672;visibility:visible;mso-wrap-style:square;mso-width-percent:0;mso-wrap-distance-left:9pt;mso-wrap-distance-top:0;mso-wrap-distance-right:9pt;mso-wrap-distance-bottom:0;mso-position-horizontal:absolute;mso-position-horizontal-relative:text;mso-position-vertical:absolute;mso-position-vertical-relative:text;mso-width-percent:0;mso-width-relative:margin;v-text-anchor:top" o:gfxdata="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" filled="f" stroked="f">
+              <v:shape w14:anchorId="7DD41A89" id="Text Box 197" o:spid="_x0000_s1046" type="#_x0000_t202" style="position:absolute;left:0;text-align:left;margin-left:184.9pt;margin-top:131.25pt;width:26.25pt;height:2in;z-index:251676672;visibility:visible;mso-wrap-style:square;mso-width-percent:0;mso-wrap-distance-left:9pt;mso-wrap-distance-top:0;mso-wrap-distance-right:9pt;mso-wrap-distance-bottom:0;mso-position-horizontal:absolute;mso-position-horizontal-relative:text;mso-position-vertical:absolute;mso-position-vertical-relative:text;mso-width-percent:0;mso-width-relative:margin;v-text-anchor:top" o:gfxdata="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" filled="f" stroked="f">
                 <v:textbox style="mso-fit-shape-to-text:t">
                   <w:txbxContent>
                     <w:p>
@@ -9418,7 +9566,7 @@
           </mc:Choice>
           <mc:Fallback>
             <w:pict>
-              <v:shape w14:anchorId="3689B535" id="Text Box 192" o:spid="_x0000_s1046" type="#_x0000_t202" style="position:absolute;left:0;text-align:left;margin-left:213.1pt;margin-top:106.45pt;width:26.25pt;height:2in;z-index:251675648;visibility:visible;mso-wrap-style:square;mso-width-percent:0;mso-wrap-distance-left:9pt;mso-wrap-distance-top:0;mso-wrap-distance-right:9pt;mso-wrap-distance-bottom:0;mso-position-horizontal:absolute;mso-position-horizontal-relative:text;mso-position-vertical:absolute;mso-position-vertical-relative:text;mso-width-percent:0;mso-width-relative:margin;v-text-anchor:top" o:gfxdata="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" filled="f" stroked="f">
+              <v:shape w14:anchorId="3689B535" id="Text Box 192" o:spid="_x0000_s1047" type="#_x0000_t202" style="position:absolute;left:0;text-align:left;margin-left:213.1pt;margin-top:106.45pt;width:26.25pt;height:2in;z-index:251675648;visibility:visible;mso-wrap-style:square;mso-width-percent:0;mso-wrap-distance-left:9pt;mso-wrap-distance-top:0;mso-wrap-distance-right:9pt;mso-wrap-distance-bottom:0;mso-position-horizontal:absolute;mso-position-horizontal-relative:text;mso-position-vertical:absolute;mso-position-vertical-relative:text;mso-width-percent:0;mso-width-relative:margin;v-text-anchor:top" o:gfxdata="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" filled="f" stroked="f">
                 <v:textbox style="mso-fit-shape-to-text:t">
                   <w:txbxContent>
                     <w:p>
@@ -9560,7 +9708,7 @@
           </mc:Choice>
           <mc:Fallback>
             <w:pict>
-              <v:shape w14:anchorId="10076051" id="Text Box 31" o:spid="_x0000_s1047" type="#_x0000_t202" style="position:absolute;left:0;text-align:left;margin-left:178pt;margin-top:52.3pt;width:26.25pt;height:2in;z-index:251674624;visibility:visible;mso-wrap-style:square;mso-width-percent:0;mso-wrap-distance-left:9pt;mso-wrap-distance-top:0;mso-wrap-distance-right:9pt;mso-wrap-distance-bottom:0;mso-position-horizontal:absolute;mso-position-horizontal-relative:text;mso-position-vertical:absolute;mso-position-vertical-relative:text;mso-width-percent:0;mso-width-relative:margin;v-text-anchor:top" o:gfxdata="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" filled="f" stroked="f">
+              <v:shape w14:anchorId="10076051" id="Text Box 31" o:spid="_x0000_s1048" type="#_x0000_t202" style="position:absolute;left:0;text-align:left;margin-left:178pt;margin-top:52.3pt;width:26.25pt;height:2in;z-index:251674624;visibility:visible;mso-wrap-style:square;mso-width-percent:0;mso-wrap-distance-left:9pt;mso-wrap-distance-top:0;mso-wrap-distance-right:9pt;mso-wrap-distance-bottom:0;mso-position-horizontal:absolute;mso-position-horizontal-relative:text;mso-position-vertical:absolute;mso-position-vertical-relative:text;mso-width-percent:0;mso-width-relative:margin;v-text-anchor:top" o:gfxdata="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" filled="f" stroked="f">
                 <v:textbox style="mso-fit-shape-to-text:t">
                   <w:txbxContent>
                     <w:p>
@@ -9702,7 +9850,7 @@
           </mc:Choice>
           <mc:Fallback>
             <w:pict>
-              <v:shape w14:anchorId="4A4A7199" id="Text Box 30" o:spid="_x0000_s1048" type="#_x0000_t202" style="position:absolute;left:0;text-align:left;margin-left:10.35pt;margin-top:61.55pt;width:26.25pt;height:2in;z-index:251673600;visibility:visible;mso-wrap-style:square;mso-width-percent:0;mso-wrap-distance-left:9pt;mso-wrap-distance-top:0;mso-wrap-distance-right:9pt;mso-wrap-distance-bottom:0;mso-position-horizontal:absolute;mso-position-horizontal-relative:text;mso-position-vertical:absolute;mso-position-vertical-relative:text;mso-width-percent:0;mso-width-relative:margin;v-text-anchor:top" o:gfxdata="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" filled="f" stroked="f">
+              <v:shape w14:anchorId="4A4A7199" id="Text Box 30" o:spid="_x0000_s1049" type="#_x0000_t202" style="position:absolute;left:0;text-align:left;margin-left:10.35pt;margin-top:61.55pt;width:26.25pt;height:2in;z-index:251673600;visibility:visible;mso-wrap-style:square;mso-width-percent:0;mso-wrap-distance-left:9pt;mso-wrap-distance-top:0;mso-wrap-distance-right:9pt;mso-wrap-distance-bottom:0;mso-position-horizontal:absolute;mso-position-horizontal-relative:text;mso-position-vertical:absolute;mso-position-vertical-relative:text;mso-width-percent:0;mso-width-relative:margin;v-text-anchor:top" o:gfxdata="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" filled="f" stroked="f">
                 <v:textbox style="mso-fit-shape-to-text:t">
                   <w:txbxContent>
                     <w:p>
@@ -9754,10 +9902,10 @@
           <w:noProof/>
         </w:rPr>
         <w:drawing>
-          <wp:inline distT="0" distB="0" distL="0" distR="0" wp14:anchorId="615A8FD3" wp14:editId="6A4C7DD9">
+          <wp:inline distT="0" distB="0" distL="0" distR="0" wp14:anchorId="0D10E7F7" wp14:editId="492AE4AC">
             <wp:extent cx="5753100" cy="3676650"/>
             <wp:effectExtent l="0" t="0" r="0" b="0"/>
-            <wp:docPr id="15" name="Picture 15"/>
+            <wp:docPr id="4" name="Picture 4"/>
             <wp:cNvGraphicFramePr>
               <a:graphicFrameLocks xmlns:a="http://schemas.openxmlformats.org/drawingml/2006/main" noChangeAspect="1"/>
             </wp:cNvGraphicFramePr>
@@ -9765,7 +9913,7 @@
               <a:graphicData uri="http://schemas.openxmlformats.org/drawingml/2006/picture">
                 <pic:pic xmlns:pic="http://schemas.openxmlformats.org/drawingml/2006/picture">
                   <pic:nvPicPr>
-                    <pic:cNvPr id="0" name="Picture 12"/>
+                    <pic:cNvPr id="0" name="Picture 1"/>
                     <pic:cNvPicPr>
                       <a:picLocks noChangeAspect="1" noChangeArrowheads="1"/>
                     </pic:cNvPicPr>
@@ -9876,23 +10024,35 @@
       </w:r>
     </w:p>
     <w:p>
-      <w:r>
-        <w:br w:type="page"/>
+      <w:pPr>
+        <w:pStyle w:val="ListParagraph"/>
+        <w:numPr>
+          <w:ilvl w:val="0"/>
+          <w:numId w:val="17"/>
+        </w:numPr>
+      </w:pPr>
+      <w:r>
+        <w:t>Bloc de commentaires</w:t>
       </w:r>
     </w:p>
     <w:p>
+      <w:r>
+        <w:br w:type="page"/>
+      </w:r>
+    </w:p>
+    <w:p>
       <w:pPr>
         <w:pStyle w:val="StyleScreen"/>
       </w:pPr>
       <w:bookmarkStart w:id="17" w:name="_Toc41385948"/>
-      <w:bookmarkStart w:id="18" w:name="_Toc41385947"/>
-      <w:bookmarkStart w:id="19" w:name="_Toc41485473"/>
+      <w:bookmarkStart w:id="18" w:name="_Toc41485473"/>
+      <w:bookmarkStart w:id="19" w:name="_Toc41385947"/>
       <w:r>
         <w:lastRenderedPageBreak/>
         <w:t>Connexion</w:t>
       </w:r>
       <w:bookmarkEnd w:id="17"/>
-      <w:bookmarkEnd w:id="19"/>
+      <w:bookmarkEnd w:id="18"/>
     </w:p>
     <w:p>
       <w:r>
@@ -9995,7 +10155,7 @@
           </mc:Choice>
           <mc:Fallback>
             <w:pict>
-              <v:shape w14:anchorId="55FB70FB" id="Text Box 209" o:spid="_x0000_s1049" type="#_x0000_t202" style="position:absolute;left:0;text-align:left;margin-left:199.3pt;margin-top:152.55pt;width:26.25pt;height:2in;z-index:251727872;visibility:visible;mso-wrap-style:square;mso-width-percent:0;mso-wrap-distance-left:9pt;mso-wrap-distance-top:0;mso-wrap-distance-right:9pt;mso-wrap-distance-bottom:0;mso-position-horizontal:absolute;mso-position-horizontal-relative:text;mso-position-vertical:absolute;mso-position-vertical-relative:text;mso-width-percent:0;mso-width-relative:margin;v-text-anchor:top" o:gfxdata="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" filled="f" stroked="f">
+              <v:shape w14:anchorId="55FB70FB" id="Text Box 209" o:spid="_x0000_s1050" type="#_x0000_t202" style="position:absolute;left:0;text-align:left;margin-left:199.3pt;margin-top:152.55pt;width:26.25pt;height:2in;z-index:251727872;visibility:visible;mso-wrap-style:square;mso-width-percent:0;mso-wrap-distance-left:9pt;mso-wrap-distance-top:0;mso-wrap-distance-right:9pt;mso-wrap-distance-bottom:0;mso-position-horizontal:absolute;mso-position-horizontal-relative:text;mso-position-vertical:absolute;mso-position-vertical-relative:text;mso-width-percent:0;mso-width-relative:margin;v-text-anchor:top" o:gfxdata="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" filled="f" stroked="f">
                 <v:textbox style="mso-fit-shape-to-text:t">
                   <w:txbxContent>
                     <w:p>
@@ -10137,7 +10297,7 @@
           </mc:Choice>
           <mc:Fallback>
             <w:pict>
-              <v:shape w14:anchorId="3038CB0F" id="Text Box 208" o:spid="_x0000_s1050" type="#_x0000_t202" style="position:absolute;left:0;text-align:left;margin-left:57pt;margin-top:134.1pt;width:26.25pt;height:2in;z-index:251726848;visibility:visible;mso-wrap-style:square;mso-width-percent:0;mso-wrap-distance-left:9pt;mso-wrap-distance-top:0;mso-wrap-distance-right:9pt;mso-wrap-distance-bottom:0;mso-position-horizontal:absolute;mso-position-horizontal-relative:text;mso-position-vertical:absolute;mso-position-vertical-relative:text;mso-width-percent:0;mso-width-relative:margin;v-text-anchor:top" o:gfxdata="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" filled="f" stroked="f">
+              <v:shape w14:anchorId="3038CB0F" id="Text Box 208" o:spid="_x0000_s1051" type="#_x0000_t202" style="position:absolute;left:0;text-align:left;margin-left:57pt;margin-top:134.1pt;width:26.25pt;height:2in;z-index:251726848;visibility:visible;mso-wrap-style:square;mso-width-percent:0;mso-wrap-distance-left:9pt;mso-wrap-distance-top:0;mso-wrap-distance-right:9pt;mso-wrap-distance-bottom:0;mso-position-horizontal:absolute;mso-position-horizontal-relative:text;mso-position-vertical:absolute;mso-position-vertical-relative:text;mso-width-percent:0;mso-width-relative:margin;v-text-anchor:top" o:gfxdata="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" filled="f" stroked="f">
                 <v:textbox style="mso-fit-shape-to-text:t">
                   <w:txbxContent>
                     <w:p>
@@ -10279,7 +10439,7 @@
           </mc:Choice>
           <mc:Fallback>
             <w:pict>
-              <v:shape w14:anchorId="68485406" id="Text Box 207" o:spid="_x0000_s1051" type="#_x0000_t202" style="position:absolute;left:0;text-align:left;margin-left:339.85pt;margin-top:111.05pt;width:26.25pt;height:2in;z-index:251725824;visibility:visible;mso-wrap-style:square;mso-width-percent:0;mso-wrap-distance-left:9pt;mso-wrap-distance-top:0;mso-wrap-distance-right:9pt;mso-wrap-distance-bottom:0;mso-position-horizontal:absolute;mso-position-horizontal-relative:text;mso-position-vertical:absolute;mso-position-vertical-relative:text;mso-width-percent:0;mso-width-relative:margin;v-text-anchor:top" o:gfxdata="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" filled="f" stroked="f">
+              <v:shape w14:anchorId="68485406" id="Text Box 207" o:spid="_x0000_s1052" type="#_x0000_t202" style="position:absolute;left:0;text-align:left;margin-left:339.85pt;margin-top:111.05pt;width:26.25pt;height:2in;z-index:251725824;visibility:visible;mso-wrap-style:square;mso-width-percent:0;mso-wrap-distance-left:9pt;mso-wrap-distance-top:0;mso-wrap-distance-right:9pt;mso-wrap-distance-bottom:0;mso-position-horizontal:absolute;mso-position-horizontal-relative:text;mso-position-vertical:absolute;mso-position-vertical-relative:text;mso-width-percent:0;mso-width-relative:margin;v-text-anchor:top" o:gfxdata="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" filled="f" stroked="f">
                 <v:textbox style="mso-fit-shape-to-text:t">
                   <w:txbxContent>
                     <w:p>
@@ -10421,7 +10581,7 @@
           </mc:Choice>
           <mc:Fallback>
             <w:pict>
-              <v:shape w14:anchorId="709E9457" id="Text Box 205" o:spid="_x0000_s1052" type="#_x0000_t202" style="position:absolute;left:0;text-align:left;margin-left:54.15pt;margin-top:70.15pt;width:26.25pt;height:2in;z-index:251724800;visibility:visible;mso-wrap-style:square;mso-width-percent:0;mso-wrap-distance-left:9pt;mso-wrap-distance-top:0;mso-wrap-distance-right:9pt;mso-wrap-distance-bottom:0;mso-position-horizontal:absolute;mso-position-horizontal-relative:text;mso-position-vertical:absolute;mso-position-vertical-relative:text;mso-width-percent:0;mso-width-relative:margin;v-text-anchor:top" o:gfxdata="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" filled="f" stroked="f">
+              <v:shape w14:anchorId="709E9457" id="Text Box 205" o:spid="_x0000_s1053" type="#_x0000_t202" style="position:absolute;left:0;text-align:left;margin-left:54.15pt;margin-top:70.15pt;width:26.25pt;height:2in;z-index:251724800;visibility:visible;mso-wrap-style:square;mso-width-percent:0;mso-wrap-distance-left:9pt;mso-wrap-distance-top:0;mso-wrap-distance-right:9pt;mso-wrap-distance-bottom:0;mso-position-horizontal:absolute;mso-position-horizontal-relative:text;mso-position-vertical:absolute;mso-position-vertical-relative:text;mso-width-percent:0;mso-width-relative:margin;v-text-anchor:top" o:gfxdata="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" filled="f" stroked="f">
                 <v:textbox style="mso-fit-shape-to-text:t">
                   <w:txbxContent>
                     <w:p>
@@ -10567,7 +10727,13 @@
         </w:numPr>
       </w:pPr>
       <w:r>
-        <w:t>Lien redirigeant vers la page d’inscription (voir écran n°5)</w:t>
+        <w:t>Lien redirigeant vers la page d’inscription (voir écran n°</w:t>
+      </w:r>
+      <w:r>
+        <w:t>6</w:t>
+      </w:r>
+      <w:r>
+        <w:t>)</w:t>
       </w:r>
     </w:p>
     <w:p>
@@ -10584,7 +10750,7 @@
         <w:lastRenderedPageBreak/>
         <w:t>Inscription</w:t>
       </w:r>
-      <w:bookmarkEnd w:id="18"/>
+      <w:bookmarkEnd w:id="19"/>
       <w:bookmarkEnd w:id="20"/>
     </w:p>
     <w:p>
@@ -10688,7 +10854,7 @@
           </mc:Choice>
           <mc:Fallback>
             <w:pict>
-              <v:shape w14:anchorId="1384D2C3" id="Text Box 204" o:spid="_x0000_s1053" type="#_x0000_t202" style="position:absolute;left:0;text-align:left;margin-left:59.35pt;margin-top:201.7pt;width:26.25pt;height:2in;z-index:251683840;visibility:visible;mso-wrap-style:square;mso-width-percent:0;mso-wrap-distance-left:9pt;mso-wrap-distance-top:0;mso-wrap-distance-right:9pt;mso-wrap-distance-bottom:0;mso-position-horizontal:absolute;mso-position-horizontal-relative:text;mso-position-vertical:absolute;mso-position-vertical-relative:text;mso-width-percent:0;mso-width-relative:margin;v-text-anchor:top" o:gfxdata="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" filled="f" stroked="f">
+              <v:shape w14:anchorId="1384D2C3" id="Text Box 204" o:spid="_x0000_s1054" type="#_x0000_t202" style="position:absolute;left:0;text-align:left;margin-left:59.35pt;margin-top:201.7pt;width:26.25pt;height:2in;z-index:251683840;visibility:visible;mso-wrap-style:square;mso-width-percent:0;mso-wrap-distance-left:9pt;mso-wrap-distance-top:0;mso-wrap-distance-right:9pt;mso-wrap-distance-bottom:0;mso-position-horizontal:absolute;mso-position-horizontal-relative:text;mso-position-vertical:absolute;mso-position-vertical-relative:text;mso-width-percent:0;mso-width-relative:margin;v-text-anchor:top" o:gfxdata="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" filled="f" stroked="f">
                 <v:textbox style="mso-fit-shape-to-text:t">
                   <w:txbxContent>
                     <w:p>
@@ -10830,7 +10996,7 @@
           </mc:Choice>
           <mc:Fallback>
             <w:pict>
-              <v:shape w14:anchorId="468886BD" id="Text Box 203" o:spid="_x0000_s1054" type="#_x0000_t202" style="position:absolute;left:0;text-align:left;margin-left:344.45pt;margin-top:177.5pt;width:26.25pt;height:2in;z-index:251682816;visibility:visible;mso-wrap-style:square;mso-width-percent:0;mso-wrap-distance-left:9pt;mso-wrap-distance-top:0;mso-wrap-distance-right:9pt;mso-wrap-distance-bottom:0;mso-position-horizontal:absolute;mso-position-horizontal-relative:text;mso-position-vertical:absolute;mso-position-vertical-relative:text;mso-width-percent:0;mso-width-relative:margin;v-text-anchor:top" o:gfxdata="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" filled="f" stroked="f">
+              <v:shape w14:anchorId="468886BD" id="Text Box 203" o:spid="_x0000_s1055" type="#_x0000_t202" style="position:absolute;left:0;text-align:left;margin-left:344.45pt;margin-top:177.5pt;width:26.25pt;height:2in;z-index:251682816;visibility:visible;mso-wrap-style:square;mso-width-percent:0;mso-wrap-distance-left:9pt;mso-wrap-distance-top:0;mso-wrap-distance-right:9pt;mso-wrap-distance-bottom:0;mso-position-horizontal:absolute;mso-position-horizontal-relative:text;mso-position-vertical:absolute;mso-position-vertical-relative:text;mso-width-percent:0;mso-width-relative:margin;v-text-anchor:top" o:gfxdata="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" filled="f" stroked="f">
                 <v:textbox style="mso-fit-shape-to-text:t">
                   <w:txbxContent>
                     <w:p>
@@ -10972,7 +11138,7 @@
           </mc:Choice>
           <mc:Fallback>
             <w:pict>
-              <v:shape w14:anchorId="3C8E08BB" id="Text Box 202" o:spid="_x0000_s1055" type="#_x0000_t202" style="position:absolute;left:0;text-align:left;margin-left:57.6pt;margin-top:142.35pt;width:26.25pt;height:2in;z-index:251681792;visibility:visible;mso-wrap-style:square;mso-width-percent:0;mso-wrap-distance-left:9pt;mso-wrap-distance-top:0;mso-wrap-distance-right:9pt;mso-wrap-distance-bottom:0;mso-position-horizontal:absolute;mso-position-horizontal-relative:text;mso-position-vertical:absolute;mso-position-vertical-relative:text;mso-width-percent:0;mso-width-relative:margin;v-text-anchor:top" o:gfxdata="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" filled="f" stroked="f">
+              <v:shape w14:anchorId="3C8E08BB" id="Text Box 202" o:spid="_x0000_s1056" type="#_x0000_t202" style="position:absolute;left:0;text-align:left;margin-left:57.6pt;margin-top:142.35pt;width:26.25pt;height:2in;z-index:251681792;visibility:visible;mso-wrap-style:square;mso-width-percent:0;mso-wrap-distance-left:9pt;mso-wrap-distance-top:0;mso-wrap-distance-right:9pt;mso-wrap-distance-bottom:0;mso-position-horizontal:absolute;mso-position-horizontal-relative:text;mso-position-vertical:absolute;mso-position-vertical-relative:text;mso-width-percent:0;mso-width-relative:margin;v-text-anchor:top" o:gfxdata="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" filled="f" stroked="f">
                 <v:textbox style="mso-fit-shape-to-text:t">
                   <w:txbxContent>
                     <w:p>
@@ -11114,7 +11280,7 @@
           </mc:Choice>
           <mc:Fallback>
             <w:pict>
-              <v:shape w14:anchorId="6A643EC5" id="Text Box 201" o:spid="_x0000_s1056" type="#_x0000_t202" style="position:absolute;left:0;text-align:left;margin-left:342.15pt;margin-top:100.3pt;width:26.25pt;height:2in;z-index:251680768;visibility:visible;mso-wrap-style:square;mso-width-percent:0;mso-wrap-distance-left:9pt;mso-wrap-distance-top:0;mso-wrap-distance-right:9pt;mso-wrap-distance-bottom:0;mso-position-horizontal:absolute;mso-position-horizontal-relative:text;mso-position-vertical:absolute;mso-position-vertical-relative:text;mso-width-percent:0;mso-width-relative:margin;v-text-anchor:top" o:gfxdata="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" filled="f" stroked="f">
+              <v:shape w14:anchorId="6A643EC5" id="Text Box 201" o:spid="_x0000_s1057" type="#_x0000_t202" style="position:absolute;left:0;text-align:left;margin-left:342.15pt;margin-top:100.3pt;width:26.25pt;height:2in;z-index:251680768;visibility:visible;mso-wrap-style:square;mso-width-percent:0;mso-wrap-distance-left:9pt;mso-wrap-distance-top:0;mso-wrap-distance-right:9pt;mso-wrap-distance-bottom:0;mso-position-horizontal:absolute;mso-position-horizontal-relative:text;mso-position-vertical:absolute;mso-position-vertical-relative:text;mso-width-percent:0;mso-width-relative:margin;v-text-anchor:top" o:gfxdata="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" filled="f" stroked="f">
                 <v:textbox style="mso-fit-shape-to-text:t">
                   <w:txbxContent>
                     <w:p>
@@ -11256,7 +11422,7 @@
           </mc:Choice>
           <mc:Fallback>
             <w:pict>
-              <v:shape w14:anchorId="14D2A1E1" id="Text Box 200" o:spid="_x0000_s1057" type="#_x0000_t202" style="position:absolute;left:0;text-align:left;margin-left:55.3pt;margin-top:61.75pt;width:26.25pt;height:2in;z-index:251679744;visibility:visible;mso-wrap-style:square;mso-width-percent:0;mso-wrap-distance-left:9pt;mso-wrap-distance-top:0;mso-wrap-distance-right:9pt;mso-wrap-distance-bottom:0;mso-position-horizontal:absolute;mso-position-horizontal-relative:text;mso-position-vertical:absolute;mso-position-vertical-relative:text;mso-width-percent:0;mso-width-relative:margin;v-text-anchor:top" o:gfxdata="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" filled="f" stroked="f">
+              <v:shape w14:anchorId="14D2A1E1" id="Text Box 200" o:spid="_x0000_s1058" type="#_x0000_t202" style="position:absolute;left:0;text-align:left;margin-left:55.3pt;margin-top:61.75pt;width:26.25pt;height:2in;z-index:251679744;visibility:visible;mso-wrap-style:square;mso-width-percent:0;mso-wrap-distance-left:9pt;mso-wrap-distance-top:0;mso-wrap-distance-right:9pt;mso-wrap-distance-bottom:0;mso-position-horizontal:absolute;mso-position-horizontal-relative:text;mso-position-vertical:absolute;mso-position-vertical-relative:text;mso-width-percent:0;mso-width-relative:margin;v-text-anchor:top" o:gfxdata="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" filled="f" stroked="f">
                 <v:textbox style="mso-fit-shape-to-text:t">
                   <w:txbxContent>
                     <w:p>
@@ -11543,7 +11709,7 @@
           </mc:Choice>
           <mc:Fallback>
             <w:pict>
-              <v:shape w14:anchorId="155F827B" id="Text Box 212" o:spid="_x0000_s1058" type="#_x0000_t202" style="position:absolute;left:0;text-align:left;margin-left:155.5pt;margin-top:.4pt;width:26.25pt;height:2in;z-index:251692032;visibility:visible;mso-wrap-style:square;mso-width-percent:0;mso-wrap-distance-left:9pt;mso-wrap-distance-top:0;mso-wrap-distance-right:9pt;mso-wrap-distance-bottom:0;mso-position-horizontal:absolute;mso-position-horizontal-relative:text;mso-position-vertical:absolute;mso-position-vertical-relative:text;mso-width-percent:0;mso-width-relative:margin;v-text-anchor:top" o:gfxdata="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" filled="f" stroked="f">
+              <v:shape w14:anchorId="155F827B" id="Text Box 212" o:spid="_x0000_s1059" type="#_x0000_t202" style="position:absolute;left:0;text-align:left;margin-left:155.5pt;margin-top:.4pt;width:26.25pt;height:2in;z-index:251692032;visibility:visible;mso-wrap-style:square;mso-width-percent:0;mso-wrap-distance-left:9pt;mso-wrap-distance-top:0;mso-wrap-distance-right:9pt;mso-wrap-distance-bottom:0;mso-position-horizontal:absolute;mso-position-horizontal-relative:text;mso-position-vertical:absolute;mso-position-vertical-relative:text;mso-width-percent:0;mso-width-relative:margin;v-text-anchor:top" o:gfxdata="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" filled="f" stroked="f">
                 <v:textbox style="mso-fit-shape-to-text:t">
                   <w:txbxContent>
                     <w:p>
@@ -11685,7 +11851,7 @@
           </mc:Choice>
           <mc:Fallback>
             <w:pict>
-              <v:shape w14:anchorId="613F5635" id="Text Box 211" o:spid="_x0000_s1059" type="#_x0000_t202" style="position:absolute;left:0;text-align:left;margin-left:96.2pt;margin-top:.45pt;width:26.25pt;height:2in;z-index:251691008;visibility:visible;mso-wrap-style:square;mso-width-percent:0;mso-wrap-distance-left:9pt;mso-wrap-distance-top:0;mso-wrap-distance-right:9pt;mso-wrap-distance-bottom:0;mso-position-horizontal:absolute;mso-position-horizontal-relative:text;mso-position-vertical:absolute;mso-position-vertical-relative:text;mso-width-percent:0;mso-width-relative:margin;v-text-anchor:top" o:gfxdata="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" filled="f" stroked="f">
+              <v:shape w14:anchorId="613F5635" id="Text Box 211" o:spid="_x0000_s1060" type="#_x0000_t202" style="position:absolute;left:0;text-align:left;margin-left:96.2pt;margin-top:.45pt;width:26.25pt;height:2in;z-index:251691008;visibility:visible;mso-wrap-style:square;mso-width-percent:0;mso-wrap-distance-left:9pt;mso-wrap-distance-top:0;mso-wrap-distance-right:9pt;mso-wrap-distance-bottom:0;mso-position-horizontal:absolute;mso-position-horizontal-relative:text;mso-position-vertical:absolute;mso-position-vertical-relative:text;mso-width-percent:0;mso-width-relative:margin;v-text-anchor:top" o:gfxdata="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" filled="f" stroked="f">
                 <v:textbox style="mso-fit-shape-to-text:t">
                   <w:txbxContent>
                     <w:p>
@@ -11827,7 +11993,7 @@
           </mc:Choice>
           <mc:Fallback>
             <w:pict>
-              <v:shape w14:anchorId="4FCA85F3" id="Text Box 210" o:spid="_x0000_s1060" type="#_x0000_t202" style="position:absolute;left:0;text-align:left;margin-left:54.15pt;margin-top:.8pt;width:26.25pt;height:2in;z-index:251689984;visibility:visible;mso-wrap-style:square;mso-width-percent:0;mso-wrap-distance-left:9pt;mso-wrap-distance-top:0;mso-wrap-distance-right:9pt;mso-wrap-distance-bottom:0;mso-position-horizontal:absolute;mso-position-horizontal-relative:text;mso-position-vertical:absolute;mso-position-vertical-relative:text;mso-width-percent:0;mso-width-relative:margin;v-text-anchor:top" o:gfxdata="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" filled="f" stroked="f">
+              <v:shape w14:anchorId="4FCA85F3" id="Text Box 210" o:spid="_x0000_s1061" type="#_x0000_t202" style="position:absolute;left:0;text-align:left;margin-left:54.15pt;margin-top:.8pt;width:26.25pt;height:2in;z-index:251689984;visibility:visible;mso-wrap-style:square;mso-width-percent:0;mso-wrap-distance-left:9pt;mso-wrap-distance-top:0;mso-wrap-distance-right:9pt;mso-wrap-distance-bottom:0;mso-position-horizontal:absolute;mso-position-horizontal-relative:text;mso-position-vertical:absolute;mso-position-vertical-relative:text;mso-width-percent:0;mso-width-relative:margin;v-text-anchor:top" o:gfxdata="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" filled="f" stroked="f">
                 <v:textbox style="mso-fit-shape-to-text:t">
                   <w:txbxContent>
                     <w:p>
@@ -12007,7 +12173,13 @@
     </w:p>
     <w:p>
       <w:r>
-        <w:t>Lorsque l’utilisateur est connecté, un formulaire est ajouté à la page de détail (voir écran n°4) afin de pouvoir noter ce dernier.</w:t>
+        <w:t>Lorsque l’utilisateur est connecté, un formulaire est ajouté à la page de détail (voir écran n°4) afin de pouvoir noter</w:t>
+      </w:r>
+      <w:r>
+        <w:t xml:space="preserve"> et de commenter</w:t>
+      </w:r>
+      <w:r>
+        <w:t xml:space="preserve"> ce dernier.</w:t>
       </w:r>
     </w:p>
     <w:p>
@@ -12106,7 +12278,7 @@
           </mc:Choice>
           <mc:Fallback>
             <w:pict>
-              <v:shape w14:anchorId="1F4A1465" id="Text Box 213" o:spid="_x0000_s1061" type="#_x0000_t202" style="position:absolute;left:0;text-align:left;margin-left:6.3pt;margin-top:204.45pt;width:26.25pt;height:2in;z-index:251693056;visibility:visible;mso-wrap-style:square;mso-width-percent:0;mso-wrap-distance-left:9pt;mso-wrap-distance-top:0;mso-wrap-distance-right:9pt;mso-wrap-distance-bottom:0;mso-position-horizontal:absolute;mso-position-horizontal-relative:text;mso-position-vertical:absolute;mso-position-vertical-relative:text;mso-width-percent:0;mso-width-relative:margin;v-text-anchor:top" o:gfxdata="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" filled="f" stroked="f">
+              <v:shape w14:anchorId="1F4A1465" id="Text Box 213" o:spid="_x0000_s1062" type="#_x0000_t202" style="position:absolute;left:0;text-align:left;margin-left:6.3pt;margin-top:204.45pt;width:26.25pt;height:2in;z-index:251693056;visibility:visible;mso-wrap-style:square;mso-width-percent:0;mso-wrap-distance-left:9pt;mso-wrap-distance-top:0;mso-wrap-distance-right:9pt;mso-wrap-distance-bottom:0;mso-position-horizontal:absolute;mso-position-horizontal-relative:text;mso-position-vertical:absolute;mso-position-vertical-relative:text;mso-width-percent:0;mso-width-relative:margin;v-text-anchor:top" o:gfxdata="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" filled="f" stroked="f">
                 <v:textbox style="mso-fit-shape-to-text:t">
                   <w:txbxContent>
                     <w:p>
@@ -12158,10 +12330,10 @@
           <w:noProof/>
         </w:rPr>
         <w:drawing>
-          <wp:inline distT="0" distB="0" distL="0" distR="0" wp14:anchorId="482EA3C3" wp14:editId="404D43D6">
+          <wp:inline distT="0" distB="0" distL="0" distR="0" wp14:anchorId="4CAC1455" wp14:editId="00F1BA7F">
             <wp:extent cx="5753100" cy="3676650"/>
-            <wp:effectExtent l="0" t="0" r="0" b="3175"/>
-            <wp:docPr id="16" name="Picture 16"/>
+            <wp:effectExtent l="0" t="0" r="0" b="0"/>
+            <wp:docPr id="13" name="Picture 13"/>
             <wp:cNvGraphicFramePr>
               <a:graphicFrameLocks xmlns:a="http://schemas.openxmlformats.org/drawingml/2006/main" noChangeAspect="1"/>
             </wp:cNvGraphicFramePr>
@@ -12169,7 +12341,7 @@
               <a:graphicData uri="http://schemas.openxmlformats.org/drawingml/2006/picture">
                 <pic:pic xmlns:pic="http://schemas.openxmlformats.org/drawingml/2006/picture">
                   <pic:nvPicPr>
-                    <pic:cNvPr id="0" name="Picture 13"/>
+                    <pic:cNvPr id="0" name="Picture 2"/>
                     <pic:cNvPicPr>
                       <a:picLocks noChangeAspect="1" noChangeArrowheads="1"/>
                     </pic:cNvPicPr>
@@ -12217,6 +12389,9 @@
       </w:pPr>
       <w:r>
         <w:t>Petit formulaire qui permet de noter le film</w:t>
+      </w:r>
+      <w:r>
+        <w:t xml:space="preserve"> et de le commenter</w:t>
       </w:r>
     </w:p>
     <w:p>
@@ -12338,7 +12513,7 @@
           </mc:Choice>
           <mc:Fallback>
             <w:pict>
-              <v:shape w14:anchorId="0AE499B9" id="Text Box 20" o:spid="_x0000_s1062" type="#_x0000_t202" style="position:absolute;left:0;text-align:left;margin-left:358.9pt;margin-top:420.4pt;width:26.25pt;height:2in;z-index:251729920;visibility:visible;mso-wrap-style:square;mso-width-percent:0;mso-wrap-distance-left:9pt;mso-wrap-distance-top:0;mso-wrap-distance-right:9pt;mso-wrap-distance-bottom:0;mso-position-horizontal:absolute;mso-position-horizontal-relative:text;mso-position-vertical:absolute;mso-position-vertical-relative:text;mso-width-percent:0;mso-width-relative:margin;v-text-anchor:top" o:gfxdata="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" filled="f" stroked="f">
+              <v:shape w14:anchorId="0AE499B9" id="Text Box 20" o:spid="_x0000_s1063" type="#_x0000_t202" style="position:absolute;left:0;text-align:left;margin-left:358.9pt;margin-top:420.4pt;width:26.25pt;height:2in;z-index:251729920;visibility:visible;mso-wrap-style:square;mso-width-percent:0;mso-wrap-distance-left:9pt;mso-wrap-distance-top:0;mso-wrap-distance-right:9pt;mso-wrap-distance-bottom:0;mso-position-horizontal:absolute;mso-position-horizontal-relative:text;mso-position-vertical:absolute;mso-position-vertical-relative:text;mso-width-percent:0;mso-width-relative:margin;v-text-anchor:top" o:gfxdata="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" filled="f" stroked="f">
                 <v:textbox style="mso-fit-shape-to-text:t">
                   <w:txbxContent>
                     <w:p>
@@ -12480,7 +12655,7 @@
           </mc:Choice>
           <mc:Fallback>
             <w:pict>
-              <v:shape w14:anchorId="6F3033F8" id="Text Box 225" o:spid="_x0000_s1063" type="#_x0000_t202" style="position:absolute;left:0;text-align:left;margin-left:75.95pt;margin-top:388.25pt;width:26.25pt;height:2in;z-index:251705344;visibility:visible;mso-wrap-style:square;mso-width-percent:0;mso-wrap-distance-left:9pt;mso-wrap-distance-top:0;mso-wrap-distance-right:9pt;mso-wrap-distance-bottom:0;mso-position-horizontal:absolute;mso-position-horizontal-relative:text;mso-position-vertical:absolute;mso-position-vertical-relative:text;mso-width-percent:0;mso-width-relative:margin;v-text-anchor:top" o:gfxdata="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" filled="f" stroked="f">
+              <v:shape w14:anchorId="6F3033F8" id="Text Box 225" o:spid="_x0000_s1064" type="#_x0000_t202" style="position:absolute;left:0;text-align:left;margin-left:75.95pt;margin-top:388.25pt;width:26.25pt;height:2in;z-index:251705344;visibility:visible;mso-wrap-style:square;mso-width-percent:0;mso-wrap-distance-left:9pt;mso-wrap-distance-top:0;mso-wrap-distance-right:9pt;mso-wrap-distance-bottom:0;mso-position-horizontal:absolute;mso-position-horizontal-relative:text;mso-position-vertical:absolute;mso-position-vertical-relative:text;mso-width-percent:0;mso-width-relative:margin;v-text-anchor:top" o:gfxdata="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" filled="f" stroked="f">
                 <v:textbox style="mso-fit-shape-to-text:t">
                   <w:txbxContent>
                     <w:p>
@@ -12622,7 +12797,7 @@
           </mc:Choice>
           <mc:Fallback>
             <w:pict>
-              <v:shape w14:anchorId="5A692C42" id="Text Box 224" o:spid="_x0000_s1064" type="#_x0000_t202" style="position:absolute;left:0;text-align:left;margin-left:181.45pt;margin-top:347.25pt;width:26.25pt;height:2in;z-index:251704320;visibility:visible;mso-wrap-style:square;mso-width-percent:0;mso-wrap-distance-left:9pt;mso-wrap-distance-top:0;mso-wrap-distance-right:9pt;mso-wrap-distance-bottom:0;mso-position-horizontal:absolute;mso-position-horizontal-relative:text;mso-position-vertical:absolute;mso-position-vertical-relative:text;mso-width-percent:0;mso-width-relative:margin;v-text-anchor:top" o:gfxdata="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" filled="f" stroked="f">
+              <v:shape w14:anchorId="5A692C42" id="Text Box 224" o:spid="_x0000_s1065" type="#_x0000_t202" style="position:absolute;left:0;text-align:left;margin-left:181.45pt;margin-top:347.25pt;width:26.25pt;height:2in;z-index:251704320;visibility:visible;mso-wrap-style:square;mso-width-percent:0;mso-wrap-distance-left:9pt;mso-wrap-distance-top:0;mso-wrap-distance-right:9pt;mso-wrap-distance-bottom:0;mso-position-horizontal:absolute;mso-position-horizontal-relative:text;mso-position-vertical:absolute;mso-position-vertical-relative:text;mso-width-percent:0;mso-width-relative:margin;v-text-anchor:top" o:gfxdata="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" filled="f" stroked="f">
                 <v:textbox style="mso-fit-shape-to-text:t">
                   <w:txbxContent>
                     <w:p>
@@ -12764,7 +12939,7 @@
           </mc:Choice>
           <mc:Fallback>
             <w:pict>
-              <v:shape w14:anchorId="4866FA47" id="Text Box 223" o:spid="_x0000_s1065" type="#_x0000_t202" style="position:absolute;left:0;text-align:left;margin-left:76.6pt;margin-top:310.35pt;width:26.25pt;height:2in;z-index:251703296;visibility:visible;mso-wrap-style:square;mso-width-percent:0;mso-wrap-distance-left:9pt;mso-wrap-distance-top:0;mso-wrap-distance-right:9pt;mso-wrap-distance-bottom:0;mso-position-horizontal:absolute;mso-position-horizontal-relative:text;mso-position-vertical:absolute;mso-position-vertical-relative:text;mso-width-percent:0;mso-width-relative:margin;v-text-anchor:top" o:gfxdata="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" filled="f" stroked="f">
+              <v:shape w14:anchorId="4866FA47" id="Text Box 223" o:spid="_x0000_s1066" type="#_x0000_t202" style="position:absolute;left:0;text-align:left;margin-left:76.6pt;margin-top:310.35pt;width:26.25pt;height:2in;z-index:251703296;visibility:visible;mso-wrap-style:square;mso-width-percent:0;mso-wrap-distance-left:9pt;mso-wrap-distance-top:0;mso-wrap-distance-right:9pt;mso-wrap-distance-bottom:0;mso-position-horizontal:absolute;mso-position-horizontal-relative:text;mso-position-vertical:absolute;mso-position-vertical-relative:text;mso-width-percent:0;mso-width-relative:margin;v-text-anchor:top" o:gfxdata="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" filled="f" stroked="f">
                 <v:textbox style="mso-fit-shape-to-text:t">
                   <w:txbxContent>
                     <w:p>
@@ -12906,7 +13081,7 @@
           </mc:Choice>
           <mc:Fallback>
             <w:pict>
-              <v:shape w14:anchorId="56DE120C" id="Text Box 222" o:spid="_x0000_s1066" type="#_x0000_t202" style="position:absolute;left:0;text-align:left;margin-left:289.15pt;margin-top:268.3pt;width:26.25pt;height:2in;z-index:251702272;visibility:visible;mso-wrap-style:square;mso-width-percent:0;mso-wrap-distance-left:9pt;mso-wrap-distance-top:0;mso-wrap-distance-right:9pt;mso-wrap-distance-bottom:0;mso-position-horizontal:absolute;mso-position-horizontal-relative:text;mso-position-vertical:absolute;mso-position-vertical-relative:text;mso-width-percent:0;mso-width-relative:margin;v-text-anchor:top" o:gfxdata="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" filled="f" stroked="f">
+              <v:shape w14:anchorId="56DE120C" id="Text Box 222" o:spid="_x0000_s1067" type="#_x0000_t202" style="position:absolute;left:0;text-align:left;margin-left:289.15pt;margin-top:268.3pt;width:26.25pt;height:2in;z-index:251702272;visibility:visible;mso-wrap-style:square;mso-width-percent:0;mso-wrap-distance-left:9pt;mso-wrap-distance-top:0;mso-wrap-distance-right:9pt;mso-wrap-distance-bottom:0;mso-position-horizontal:absolute;mso-position-horizontal-relative:text;mso-position-vertical:absolute;mso-position-vertical-relative:text;mso-width-percent:0;mso-width-relative:margin;v-text-anchor:top" o:gfxdata="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" filled="f" stroked="f">
                 <v:textbox style="mso-fit-shape-to-text:t">
                   <w:txbxContent>
                     <w:p>
@@ -13048,7 +13223,7 @@
           </mc:Choice>
           <mc:Fallback>
             <w:pict>
-              <v:shape w14:anchorId="30B111B6" id="Text Box 221" o:spid="_x0000_s1067" type="#_x0000_t202" style="position:absolute;left:0;text-align:left;margin-left:76.05pt;margin-top:270.6pt;width:26.25pt;height:2in;z-index:251701248;visibility:visible;mso-wrap-style:square;mso-width-percent:0;mso-wrap-distance-left:9pt;mso-wrap-distance-top:0;mso-wrap-distance-right:9pt;mso-wrap-distance-bottom:0;mso-position-horizontal:absolute;mso-position-horizontal-relative:text;mso-position-vertical:absolute;mso-position-vertical-relative:text;mso-width-percent:0;mso-width-relative:margin;v-text-anchor:top" o:gfxdata="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" filled="f" stroked="f">
+              <v:shape w14:anchorId="30B111B6" id="Text Box 221" o:spid="_x0000_s1068" type="#_x0000_t202" style="position:absolute;left:0;text-align:left;margin-left:76.05pt;margin-top:270.6pt;width:26.25pt;height:2in;z-index:251701248;visibility:visible;mso-wrap-style:square;mso-width-percent:0;mso-wrap-distance-left:9pt;mso-wrap-distance-top:0;mso-wrap-distance-right:9pt;mso-wrap-distance-bottom:0;mso-position-horizontal:absolute;mso-position-horizontal-relative:text;mso-position-vertical:absolute;mso-position-vertical-relative:text;mso-width-percent:0;mso-width-relative:margin;v-text-anchor:top" o:gfxdata="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" filled="f" stroked="f">
                 <v:textbox style="mso-fit-shape-to-text:t">
                   <w:txbxContent>
                     <w:p>
@@ -13190,7 +13365,7 @@
           </mc:Choice>
           <mc:Fallback>
             <w:pict>
-              <v:shape w14:anchorId="0E5A228E" id="Text Box 220" o:spid="_x0000_s1068" type="#_x0000_t202" style="position:absolute;left:0;text-align:left;margin-left:263.8pt;margin-top:237.8pt;width:26.25pt;height:2in;z-index:251700224;visibility:visible;mso-wrap-style:square;mso-width-percent:0;mso-wrap-distance-left:9pt;mso-wrap-distance-top:0;mso-wrap-distance-right:9pt;mso-wrap-distance-bottom:0;mso-position-horizontal:absolute;mso-position-horizontal-relative:text;mso-position-vertical:absolute;mso-position-vertical-relative:text;mso-width-percent:0;mso-width-relative:margin;v-text-anchor:top" o:gfxdata="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" filled="f" stroked="f">
+              <v:shape w14:anchorId="0E5A228E" id="Text Box 220" o:spid="_x0000_s1069" type="#_x0000_t202" style="position:absolute;left:0;text-align:left;margin-left:263.8pt;margin-top:237.8pt;width:26.25pt;height:2in;z-index:251700224;visibility:visible;mso-wrap-style:square;mso-width-percent:0;mso-wrap-distance-left:9pt;mso-wrap-distance-top:0;mso-wrap-distance-right:9pt;mso-wrap-distance-bottom:0;mso-position-horizontal:absolute;mso-position-horizontal-relative:text;mso-position-vertical:absolute;mso-position-vertical-relative:text;mso-width-percent:0;mso-width-relative:margin;v-text-anchor:top" o:gfxdata="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" filled="f" stroked="f">
                 <v:textbox style="mso-fit-shape-to-text:t">
                   <w:txbxContent>
                     <w:p>
@@ -13332,7 +13507,7 @@
           </mc:Choice>
           <mc:Fallback>
             <w:pict>
-              <v:shape w14:anchorId="2E65C58C" id="Text Box 219" o:spid="_x0000_s1069" type="#_x0000_t202" style="position:absolute;left:0;text-align:left;margin-left:161.25pt;margin-top:223.95pt;width:26.25pt;height:2in;z-index:251699200;visibility:visible;mso-wrap-style:square;mso-width-percent:0;mso-wrap-distance-left:9pt;mso-wrap-distance-top:0;mso-wrap-distance-right:9pt;mso-wrap-distance-bottom:0;mso-position-horizontal:absolute;mso-position-horizontal-relative:text;mso-position-vertical:absolute;mso-position-vertical-relative:text;mso-width-percent:0;mso-width-relative:margin;v-text-anchor:top" o:gfxdata="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" filled="f" stroked="f">
+              <v:shape w14:anchorId="2E65C58C" id="Text Box 219" o:spid="_x0000_s1070" type="#_x0000_t202" style="position:absolute;left:0;text-align:left;margin-left:161.25pt;margin-top:223.95pt;width:26.25pt;height:2in;z-index:251699200;visibility:visible;mso-wrap-style:square;mso-width-percent:0;mso-wrap-distance-left:9pt;mso-wrap-distance-top:0;mso-wrap-distance-right:9pt;mso-wrap-distance-bottom:0;mso-position-horizontal:absolute;mso-position-horizontal-relative:text;mso-position-vertical:absolute;mso-position-vertical-relative:text;mso-width-percent:0;mso-width-relative:margin;v-text-anchor:top" o:gfxdata="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" filled="f" stroked="f">
                 <v:textbox style="mso-fit-shape-to-text:t">
                   <w:txbxContent>
                     <w:p>
@@ -13474,7 +13649,7 @@
           </mc:Choice>
           <mc:Fallback>
             <w:pict>
-              <v:shape w14:anchorId="0653C070" id="Text Box 218" o:spid="_x0000_s1070" type="#_x0000_t202" style="position:absolute;left:0;text-align:left;margin-left:74.3pt;margin-top:200.35pt;width:26.25pt;height:2in;z-index:251698176;visibility:visible;mso-wrap-style:square;mso-width-percent:0;mso-wrap-distance-left:9pt;mso-wrap-distance-top:0;mso-wrap-distance-right:9pt;mso-wrap-distance-bottom:0;mso-position-horizontal:absolute;mso-position-horizontal-relative:text;mso-position-vertical:absolute;mso-position-vertical-relative:text;mso-width-percent:0;mso-width-relative:margin;v-text-anchor:top" o:gfxdata="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" filled="f" stroked="f">
+              <v:shape w14:anchorId="0653C070" id="Text Box 218" o:spid="_x0000_s1071" type="#_x0000_t202" style="position:absolute;left:0;text-align:left;margin-left:74.3pt;margin-top:200.35pt;width:26.25pt;height:2in;z-index:251698176;visibility:visible;mso-wrap-style:square;mso-width-percent:0;mso-wrap-distance-left:9pt;mso-wrap-distance-top:0;mso-wrap-distance-right:9pt;mso-wrap-distance-bottom:0;mso-position-horizontal:absolute;mso-position-horizontal-relative:text;mso-position-vertical:absolute;mso-position-vertical-relative:text;mso-width-percent:0;mso-width-relative:margin;v-text-anchor:top" o:gfxdata="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" filled="f" stroked="f">
                 <v:textbox style="mso-fit-shape-to-text:t">
                   <w:txbxContent>
                     <w:p>
@@ -13616,7 +13791,7 @@
           </mc:Choice>
           <mc:Fallback>
             <w:pict>
-              <v:shape w14:anchorId="61260F44" id="Text Box 217" o:spid="_x0000_s1071" type="#_x0000_t202" style="position:absolute;left:0;text-align:left;margin-left:362.3pt;margin-top:157.7pt;width:26.25pt;height:2in;z-index:251697152;visibility:visible;mso-wrap-style:square;mso-width-percent:0;mso-wrap-distance-left:9pt;mso-wrap-distance-top:0;mso-wrap-distance-right:9pt;mso-wrap-distance-bottom:0;mso-position-horizontal:absolute;mso-position-horizontal-relative:text;mso-position-vertical:absolute;mso-position-vertical-relative:text;mso-width-percent:0;mso-width-relative:margin;v-text-anchor:top" o:gfxdata="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" filled="f" stroked="f">
+              <v:shape w14:anchorId="61260F44" id="Text Box 217" o:spid="_x0000_s1072" type="#_x0000_t202" style="position:absolute;left:0;text-align:left;margin-left:362.3pt;margin-top:157.7pt;width:26.25pt;height:2in;z-index:251697152;visibility:visible;mso-wrap-style:square;mso-width-percent:0;mso-wrap-distance-left:9pt;mso-wrap-distance-top:0;mso-wrap-distance-right:9pt;mso-wrap-distance-bottom:0;mso-position-horizontal:absolute;mso-position-horizontal-relative:text;mso-position-vertical:absolute;mso-position-vertical-relative:text;mso-width-percent:0;mso-width-relative:margin;v-text-anchor:top" o:gfxdata="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" filled="f" stroked="f">
                 <v:textbox style="mso-fit-shape-to-text:t">
                   <w:txbxContent>
                     <w:p>
@@ -13758,7 +13933,7 @@
           </mc:Choice>
           <mc:Fallback>
             <w:pict>
-              <v:shape w14:anchorId="7063DE7B" id="Text Box 216" o:spid="_x0000_s1072" type="#_x0000_t202" style="position:absolute;left:0;text-align:left;margin-left:70.85pt;margin-top:116.25pt;width:26.25pt;height:2in;z-index:251696128;visibility:visible;mso-wrap-style:square;mso-width-percent:0;mso-wrap-distance-left:9pt;mso-wrap-distance-top:0;mso-wrap-distance-right:9pt;mso-wrap-distance-bottom:0;mso-position-horizontal:absolute;mso-position-horizontal-relative:text;mso-position-vertical:absolute;mso-position-vertical-relative:text;mso-width-percent:0;mso-width-relative:margin;v-text-anchor:top" o:gfxdata="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" filled="f" stroked="f">
+              <v:shape w14:anchorId="7063DE7B" id="Text Box 216" o:spid="_x0000_s1073" type="#_x0000_t202" style="position:absolute;left:0;text-align:left;margin-left:70.85pt;margin-top:116.25pt;width:26.25pt;height:2in;z-index:251696128;visibility:visible;mso-wrap-style:square;mso-width-percent:0;mso-wrap-distance-left:9pt;mso-wrap-distance-top:0;mso-wrap-distance-right:9pt;mso-wrap-distance-bottom:0;mso-position-horizontal:absolute;mso-position-horizontal-relative:text;mso-position-vertical:absolute;mso-position-vertical-relative:text;mso-width-percent:0;mso-width-relative:margin;v-text-anchor:top" o:gfxdata="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" filled="f" stroked="f">
                 <v:textbox style="mso-fit-shape-to-text:t">
                   <w:txbxContent>
                     <w:p>
@@ -13900,7 +14075,7 @@
           </mc:Choice>
           <mc:Fallback>
             <w:pict>
-              <v:shape w14:anchorId="3BFDB19F" id="Text Box 215" o:spid="_x0000_s1073" type="#_x0000_t202" style="position:absolute;left:0;text-align:left;margin-left:362.3pt;margin-top:84.55pt;width:26.25pt;height:2in;z-index:251695104;visibility:visible;mso-wrap-style:square;mso-width-percent:0;mso-wrap-distance-left:9pt;mso-wrap-distance-top:0;mso-wrap-distance-right:9pt;mso-wrap-distance-bottom:0;mso-position-horizontal:absolute;mso-position-horizontal-relative:text;mso-position-vertical:absolute;mso-position-vertical-relative:text;mso-width-percent:0;mso-width-relative:margin;v-text-anchor:top" o:gfxdata="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" filled="f" stroked="f">
+              <v:shape w14:anchorId="3BFDB19F" id="Text Box 215" o:spid="_x0000_s1074" type="#_x0000_t202" style="position:absolute;left:0;text-align:left;margin-left:362.3pt;margin-top:84.55pt;width:26.25pt;height:2in;z-index:251695104;visibility:visible;mso-wrap-style:square;mso-width-percent:0;mso-wrap-distance-left:9pt;mso-wrap-distance-top:0;mso-wrap-distance-right:9pt;mso-wrap-distance-bottom:0;mso-position-horizontal:absolute;mso-position-horizontal-relative:text;mso-position-vertical:absolute;mso-position-vertical-relative:text;mso-width-percent:0;mso-width-relative:margin;v-text-anchor:top" o:gfxdata="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" filled="f" stroked="f">
                 <v:textbox style="mso-fit-shape-to-text:t">
                   <w:txbxContent>
                     <w:p>
@@ -14042,7 +14217,7 @@
           </mc:Choice>
           <mc:Fallback>
             <w:pict>
-              <v:shape w14:anchorId="5EE4CD66" id="Text Box 214" o:spid="_x0000_s1074" type="#_x0000_t202" style="position:absolute;left:0;text-align:left;margin-left:74.3pt;margin-top:56.9pt;width:26.25pt;height:2in;z-index:251694080;visibility:visible;mso-wrap-style:square;mso-width-percent:0;mso-wrap-distance-left:9pt;mso-wrap-distance-top:0;mso-wrap-distance-right:9pt;mso-wrap-distance-bottom:0;mso-position-horizontal:absolute;mso-position-horizontal-relative:text;mso-position-vertical:absolute;mso-position-vertical-relative:text;mso-width-percent:0;mso-width-relative:margin;v-text-anchor:top" o:gfxdata="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" filled="f" stroked="f">
+              <v:shape w14:anchorId="5EE4CD66" id="Text Box 214" o:spid="_x0000_s1075" type="#_x0000_t202" style="position:absolute;left:0;text-align:left;margin-left:74.3pt;margin-top:56.9pt;width:26.25pt;height:2in;z-index:251694080;visibility:visible;mso-wrap-style:square;mso-width-percent:0;mso-wrap-distance-left:9pt;mso-wrap-distance-top:0;mso-wrap-distance-right:9pt;mso-wrap-distance-bottom:0;mso-position-horizontal:absolute;mso-position-horizontal-relative:text;mso-position-vertical:absolute;mso-position-vertical-relative:text;mso-width-percent:0;mso-width-relative:margin;v-text-anchor:top" o:gfxdata="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" filled="f" stroked="f">
                 <v:textbox style="mso-fit-shape-to-text:t">
                   <w:txbxContent>
                     <w:p>
@@ -14416,7 +14591,7 @@
           </mc:Choice>
           <mc:Fallback>
             <w:pict>
-              <v:shape w14:anchorId="4E9EB32F" id="Text Box 227" o:spid="_x0000_s1075" type="#_x0000_t202" style="position:absolute;left:0;text-align:left;margin-left:355pt;margin-top:417.5pt;width:26.25pt;height:2in;z-index:251707392;visibility:visible;mso-wrap-style:square;mso-width-percent:0;mso-wrap-distance-left:9pt;mso-wrap-distance-top:0;mso-wrap-distance-right:9pt;mso-wrap-distance-bottom:0;mso-position-horizontal:absolute;mso-position-horizontal-relative:text;mso-position-vertical:absolute;mso-position-vertical-relative:text;mso-width-percent:0;mso-width-relative:margin;v-text-anchor:top" o:gfxdata="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" filled="f" stroked="f">
+              <v:shape w14:anchorId="4E9EB32F" id="Text Box 227" o:spid="_x0000_s1076" type="#_x0000_t202" style="position:absolute;left:0;text-align:left;margin-left:355pt;margin-top:417.5pt;width:26.25pt;height:2in;z-index:251707392;visibility:visible;mso-wrap-style:square;mso-width-percent:0;mso-wrap-distance-left:9pt;mso-wrap-distance-top:0;mso-wrap-distance-right:9pt;mso-wrap-distance-bottom:0;mso-position-horizontal:absolute;mso-position-horizontal-relative:text;mso-position-vertical:absolute;mso-position-vertical-relative:text;mso-width-percent:0;mso-width-relative:margin;v-text-anchor:top" o:gfxdata="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" filled="f" stroked="f">
                 <v:textbox style="mso-fit-shape-to-text:t">
                   <w:txbxContent>
                     <w:p>
@@ -14558,7 +14733,7 @@
           </mc:Choice>
           <mc:Fallback>
             <w:pict>
-              <v:shape w14:anchorId="573F9EF6" id="Text Box 226" o:spid="_x0000_s1076" type="#_x0000_t202" style="position:absolute;left:0;text-align:left;margin-left:225.1pt;margin-top:418.7pt;width:26.25pt;height:2in;z-index:251706368;visibility:visible;mso-wrap-style:square;mso-width-percent:0;mso-wrap-distance-left:9pt;mso-wrap-distance-top:0;mso-wrap-distance-right:9pt;mso-wrap-distance-bottom:0;mso-position-horizontal:absolute;mso-position-horizontal-relative:text;mso-position-vertical:absolute;mso-position-vertical-relative:text;mso-width-percent:0;mso-width-relative:margin;v-text-anchor:top" o:gfxdata="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" filled="f" stroked="f">
+              <v:shape w14:anchorId="573F9EF6" id="Text Box 226" o:spid="_x0000_s1077" type="#_x0000_t202" style="position:absolute;left:0;text-align:left;margin-left:225.1pt;margin-top:418.7pt;width:26.25pt;height:2in;z-index:251706368;visibility:visible;mso-wrap-style:square;mso-width-percent:0;mso-wrap-distance-left:9pt;mso-wrap-distance-top:0;mso-wrap-distance-right:9pt;mso-wrap-distance-bottom:0;mso-position-horizontal:absolute;mso-position-horizontal-relative:text;mso-position-vertical:absolute;mso-position-vertical-relative:text;mso-width-percent:0;mso-width-relative:margin;v-text-anchor:top" o:gfxdata="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" filled="f" stroked="f">
                 <v:textbox style="mso-fit-shape-to-text:t">
                   <w:txbxContent>
                     <w:p>
@@ -14797,7 +14972,7 @@
           </mc:Choice>
           <mc:Fallback>
             <w:pict>
-              <v:shape w14:anchorId="1A41B1AD" id="Text Box 233" o:spid="_x0000_s1077" type="#_x0000_t202" style="position:absolute;left:0;text-align:left;margin-left:118.1pt;margin-top:214.75pt;width:26.25pt;height:2in;z-index:251713536;visibility:visible;mso-wrap-style:square;mso-width-percent:0;mso-wrap-distance-left:9pt;mso-wrap-distance-top:0;mso-wrap-distance-right:9pt;mso-wrap-distance-bottom:0;mso-position-horizontal:absolute;mso-position-horizontal-relative:text;mso-position-vertical:absolute;mso-position-vertical-relative:text;mso-width-percent:0;mso-width-relative:margin;v-text-anchor:top" o:gfxdata="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" filled="f" stroked="f">
+              <v:shape w14:anchorId="1A41B1AD" id="Text Box 233" o:spid="_x0000_s1078" type="#_x0000_t202" style="position:absolute;left:0;text-align:left;margin-left:118.1pt;margin-top:214.75pt;width:26.25pt;height:2in;z-index:251713536;visibility:visible;mso-wrap-style:square;mso-width-percent:0;mso-wrap-distance-left:9pt;mso-wrap-distance-top:0;mso-wrap-distance-right:9pt;mso-wrap-distance-bottom:0;mso-position-horizontal:absolute;mso-position-horizontal-relative:text;mso-position-vertical:absolute;mso-position-vertical-relative:text;mso-width-percent:0;mso-width-relative:margin;v-text-anchor:top" o:gfxdata="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" filled="f" stroked="f">
                 <v:textbox style="mso-fit-shape-to-text:t">
                   <w:txbxContent>
                     <w:p>
@@ -14939,7 +15114,7 @@
           </mc:Choice>
           <mc:Fallback>
             <w:pict>
-              <v:shape w14:anchorId="6155ECFC" id="Text Box 232" o:spid="_x0000_s1078" type="#_x0000_t202" style="position:absolute;left:0;text-align:left;margin-left:58.2pt;margin-top:175.6pt;width:26.25pt;height:2in;z-index:251712512;visibility:visible;mso-wrap-style:square;mso-width-percent:0;mso-wrap-distance-left:9pt;mso-wrap-distance-top:0;mso-wrap-distance-right:9pt;mso-wrap-distance-bottom:0;mso-position-horizontal:absolute;mso-position-horizontal-relative:text;mso-position-vertical:absolute;mso-position-vertical-relative:text;mso-width-percent:0;mso-width-relative:margin;v-text-anchor:top" o:gfxdata="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" filled="f" stroked="f">
+              <v:shape w14:anchorId="6155ECFC" id="Text Box 232" o:spid="_x0000_s1079" type="#_x0000_t202" style="position:absolute;left:0;text-align:left;margin-left:58.2pt;margin-top:175.6pt;width:26.25pt;height:2in;z-index:251712512;visibility:visible;mso-wrap-style:square;mso-width-percent:0;mso-wrap-distance-left:9pt;mso-wrap-distance-top:0;mso-wrap-distance-right:9pt;mso-wrap-distance-bottom:0;mso-position-horizontal:absolute;mso-position-horizontal-relative:text;mso-position-vertical:absolute;mso-position-vertical-relative:text;mso-width-percent:0;mso-width-relative:margin;v-text-anchor:top" o:gfxdata="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" filled="f" stroked="f">
                 <v:textbox style="mso-fit-shape-to-text:t">
                   <w:txbxContent>
                     <w:p>
@@ -15081,7 +15256,7 @@
           </mc:Choice>
           <mc:Fallback>
             <w:pict>
-              <v:shape w14:anchorId="72563BEA" id="Text Box 231" o:spid="_x0000_s1079" type="#_x0000_t202" style="position:absolute;left:0;text-align:left;margin-left:137.1pt;margin-top:149.65pt;width:26.25pt;height:2in;z-index:251711488;visibility:visible;mso-wrap-style:square;mso-width-percent:0;mso-wrap-distance-left:9pt;mso-wrap-distance-top:0;mso-wrap-distance-right:9pt;mso-wrap-distance-bottom:0;mso-position-horizontal:absolute;mso-position-horizontal-relative:text;mso-position-vertical:absolute;mso-position-vertical-relative:text;mso-width-percent:0;mso-width-relative:margin;v-text-anchor:top" o:gfxdata="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" filled="f" stroked="f">
+              <v:shape w14:anchorId="72563BEA" id="Text Box 231" o:spid="_x0000_s1080" type="#_x0000_t202" style="position:absolute;left:0;text-align:left;margin-left:137.1pt;margin-top:149.65pt;width:26.25pt;height:2in;z-index:251711488;visibility:visible;mso-wrap-style:square;mso-width-percent:0;mso-wrap-distance-left:9pt;mso-wrap-distance-top:0;mso-wrap-distance-right:9pt;mso-wrap-distance-bottom:0;mso-position-horizontal:absolute;mso-position-horizontal-relative:text;mso-position-vertical:absolute;mso-position-vertical-relative:text;mso-width-percent:0;mso-width-relative:margin;v-text-anchor:top" o:gfxdata="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" filled="f" stroked="f">
                 <v:textbox style="mso-fit-shape-to-text:t">
                   <w:txbxContent>
                     <w:p>
@@ -15223,7 +15398,7 @@
           </mc:Choice>
           <mc:Fallback>
             <w:pict>
-              <v:shape w14:anchorId="113D95FD" id="Text Box 230" o:spid="_x0000_s1080" type="#_x0000_t202" style="position:absolute;left:0;text-align:left;margin-left:58.2pt;margin-top:118pt;width:26.25pt;height:2in;z-index:251710464;visibility:visible;mso-wrap-style:square;mso-width-percent:0;mso-wrap-distance-left:9pt;mso-wrap-distance-top:0;mso-wrap-distance-right:9pt;mso-wrap-distance-bottom:0;mso-position-horizontal:absolute;mso-position-horizontal-relative:text;mso-position-vertical:absolute;mso-position-vertical-relative:text;mso-width-percent:0;mso-width-relative:margin;v-text-anchor:top" o:gfxdata="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" filled="f" stroked="f">
+              <v:shape w14:anchorId="113D95FD" id="Text Box 230" o:spid="_x0000_s1081" type="#_x0000_t202" style="position:absolute;left:0;text-align:left;margin-left:58.2pt;margin-top:118pt;width:26.25pt;height:2in;z-index:251710464;visibility:visible;mso-wrap-style:square;mso-width-percent:0;mso-wrap-distance-left:9pt;mso-wrap-distance-top:0;mso-wrap-distance-right:9pt;mso-wrap-distance-bottom:0;mso-position-horizontal:absolute;mso-position-horizontal-relative:text;mso-position-vertical:absolute;mso-position-vertical-relative:text;mso-width-percent:0;mso-width-relative:margin;v-text-anchor:top" o:gfxdata="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" filled="f" stroked="f">
                 <v:textbox style="mso-fit-shape-to-text:t">
                   <w:txbxContent>
                     <w:p>
@@ -15365,7 +15540,7 @@
           </mc:Choice>
           <mc:Fallback>
             <w:pict>
-              <v:shape w14:anchorId="29DA3CA4" id="Text Box 229" o:spid="_x0000_s1081" type="#_x0000_t202" style="position:absolute;left:0;text-align:left;margin-left:341.55pt;margin-top:85.7pt;width:26.25pt;height:2in;z-index:251709440;visibility:visible;mso-wrap-style:square;mso-width-percent:0;mso-wrap-distance-left:9pt;mso-wrap-distance-top:0;mso-wrap-distance-right:9pt;mso-wrap-distance-bottom:0;mso-position-horizontal:absolute;mso-position-horizontal-relative:text;mso-position-vertical:absolute;mso-position-vertical-relative:text;mso-width-percent:0;mso-width-relative:margin;v-text-anchor:top" o:gfxdata="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" filled="f" stroked="f">
+              <v:shape w14:anchorId="29DA3CA4" id="Text Box 229" o:spid="_x0000_s1082" type="#_x0000_t202" style="position:absolute;left:0;text-align:left;margin-left:341.55pt;margin-top:85.7pt;width:26.25pt;height:2in;z-index:251709440;visibility:visible;mso-wrap-style:square;mso-width-percent:0;mso-wrap-distance-left:9pt;mso-wrap-distance-top:0;mso-wrap-distance-right:9pt;mso-wrap-distance-bottom:0;mso-position-horizontal:absolute;mso-position-horizontal-relative:text;mso-position-vertical:absolute;mso-position-vertical-relative:text;mso-width-percent:0;mso-width-relative:margin;v-text-anchor:top" o:gfxdata="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" filled="f" stroked="f">
                 <v:textbox style="mso-fit-shape-to-text:t">
                   <w:txbxContent>
                     <w:p>
@@ -15507,7 +15682,7 @@
           </mc:Choice>
           <mc:Fallback>
             <w:pict>
-              <v:shape w14:anchorId="415E0B04" id="Text Box 228" o:spid="_x0000_s1082" type="#_x0000_t202" style="position:absolute;left:0;text-align:left;margin-left:55.85pt;margin-top:55.75pt;width:26.25pt;height:2in;z-index:251708416;visibility:visible;mso-wrap-style:square;mso-width-percent:0;mso-wrap-distance-left:9pt;mso-wrap-distance-top:0;mso-wrap-distance-right:9pt;mso-wrap-distance-bottom:0;mso-position-horizontal:absolute;mso-position-horizontal-relative:text;mso-position-vertical:absolute;mso-position-vertical-relative:text;mso-width-percent:0;mso-width-relative:margin;v-text-anchor:top" o:gfxdata="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" filled="f" stroked="f">
+              <v:shape w14:anchorId="415E0B04" id="Text Box 228" o:spid="_x0000_s1083" type="#_x0000_t202" style="position:absolute;left:0;text-align:left;margin-left:55.85pt;margin-top:55.75pt;width:26.25pt;height:2in;z-index:251708416;visibility:visible;mso-wrap-style:square;mso-width-percent:0;mso-wrap-distance-left:9pt;mso-wrap-distance-top:0;mso-wrap-distance-right:9pt;mso-wrap-distance-bottom:0;mso-position-horizontal:absolute;mso-position-horizontal-relative:text;mso-position-vertical:absolute;mso-position-vertical-relative:text;mso-width-percent:0;mso-width-relative:margin;v-text-anchor:top" o:gfxdata="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" filled="f" stroked="f">
                 <v:textbox style="mso-fit-shape-to-text:t">
                   <w:txbxContent>
                     <w:p>
@@ -15793,7 +15968,7 @@
           </mc:Choice>
           <mc:Fallback>
             <w:pict>
-              <v:shape w14:anchorId="4A6343BA" id="Text Box 237" o:spid="_x0000_s1083" type="#_x0000_t202" style="position:absolute;left:0;text-align:left;margin-left:224.65pt;margin-top:27.8pt;width:26.25pt;height:2in;z-index:251717632;visibility:visible;mso-wrap-style:square;mso-width-percent:0;mso-wrap-distance-left:9pt;mso-wrap-distance-top:0;mso-wrap-distance-right:9pt;mso-wrap-distance-bottom:0;mso-position-horizontal:absolute;mso-position-horizontal-relative:text;mso-position-vertical:absolute;mso-position-vertical-relative:text;mso-width-percent:0;mso-width-relative:margin;v-text-anchor:top" o:gfxdata="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" filled="f" stroked="f">
+              <v:shape w14:anchorId="4A6343BA" id="Text Box 237" o:spid="_x0000_s1084" type="#_x0000_t202" style="position:absolute;left:0;text-align:left;margin-left:224.65pt;margin-top:27.8pt;width:26.25pt;height:2in;z-index:251717632;visibility:visible;mso-wrap-style:square;mso-width-percent:0;mso-wrap-distance-left:9pt;mso-wrap-distance-top:0;mso-wrap-distance-right:9pt;mso-wrap-distance-bottom:0;mso-position-horizontal:absolute;mso-position-horizontal-relative:text;mso-position-vertical:absolute;mso-position-vertical-relative:text;mso-width-percent:0;mso-width-relative:margin;v-text-anchor:top" o:gfxdata="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" filled="f" stroked="f">
                 <v:textbox style="mso-fit-shape-to-text:t">
                   <w:txbxContent>
                     <w:p>
@@ -15935,7 +16110,7 @@
           </mc:Choice>
           <mc:Fallback>
             <w:pict>
-              <v:shape w14:anchorId="34C3DB4A" id="Text Box 235" o:spid="_x0000_s1084" type="#_x0000_t202" style="position:absolute;left:0;text-align:left;margin-left:98.45pt;margin-top:27pt;width:26.25pt;height:2in;z-index:251715584;visibility:visible;mso-wrap-style:square;mso-width-percent:0;mso-wrap-distance-left:9pt;mso-wrap-distance-top:0;mso-wrap-distance-right:9pt;mso-wrap-distance-bottom:0;mso-position-horizontal:absolute;mso-position-horizontal-relative:text;mso-position-vertical:absolute;mso-position-vertical-relative:text;mso-width-percent:0;mso-width-relative:margin;v-text-anchor:top" o:gfxdata="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" filled="f" stroked="f">
+              <v:shape w14:anchorId="34C3DB4A" id="Text Box 235" o:spid="_x0000_s1085" type="#_x0000_t202" style="position:absolute;left:0;text-align:left;margin-left:98.45pt;margin-top:27pt;width:26.25pt;height:2in;z-index:251715584;visibility:visible;mso-wrap-style:square;mso-width-percent:0;mso-wrap-distance-left:9pt;mso-wrap-distance-top:0;mso-wrap-distance-right:9pt;mso-wrap-distance-bottom:0;mso-position-horizontal:absolute;mso-position-horizontal-relative:text;mso-position-vertical:absolute;mso-position-vertical-relative:text;mso-width-percent:0;mso-width-relative:margin;v-text-anchor:top" o:gfxdata="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" filled="f" stroked="f">
                 <v:textbox style="mso-fit-shape-to-text:t">
                   <w:txbxContent>
                     <w:p>
@@ -16077,7 +16252,7 @@
           </mc:Choice>
           <mc:Fallback>
             <w:pict>
-              <v:shape w14:anchorId="67F43BCA" id="Text Box 236" o:spid="_x0000_s1085" type="#_x0000_t202" style="position:absolute;left:0;text-align:left;margin-left:159.5pt;margin-top:27.2pt;width:26.25pt;height:2in;z-index:251716608;visibility:visible;mso-wrap-style:square;mso-width-percent:0;mso-wrap-distance-left:9pt;mso-wrap-distance-top:0;mso-wrap-distance-right:9pt;mso-wrap-distance-bottom:0;mso-position-horizontal:absolute;mso-position-horizontal-relative:text;mso-position-vertical:absolute;mso-position-vertical-relative:text;mso-width-percent:0;mso-width-relative:margin;v-text-anchor:top" o:gfxdata="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" filled="f" stroked="f">
+              <v:shape w14:anchorId="67F43BCA" id="Text Box 236" o:spid="_x0000_s1086" type="#_x0000_t202" style="position:absolute;left:0;text-align:left;margin-left:159.5pt;margin-top:27.2pt;width:26.25pt;height:2in;z-index:251716608;visibility:visible;mso-wrap-style:square;mso-width-percent:0;mso-wrap-distance-left:9pt;mso-wrap-distance-top:0;mso-wrap-distance-right:9pt;mso-wrap-distance-bottom:0;mso-position-horizontal:absolute;mso-position-horizontal-relative:text;mso-position-vertical:absolute;mso-position-vertical-relative:text;mso-width-percent:0;mso-width-relative:margin;v-text-anchor:top" o:gfxdata="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" filled="f" stroked="f">
                 <v:textbox style="mso-fit-shape-to-text:t">
                   <w:txbxContent>
                     <w:p>
@@ -16226,7 +16401,7 @@
           </mc:Choice>
           <mc:Fallback>
             <w:pict>
-              <v:shape w14:anchorId="54600A3B" id="Text Box 234" o:spid="_x0000_s1086" type="#_x0000_t202" style="position:absolute;left:0;text-align:left;margin-left:58.2pt;margin-top:.9pt;width:26.25pt;height:2in;z-index:251714560;visibility:visible;mso-wrap-style:square;mso-width-percent:0;mso-wrap-distance-left:9pt;mso-wrap-distance-top:0;mso-wrap-distance-right:9pt;mso-wrap-distance-bottom:0;mso-position-horizontal:absolute;mso-position-horizontal-relative:text;mso-position-vertical:absolute;mso-position-vertical-relative:text;mso-width-percent:0;mso-width-relative:margin;v-text-anchor:top" o:gfxdata="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" filled="f" stroked="f">
+              <v:shape w14:anchorId="54600A3B" id="Text Box 234" o:spid="_x0000_s1087" type="#_x0000_t202" style="position:absolute;left:0;text-align:left;margin-left:58.2pt;margin-top:.9pt;width:26.25pt;height:2in;z-index:251714560;visibility:visible;mso-wrap-style:square;mso-width-percent:0;mso-wrap-distance-left:9pt;mso-wrap-distance-top:0;mso-wrap-distance-right:9pt;mso-wrap-distance-bottom:0;mso-position-horizontal:absolute;mso-position-horizontal-relative:text;mso-position-vertical:absolute;mso-position-vertical-relative:text;mso-width-percent:0;mso-width-relative:margin;v-text-anchor:top" o:gfxdata="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" filled="f" stroked="f">
                 <v:textbox style="mso-fit-shape-to-text:t">
                   <w:txbxContent>
                     <w:p>
@@ -16523,7 +16698,7 @@
           </mc:Choice>
           <mc:Fallback>
             <w:pict>
-              <v:shape w14:anchorId="4005569D" id="Text Box 254" o:spid="_x0000_s1087" type="#_x0000_t202" style="position:absolute;left:0;text-align:left;margin-left:226.15pt;margin-top:42.4pt;width:26.25pt;height:2in;z-index:251744256;visibility:visible;mso-wrap-style:square;mso-width-percent:0;mso-wrap-distance-left:9pt;mso-wrap-distance-top:0;mso-wrap-distance-right:9pt;mso-wrap-distance-bottom:0;mso-position-horizontal:absolute;mso-position-horizontal-relative:text;mso-position-vertical:absolute;mso-position-vertical-relative:text;mso-width-percent:0;mso-width-relative:margin;v-text-anchor:top" o:gfxdata="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" filled="f" stroked="f">
+              <v:shape w14:anchorId="4005569D" id="Text Box 254" o:spid="_x0000_s1088" type="#_x0000_t202" style="position:absolute;left:0;text-align:left;margin-left:226.15pt;margin-top:42.4pt;width:26.25pt;height:2in;z-index:251744256;visibility:visible;mso-wrap-style:square;mso-width-percent:0;mso-wrap-distance-left:9pt;mso-wrap-distance-top:0;mso-wrap-distance-right:9pt;mso-wrap-distance-bottom:0;mso-position-horizontal:absolute;mso-position-horizontal-relative:text;mso-position-vertical:absolute;mso-position-vertical-relative:text;mso-width-percent:0;mso-width-relative:margin;v-text-anchor:top" o:gfxdata="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" filled="f" stroked="f">
                 <v:textbox style="mso-fit-shape-to-text:t">
                   <w:txbxContent>
                     <w:p>
@@ -16665,7 +16840,7 @@
           </mc:Choice>
           <mc:Fallback>
             <w:pict>
-              <v:shape w14:anchorId="6FE7F2E1" id="Text Box 242" o:spid="_x0000_s1088" type="#_x0000_t202" style="position:absolute;left:0;text-align:left;margin-left:398.7pt;margin-top:66.8pt;width:26.25pt;height:2in;z-index:251722752;visibility:visible;mso-wrap-style:square;mso-width-percent:0;mso-wrap-distance-left:9pt;mso-wrap-distance-top:0;mso-wrap-distance-right:9pt;mso-wrap-distance-bottom:0;mso-position-horizontal:absolute;mso-position-horizontal-relative:text;mso-position-vertical:absolute;mso-position-vertical-relative:text;mso-width-percent:0;mso-width-relative:margin;v-text-anchor:top" o:gfxdata="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" filled="f" stroked="f">
+              <v:shape w14:anchorId="6FE7F2E1" id="Text Box 242" o:spid="_x0000_s1089" type="#_x0000_t202" style="position:absolute;left:0;text-align:left;margin-left:398.7pt;margin-top:66.8pt;width:26.25pt;height:2in;z-index:251722752;visibility:visible;mso-wrap-style:square;mso-width-percent:0;mso-wrap-distance-left:9pt;mso-wrap-distance-top:0;mso-wrap-distance-right:9pt;mso-wrap-distance-bottom:0;mso-position-horizontal:absolute;mso-position-horizontal-relative:text;mso-position-vertical:absolute;mso-position-vertical-relative:text;mso-width-percent:0;mso-width-relative:margin;v-text-anchor:top" o:gfxdata="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" filled="f" stroked="f">
                 <v:textbox style="mso-fit-shape-to-text:t">
                   <w:txbxContent>
                     <w:p>
@@ -16807,7 +16982,7 @@
           </mc:Choice>
           <mc:Fallback>
             <w:pict>
-              <v:shape w14:anchorId="0ED8FD3E" id="Text Box 241" o:spid="_x0000_s1089" type="#_x0000_t202" style="position:absolute;left:0;text-align:left;margin-left:313.25pt;margin-top:43.55pt;width:26.25pt;height:2in;z-index:251721728;visibility:visible;mso-wrap-style:square;mso-width-percent:0;mso-wrap-distance-left:9pt;mso-wrap-distance-top:0;mso-wrap-distance-right:9pt;mso-wrap-distance-bottom:0;mso-position-horizontal:absolute;mso-position-horizontal-relative:text;mso-position-vertical:absolute;mso-position-vertical-relative:text;mso-width-percent:0;mso-width-relative:margin;v-text-anchor:top" o:gfxdata="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" filled="f" stroked="f">
+              <v:shape w14:anchorId="0ED8FD3E" id="Text Box 241" o:spid="_x0000_s1090" type="#_x0000_t202" style="position:absolute;left:0;text-align:left;margin-left:313.25pt;margin-top:43.55pt;width:26.25pt;height:2in;z-index:251721728;visibility:visible;mso-wrap-style:square;mso-width-percent:0;mso-wrap-distance-left:9pt;mso-wrap-distance-top:0;mso-wrap-distance-right:9pt;mso-wrap-distance-bottom:0;mso-position-horizontal:absolute;mso-position-horizontal-relative:text;mso-position-vertical:absolute;mso-position-vertical-relative:text;mso-width-percent:0;mso-width-relative:margin;v-text-anchor:top" o:gfxdata="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" filled="f" stroked="f">
                 <v:textbox style="mso-fit-shape-to-text:t">
                   <w:txbxContent>
                     <w:p>
@@ -16949,7 +17124,7 @@
           </mc:Choice>
           <mc:Fallback>
             <w:pict>
-              <v:shape w14:anchorId="522DF075" id="Text Box 240" o:spid="_x0000_s1090" type="#_x0000_t202" style="position:absolute;left:0;text-align:left;margin-left:261.5pt;margin-top:43.55pt;width:26.25pt;height:2in;z-index:251720704;visibility:visible;mso-wrap-style:square;mso-width-percent:0;mso-wrap-distance-left:9pt;mso-wrap-distance-top:0;mso-wrap-distance-right:9pt;mso-wrap-distance-bottom:0;mso-position-horizontal:absolute;mso-position-horizontal-relative:text;mso-position-vertical:absolute;mso-position-vertical-relative:text;mso-width-percent:0;mso-width-relative:margin;v-text-anchor:top" o:gfxdata="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" filled="f" stroked="f">
+              <v:shape w14:anchorId="522DF075" id="Text Box 240" o:spid="_x0000_s1091" type="#_x0000_t202" style="position:absolute;left:0;text-align:left;margin-left:261.5pt;margin-top:43.55pt;width:26.25pt;height:2in;z-index:251720704;visibility:visible;mso-wrap-style:square;mso-width-percent:0;mso-wrap-distance-left:9pt;mso-wrap-distance-top:0;mso-wrap-distance-right:9pt;mso-wrap-distance-bottom:0;mso-position-horizontal:absolute;mso-position-horizontal-relative:text;mso-position-vertical:absolute;mso-position-vertical-relative:text;mso-width-percent:0;mso-width-relative:margin;v-text-anchor:top" o:gfxdata="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" filled="f" stroked="f">
                 <v:textbox style="mso-fit-shape-to-text:t">
                   <w:txbxContent>
                     <w:p>
@@ -17091,7 +17266,7 @@
           </mc:Choice>
           <mc:Fallback>
             <w:pict>
-              <v:shape w14:anchorId="7A60CF93" id="Text Box 239" o:spid="_x0000_s1091" type="#_x0000_t202" style="position:absolute;left:0;text-align:left;margin-left:153.8pt;margin-top:41.95pt;width:26.25pt;height:2in;z-index:251719680;visibility:visible;mso-wrap-style:square;mso-width-percent:0;mso-wrap-distance-left:9pt;mso-wrap-distance-top:0;mso-wrap-distance-right:9pt;mso-wrap-distance-bottom:0;mso-position-horizontal:absolute;mso-position-horizontal-relative:text;mso-position-vertical:absolute;mso-position-vertical-relative:text;mso-width-percent:0;mso-width-relative:margin;v-text-anchor:top" o:gfxdata="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" filled="f" stroked="f">
+              <v:shape w14:anchorId="7A60CF93" id="Text Box 239" o:spid="_x0000_s1092" type="#_x0000_t202" style="position:absolute;left:0;text-align:left;margin-left:153.8pt;margin-top:41.95pt;width:26.25pt;height:2in;z-index:251719680;visibility:visible;mso-wrap-style:square;mso-width-percent:0;mso-wrap-distance-left:9pt;mso-wrap-distance-top:0;mso-wrap-distance-right:9pt;mso-wrap-distance-bottom:0;mso-position-horizontal:absolute;mso-position-horizontal-relative:text;mso-position-vertical:absolute;mso-position-vertical-relative:text;mso-width-percent:0;mso-width-relative:margin;v-text-anchor:top" o:gfxdata="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" filled="f" stroked="f">
                 <v:textbox style="mso-fit-shape-to-text:t">
                   <w:txbxContent>
                     <w:p>
@@ -17233,7 +17408,7 @@
           </mc:Choice>
           <mc:Fallback>
             <w:pict>
-              <v:shape w14:anchorId="27E2D379" id="Text Box 238" o:spid="_x0000_s1092" type="#_x0000_t202" style="position:absolute;left:0;text-align:left;margin-left:21.9pt;margin-top:52.9pt;width:26.25pt;height:2in;z-index:251718656;visibility:visible;mso-wrap-style:square;mso-width-percent:0;mso-wrap-distance-left:9pt;mso-wrap-distance-top:0;mso-wrap-distance-right:9pt;mso-wrap-distance-bottom:0;mso-position-horizontal:absolute;mso-position-horizontal-relative:text;mso-position-vertical:absolute;mso-position-vertical-relative:text;mso-width-percent:0;mso-width-relative:margin;v-text-anchor:top" o:gfxdata="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" filled="f" stroked="f">
+              <v:shape w14:anchorId="27E2D379" id="Text Box 238" o:spid="_x0000_s1093" type="#_x0000_t202" style="position:absolute;left:0;text-align:left;margin-left:21.9pt;margin-top:52.9pt;width:26.25pt;height:2in;z-index:251718656;visibility:visible;mso-wrap-style:square;mso-width-percent:0;mso-wrap-distance-left:9pt;mso-wrap-distance-top:0;mso-wrap-distance-right:9pt;mso-wrap-distance-bottom:0;mso-position-horizontal:absolute;mso-position-horizontal-relative:text;mso-position-vertical:absolute;mso-position-vertical-relative:text;mso-width-percent:0;mso-width-relative:margin;v-text-anchor:top" o:gfxdata="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" filled="f" stroked="f">
                 <v:textbox style="mso-fit-shape-to-text:t">
                   <w:txbxContent>
                     <w:p>
@@ -17523,7 +17698,7 @@
           </mc:Choice>
           <mc:Fallback>
             <w:pict>
-              <v:shape w14:anchorId="6C76F7A0" id="Text Box 252" o:spid="_x0000_s1093" type="#_x0000_t202" style="position:absolute;left:0;text-align:left;margin-left:113.65pt;margin-top:226.05pt;width:26.25pt;height:2in;z-index:251742208;visibility:visible;mso-wrap-style:square;mso-width-percent:0;mso-wrap-distance-left:9pt;mso-wrap-distance-top:0;mso-wrap-distance-right:9pt;mso-wrap-distance-bottom:0;mso-position-horizontal:absolute;mso-position-horizontal-relative:text;mso-position-vertical:absolute;mso-position-vertical-relative:text;mso-width-percent:0;mso-width-relative:margin;v-text-anchor:top" o:gfxdata="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" filled="f" stroked="f">
+              <v:shape w14:anchorId="6C76F7A0" id="Text Box 252" o:spid="_x0000_s1094" type="#_x0000_t202" style="position:absolute;left:0;text-align:left;margin-left:113.65pt;margin-top:226.05pt;width:26.25pt;height:2in;z-index:251742208;visibility:visible;mso-wrap-style:square;mso-width-percent:0;mso-wrap-distance-left:9pt;mso-wrap-distance-top:0;mso-wrap-distance-right:9pt;mso-wrap-distance-bottom:0;mso-position-horizontal:absolute;mso-position-horizontal-relative:text;mso-position-vertical:absolute;mso-position-vertical-relative:text;mso-width-percent:0;mso-width-relative:margin;v-text-anchor:top" o:gfxdata="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" filled="f" stroked="f">
                 <v:textbox style="mso-fit-shape-to-text:t">
                   <w:txbxContent>
                     <w:p>
@@ -17665,7 +17840,7 @@
           </mc:Choice>
           <mc:Fallback>
             <w:pict>
-              <v:shape w14:anchorId="736DE3E8" id="Text Box 251" o:spid="_x0000_s1094" type="#_x0000_t202" style="position:absolute;left:0;text-align:left;margin-left:55.9pt;margin-top:181.05pt;width:26.25pt;height:2in;z-index:251740160;visibility:visible;mso-wrap-style:square;mso-width-percent:0;mso-wrap-distance-left:9pt;mso-wrap-distance-top:0;mso-wrap-distance-right:9pt;mso-wrap-distance-bottom:0;mso-position-horizontal:absolute;mso-position-horizontal-relative:text;mso-position-vertical:absolute;mso-position-vertical-relative:text;mso-width-percent:0;mso-width-relative:margin;v-text-anchor:top" o:gfxdata="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" filled="f" stroked="f">
+              <v:shape w14:anchorId="736DE3E8" id="Text Box 251" o:spid="_x0000_s1095" type="#_x0000_t202" style="position:absolute;left:0;text-align:left;margin-left:55.9pt;margin-top:181.05pt;width:26.25pt;height:2in;z-index:251740160;visibility:visible;mso-wrap-style:square;mso-width-percent:0;mso-wrap-distance-left:9pt;mso-wrap-distance-top:0;mso-wrap-distance-right:9pt;mso-wrap-distance-bottom:0;mso-position-horizontal:absolute;mso-position-horizontal-relative:text;mso-position-vertical:absolute;mso-position-vertical-relative:text;mso-width-percent:0;mso-width-relative:margin;v-text-anchor:top" o:gfxdata="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" filled="f" stroked="f">
                 <v:textbox style="mso-fit-shape-to-text:t">
                   <w:txbxContent>
                     <w:p>
@@ -17807,7 +17982,7 @@
           </mc:Choice>
           <mc:Fallback>
             <w:pict>
-              <v:shape w14:anchorId="3E547FEC" id="Text Box 250" o:spid="_x0000_s1095" type="#_x0000_t202" style="position:absolute;left:0;text-align:left;margin-left:135.4pt;margin-top:2in;width:26.25pt;height:2in;z-index:251738112;visibility:visible;mso-wrap-style:square;mso-width-percent:0;mso-wrap-distance-left:9pt;mso-wrap-distance-top:0;mso-wrap-distance-right:9pt;mso-wrap-distance-bottom:0;mso-position-horizontal:absolute;mso-position-horizontal-relative:text;mso-position-vertical:absolute;mso-position-vertical-relative:text;mso-width-percent:0;mso-width-relative:margin;v-text-anchor:top" o:gfxdata="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" filled="f" stroked="f">
+              <v:shape w14:anchorId="3E547FEC" id="Text Box 250" o:spid="_x0000_s1096" type="#_x0000_t202" style="position:absolute;left:0;text-align:left;margin-left:135.4pt;margin-top:2in;width:26.25pt;height:2in;z-index:251738112;visibility:visible;mso-wrap-style:square;mso-width-percent:0;mso-wrap-distance-left:9pt;mso-wrap-distance-top:0;mso-wrap-distance-right:9pt;mso-wrap-distance-bottom:0;mso-position-horizontal:absolute;mso-position-horizontal-relative:text;mso-position-vertical:absolute;mso-position-vertical-relative:text;mso-width-percent:0;mso-width-relative:margin;v-text-anchor:top" o:gfxdata="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" filled="f" stroked="f">
                 <v:textbox style="mso-fit-shape-to-text:t">
                   <w:txbxContent>
                     <w:p>
@@ -17949,7 +18124,7 @@
           </mc:Choice>
           <mc:Fallback>
             <w:pict>
-              <v:shape w14:anchorId="109F499C" id="Text Box 249" o:spid="_x0000_s1096" type="#_x0000_t202" style="position:absolute;left:0;text-align:left;margin-left:57.4pt;margin-top:109.8pt;width:26.25pt;height:2in;z-index:251736064;visibility:visible;mso-wrap-style:square;mso-width-percent:0;mso-wrap-distance-left:9pt;mso-wrap-distance-top:0;mso-wrap-distance-right:9pt;mso-wrap-distance-bottom:0;mso-position-horizontal:absolute;mso-position-horizontal-relative:text;mso-position-vertical:absolute;mso-position-vertical-relative:text;mso-width-percent:0;mso-width-relative:margin;v-text-anchor:top" o:gfxdata="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" filled="f" stroked="f">
+              <v:shape w14:anchorId="109F499C" id="Text Box 249" o:spid="_x0000_s1097" type="#_x0000_t202" style="position:absolute;left:0;text-align:left;margin-left:57.4pt;margin-top:109.8pt;width:26.25pt;height:2in;z-index:251736064;visibility:visible;mso-wrap-style:square;mso-width-percent:0;mso-wrap-distance-left:9pt;mso-wrap-distance-top:0;mso-wrap-distance-right:9pt;mso-wrap-distance-bottom:0;mso-position-horizontal:absolute;mso-position-horizontal-relative:text;mso-position-vertical:absolute;mso-position-vertical-relative:text;mso-width-percent:0;mso-width-relative:margin;v-text-anchor:top" o:gfxdata="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" filled="f" stroked="f">
                 <v:textbox style="mso-fit-shape-to-text:t">
                   <w:txbxContent>
                     <w:p>
@@ -18091,7 +18266,7 @@
           </mc:Choice>
           <mc:Fallback>
             <w:pict>
-              <v:shape w14:anchorId="7AA5E651" id="Text Box 248" o:spid="_x0000_s1097" type="#_x0000_t202" style="position:absolute;left:0;text-align:left;margin-left:94.15pt;margin-top:78.3pt;width:26.25pt;height:2in;z-index:251734016;visibility:visible;mso-wrap-style:square;mso-width-percent:0;mso-wrap-distance-left:9pt;mso-wrap-distance-top:0;mso-wrap-distance-right:9pt;mso-wrap-distance-bottom:0;mso-position-horizontal:absolute;mso-position-horizontal-relative:text;mso-position-vertical:absolute;mso-position-vertical-relative:text;mso-width-percent:0;mso-width-relative:margin;v-text-anchor:top" o:gfxdata="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" filled="f" stroked="f">
+              <v:shape w14:anchorId="7AA5E651" id="Text Box 248" o:spid="_x0000_s1098" type="#_x0000_t202" style="position:absolute;left:0;text-align:left;margin-left:94.15pt;margin-top:78.3pt;width:26.25pt;height:2in;z-index:251734016;visibility:visible;mso-wrap-style:square;mso-width-percent:0;mso-wrap-distance-left:9pt;mso-wrap-distance-top:0;mso-wrap-distance-right:9pt;mso-wrap-distance-bottom:0;mso-position-horizontal:absolute;mso-position-horizontal-relative:text;mso-position-vertical:absolute;mso-position-vertical-relative:text;mso-width-percent:0;mso-width-relative:margin;v-text-anchor:top" o:gfxdata="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" filled="f" stroked="f">
                 <v:textbox style="mso-fit-shape-to-text:t">
                   <w:txbxContent>
                     <w:p>
@@ -18233,7 +18408,7 @@
           </mc:Choice>
           <mc:Fallback>
             <w:pict>
-              <v:shape w14:anchorId="7C3AB732" id="Text Box 247" o:spid="_x0000_s1098" type="#_x0000_t202" style="position:absolute;left:0;text-align:left;margin-left:53.65pt;margin-top:46.05pt;width:26.25pt;height:2in;z-index:251731968;visibility:visible;mso-wrap-style:square;mso-width-percent:0;mso-wrap-distance-left:9pt;mso-wrap-distance-top:0;mso-wrap-distance-right:9pt;mso-wrap-distance-bottom:0;mso-position-horizontal:absolute;mso-position-horizontal-relative:text;mso-position-vertical:absolute;mso-position-vertical-relative:text;mso-width-percent:0;mso-width-relative:margin;v-text-anchor:top" o:gfxdata="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" filled="f" stroked="f">
+              <v:shape w14:anchorId="7C3AB732" id="Text Box 247" o:spid="_x0000_s1099" type="#_x0000_t202" style="position:absolute;left:0;text-align:left;margin-left:53.65pt;margin-top:46.05pt;width:26.25pt;height:2in;z-index:251731968;visibility:visible;mso-wrap-style:square;mso-width-percent:0;mso-wrap-distance-left:9pt;mso-wrap-distance-top:0;mso-wrap-distance-right:9pt;mso-wrap-distance-bottom:0;mso-position-horizontal:absolute;mso-position-horizontal-relative:text;mso-position-vertical:absolute;mso-position-vertical-relative:text;mso-width-percent:0;mso-width-relative:margin;v-text-anchor:top" o:gfxdata="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" filled="f" stroked="f">
                 <v:textbox style="mso-fit-shape-to-text:t">
                   <w:txbxContent>
                     <w:p>
@@ -18460,10 +18635,10 @@
           <w:noProof/>
         </w:rPr>
         <w:drawing>
-          <wp:inline distT="0" distB="0" distL="0" distR="0" wp14:anchorId="0FC273CE" wp14:editId="0F63AA0E">
-            <wp:extent cx="8553450" cy="4620513"/>
-            <wp:effectExtent l="0" t="0" r="0" b="8890"/>
-            <wp:docPr id="3" name="Picture 3"/>
+          <wp:inline distT="0" distB="0" distL="0" distR="0" wp14:anchorId="05CAB581" wp14:editId="7229BE9C">
+            <wp:extent cx="8582025" cy="4700338"/>
+            <wp:effectExtent l="0" t="0" r="0" b="5080"/>
+            <wp:docPr id="244" name="Picture 244"/>
             <wp:cNvGraphicFramePr>
               <a:graphicFrameLocks xmlns:a="http://schemas.openxmlformats.org/drawingml/2006/main" noChangeAspect="1"/>
             </wp:cNvGraphicFramePr>
@@ -18471,7 +18646,7 @@
               <a:graphicData uri="http://schemas.openxmlformats.org/drawingml/2006/picture">
                 <pic:pic xmlns:pic="http://schemas.openxmlformats.org/drawingml/2006/picture">
                   <pic:nvPicPr>
-                    <pic:cNvPr id="0" name="Picture 1"/>
+                    <pic:cNvPr id="0" name="Picture 3"/>
                     <pic:cNvPicPr>
                       <a:picLocks noChangeAspect="1" noChangeArrowheads="1"/>
                     </pic:cNvPicPr>
@@ -18492,7 +18667,7 @@
                   <pic:spPr bwMode="auto">
                     <a:xfrm>
                       <a:off x="0" y="0"/>
-                      <a:ext cx="8586686" cy="4638467"/>
+                      <a:ext cx="8642262" cy="4733329"/>
                     </a:xfrm>
                     <a:prstGeom prst="rect">
                       <a:avLst/>
@@ -18528,13 +18703,13 @@
       <w:pPr>
         <w:pStyle w:val="Heading2"/>
       </w:pPr>
-      <w:bookmarkStart w:id="42" w:name="_Toc41385959"/>
-      <w:bookmarkStart w:id="43" w:name="_Toc41485487"/>
+      <w:bookmarkStart w:id="42" w:name="_Toc41485487"/>
+      <w:bookmarkStart w:id="43" w:name="_Toc41385959"/>
       <w:r>
         <w:lastRenderedPageBreak/>
         <w:t>Dictionnaire de données</w:t>
       </w:r>
-      <w:bookmarkEnd w:id="43"/>
+      <w:bookmarkEnd w:id="42"/>
     </w:p>
     <w:p>
       <w:pPr>
@@ -18544,7 +18719,7 @@
       <w:r>
         <w:t>USERS</w:t>
       </w:r>
-      <w:bookmarkEnd w:id="42"/>
+      <w:bookmarkEnd w:id="43"/>
       <w:bookmarkEnd w:id="44"/>
     </w:p>
     <w:p>
@@ -19878,6 +20053,71 @@
           </w:tcPr>
           <w:p>
             <w:r>
+              <w:t>links</w:t>
+            </w:r>
+          </w:p>
+        </w:tc>
+        <w:tc>
+          <w:tcPr>
+            <w:tcW w:w="1940" w:type="dxa"/>
+          </w:tcPr>
+          <w:p>
+            <w:pPr>
+              <w:cnfStyle w:val="000000100000" w:firstRow="0" w:lastRow="0" w:firstColumn="0" w:lastColumn="0" w:oddVBand="0" w:evenVBand="0" w:oddHBand="1" w:evenHBand="0" w:firstRowFirstColumn="0" w:firstRowLastColumn="0" w:lastRowFirstColumn="0" w:lastRowLastColumn="0"/>
+            </w:pPr>
+            <w:r>
+              <w:t>Liens relié au film</w:t>
+            </w:r>
+          </w:p>
+        </w:tc>
+        <w:tc>
+          <w:tcPr>
+            <w:tcW w:w="1988" w:type="dxa"/>
+          </w:tcPr>
+          <w:p>
+            <w:pPr>
+              <w:cnfStyle w:val="000000100000" w:firstRow="0" w:lastRow="0" w:firstColumn="0" w:lastColumn="0" w:oddVBand="0" w:evenVBand="0" w:oddHBand="1" w:evenHBand="0" w:firstRowFirstColumn="0" w:firstRowLastColumn="0" w:lastRowFirstColumn="0" w:lastRowLastColumn="0"/>
+            </w:pPr>
+            <w:r>
+              <w:t>LONGTEXT</w:t>
+            </w:r>
+          </w:p>
+        </w:tc>
+        <w:tc>
+          <w:tcPr>
+            <w:tcW w:w="1776" w:type="dxa"/>
+          </w:tcPr>
+          <w:p>
+            <w:pPr>
+              <w:cnfStyle w:val="000000100000" w:firstRow="0" w:lastRow="0" w:firstColumn="0" w:lastColumn="0" w:oddVBand="0" w:evenVBand="0" w:oddHBand="1" w:evenHBand="0" w:firstRowFirstColumn="0" w:firstRowLastColumn="0" w:lastRowFirstColumn="0" w:lastRowLastColumn="0"/>
+            </w:pPr>
+            <w:r>
+              <w:t>Non</w:t>
+            </w:r>
+          </w:p>
+        </w:tc>
+        <w:tc>
+          <w:tcPr>
+            <w:tcW w:w="1370" w:type="dxa"/>
+          </w:tcPr>
+          <w:p>
+            <w:pPr>
+              <w:cnfStyle w:val="000000100000" w:firstRow="0" w:lastRow="0" w:firstColumn="0" w:lastColumn="0" w:oddVBand="0" w:evenVBand="0" w:oddHBand="1" w:evenHBand="0" w:firstRowFirstColumn="0" w:firstRowLastColumn="0" w:lastRowFirstColumn="0" w:lastRowLastColumn="0"/>
+            </w:pPr>
+            <w:r>
+              <w:t>Non</w:t>
+            </w:r>
+          </w:p>
+        </w:tc>
+      </w:tr>
+      <w:tr>
+        <w:tc>
+          <w:tcPr>
+            <w:cnfStyle w:val="001000000000" w:firstRow="0" w:lastRow="0" w:firstColumn="1" w:lastColumn="0" w:oddVBand="0" w:evenVBand="0" w:oddHBand="0" w:evenHBand="0" w:firstRowFirstColumn="0" w:firstRowLastColumn="0" w:lastRowFirstColumn="0" w:lastRowLastColumn="0"/>
+            <w:tcW w:w="1998" w:type="dxa"/>
+          </w:tcPr>
+          <w:p>
+            <w:r>
               <w:t>directors_id</w:t>
             </w:r>
           </w:p>
@@ -19888,7 +20128,7 @@
           </w:tcPr>
           <w:p>
             <w:pPr>
-              <w:cnfStyle w:val="000000100000" w:firstRow="0" w:lastRow="0" w:firstColumn="0" w:lastColumn="0" w:oddVBand="0" w:evenVBand="0" w:oddHBand="1" w:evenHBand="0" w:firstRowFirstColumn="0" w:firstRowLastColumn="0" w:lastRowFirstColumn="0" w:lastRowLastColumn="0"/>
+              <w:cnfStyle w:val="000000000000" w:firstRow="0" w:lastRow="0" w:firstColumn="0" w:lastColumn="0" w:oddVBand="0" w:evenVBand="0" w:oddHBand="0" w:evenHBand="0" w:firstRowFirstColumn="0" w:firstRowLastColumn="0" w:lastRowFirstColumn="0" w:lastRowLastColumn="0"/>
             </w:pPr>
             <w:r>
               <w:t xml:space="preserve">Identifiant numérique du </w:t>
@@ -19905,75 +20145,10 @@
           </w:tcPr>
           <w:p>
             <w:pPr>
-              <w:cnfStyle w:val="000000100000" w:firstRow="0" w:lastRow="0" w:firstColumn="0" w:lastColumn="0" w:oddVBand="0" w:evenVBand="0" w:oddHBand="1" w:evenHBand="0" w:firstRowFirstColumn="0" w:firstRowLastColumn="0" w:lastRowFirstColumn="0" w:lastRowLastColumn="0"/>
+              <w:cnfStyle w:val="000000000000" w:firstRow="0" w:lastRow="0" w:firstColumn="0" w:lastColumn="0" w:oddVBand="0" w:evenVBand="0" w:oddHBand="0" w:evenHBand="0" w:firstRowFirstColumn="0" w:firstRowLastColumn="0" w:lastRowFirstColumn="0" w:lastRowLastColumn="0"/>
             </w:pPr>
             <w:r>
               <w:lastRenderedPageBreak/>
-              <w:t>INT</w:t>
-            </w:r>
-          </w:p>
-        </w:tc>
-        <w:tc>
-          <w:tcPr>
-            <w:tcW w:w="1776" w:type="dxa"/>
-          </w:tcPr>
-          <w:p>
-            <w:pPr>
-              <w:cnfStyle w:val="000000100000" w:firstRow="0" w:lastRow="0" w:firstColumn="0" w:lastColumn="0" w:oddVBand="0" w:evenVBand="0" w:oddHBand="1" w:evenHBand="0" w:firstRowFirstColumn="0" w:firstRowLastColumn="0" w:lastRowFirstColumn="0" w:lastRowLastColumn="0"/>
-            </w:pPr>
-            <w:r>
-              <w:t>Non</w:t>
-            </w:r>
-          </w:p>
-        </w:tc>
-        <w:tc>
-          <w:tcPr>
-            <w:tcW w:w="1370" w:type="dxa"/>
-          </w:tcPr>
-          <w:p>
-            <w:pPr>
-              <w:cnfStyle w:val="000000100000" w:firstRow="0" w:lastRow="0" w:firstColumn="0" w:lastColumn="0" w:oddVBand="0" w:evenVBand="0" w:oddHBand="1" w:evenHBand="0" w:firstRowFirstColumn="0" w:firstRowLastColumn="0" w:lastRowFirstColumn="0" w:lastRowLastColumn="0"/>
-            </w:pPr>
-            <w:r>
-              <w:t>Oui</w:t>
-            </w:r>
-          </w:p>
-        </w:tc>
-      </w:tr>
-      <w:tr>
-        <w:tc>
-          <w:tcPr>
-            <w:cnfStyle w:val="001000000000" w:firstRow="0" w:lastRow="0" w:firstColumn="1" w:lastColumn="0" w:oddVBand="0" w:evenVBand="0" w:oddHBand="0" w:evenHBand="0" w:firstRowFirstColumn="0" w:firstRowLastColumn="0" w:lastRowFirstColumn="0" w:lastRowLastColumn="0"/>
-            <w:tcW w:w="1998" w:type="dxa"/>
-          </w:tcPr>
-          <w:p>
-            <w:r>
-              <w:t>companies_id</w:t>
-            </w:r>
-          </w:p>
-        </w:tc>
-        <w:tc>
-          <w:tcPr>
-            <w:tcW w:w="1940" w:type="dxa"/>
-          </w:tcPr>
-          <w:p>
-            <w:pPr>
-              <w:cnfStyle w:val="000000000000" w:firstRow="0" w:lastRow="0" w:firstColumn="0" w:lastColumn="0" w:oddVBand="0" w:evenVBand="0" w:oddHBand="0" w:evenHBand="0" w:firstRowFirstColumn="0" w:firstRowLastColumn="0" w:lastRowFirstColumn="0" w:lastRowLastColumn="0"/>
-            </w:pPr>
-            <w:r>
-              <w:t>Identifiant numérique de la société de production du film</w:t>
-            </w:r>
-          </w:p>
-        </w:tc>
-        <w:tc>
-          <w:tcPr>
-            <w:tcW w:w="1988" w:type="dxa"/>
-          </w:tcPr>
-          <w:p>
-            <w:pPr>
-              <w:cnfStyle w:val="000000000000" w:firstRow="0" w:lastRow="0" w:firstColumn="0" w:lastColumn="0" w:oddVBand="0" w:evenVBand="0" w:oddHBand="0" w:evenHBand="0" w:firstRowFirstColumn="0" w:firstRowLastColumn="0" w:lastRowFirstColumn="0" w:lastRowLastColumn="0"/>
-            </w:pPr>
-            <w:r>
               <w:t>INT</w:t>
             </w:r>
           </w:p>
@@ -20016,6 +20191,71 @@
           </w:tcPr>
           <w:p>
             <w:r>
+              <w:t>companies_id</w:t>
+            </w:r>
+          </w:p>
+        </w:tc>
+        <w:tc>
+          <w:tcPr>
+            <w:tcW w:w="1940" w:type="dxa"/>
+          </w:tcPr>
+          <w:p>
+            <w:pPr>
+              <w:cnfStyle w:val="000000100000" w:firstRow="0" w:lastRow="0" w:firstColumn="0" w:lastColumn="0" w:oddVBand="0" w:evenVBand="0" w:oddHBand="1" w:evenHBand="0" w:firstRowFirstColumn="0" w:firstRowLastColumn="0" w:lastRowFirstColumn="0" w:lastRowLastColumn="0"/>
+            </w:pPr>
+            <w:r>
+              <w:t>Identifiant numérique de la société de production du film</w:t>
+            </w:r>
+          </w:p>
+        </w:tc>
+        <w:tc>
+          <w:tcPr>
+            <w:tcW w:w="1988" w:type="dxa"/>
+          </w:tcPr>
+          <w:p>
+            <w:pPr>
+              <w:cnfStyle w:val="000000100000" w:firstRow="0" w:lastRow="0" w:firstColumn="0" w:lastColumn="0" w:oddVBand="0" w:evenVBand="0" w:oddHBand="1" w:evenHBand="0" w:firstRowFirstColumn="0" w:firstRowLastColumn="0" w:lastRowFirstColumn="0" w:lastRowLastColumn="0"/>
+            </w:pPr>
+            <w:r>
+              <w:t>INT</w:t>
+            </w:r>
+          </w:p>
+        </w:tc>
+        <w:tc>
+          <w:tcPr>
+            <w:tcW w:w="1776" w:type="dxa"/>
+          </w:tcPr>
+          <w:p>
+            <w:pPr>
+              <w:cnfStyle w:val="000000100000" w:firstRow="0" w:lastRow="0" w:firstColumn="0" w:lastColumn="0" w:oddVBand="0" w:evenVBand="0" w:oddHBand="1" w:evenHBand="0" w:firstRowFirstColumn="0" w:firstRowLastColumn="0" w:lastRowFirstColumn="0" w:lastRowLastColumn="0"/>
+            </w:pPr>
+            <w:r>
+              <w:t>Non</w:t>
+            </w:r>
+          </w:p>
+        </w:tc>
+        <w:tc>
+          <w:tcPr>
+            <w:tcW w:w="1370" w:type="dxa"/>
+          </w:tcPr>
+          <w:p>
+            <w:pPr>
+              <w:cnfStyle w:val="000000100000" w:firstRow="0" w:lastRow="0" w:firstColumn="0" w:lastColumn="0" w:oddVBand="0" w:evenVBand="0" w:oddHBand="1" w:evenHBand="0" w:firstRowFirstColumn="0" w:firstRowLastColumn="0" w:lastRowFirstColumn="0" w:lastRowLastColumn="0"/>
+            </w:pPr>
+            <w:r>
+              <w:t>Oui</w:t>
+            </w:r>
+          </w:p>
+        </w:tc>
+      </w:tr>
+      <w:tr>
+        <w:tc>
+          <w:tcPr>
+            <w:cnfStyle w:val="001000000000" w:firstRow="0" w:lastRow="0" w:firstColumn="1" w:lastColumn="0" w:oddVBand="0" w:evenVBand="0" w:oddHBand="0" w:evenHBand="0" w:firstRowFirstColumn="0" w:firstRowLastColumn="0" w:lastRowFirstColumn="0" w:lastRowLastColumn="0"/>
+            <w:tcW w:w="1998" w:type="dxa"/>
+          </w:tcPr>
+          <w:p>
+            <w:r>
               <w:t>countries_iso2</w:t>
             </w:r>
           </w:p>
@@ -20026,7 +20266,7 @@
           </w:tcPr>
           <w:p>
             <w:pPr>
-              <w:cnfStyle w:val="000000100000" w:firstRow="0" w:lastRow="0" w:firstColumn="0" w:lastColumn="0" w:oddVBand="0" w:evenVBand="0" w:oddHBand="1" w:evenHBand="0" w:firstRowFirstColumn="0" w:firstRowLastColumn="0" w:lastRowFirstColumn="0" w:lastRowLastColumn="0"/>
+              <w:cnfStyle w:val="000000000000" w:firstRow="0" w:lastRow="0" w:firstColumn="0" w:lastColumn="0" w:oddVBand="0" w:evenVBand="0" w:oddHBand="0" w:evenHBand="0" w:firstRowFirstColumn="0" w:firstRowLastColumn="0" w:lastRowFirstColumn="0" w:lastRowLastColumn="0"/>
             </w:pPr>
             <w:r>
               <w:t>Code à deux lettres</w:t>
@@ -20042,75 +20282,10 @@
               <w:tabs>
                 <w:tab w:val="center" w:pos="1025"/>
               </w:tabs>
-              <w:cnfStyle w:val="000000100000" w:firstRow="0" w:lastRow="0" w:firstColumn="0" w:lastColumn="0" w:oddVBand="0" w:evenVBand="0" w:oddHBand="1" w:evenHBand="0" w:firstRowFirstColumn="0" w:firstRowLastColumn="0" w:lastRowFirstColumn="0" w:lastRowLastColumn="0"/>
+              <w:cnfStyle w:val="000000000000" w:firstRow="0" w:lastRow="0" w:firstColumn="0" w:lastColumn="0" w:oddVBand="0" w:evenVBand="0" w:oddHBand="0" w:evenHBand="0" w:firstRowFirstColumn="0" w:firstRowLastColumn="0" w:lastRowFirstColumn="0" w:lastRowLastColumn="0"/>
             </w:pPr>
             <w:r>
               <w:t>VARCHAR(2)</w:t>
-            </w:r>
-          </w:p>
-        </w:tc>
-        <w:tc>
-          <w:tcPr>
-            <w:tcW w:w="1776" w:type="dxa"/>
-          </w:tcPr>
-          <w:p>
-            <w:pPr>
-              <w:cnfStyle w:val="000000100000" w:firstRow="0" w:lastRow="0" w:firstColumn="0" w:lastColumn="0" w:oddVBand="0" w:evenVBand="0" w:oddHBand="1" w:evenHBand="0" w:firstRowFirstColumn="0" w:firstRowLastColumn="0" w:lastRowFirstColumn="0" w:lastRowLastColumn="0"/>
-            </w:pPr>
-            <w:r>
-              <w:t>Non</w:t>
-            </w:r>
-          </w:p>
-        </w:tc>
-        <w:tc>
-          <w:tcPr>
-            <w:tcW w:w="1370" w:type="dxa"/>
-          </w:tcPr>
-          <w:p>
-            <w:pPr>
-              <w:cnfStyle w:val="000000100000" w:firstRow="0" w:lastRow="0" w:firstColumn="0" w:lastColumn="0" w:oddVBand="0" w:evenVBand="0" w:oddHBand="1" w:evenHBand="0" w:firstRowFirstColumn="0" w:firstRowLastColumn="0" w:lastRowFirstColumn="0" w:lastRowLastColumn="0"/>
-            </w:pPr>
-            <w:r>
-              <w:t>Oui</w:t>
-            </w:r>
-          </w:p>
-        </w:tc>
-      </w:tr>
-      <w:tr>
-        <w:tc>
-          <w:tcPr>
-            <w:cnfStyle w:val="001000000000" w:firstRow="0" w:lastRow="0" w:firstColumn="1" w:lastColumn="0" w:oddVBand="0" w:evenVBand="0" w:oddHBand="0" w:evenHBand="0" w:firstRowFirstColumn="0" w:firstRowLastColumn="0" w:lastRowFirstColumn="0" w:lastRowLastColumn="0"/>
-            <w:tcW w:w="1998" w:type="dxa"/>
-          </w:tcPr>
-          <w:p>
-            <w:r>
-              <w:t>genders_code</w:t>
-            </w:r>
-          </w:p>
-        </w:tc>
-        <w:tc>
-          <w:tcPr>
-            <w:tcW w:w="1940" w:type="dxa"/>
-          </w:tcPr>
-          <w:p>
-            <w:pPr>
-              <w:cnfStyle w:val="000000000000" w:firstRow="0" w:lastRow="0" w:firstColumn="0" w:lastColumn="0" w:oddVBand="0" w:evenVBand="0" w:oddHBand="0" w:evenHBand="0" w:firstRowFirstColumn="0" w:firstRowLastColumn="0" w:lastRowFirstColumn="0" w:lastRowLastColumn="0"/>
-            </w:pPr>
-            <w:r>
-              <w:t>Identifiant numérique du genre du film</w:t>
-            </w:r>
-          </w:p>
-        </w:tc>
-        <w:tc>
-          <w:tcPr>
-            <w:tcW w:w="1988" w:type="dxa"/>
-          </w:tcPr>
-          <w:p>
-            <w:pPr>
-              <w:cnfStyle w:val="000000000000" w:firstRow="0" w:lastRow="0" w:firstColumn="0" w:lastColumn="0" w:oddVBand="0" w:evenVBand="0" w:oddHBand="0" w:evenHBand="0" w:firstRowFirstColumn="0" w:firstRowLastColumn="0" w:lastRowFirstColumn="0" w:lastRowLastColumn="0"/>
-            </w:pPr>
-            <w:r>
-              <w:t>INT</w:t>
             </w:r>
           </w:p>
         </w:tc>
@@ -20152,6 +20327,71 @@
           </w:tcPr>
           <w:p>
             <w:r>
+              <w:t>genders_code</w:t>
+            </w:r>
+          </w:p>
+        </w:tc>
+        <w:tc>
+          <w:tcPr>
+            <w:tcW w:w="1940" w:type="dxa"/>
+          </w:tcPr>
+          <w:p>
+            <w:pPr>
+              <w:cnfStyle w:val="000000100000" w:firstRow="0" w:lastRow="0" w:firstColumn="0" w:lastColumn="0" w:oddVBand="0" w:evenVBand="0" w:oddHBand="1" w:evenHBand="0" w:firstRowFirstColumn="0" w:firstRowLastColumn="0" w:lastRowFirstColumn="0" w:lastRowLastColumn="0"/>
+            </w:pPr>
+            <w:r>
+              <w:t>Identifiant numérique du genre du film</w:t>
+            </w:r>
+          </w:p>
+        </w:tc>
+        <w:tc>
+          <w:tcPr>
+            <w:tcW w:w="1988" w:type="dxa"/>
+          </w:tcPr>
+          <w:p>
+            <w:pPr>
+              <w:cnfStyle w:val="000000100000" w:firstRow="0" w:lastRow="0" w:firstColumn="0" w:lastColumn="0" w:oddVBand="0" w:evenVBand="0" w:oddHBand="1" w:evenHBand="0" w:firstRowFirstColumn="0" w:firstRowLastColumn="0" w:lastRowFirstColumn="0" w:lastRowLastColumn="0"/>
+            </w:pPr>
+            <w:r>
+              <w:t>INT</w:t>
+            </w:r>
+          </w:p>
+        </w:tc>
+        <w:tc>
+          <w:tcPr>
+            <w:tcW w:w="1776" w:type="dxa"/>
+          </w:tcPr>
+          <w:p>
+            <w:pPr>
+              <w:cnfStyle w:val="000000100000" w:firstRow="0" w:lastRow="0" w:firstColumn="0" w:lastColumn="0" w:oddVBand="0" w:evenVBand="0" w:oddHBand="1" w:evenHBand="0" w:firstRowFirstColumn="0" w:firstRowLastColumn="0" w:lastRowFirstColumn="0" w:lastRowLastColumn="0"/>
+            </w:pPr>
+            <w:r>
+              <w:t>Non</w:t>
+            </w:r>
+          </w:p>
+        </w:tc>
+        <w:tc>
+          <w:tcPr>
+            <w:tcW w:w="1370" w:type="dxa"/>
+          </w:tcPr>
+          <w:p>
+            <w:pPr>
+              <w:cnfStyle w:val="000000100000" w:firstRow="0" w:lastRow="0" w:firstColumn="0" w:lastColumn="0" w:oddVBand="0" w:evenVBand="0" w:oddHBand="1" w:evenHBand="0" w:firstRowFirstColumn="0" w:firstRowLastColumn="0" w:lastRowFirstColumn="0" w:lastRowLastColumn="0"/>
+            </w:pPr>
+            <w:r>
+              <w:t>Oui</w:t>
+            </w:r>
+          </w:p>
+        </w:tc>
+      </w:tr>
+      <w:tr>
+        <w:tc>
+          <w:tcPr>
+            <w:cnfStyle w:val="001000000000" w:firstRow="0" w:lastRow="0" w:firstColumn="1" w:lastColumn="0" w:oddVBand="0" w:evenVBand="0" w:oddHBand="0" w:evenHBand="0" w:firstRowFirstColumn="0" w:firstRowLastColumn="0" w:lastRowFirstColumn="0" w:lastRowLastColumn="0"/>
+            <w:tcW w:w="1998" w:type="dxa"/>
+          </w:tcPr>
+          <w:p>
+            <w:r>
               <w:t>users_id</w:t>
             </w:r>
           </w:p>
@@ -20162,7 +20402,7 @@
           </w:tcPr>
           <w:p>
             <w:pPr>
-              <w:cnfStyle w:val="000000100000" w:firstRow="0" w:lastRow="0" w:firstColumn="0" w:lastColumn="0" w:oddVBand="0" w:evenVBand="0" w:oddHBand="1" w:evenHBand="0" w:firstRowFirstColumn="0" w:firstRowLastColumn="0" w:lastRowFirstColumn="0" w:lastRowLastColumn="0"/>
+              <w:cnfStyle w:val="000000000000" w:firstRow="0" w:lastRow="0" w:firstColumn="0" w:lastColumn="0" w:oddVBand="0" w:evenVBand="0" w:oddHBand="0" w:evenHBand="0" w:firstRowFirstColumn="0" w:firstRowLastColumn="0" w:lastRowFirstColumn="0" w:lastRowLastColumn="0"/>
             </w:pPr>
             <w:r>
               <w:t>Identifiant numérique de l’utilisateur qui a créé le film</w:t>
@@ -20175,7 +20415,7 @@
           </w:tcPr>
           <w:p>
             <w:pPr>
-              <w:cnfStyle w:val="000000100000" w:firstRow="0" w:lastRow="0" w:firstColumn="0" w:lastColumn="0" w:oddVBand="0" w:evenVBand="0" w:oddHBand="1" w:evenHBand="0" w:firstRowFirstColumn="0" w:firstRowLastColumn="0" w:lastRowFirstColumn="0" w:lastRowLastColumn="0"/>
+              <w:cnfStyle w:val="000000000000" w:firstRow="0" w:lastRow="0" w:firstColumn="0" w:lastColumn="0" w:oddVBand="0" w:evenVBand="0" w:oddHBand="0" w:evenHBand="0" w:firstRowFirstColumn="0" w:firstRowLastColumn="0" w:lastRowFirstColumn="0" w:lastRowLastColumn="0"/>
             </w:pPr>
             <w:r>
               <w:t>INT</w:t>
@@ -20188,7 +20428,7 @@
           </w:tcPr>
           <w:p>
             <w:pPr>
-              <w:cnfStyle w:val="000000100000" w:firstRow="0" w:lastRow="0" w:firstColumn="0" w:lastColumn="0" w:oddVBand="0" w:evenVBand="0" w:oddHBand="1" w:evenHBand="0" w:firstRowFirstColumn="0" w:firstRowLastColumn="0" w:lastRowFirstColumn="0" w:lastRowLastColumn="0"/>
+              <w:cnfStyle w:val="000000000000" w:firstRow="0" w:lastRow="0" w:firstColumn="0" w:lastColumn="0" w:oddVBand="0" w:evenVBand="0" w:oddHBand="0" w:evenHBand="0" w:firstRowFirstColumn="0" w:firstRowLastColumn="0" w:lastRowFirstColumn="0" w:lastRowLastColumn="0"/>
             </w:pPr>
             <w:r>
               <w:t>Non</w:t>
@@ -20201,7 +20441,7 @@
           </w:tcPr>
           <w:p>
             <w:pPr>
-              <w:cnfStyle w:val="000000100000" w:firstRow="0" w:lastRow="0" w:firstColumn="0" w:lastColumn="0" w:oddVBand="0" w:evenVBand="0" w:oddHBand="1" w:evenHBand="0" w:firstRowFirstColumn="0" w:firstRowLastColumn="0" w:lastRowFirstColumn="0" w:lastRowLastColumn="0"/>
+              <w:cnfStyle w:val="000000000000" w:firstRow="0" w:lastRow="0" w:firstColumn="0" w:lastColumn="0" w:oddVBand="0" w:evenVBand="0" w:oddHBand="0" w:evenHBand="0" w:firstRowFirstColumn="0" w:firstRowLastColumn="0" w:lastRowFirstColumn="0" w:lastRowLastColumn="0"/>
             </w:pPr>
             <w:r>
               <w:t>Oui</w:t>
@@ -21726,7 +21966,7 @@
           </w:tcPr>
           <w:p>
             <w:r>
-              <w:t>id</w:t>
+              <w:t>users_id</w:t>
             </w:r>
           </w:p>
         </w:tc>
@@ -21739,7 +21979,7 @@
               <w:cnfStyle w:val="000000100000" w:firstRow="0" w:lastRow="0" w:firstColumn="0" w:lastColumn="0" w:oddVBand="0" w:evenVBand="0" w:oddHBand="1" w:evenHBand="0" w:firstRowFirstColumn="0" w:firstRowLastColumn="0" w:lastRowFirstColumn="0" w:lastRowLastColumn="0"/>
             </w:pPr>
             <w:r>
-              <w:t>Identifiant numérique de la note</w:t>
+              <w:t>Identifiant numérique de l’utilisateur qui a noté</w:t>
             </w:r>
           </w:p>
         </w:tc>
@@ -21778,7 +22018,7 @@
               <w:cnfStyle w:val="000000100000" w:firstRow="0" w:lastRow="0" w:firstColumn="0" w:lastColumn="0" w:oddVBand="0" w:evenVBand="0" w:oddHBand="1" w:evenHBand="0" w:firstRowFirstColumn="0" w:firstRowLastColumn="0" w:lastRowFirstColumn="0" w:lastRowLastColumn="0"/>
             </w:pPr>
             <w:r>
-              <w:t>Non</w:t>
+              <w:t>Oui</w:t>
             </w:r>
           </w:p>
         </w:tc>
@@ -21791,7 +22031,7 @@
           </w:tcPr>
           <w:p>
             <w:r>
-              <w:t>score</w:t>
+              <w:t>movies_id</w:t>
             </w:r>
           </w:p>
         </w:tc>
@@ -21804,7 +22044,7 @@
               <w:cnfStyle w:val="000000000000" w:firstRow="0" w:lastRow="0" w:firstColumn="0" w:lastColumn="0" w:oddVBand="0" w:evenVBand="0" w:oddHBand="0" w:evenHBand="0" w:firstRowFirstColumn="0" w:firstRowLastColumn="0" w:lastRowFirstColumn="0" w:lastRowLastColumn="0"/>
             </w:pPr>
             <w:r>
-              <w:t>Note donnée par un utilisateur</w:t>
+              <w:t>Identifiant numérique du film noté</w:t>
             </w:r>
           </w:p>
         </w:tc>
@@ -21830,7 +22070,7 @@
               <w:cnfStyle w:val="000000000000" w:firstRow="0" w:lastRow="0" w:firstColumn="0" w:lastColumn="0" w:oddVBand="0" w:evenVBand="0" w:oddHBand="0" w:evenHBand="0" w:firstRowFirstColumn="0" w:firstRowLastColumn="0" w:lastRowFirstColumn="0" w:lastRowLastColumn="0"/>
             </w:pPr>
             <w:r>
-              <w:t>Non</w:t>
+              <w:t>Oui</w:t>
             </w:r>
           </w:p>
         </w:tc>
@@ -21843,7 +22083,7 @@
               <w:cnfStyle w:val="000000000000" w:firstRow="0" w:lastRow="0" w:firstColumn="0" w:lastColumn="0" w:oddVBand="0" w:evenVBand="0" w:oddHBand="0" w:evenHBand="0" w:firstRowFirstColumn="0" w:firstRowLastColumn="0" w:lastRowFirstColumn="0" w:lastRowLastColumn="0"/>
             </w:pPr>
             <w:r>
-              <w:t>Non</w:t>
+              <w:t>Oui</w:t>
             </w:r>
           </w:p>
         </w:tc>
@@ -21859,7 +22099,7 @@
           </w:tcPr>
           <w:p>
             <w:r>
-              <w:t>users_id</w:t>
+              <w:t>score</w:t>
             </w:r>
           </w:p>
         </w:tc>
@@ -21872,7 +22112,7 @@
               <w:cnfStyle w:val="000000100000" w:firstRow="0" w:lastRow="0" w:firstColumn="0" w:lastColumn="0" w:oddVBand="0" w:evenVBand="0" w:oddHBand="1" w:evenHBand="0" w:firstRowFirstColumn="0" w:firstRowLastColumn="0" w:lastRowFirstColumn="0" w:lastRowLastColumn="0"/>
             </w:pPr>
             <w:r>
-              <w:t>Identifiant numérique de l’utilisateur qui a noté</w:t>
+              <w:t>Note donnée par un utilisateur</w:t>
             </w:r>
           </w:p>
         </w:tc>
@@ -21911,7 +22151,7 @@
               <w:cnfStyle w:val="000000100000" w:firstRow="0" w:lastRow="0" w:firstColumn="0" w:lastColumn="0" w:oddVBand="0" w:evenVBand="0" w:oddHBand="1" w:evenHBand="0" w:firstRowFirstColumn="0" w:firstRowLastColumn="0" w:lastRowFirstColumn="0" w:lastRowLastColumn="0"/>
             </w:pPr>
             <w:r>
-              <w:t>Oui</w:t>
+              <w:t>Non</w:t>
             </w:r>
           </w:p>
         </w:tc>
@@ -21924,7 +22164,7 @@
           </w:tcPr>
           <w:p>
             <w:r>
-              <w:t>movies_id</w:t>
+              <w:t>remark</w:t>
             </w:r>
           </w:p>
         </w:tc>
@@ -21937,7 +22177,7 @@
               <w:cnfStyle w:val="000000000000" w:firstRow="0" w:lastRow="0" w:firstColumn="0" w:lastColumn="0" w:oddVBand="0" w:evenVBand="0" w:oddHBand="0" w:evenHBand="0" w:firstRowFirstColumn="0" w:firstRowLastColumn="0" w:lastRowFirstColumn="0" w:lastRowLastColumn="0"/>
             </w:pPr>
             <w:r>
-              <w:t>Identifiant numérique du film noté</w:t>
+              <w:t>Commentaire de la note</w:t>
             </w:r>
           </w:p>
         </w:tc>
@@ -21950,7 +22190,7 @@
               <w:cnfStyle w:val="000000000000" w:firstRow="0" w:lastRow="0" w:firstColumn="0" w:lastColumn="0" w:oddVBand="0" w:evenVBand="0" w:oddHBand="0" w:evenHBand="0" w:firstRowFirstColumn="0" w:firstRowLastColumn="0" w:lastRowFirstColumn="0" w:lastRowLastColumn="0"/>
             </w:pPr>
             <w:r>
-              <w:t>INT</w:t>
+              <w:t>LONGTEXT</w:t>
             </w:r>
           </w:p>
         </w:tc>
@@ -21976,7 +22216,7 @@
               <w:cnfStyle w:val="000000000000" w:firstRow="0" w:lastRow="0" w:firstColumn="0" w:lastColumn="0" w:oddVBand="0" w:evenVBand="0" w:oddHBand="0" w:evenHBand="0" w:firstRowFirstColumn="0" w:firstRowLastColumn="0" w:lastRowFirstColumn="0" w:lastRowLastColumn="0"/>
             </w:pPr>
             <w:r>
-              <w:t>Oui</w:t>
+              <w:t>Non</w:t>
             </w:r>
           </w:p>
         </w:tc>
@@ -21986,323 +22226,13 @@
       <w:pPr>
         <w:pStyle w:val="Heading3"/>
       </w:pPr>
-      <w:bookmarkStart w:id="61" w:name="_Toc41385968"/>
-      <w:bookmarkStart w:id="62" w:name="_Toc41485497"/>
-      <w:r>
-        <w:t>LINKS</w:t>
+      <w:bookmarkStart w:id="61" w:name="_Toc41385969"/>
+      <w:bookmarkStart w:id="62" w:name="_Toc41485498"/>
+      <w:r>
+        <w:t>MEDIAS</w:t>
       </w:r>
       <w:bookmarkEnd w:id="61"/>
       <w:bookmarkEnd w:id="62"/>
-    </w:p>
-    <w:p>
-      <w:r>
-        <w:t>Cette table contient les liens reliés aux films</w:t>
-      </w:r>
-    </w:p>
-    <w:tbl>
-      <w:tblPr>
-        <w:tblStyle w:val="PlainTable4"/>
-        <w:tblW w:w="0" w:type="auto"/>
-        <w:tblLook w:val="04A0" w:firstRow="1" w:lastRow="0" w:firstColumn="1" w:lastColumn="0" w:noHBand="0" w:noVBand="1"/>
-      </w:tblPr>
-      <w:tblGrid>
-        <w:gridCol w:w="1856"/>
-        <w:gridCol w:w="1955"/>
-        <w:gridCol w:w="2050"/>
-        <w:gridCol w:w="1799"/>
-        <w:gridCol w:w="1412"/>
-      </w:tblGrid>
-      <w:tr>
-        <w:trPr>
-          <w:cnfStyle w:val="100000000000" w:firstRow="1" w:lastRow="0" w:firstColumn="0" w:lastColumn="0" w:oddVBand="0" w:evenVBand="0" w:oddHBand="0" w:evenHBand="0" w:firstRowFirstColumn="0" w:firstRowLastColumn="0" w:lastRowFirstColumn="0" w:lastRowLastColumn="0"/>
-        </w:trPr>
-        <w:tc>
-          <w:tcPr>
-            <w:cnfStyle w:val="001000000000" w:firstRow="0" w:lastRow="0" w:firstColumn="1" w:lastColumn="0" w:oddVBand="0" w:evenVBand="0" w:oddHBand="0" w:evenHBand="0" w:firstRowFirstColumn="0" w:firstRowLastColumn="0" w:lastRowFirstColumn="0" w:lastRowLastColumn="0"/>
-            <w:tcW w:w="1856" w:type="dxa"/>
-          </w:tcPr>
-          <w:p>
-            <w:r>
-              <w:t>VARIABLES</w:t>
-            </w:r>
-          </w:p>
-        </w:tc>
-        <w:tc>
-          <w:tcPr>
-            <w:tcW w:w="1955" w:type="dxa"/>
-          </w:tcPr>
-          <w:p>
-            <w:pPr>
-              <w:cnfStyle w:val="100000000000" w:firstRow="1" w:lastRow="0" w:firstColumn="0" w:lastColumn="0" w:oddVBand="0" w:evenVBand="0" w:oddHBand="0" w:evenHBand="0" w:firstRowFirstColumn="0" w:firstRowLastColumn="0" w:lastRowFirstColumn="0" w:lastRowLastColumn="0"/>
-            </w:pPr>
-            <w:r>
-              <w:t>DESCRIPTION</w:t>
-            </w:r>
-          </w:p>
-        </w:tc>
-        <w:tc>
-          <w:tcPr>
-            <w:tcW w:w="2050" w:type="dxa"/>
-          </w:tcPr>
-          <w:p>
-            <w:pPr>
-              <w:cnfStyle w:val="100000000000" w:firstRow="1" w:lastRow="0" w:firstColumn="0" w:lastColumn="0" w:oddVBand="0" w:evenVBand="0" w:oddHBand="0" w:evenHBand="0" w:firstRowFirstColumn="0" w:firstRowLastColumn="0" w:lastRowFirstColumn="0" w:lastRowLastColumn="0"/>
-            </w:pPr>
-            <w:r>
-              <w:t>TYPE</w:t>
-            </w:r>
-          </w:p>
-        </w:tc>
-        <w:tc>
-          <w:tcPr>
-            <w:tcW w:w="1799" w:type="dxa"/>
-          </w:tcPr>
-          <w:p>
-            <w:pPr>
-              <w:cnfStyle w:val="100000000000" w:firstRow="1" w:lastRow="0" w:firstColumn="0" w:lastColumn="0" w:oddVBand="0" w:evenVBand="0" w:oddHBand="0" w:evenHBand="0" w:firstRowFirstColumn="0" w:firstRowLastColumn="0" w:lastRowFirstColumn="0" w:lastRowLastColumn="0"/>
-            </w:pPr>
-            <w:r>
-              <w:t>CLÉ PRIMAIRE</w:t>
-            </w:r>
-          </w:p>
-        </w:tc>
-        <w:tc>
-          <w:tcPr>
-            <w:tcW w:w="1412" w:type="dxa"/>
-          </w:tcPr>
-          <w:p>
-            <w:pPr>
-              <w:cnfStyle w:val="100000000000" w:firstRow="1" w:lastRow="0" w:firstColumn="0" w:lastColumn="0" w:oddVBand="0" w:evenVBand="0" w:oddHBand="0" w:evenHBand="0" w:firstRowFirstColumn="0" w:firstRowLastColumn="0" w:lastRowFirstColumn="0" w:lastRowLastColumn="0"/>
-            </w:pPr>
-            <w:r>
-              <w:t>CLÉ ÉTRANGÈRE</w:t>
-            </w:r>
-          </w:p>
-        </w:tc>
-      </w:tr>
-      <w:tr>
-        <w:trPr>
-          <w:cnfStyle w:val="000000100000" w:firstRow="0" w:lastRow="0" w:firstColumn="0" w:lastColumn="0" w:oddVBand="0" w:evenVBand="0" w:oddHBand="1" w:evenHBand="0" w:firstRowFirstColumn="0" w:firstRowLastColumn="0" w:lastRowFirstColumn="0" w:lastRowLastColumn="0"/>
-        </w:trPr>
-        <w:tc>
-          <w:tcPr>
-            <w:cnfStyle w:val="001000000000" w:firstRow="0" w:lastRow="0" w:firstColumn="1" w:lastColumn="0" w:oddVBand="0" w:evenVBand="0" w:oddHBand="0" w:evenHBand="0" w:firstRowFirstColumn="0" w:firstRowLastColumn="0" w:lastRowFirstColumn="0" w:lastRowLastColumn="0"/>
-            <w:tcW w:w="1856" w:type="dxa"/>
-          </w:tcPr>
-          <w:p>
-            <w:r>
-              <w:t>id</w:t>
-            </w:r>
-          </w:p>
-        </w:tc>
-        <w:tc>
-          <w:tcPr>
-            <w:tcW w:w="1955" w:type="dxa"/>
-          </w:tcPr>
-          <w:p>
-            <w:pPr>
-              <w:cnfStyle w:val="000000100000" w:firstRow="0" w:lastRow="0" w:firstColumn="0" w:lastColumn="0" w:oddVBand="0" w:evenVBand="0" w:oddHBand="1" w:evenHBand="0" w:firstRowFirstColumn="0" w:firstRowLastColumn="0" w:lastRowFirstColumn="0" w:lastRowLastColumn="0"/>
-            </w:pPr>
-            <w:r>
-              <w:t>Identifiant numérique du lien</w:t>
-            </w:r>
-          </w:p>
-        </w:tc>
-        <w:tc>
-          <w:tcPr>
-            <w:tcW w:w="2050" w:type="dxa"/>
-          </w:tcPr>
-          <w:p>
-            <w:pPr>
-              <w:cnfStyle w:val="000000100000" w:firstRow="0" w:lastRow="0" w:firstColumn="0" w:lastColumn="0" w:oddVBand="0" w:evenVBand="0" w:oddHBand="1" w:evenHBand="0" w:firstRowFirstColumn="0" w:firstRowLastColumn="0" w:lastRowFirstColumn="0" w:lastRowLastColumn="0"/>
-            </w:pPr>
-            <w:r>
-              <w:t>INT</w:t>
-            </w:r>
-          </w:p>
-        </w:tc>
-        <w:tc>
-          <w:tcPr>
-            <w:tcW w:w="1799" w:type="dxa"/>
-          </w:tcPr>
-          <w:p>
-            <w:pPr>
-              <w:cnfStyle w:val="000000100000" w:firstRow="0" w:lastRow="0" w:firstColumn="0" w:lastColumn="0" w:oddVBand="0" w:evenVBand="0" w:oddHBand="1" w:evenHBand="0" w:firstRowFirstColumn="0" w:firstRowLastColumn="0" w:lastRowFirstColumn="0" w:lastRowLastColumn="0"/>
-            </w:pPr>
-            <w:r>
-              <w:t>Oui</w:t>
-            </w:r>
-          </w:p>
-        </w:tc>
-        <w:tc>
-          <w:tcPr>
-            <w:tcW w:w="1412" w:type="dxa"/>
-          </w:tcPr>
-          <w:p>
-            <w:pPr>
-              <w:cnfStyle w:val="000000100000" w:firstRow="0" w:lastRow="0" w:firstColumn="0" w:lastColumn="0" w:oddVBand="0" w:evenVBand="0" w:oddHBand="1" w:evenHBand="0" w:firstRowFirstColumn="0" w:firstRowLastColumn="0" w:lastRowFirstColumn="0" w:lastRowLastColumn="0"/>
-            </w:pPr>
-            <w:r>
-              <w:t>Non</w:t>
-            </w:r>
-          </w:p>
-        </w:tc>
-      </w:tr>
-      <w:tr>
-        <w:tc>
-          <w:tcPr>
-            <w:cnfStyle w:val="001000000000" w:firstRow="0" w:lastRow="0" w:firstColumn="1" w:lastColumn="0" w:oddVBand="0" w:evenVBand="0" w:oddHBand="0" w:evenHBand="0" w:firstRowFirstColumn="0" w:firstRowLastColumn="0" w:lastRowFirstColumn="0" w:lastRowLastColumn="0"/>
-            <w:tcW w:w="1856" w:type="dxa"/>
-          </w:tcPr>
-          <w:p>
-            <w:r>
-              <w:t>link</w:t>
-            </w:r>
-          </w:p>
-        </w:tc>
-        <w:tc>
-          <w:tcPr>
-            <w:tcW w:w="1955" w:type="dxa"/>
-          </w:tcPr>
-          <w:p>
-            <w:pPr>
-              <w:cnfStyle w:val="000000000000" w:firstRow="0" w:lastRow="0" w:firstColumn="0" w:lastColumn="0" w:oddVBand="0" w:evenVBand="0" w:oddHBand="0" w:evenHBand="0" w:firstRowFirstColumn="0" w:firstRowLastColumn="0" w:lastRowFirstColumn="0" w:lastRowLastColumn="0"/>
-            </w:pPr>
-            <w:r>
-              <w:t>Lien</w:t>
-            </w:r>
-            <w:r>
-              <w:t>s</w:t>
-            </w:r>
-            <w:r>
-              <w:t xml:space="preserve"> relié au film</w:t>
-            </w:r>
-            <w:r>
-              <w:t xml:space="preserve"> (à split dans le code)</w:t>
-            </w:r>
-          </w:p>
-        </w:tc>
-        <w:tc>
-          <w:tcPr>
-            <w:tcW w:w="2050" w:type="dxa"/>
-          </w:tcPr>
-          <w:p>
-            <w:pPr>
-              <w:cnfStyle w:val="000000000000" w:firstRow="0" w:lastRow="0" w:firstColumn="0" w:lastColumn="0" w:oddVBand="0" w:evenVBand="0" w:oddHBand="0" w:evenHBand="0" w:firstRowFirstColumn="0" w:firstRowLastColumn="0" w:lastRowFirstColumn="0" w:lastRowLastColumn="0"/>
-            </w:pPr>
-            <w:r>
-              <w:t>LONGTEXT</w:t>
-            </w:r>
-          </w:p>
-        </w:tc>
-        <w:tc>
-          <w:tcPr>
-            <w:tcW w:w="1799" w:type="dxa"/>
-          </w:tcPr>
-          <w:p>
-            <w:pPr>
-              <w:cnfStyle w:val="000000000000" w:firstRow="0" w:lastRow="0" w:firstColumn="0" w:lastColumn="0" w:oddVBand="0" w:evenVBand="0" w:oddHBand="0" w:evenHBand="0" w:firstRowFirstColumn="0" w:firstRowLastColumn="0" w:lastRowFirstColumn="0" w:lastRowLastColumn="0"/>
-            </w:pPr>
-            <w:r>
-              <w:t>Non</w:t>
-            </w:r>
-          </w:p>
-        </w:tc>
-        <w:tc>
-          <w:tcPr>
-            <w:tcW w:w="1412" w:type="dxa"/>
-          </w:tcPr>
-          <w:p>
-            <w:pPr>
-              <w:cnfStyle w:val="000000000000" w:firstRow="0" w:lastRow="0" w:firstColumn="0" w:lastColumn="0" w:oddVBand="0" w:evenVBand="0" w:oddHBand="0" w:evenHBand="0" w:firstRowFirstColumn="0" w:firstRowLastColumn="0" w:lastRowFirstColumn="0" w:lastRowLastColumn="0"/>
-            </w:pPr>
-            <w:r>
-              <w:t>Non</w:t>
-            </w:r>
-          </w:p>
-        </w:tc>
-      </w:tr>
-      <w:tr>
-        <w:trPr>
-          <w:cnfStyle w:val="000000100000" w:firstRow="0" w:lastRow="0" w:firstColumn="0" w:lastColumn="0" w:oddVBand="0" w:evenVBand="0" w:oddHBand="1" w:evenHBand="0" w:firstRowFirstColumn="0" w:firstRowLastColumn="0" w:lastRowFirstColumn="0" w:lastRowLastColumn="0"/>
-        </w:trPr>
-        <w:tc>
-          <w:tcPr>
-            <w:cnfStyle w:val="001000000000" w:firstRow="0" w:lastRow="0" w:firstColumn="1" w:lastColumn="0" w:oddVBand="0" w:evenVBand="0" w:oddHBand="0" w:evenHBand="0" w:firstRowFirstColumn="0" w:firstRowLastColumn="0" w:lastRowFirstColumn="0" w:lastRowLastColumn="0"/>
-            <w:tcW w:w="1856" w:type="dxa"/>
-          </w:tcPr>
-          <w:p>
-            <w:r>
-              <w:lastRenderedPageBreak/>
-              <w:t>movies_id</w:t>
-            </w:r>
-          </w:p>
-        </w:tc>
-        <w:tc>
-          <w:tcPr>
-            <w:tcW w:w="1955" w:type="dxa"/>
-          </w:tcPr>
-          <w:p>
-            <w:pPr>
-              <w:cnfStyle w:val="000000100000" w:firstRow="0" w:lastRow="0" w:firstColumn="0" w:lastColumn="0" w:oddVBand="0" w:evenVBand="0" w:oddHBand="1" w:evenHBand="0" w:firstRowFirstColumn="0" w:firstRowLastColumn="0" w:lastRowFirstColumn="0" w:lastRowLastColumn="0"/>
-            </w:pPr>
-            <w:r>
-              <w:t>Identifiant du film relié au lien</w:t>
-            </w:r>
-          </w:p>
-        </w:tc>
-        <w:tc>
-          <w:tcPr>
-            <w:tcW w:w="2050" w:type="dxa"/>
-          </w:tcPr>
-          <w:p>
-            <w:pPr>
-              <w:cnfStyle w:val="000000100000" w:firstRow="0" w:lastRow="0" w:firstColumn="0" w:lastColumn="0" w:oddVBand="0" w:evenVBand="0" w:oddHBand="1" w:evenHBand="0" w:firstRowFirstColumn="0" w:firstRowLastColumn="0" w:lastRowFirstColumn="0" w:lastRowLastColumn="0"/>
-            </w:pPr>
-            <w:r>
-              <w:t>INT</w:t>
-            </w:r>
-          </w:p>
-        </w:tc>
-        <w:tc>
-          <w:tcPr>
-            <w:tcW w:w="1799" w:type="dxa"/>
-          </w:tcPr>
-          <w:p>
-            <w:pPr>
-              <w:cnfStyle w:val="000000100000" w:firstRow="0" w:lastRow="0" w:firstColumn="0" w:lastColumn="0" w:oddVBand="0" w:evenVBand="0" w:oddHBand="1" w:evenHBand="0" w:firstRowFirstColumn="0" w:firstRowLastColumn="0" w:lastRowFirstColumn="0" w:lastRowLastColumn="0"/>
-            </w:pPr>
-            <w:r>
-              <w:t>Non</w:t>
-            </w:r>
-          </w:p>
-        </w:tc>
-        <w:tc>
-          <w:tcPr>
-            <w:tcW w:w="1412" w:type="dxa"/>
-          </w:tcPr>
-          <w:p>
-            <w:pPr>
-              <w:cnfStyle w:val="000000100000" w:firstRow="0" w:lastRow="0" w:firstColumn="0" w:lastColumn="0" w:oddVBand="0" w:evenVBand="0" w:oddHBand="1" w:evenHBand="0" w:firstRowFirstColumn="0" w:firstRowLastColumn="0" w:lastRowFirstColumn="0" w:lastRowLastColumn="0"/>
-            </w:pPr>
-            <w:r>
-              <w:t>Oui</w:t>
-            </w:r>
-          </w:p>
-        </w:tc>
-      </w:tr>
-    </w:tbl>
-    <w:p>
-      <w:pPr>
-        <w:pStyle w:val="Heading3"/>
-      </w:pPr>
-      <w:bookmarkStart w:id="63" w:name="_Toc41385969"/>
-      <w:bookmarkStart w:id="64" w:name="_Toc41485498"/>
-      <w:r>
-        <w:t>MEDIAS</w:t>
-      </w:r>
-      <w:bookmarkEnd w:id="63"/>
-      <w:bookmarkEnd w:id="64"/>
     </w:p>
     <w:p>
       <w:r>
@@ -22547,7 +22477,11 @@
               <w:cnfStyle w:val="000000100000" w:firstRow="0" w:lastRow="0" w:firstColumn="0" w:lastColumn="0" w:oddVBand="0" w:evenVBand="0" w:oddHBand="1" w:evenHBand="0" w:firstRowFirstColumn="0" w:firstRowLastColumn="0" w:lastRowFirstColumn="0" w:lastRowLastColumn="0"/>
             </w:pPr>
             <w:r>
-              <w:t>Identifiant numérique du film relié au média</w:t>
+              <w:t xml:space="preserve">Identifiant numérique du </w:t>
+            </w:r>
+            <w:r>
+              <w:lastRenderedPageBreak/>
+              <w:t>film relié au média</w:t>
             </w:r>
           </w:p>
         </w:tc>
@@ -22560,6 +22494,7 @@
               <w:cnfStyle w:val="000000100000" w:firstRow="0" w:lastRow="0" w:firstColumn="0" w:lastColumn="0" w:oddVBand="0" w:evenVBand="0" w:oddHBand="1" w:evenHBand="0" w:firstRowFirstColumn="0" w:firstRowLastColumn="0" w:lastRowFirstColumn="0" w:lastRowLastColumn="0"/>
             </w:pPr>
             <w:r>
+              <w:lastRenderedPageBreak/>
               <w:t>INT</w:t>
             </w:r>
           </w:p>
@@ -22596,390 +22531,12 @@
       <w:pPr>
         <w:pStyle w:val="Heading3"/>
       </w:pPr>
-      <w:bookmarkStart w:id="65" w:name="_Toc41485499"/>
-      <w:r>
-        <w:t>COMMENTS</w:t>
-      </w:r>
-      <w:bookmarkEnd w:id="65"/>
-    </w:p>
-    <w:p>
-      <w:r>
-        <w:t>Cette table contient les commentaires des utilisateurs</w:t>
-      </w:r>
-    </w:p>
-    <w:tbl>
-      <w:tblPr>
-        <w:tblStyle w:val="PlainTable4"/>
-        <w:tblW w:w="0" w:type="auto"/>
-        <w:tblLook w:val="04A0" w:firstRow="1" w:lastRow="0" w:firstColumn="1" w:lastColumn="0" w:noHBand="0" w:noVBand="1"/>
-      </w:tblPr>
-      <w:tblGrid>
-        <w:gridCol w:w="1890"/>
-        <w:gridCol w:w="1981"/>
-        <w:gridCol w:w="1879"/>
-        <w:gridCol w:w="1838"/>
-        <w:gridCol w:w="1484"/>
-      </w:tblGrid>
-      <w:tr>
-        <w:trPr>
-          <w:cnfStyle w:val="100000000000" w:firstRow="1" w:lastRow="0" w:firstColumn="0" w:lastColumn="0" w:oddVBand="0" w:evenVBand="0" w:oddHBand="0" w:evenHBand="0" w:firstRowFirstColumn="0" w:firstRowLastColumn="0" w:lastRowFirstColumn="0" w:lastRowLastColumn="0"/>
-        </w:trPr>
-        <w:tc>
-          <w:tcPr>
-            <w:cnfStyle w:val="001000000000" w:firstRow="0" w:lastRow="0" w:firstColumn="1" w:lastColumn="0" w:oddVBand="0" w:evenVBand="0" w:oddHBand="0" w:evenHBand="0" w:firstRowFirstColumn="0" w:firstRowLastColumn="0" w:lastRowFirstColumn="0" w:lastRowLastColumn="0"/>
-            <w:tcW w:w="1890" w:type="dxa"/>
-          </w:tcPr>
-          <w:p>
-            <w:r>
-              <w:t>VARIABLES</w:t>
-            </w:r>
-          </w:p>
-        </w:tc>
-        <w:tc>
-          <w:tcPr>
-            <w:tcW w:w="1981" w:type="dxa"/>
-          </w:tcPr>
-          <w:p>
-            <w:pPr>
-              <w:cnfStyle w:val="100000000000" w:firstRow="1" w:lastRow="0" w:firstColumn="0" w:lastColumn="0" w:oddVBand="0" w:evenVBand="0" w:oddHBand="0" w:evenHBand="0" w:firstRowFirstColumn="0" w:firstRowLastColumn="0" w:lastRowFirstColumn="0" w:lastRowLastColumn="0"/>
-            </w:pPr>
-            <w:r>
-              <w:t>DESCRIPTION</w:t>
-            </w:r>
-          </w:p>
-        </w:tc>
-        <w:tc>
-          <w:tcPr>
-            <w:tcW w:w="1879" w:type="dxa"/>
-          </w:tcPr>
-          <w:p>
-            <w:pPr>
-              <w:cnfStyle w:val="100000000000" w:firstRow="1" w:lastRow="0" w:firstColumn="0" w:lastColumn="0" w:oddVBand="0" w:evenVBand="0" w:oddHBand="0" w:evenHBand="0" w:firstRowFirstColumn="0" w:firstRowLastColumn="0" w:lastRowFirstColumn="0" w:lastRowLastColumn="0"/>
-            </w:pPr>
-            <w:r>
-              <w:t>TYPE</w:t>
-            </w:r>
-          </w:p>
-        </w:tc>
-        <w:tc>
-          <w:tcPr>
-            <w:tcW w:w="1838" w:type="dxa"/>
-          </w:tcPr>
-          <w:p>
-            <w:pPr>
-              <w:cnfStyle w:val="100000000000" w:firstRow="1" w:lastRow="0" w:firstColumn="0" w:lastColumn="0" w:oddVBand="0" w:evenVBand="0" w:oddHBand="0" w:evenHBand="0" w:firstRowFirstColumn="0" w:firstRowLastColumn="0" w:lastRowFirstColumn="0" w:lastRowLastColumn="0"/>
-            </w:pPr>
-            <w:r>
-              <w:t>CLÉ PRIMAIRE</w:t>
-            </w:r>
-          </w:p>
-        </w:tc>
-        <w:tc>
-          <w:tcPr>
-            <w:tcW w:w="1484" w:type="dxa"/>
-          </w:tcPr>
-          <w:p>
-            <w:pPr>
-              <w:cnfStyle w:val="100000000000" w:firstRow="1" w:lastRow="0" w:firstColumn="0" w:lastColumn="0" w:oddVBand="0" w:evenVBand="0" w:oddHBand="0" w:evenHBand="0" w:firstRowFirstColumn="0" w:firstRowLastColumn="0" w:lastRowFirstColumn="0" w:lastRowLastColumn="0"/>
-            </w:pPr>
-            <w:r>
-              <w:t>CLÉ ÉTRANGÈRE</w:t>
-            </w:r>
-          </w:p>
-        </w:tc>
-      </w:tr>
-      <w:tr>
-        <w:trPr>
-          <w:cnfStyle w:val="000000100000" w:firstRow="0" w:lastRow="0" w:firstColumn="0" w:lastColumn="0" w:oddVBand="0" w:evenVBand="0" w:oddHBand="1" w:evenHBand="0" w:firstRowFirstColumn="0" w:firstRowLastColumn="0" w:lastRowFirstColumn="0" w:lastRowLastColumn="0"/>
-        </w:trPr>
-        <w:tc>
-          <w:tcPr>
-            <w:cnfStyle w:val="001000000000" w:firstRow="0" w:lastRow="0" w:firstColumn="1" w:lastColumn="0" w:oddVBand="0" w:evenVBand="0" w:oddHBand="0" w:evenHBand="0" w:firstRowFirstColumn="0" w:firstRowLastColumn="0" w:lastRowFirstColumn="0" w:lastRowLastColumn="0"/>
-            <w:tcW w:w="1890" w:type="dxa"/>
-          </w:tcPr>
-          <w:p>
-            <w:r>
-              <w:t>id</w:t>
-            </w:r>
-          </w:p>
-        </w:tc>
-        <w:tc>
-          <w:tcPr>
-            <w:tcW w:w="1981" w:type="dxa"/>
-          </w:tcPr>
-          <w:p>
-            <w:pPr>
-              <w:cnfStyle w:val="000000100000" w:firstRow="0" w:lastRow="0" w:firstColumn="0" w:lastColumn="0" w:oddVBand="0" w:evenVBand="0" w:oddHBand="1" w:evenHBand="0" w:firstRowFirstColumn="0" w:firstRowLastColumn="0" w:lastRowFirstColumn="0" w:lastRowLastColumn="0"/>
-            </w:pPr>
-            <w:r>
-              <w:t xml:space="preserve">Identifiant numérique du </w:t>
-            </w:r>
-            <w:r>
-              <w:t>commentaire</w:t>
-            </w:r>
-          </w:p>
-        </w:tc>
-        <w:tc>
-          <w:tcPr>
-            <w:tcW w:w="1879" w:type="dxa"/>
-          </w:tcPr>
-          <w:p>
-            <w:pPr>
-              <w:cnfStyle w:val="000000100000" w:firstRow="0" w:lastRow="0" w:firstColumn="0" w:lastColumn="0" w:oddVBand="0" w:evenVBand="0" w:oddHBand="1" w:evenHBand="0" w:firstRowFirstColumn="0" w:firstRowLastColumn="0" w:lastRowFirstColumn="0" w:lastRowLastColumn="0"/>
-            </w:pPr>
-            <w:r>
-              <w:t>INT</w:t>
-            </w:r>
-          </w:p>
-        </w:tc>
-        <w:tc>
-          <w:tcPr>
-            <w:tcW w:w="1838" w:type="dxa"/>
-          </w:tcPr>
-          <w:p>
-            <w:pPr>
-              <w:cnfStyle w:val="000000100000" w:firstRow="0" w:lastRow="0" w:firstColumn="0" w:lastColumn="0" w:oddVBand="0" w:evenVBand="0" w:oddHBand="1" w:evenHBand="0" w:firstRowFirstColumn="0" w:firstRowLastColumn="0" w:lastRowFirstColumn="0" w:lastRowLastColumn="0"/>
-            </w:pPr>
-            <w:r>
-              <w:t>Oui</w:t>
-            </w:r>
-          </w:p>
-        </w:tc>
-        <w:tc>
-          <w:tcPr>
-            <w:tcW w:w="1484" w:type="dxa"/>
-          </w:tcPr>
-          <w:p>
-            <w:pPr>
-              <w:cnfStyle w:val="000000100000" w:firstRow="0" w:lastRow="0" w:firstColumn="0" w:lastColumn="0" w:oddVBand="0" w:evenVBand="0" w:oddHBand="1" w:evenHBand="0" w:firstRowFirstColumn="0" w:firstRowLastColumn="0" w:lastRowFirstColumn="0" w:lastRowLastColumn="0"/>
-            </w:pPr>
-            <w:r>
-              <w:t>Non</w:t>
-            </w:r>
-          </w:p>
-        </w:tc>
-      </w:tr>
-      <w:tr>
-        <w:tc>
-          <w:tcPr>
-            <w:cnfStyle w:val="001000000000" w:firstRow="0" w:lastRow="0" w:firstColumn="1" w:lastColumn="0" w:oddVBand="0" w:evenVBand="0" w:oddHBand="0" w:evenHBand="0" w:firstRowFirstColumn="0" w:firstRowLastColumn="0" w:lastRowFirstColumn="0" w:lastRowLastColumn="0"/>
-            <w:tcW w:w="1890" w:type="dxa"/>
-          </w:tcPr>
-          <w:p>
-            <w:r>
-              <w:t>comment</w:t>
-            </w:r>
-          </w:p>
-        </w:tc>
-        <w:tc>
-          <w:tcPr>
-            <w:tcW w:w="1981" w:type="dxa"/>
-          </w:tcPr>
-          <w:p>
-            <w:pPr>
-              <w:cnfStyle w:val="000000000000" w:firstRow="0" w:lastRow="0" w:firstColumn="0" w:lastColumn="0" w:oddVBand="0" w:evenVBand="0" w:oddHBand="0" w:evenHBand="0" w:firstRowFirstColumn="0" w:firstRowLastColumn="0" w:lastRowFirstColumn="0" w:lastRowLastColumn="0"/>
-            </w:pPr>
-            <w:r>
-              <w:t>Commentaire</w:t>
-            </w:r>
-          </w:p>
-        </w:tc>
-        <w:tc>
-          <w:tcPr>
-            <w:tcW w:w="1879" w:type="dxa"/>
-          </w:tcPr>
-          <w:p>
-            <w:pPr>
-              <w:cnfStyle w:val="000000000000" w:firstRow="0" w:lastRow="0" w:firstColumn="0" w:lastColumn="0" w:oddVBand="0" w:evenVBand="0" w:oddHBand="0" w:evenHBand="0" w:firstRowFirstColumn="0" w:firstRowLastColumn="0" w:lastRowFirstColumn="0" w:lastRowLastColumn="0"/>
-            </w:pPr>
-            <w:r>
-              <w:t>LONGTEXT</w:t>
-            </w:r>
-          </w:p>
-        </w:tc>
-        <w:tc>
-          <w:tcPr>
-            <w:tcW w:w="1838" w:type="dxa"/>
-          </w:tcPr>
-          <w:p>
-            <w:pPr>
-              <w:cnfStyle w:val="000000000000" w:firstRow="0" w:lastRow="0" w:firstColumn="0" w:lastColumn="0" w:oddVBand="0" w:evenVBand="0" w:oddHBand="0" w:evenHBand="0" w:firstRowFirstColumn="0" w:firstRowLastColumn="0" w:lastRowFirstColumn="0" w:lastRowLastColumn="0"/>
-            </w:pPr>
-            <w:r>
-              <w:t>Non</w:t>
-            </w:r>
-          </w:p>
-        </w:tc>
-        <w:tc>
-          <w:tcPr>
-            <w:tcW w:w="1484" w:type="dxa"/>
-          </w:tcPr>
-          <w:p>
-            <w:pPr>
-              <w:cnfStyle w:val="000000000000" w:firstRow="0" w:lastRow="0" w:firstColumn="0" w:lastColumn="0" w:oddVBand="0" w:evenVBand="0" w:oddHBand="0" w:evenHBand="0" w:firstRowFirstColumn="0" w:firstRowLastColumn="0" w:lastRowFirstColumn="0" w:lastRowLastColumn="0"/>
-            </w:pPr>
-            <w:r>
-              <w:t>Non</w:t>
-            </w:r>
-          </w:p>
-        </w:tc>
-      </w:tr>
-      <w:tr>
-        <w:trPr>
-          <w:cnfStyle w:val="000000100000" w:firstRow="0" w:lastRow="0" w:firstColumn="0" w:lastColumn="0" w:oddVBand="0" w:evenVBand="0" w:oddHBand="1" w:evenHBand="0" w:firstRowFirstColumn="0" w:firstRowLastColumn="0" w:lastRowFirstColumn="0" w:lastRowLastColumn="0"/>
-        </w:trPr>
-        <w:tc>
-          <w:tcPr>
-            <w:cnfStyle w:val="001000000000" w:firstRow="0" w:lastRow="0" w:firstColumn="1" w:lastColumn="0" w:oddVBand="0" w:evenVBand="0" w:oddHBand="0" w:evenHBand="0" w:firstRowFirstColumn="0" w:firstRowLastColumn="0" w:lastRowFirstColumn="0" w:lastRowLastColumn="0"/>
-            <w:tcW w:w="1890" w:type="dxa"/>
-          </w:tcPr>
-          <w:p>
-            <w:r>
-              <w:t>movies_id</w:t>
-            </w:r>
-          </w:p>
-        </w:tc>
-        <w:tc>
-          <w:tcPr>
-            <w:tcW w:w="1981" w:type="dxa"/>
-          </w:tcPr>
-          <w:p>
-            <w:pPr>
-              <w:cnfStyle w:val="000000100000" w:firstRow="0" w:lastRow="0" w:firstColumn="0" w:lastColumn="0" w:oddVBand="0" w:evenVBand="0" w:oddHBand="1" w:evenHBand="0" w:firstRowFirstColumn="0" w:firstRowLastColumn="0" w:lastRowFirstColumn="0" w:lastRowLastColumn="0"/>
-            </w:pPr>
-            <w:r>
-              <w:t xml:space="preserve">Identifiant numérique du film relié au </w:t>
-            </w:r>
-            <w:r>
-              <w:t>commentaire</w:t>
-            </w:r>
-          </w:p>
-        </w:tc>
-        <w:tc>
-          <w:tcPr>
-            <w:tcW w:w="1879" w:type="dxa"/>
-          </w:tcPr>
-          <w:p>
-            <w:pPr>
-              <w:cnfStyle w:val="000000100000" w:firstRow="0" w:lastRow="0" w:firstColumn="0" w:lastColumn="0" w:oddVBand="0" w:evenVBand="0" w:oddHBand="1" w:evenHBand="0" w:firstRowFirstColumn="0" w:firstRowLastColumn="0" w:lastRowFirstColumn="0" w:lastRowLastColumn="0"/>
-            </w:pPr>
-            <w:r>
-              <w:t>INT</w:t>
-            </w:r>
-          </w:p>
-        </w:tc>
-        <w:tc>
-          <w:tcPr>
-            <w:tcW w:w="1838" w:type="dxa"/>
-          </w:tcPr>
-          <w:p>
-            <w:pPr>
-              <w:cnfStyle w:val="000000100000" w:firstRow="0" w:lastRow="0" w:firstColumn="0" w:lastColumn="0" w:oddVBand="0" w:evenVBand="0" w:oddHBand="1" w:evenHBand="0" w:firstRowFirstColumn="0" w:firstRowLastColumn="0" w:lastRowFirstColumn="0" w:lastRowLastColumn="0"/>
-            </w:pPr>
-            <w:r>
-              <w:t>Non</w:t>
-            </w:r>
-          </w:p>
-        </w:tc>
-        <w:tc>
-          <w:tcPr>
-            <w:tcW w:w="1484" w:type="dxa"/>
-          </w:tcPr>
-          <w:p>
-            <w:pPr>
-              <w:cnfStyle w:val="000000100000" w:firstRow="0" w:lastRow="0" w:firstColumn="0" w:lastColumn="0" w:oddVBand="0" w:evenVBand="0" w:oddHBand="1" w:evenHBand="0" w:firstRowFirstColumn="0" w:firstRowLastColumn="0" w:lastRowFirstColumn="0" w:lastRowLastColumn="0"/>
-            </w:pPr>
-            <w:r>
-              <w:t>Oui</w:t>
-            </w:r>
-          </w:p>
-        </w:tc>
-      </w:tr>
-      <w:tr>
-        <w:tc>
-          <w:tcPr>
-            <w:cnfStyle w:val="001000000000" w:firstRow="0" w:lastRow="0" w:firstColumn="1" w:lastColumn="0" w:oddVBand="0" w:evenVBand="0" w:oddHBand="0" w:evenHBand="0" w:firstRowFirstColumn="0" w:firstRowLastColumn="0" w:lastRowFirstColumn="0" w:lastRowLastColumn="0"/>
-            <w:tcW w:w="1890" w:type="dxa"/>
-          </w:tcPr>
-          <w:p>
-            <w:r>
-              <w:t>users_id</w:t>
-            </w:r>
-          </w:p>
-        </w:tc>
-        <w:tc>
-          <w:tcPr>
-            <w:tcW w:w="1981" w:type="dxa"/>
-          </w:tcPr>
-          <w:p>
-            <w:pPr>
-              <w:cnfStyle w:val="000000000000" w:firstRow="0" w:lastRow="0" w:firstColumn="0" w:lastColumn="0" w:oddVBand="0" w:evenVBand="0" w:oddHBand="0" w:evenHBand="0" w:firstRowFirstColumn="0" w:firstRowLastColumn="0" w:lastRowFirstColumn="0" w:lastRowLastColumn="0"/>
-            </w:pPr>
-            <w:r>
-              <w:t>Identifiant numérique de l’utilisateur qui a écrit le commentaire</w:t>
-            </w:r>
-          </w:p>
-        </w:tc>
-        <w:tc>
-          <w:tcPr>
-            <w:tcW w:w="1879" w:type="dxa"/>
-          </w:tcPr>
-          <w:p>
-            <w:pPr>
-              <w:cnfStyle w:val="000000000000" w:firstRow="0" w:lastRow="0" w:firstColumn="0" w:lastColumn="0" w:oddVBand="0" w:evenVBand="0" w:oddHBand="0" w:evenHBand="0" w:firstRowFirstColumn="0" w:firstRowLastColumn="0" w:lastRowFirstColumn="0" w:lastRowLastColumn="0"/>
-            </w:pPr>
-            <w:r>
-              <w:t>INT</w:t>
-            </w:r>
-          </w:p>
-        </w:tc>
-        <w:tc>
-          <w:tcPr>
-            <w:tcW w:w="1838" w:type="dxa"/>
-          </w:tcPr>
-          <w:p>
-            <w:pPr>
-              <w:cnfStyle w:val="000000000000" w:firstRow="0" w:lastRow="0" w:firstColumn="0" w:lastColumn="0" w:oddVBand="0" w:evenVBand="0" w:oddHBand="0" w:evenHBand="0" w:firstRowFirstColumn="0" w:firstRowLastColumn="0" w:lastRowFirstColumn="0" w:lastRowLastColumn="0"/>
-            </w:pPr>
-            <w:r>
-              <w:t>Non</w:t>
-            </w:r>
-          </w:p>
-        </w:tc>
-        <w:tc>
-          <w:tcPr>
-            <w:tcW w:w="1484" w:type="dxa"/>
-          </w:tcPr>
-          <w:p>
-            <w:pPr>
-              <w:cnfStyle w:val="000000000000" w:firstRow="0" w:lastRow="0" w:firstColumn="0" w:lastColumn="0" w:oddVBand="0" w:evenVBand="0" w:oddHBand="0" w:evenHBand="0" w:firstRowFirstColumn="0" w:firstRowLastColumn="0" w:lastRowFirstColumn="0" w:lastRowLastColumn="0"/>
-            </w:pPr>
-            <w:r>
-              <w:t>Oui</w:t>
-            </w:r>
-          </w:p>
-        </w:tc>
-      </w:tr>
-    </w:tbl>
-    <w:p>
-      <w:pPr>
-        <w:jc w:val="left"/>
-      </w:pPr>
-      <w:bookmarkStart w:id="66" w:name="_Toc41385970"/>
-      <w:r>
-        <w:br w:type="page"/>
-      </w:r>
-    </w:p>
-    <w:p>
-      <w:pPr>
-        <w:pStyle w:val="Heading3"/>
-      </w:pPr>
-      <w:bookmarkStart w:id="67" w:name="_Toc41485500"/>
-      <w:r>
-        <w:lastRenderedPageBreak/>
+      <w:bookmarkStart w:id="63" w:name="_Toc41385970"/>
+      <w:bookmarkStart w:id="64" w:name="_Toc41485500"/>
+      <w:r>
         <w:t>STATUS</w:t>
       </w:r>
-      <w:bookmarkEnd w:id="67"/>
+      <w:bookmarkEnd w:id="64"/>
     </w:p>
     <w:p>
       <w:r>
@@ -23210,12 +22767,12 @@
       <w:pPr>
         <w:pStyle w:val="Heading3"/>
       </w:pPr>
-      <w:bookmarkStart w:id="68" w:name="_Toc41485501"/>
+      <w:bookmarkStart w:id="65" w:name="_Toc41485501"/>
       <w:r>
         <w:t>PARTICIPATE</w:t>
       </w:r>
-      <w:bookmarkEnd w:id="66"/>
-      <w:bookmarkEnd w:id="68"/>
+      <w:bookmarkEnd w:id="63"/>
+      <w:bookmarkEnd w:id="65"/>
     </w:p>
     <w:p>
       <w:r>
@@ -23452,7 +23009,7 @@
       <w:pPr>
         <w:pStyle w:val="Heading2"/>
       </w:pPr>
-      <w:bookmarkStart w:id="69" w:name="_Toc41485502"/>
+      <w:bookmarkStart w:id="66" w:name="_Toc41485502"/>
       <w:r>
         <w:lastRenderedPageBreak/>
         <w:t>Classes</w:t>
@@ -23460,7 +23017,7 @@
       <w:r>
         <w:t xml:space="preserve"> containers</w:t>
       </w:r>
-      <w:bookmarkEnd w:id="69"/>
+      <w:bookmarkEnd w:id="66"/>
     </w:p>
     <w:p>
       <w:r>
@@ -23471,11 +23028,11 @@
       <w:pPr>
         <w:pStyle w:val="Heading3"/>
       </w:pPr>
-      <w:bookmarkStart w:id="70" w:name="_Toc41485503"/>
+      <w:bookmarkStart w:id="67" w:name="_Toc41485503"/>
       <w:r>
         <w:t>User</w:t>
       </w:r>
-      <w:bookmarkEnd w:id="70"/>
+      <w:bookmarkEnd w:id="67"/>
     </w:p>
     <w:p>
       <w:r>
@@ -23546,7 +23103,7 @@
           </w:tcPr>
           <w:p>
             <w:r>
-              <w:t>id</w:t>
+              <w:t>Id</w:t>
             </w:r>
           </w:p>
         </w:tc>
@@ -23585,7 +23142,7 @@
           </w:tcPr>
           <w:p>
             <w:r>
-              <w:t>nickname</w:t>
+              <w:t>Nickname</w:t>
             </w:r>
           </w:p>
         </w:tc>
@@ -23627,7 +23184,7 @@
           </w:tcPr>
           <w:p>
             <w:r>
-              <w:t>email</w:t>
+              <w:t>Email</w:t>
             </w:r>
           </w:p>
         </w:tc>
@@ -23666,7 +23223,7 @@
           </w:tcPr>
           <w:p>
             <w:r>
-              <w:t>password</w:t>
+              <w:t>Password</w:t>
             </w:r>
           </w:p>
         </w:tc>
@@ -23708,7 +23265,7 @@
           </w:tcPr>
           <w:p>
             <w:r>
-              <w:t>token</w:t>
+              <w:t>Token</w:t>
             </w:r>
           </w:p>
         </w:tc>
@@ -23747,7 +23304,7 @@
           </w:tcPr>
           <w:p>
             <w:r>
-              <w:t>name</w:t>
+              <w:t>Name</w:t>
             </w:r>
           </w:p>
         </w:tc>
@@ -23789,7 +23346,7 @@
           </w:tcPr>
           <w:p>
             <w:r>
-              <w:t>firstName</w:t>
+              <w:t>Firstname</w:t>
             </w:r>
           </w:p>
         </w:tc>
@@ -23828,7 +23385,7 @@
           </w:tcPr>
           <w:p>
             <w:r>
-              <w:t>avatar</w:t>
+              <w:t>Avatar</w:t>
             </w:r>
           </w:p>
         </w:tc>
@@ -23870,13 +23427,7 @@
           </w:tcPr>
           <w:p>
             <w:r>
-              <w:t>roles</w:t>
-            </w:r>
-            <w:r>
-              <w:t>C</w:t>
-            </w:r>
-            <w:r>
-              <w:t>ode</w:t>
+              <w:t>Role</w:t>
             </w:r>
           </w:p>
         </w:tc>
@@ -23889,7 +23440,7 @@
               <w:cnfStyle w:val="000000100000" w:firstRow="0" w:lastRow="0" w:firstColumn="0" w:lastColumn="0" w:oddVBand="0" w:evenVBand="0" w:oddHBand="1" w:evenHBand="0" w:firstRowFirstColumn="0" w:firstRowLastColumn="0" w:lastRowFirstColumn="0" w:lastRowLastColumn="0"/>
             </w:pPr>
             <w:r>
-              <w:t>Identifiant numérique du rôle de l’utilisateur</w:t>
+              <w:t>Rôle de l’utilisateur</w:t>
             </w:r>
           </w:p>
         </w:tc>
@@ -23902,7 +23453,7 @@
               <w:cnfStyle w:val="000000100000" w:firstRow="0" w:lastRow="0" w:firstColumn="0" w:lastColumn="0" w:oddVBand="0" w:evenVBand="0" w:oddHBand="1" w:evenHBand="0" w:firstRowFirstColumn="0" w:firstRowLastColumn="0" w:lastRowFirstColumn="0" w:lastRowLastColumn="0"/>
             </w:pPr>
             <w:r>
-              <w:t>int</w:t>
+              <w:t>Role</w:t>
             </w:r>
           </w:p>
         </w:tc>
@@ -23915,7 +23466,7 @@
           </w:tcPr>
           <w:p>
             <w:r>
-              <w:t>statusId</w:t>
+              <w:t>Status</w:t>
             </w:r>
           </w:p>
         </w:tc>
@@ -23928,7 +23479,7 @@
               <w:cnfStyle w:val="000000000000" w:firstRow="0" w:lastRow="0" w:firstColumn="0" w:lastColumn="0" w:oddVBand="0" w:evenVBand="0" w:oddHBand="0" w:evenHBand="0" w:firstRowFirstColumn="0" w:firstRowLastColumn="0" w:lastRowFirstColumn="0" w:lastRowLastColumn="0"/>
             </w:pPr>
             <w:r>
-              <w:t>Identifiant numérique du statut de l’utilisateur</w:t>
+              <w:t>Statut de l’utilisateur</w:t>
             </w:r>
           </w:p>
         </w:tc>
@@ -23941,7 +23492,7 @@
               <w:cnfStyle w:val="000000000000" w:firstRow="0" w:lastRow="0" w:firstColumn="0" w:lastColumn="0" w:oddVBand="0" w:evenVBand="0" w:oddHBand="0" w:evenHBand="0" w:firstRowFirstColumn="0" w:firstRowLastColumn="0" w:lastRowFirstColumn="0" w:lastRowLastColumn="0"/>
             </w:pPr>
             <w:r>
-              <w:t>int</w:t>
+              <w:t>Status</w:t>
             </w:r>
           </w:p>
         </w:tc>
@@ -23951,11 +23502,11 @@
       <w:pPr>
         <w:pStyle w:val="Heading3"/>
       </w:pPr>
-      <w:bookmarkStart w:id="71" w:name="_Toc41485504"/>
+      <w:bookmarkStart w:id="68" w:name="_Toc41485504"/>
       <w:r>
         <w:t>Movie</w:t>
       </w:r>
-      <w:bookmarkEnd w:id="71"/>
+      <w:bookmarkEnd w:id="68"/>
     </w:p>
     <w:p>
       <w:r>
@@ -24026,7 +23577,7 @@
           </w:tcPr>
           <w:p>
             <w:r>
-              <w:t>id</w:t>
+              <w:t>Id</w:t>
             </w:r>
           </w:p>
         </w:tc>
@@ -24065,7 +23616,7 @@
           </w:tcPr>
           <w:p>
             <w:r>
-              <w:t>title</w:t>
+              <w:t>Title</w:t>
             </w:r>
           </w:p>
         </w:tc>
@@ -24107,7 +23658,7 @@
           </w:tcPr>
           <w:p>
             <w:r>
-              <w:t>description</w:t>
+              <w:t>Description</w:t>
             </w:r>
           </w:p>
         </w:tc>
@@ -24146,7 +23697,7 @@
           </w:tcPr>
           <w:p>
             <w:r>
-              <w:t>releaseYear</w:t>
+              <w:t>Releaseyear</w:t>
             </w:r>
           </w:p>
         </w:tc>
@@ -24188,7 +23739,7 @@
           </w:tcPr>
           <w:p>
             <w:r>
-              <w:t>duration</w:t>
+              <w:t>Duration</w:t>
             </w:r>
           </w:p>
         </w:tc>
@@ -24226,8 +23777,14 @@
             <w:tcW w:w="3020" w:type="dxa"/>
           </w:tcPr>
           <w:p>
-            <w:r>
-              <w:t>poster</w:t>
+            <w:pPr>
+              <w:rPr>
+                <w:b w:val="0"/>
+                <w:bCs w:val="0"/>
+              </w:rPr>
+            </w:pPr>
+            <w:r>
+              <w:t>Poster</w:t>
             </w:r>
           </w:p>
         </w:tc>
@@ -24269,7 +23826,7 @@
           </w:tcPr>
           <w:p>
             <w:r>
-              <w:t>directorsId</w:t>
+              <w:t>Links</w:t>
             </w:r>
           </w:p>
         </w:tc>
@@ -24282,7 +23839,13 @@
               <w:cnfStyle w:val="000000100000" w:firstRow="0" w:lastRow="0" w:firstColumn="0" w:lastColumn="0" w:oddVBand="0" w:evenVBand="0" w:oddHBand="1" w:evenHBand="0" w:firstRowFirstColumn="0" w:firstRowLastColumn="0" w:lastRowFirstColumn="0" w:lastRowLastColumn="0"/>
             </w:pPr>
             <w:r>
-              <w:t>Identifiant numérique du réalisateur du film</w:t>
+              <w:t>Liens relié</w:t>
+            </w:r>
+            <w:r>
+              <w:t>s</w:t>
+            </w:r>
+            <w:r>
+              <w:t xml:space="preserve"> au film</w:t>
             </w:r>
           </w:p>
         </w:tc>
@@ -24295,7 +23858,7 @@
               <w:cnfStyle w:val="000000100000" w:firstRow="0" w:lastRow="0" w:firstColumn="0" w:lastColumn="0" w:oddVBand="0" w:evenVBand="0" w:oddHBand="1" w:evenHBand="0" w:firstRowFirstColumn="0" w:firstRowLastColumn="0" w:lastRowFirstColumn="0" w:lastRowLastColumn="0"/>
             </w:pPr>
             <w:r>
-              <w:t>int</w:t>
+              <w:t>string</w:t>
             </w:r>
           </w:p>
         </w:tc>
@@ -24308,7 +23871,7 @@
           </w:tcPr>
           <w:p>
             <w:r>
-              <w:t>companiesId</w:t>
+              <w:t>Actors</w:t>
             </w:r>
           </w:p>
         </w:tc>
@@ -24321,7 +23884,7 @@
               <w:cnfStyle w:val="000000000000" w:firstRow="0" w:lastRow="0" w:firstColumn="0" w:lastColumn="0" w:oddVBand="0" w:evenVBand="0" w:oddHBand="0" w:evenHBand="0" w:firstRowFirstColumn="0" w:firstRowLastColumn="0" w:lastRowFirstColumn="0" w:lastRowLastColumn="0"/>
             </w:pPr>
             <w:r>
-              <w:t>Identifiant numérique de la société de production du film</w:t>
+              <w:t>Acteurs du film</w:t>
             </w:r>
           </w:p>
         </w:tc>
@@ -24334,7 +23897,7 @@
               <w:cnfStyle w:val="000000000000" w:firstRow="0" w:lastRow="0" w:firstColumn="0" w:lastColumn="0" w:oddVBand="0" w:evenVBand="0" w:oddHBand="0" w:evenHBand="0" w:firstRowFirstColumn="0" w:firstRowLastColumn="0" w:lastRowFirstColumn="0" w:lastRowLastColumn="0"/>
             </w:pPr>
             <w:r>
-              <w:t>int</w:t>
+              <w:t>Actor[]</w:t>
             </w:r>
           </w:p>
         </w:tc>
@@ -24350,7 +23913,7 @@
           </w:tcPr>
           <w:p>
             <w:r>
-              <w:t>countriesId</w:t>
+              <w:t>Director</w:t>
             </w:r>
           </w:p>
         </w:tc>
@@ -24363,7 +23926,7 @@
               <w:cnfStyle w:val="000000100000" w:firstRow="0" w:lastRow="0" w:firstColumn="0" w:lastColumn="0" w:oddVBand="0" w:evenVBand="0" w:oddHBand="1" w:evenHBand="0" w:firstRowFirstColumn="0" w:firstRowLastColumn="0" w:lastRowFirstColumn="0" w:lastRowLastColumn="0"/>
             </w:pPr>
             <w:r>
-              <w:t>Identifiant numérique du pays d’origine du film</w:t>
+              <w:t>Réalisateur du film</w:t>
             </w:r>
           </w:p>
         </w:tc>
@@ -24376,7 +23939,7 @@
               <w:cnfStyle w:val="000000100000" w:firstRow="0" w:lastRow="0" w:firstColumn="0" w:lastColumn="0" w:oddVBand="0" w:evenVBand="0" w:oddHBand="1" w:evenHBand="0" w:firstRowFirstColumn="0" w:firstRowLastColumn="0" w:lastRowFirstColumn="0" w:lastRowLastColumn="0"/>
             </w:pPr>
             <w:r>
-              <w:t>int</w:t>
+              <w:t>Director</w:t>
             </w:r>
           </w:p>
         </w:tc>
@@ -24389,7 +23952,7 @@
           </w:tcPr>
           <w:p>
             <w:r>
-              <w:t>gendersCode</w:t>
+              <w:t>Company</w:t>
             </w:r>
           </w:p>
         </w:tc>
@@ -24402,7 +23965,10 @@
               <w:cnfStyle w:val="000000000000" w:firstRow="0" w:lastRow="0" w:firstColumn="0" w:lastColumn="0" w:oddVBand="0" w:evenVBand="0" w:oddHBand="0" w:evenHBand="0" w:firstRowFirstColumn="0" w:firstRowLastColumn="0" w:lastRowFirstColumn="0" w:lastRowLastColumn="0"/>
             </w:pPr>
             <w:r>
-              <w:t>Identifiant numérique du genre du film</w:t>
+              <w:t>Société</w:t>
+            </w:r>
+            <w:r>
+              <w:t xml:space="preserve"> de production du film</w:t>
             </w:r>
           </w:p>
         </w:tc>
@@ -24415,7 +23981,7 @@
               <w:cnfStyle w:val="000000000000" w:firstRow="0" w:lastRow="0" w:firstColumn="0" w:lastColumn="0" w:oddVBand="0" w:evenVBand="0" w:oddHBand="0" w:evenHBand="0" w:firstRowFirstColumn="0" w:firstRowLastColumn="0" w:lastRowFirstColumn="0" w:lastRowLastColumn="0"/>
             </w:pPr>
             <w:r>
-              <w:t>int</w:t>
+              <w:t>Company</w:t>
             </w:r>
           </w:p>
         </w:tc>
@@ -24431,7 +23997,7 @@
           </w:tcPr>
           <w:p>
             <w:r>
-              <w:t>usersId</w:t>
+              <w:t>Country</w:t>
             </w:r>
           </w:p>
         </w:tc>
@@ -24444,7 +24010,7 @@
               <w:cnfStyle w:val="000000100000" w:firstRow="0" w:lastRow="0" w:firstColumn="0" w:lastColumn="0" w:oddVBand="0" w:evenVBand="0" w:oddHBand="1" w:evenHBand="0" w:firstRowFirstColumn="0" w:firstRowLastColumn="0" w:lastRowFirstColumn="0" w:lastRowLastColumn="0"/>
             </w:pPr>
             <w:r>
-              <w:t>Identifiant numérique de l’utilisateur qui a créé le film</w:t>
+              <w:t>Pays d’origine du film</w:t>
             </w:r>
           </w:p>
         </w:tc>
@@ -24454,10 +24020,94 @@
           </w:tcPr>
           <w:p>
             <w:pPr>
+              <w:tabs>
+                <w:tab w:val="left" w:pos="705"/>
+              </w:tabs>
               <w:cnfStyle w:val="000000100000" w:firstRow="0" w:lastRow="0" w:firstColumn="0" w:lastColumn="0" w:oddVBand="0" w:evenVBand="0" w:oddHBand="1" w:evenHBand="0" w:firstRowFirstColumn="0" w:firstRowLastColumn="0" w:lastRowFirstColumn="0" w:lastRowLastColumn="0"/>
             </w:pPr>
             <w:r>
-              <w:t>int</w:t>
+              <w:t>Country</w:t>
+            </w:r>
+          </w:p>
+        </w:tc>
+      </w:tr>
+      <w:tr>
+        <w:tc>
+          <w:tcPr>
+            <w:cnfStyle w:val="001000000000" w:firstRow="0" w:lastRow="0" w:firstColumn="1" w:lastColumn="0" w:oddVBand="0" w:evenVBand="0" w:oddHBand="0" w:evenHBand="0" w:firstRowFirstColumn="0" w:firstRowLastColumn="0" w:lastRowFirstColumn="0" w:lastRowLastColumn="0"/>
+            <w:tcW w:w="3020" w:type="dxa"/>
+          </w:tcPr>
+          <w:p>
+            <w:r>
+              <w:t>Gender</w:t>
+            </w:r>
+          </w:p>
+        </w:tc>
+        <w:tc>
+          <w:tcPr>
+            <w:tcW w:w="3021" w:type="dxa"/>
+          </w:tcPr>
+          <w:p>
+            <w:pPr>
+              <w:cnfStyle w:val="000000000000" w:firstRow="0" w:lastRow="0" w:firstColumn="0" w:lastColumn="0" w:oddVBand="0" w:evenVBand="0" w:oddHBand="0" w:evenHBand="0" w:firstRowFirstColumn="0" w:firstRowLastColumn="0" w:lastRowFirstColumn="0" w:lastRowLastColumn="0"/>
+            </w:pPr>
+            <w:r>
+              <w:t>Genre du film</w:t>
+            </w:r>
+          </w:p>
+        </w:tc>
+        <w:tc>
+          <w:tcPr>
+            <w:tcW w:w="3021" w:type="dxa"/>
+          </w:tcPr>
+          <w:p>
+            <w:pPr>
+              <w:cnfStyle w:val="000000000000" w:firstRow="0" w:lastRow="0" w:firstColumn="0" w:lastColumn="0" w:oddVBand="0" w:evenVBand="0" w:oddHBand="0" w:evenHBand="0" w:firstRowFirstColumn="0" w:firstRowLastColumn="0" w:lastRowFirstColumn="0" w:lastRowLastColumn="0"/>
+            </w:pPr>
+            <w:r>
+              <w:t>Gender</w:t>
+            </w:r>
+          </w:p>
+        </w:tc>
+      </w:tr>
+      <w:tr>
+        <w:trPr>
+          <w:cnfStyle w:val="000000100000" w:firstRow="0" w:lastRow="0" w:firstColumn="0" w:lastColumn="0" w:oddVBand="0" w:evenVBand="0" w:oddHBand="1" w:evenHBand="0" w:firstRowFirstColumn="0" w:firstRowLastColumn="0" w:lastRowFirstColumn="0" w:lastRowLastColumn="0"/>
+        </w:trPr>
+        <w:tc>
+          <w:tcPr>
+            <w:cnfStyle w:val="001000000000" w:firstRow="0" w:lastRow="0" w:firstColumn="1" w:lastColumn="0" w:oddVBand="0" w:evenVBand="0" w:oddHBand="0" w:evenHBand="0" w:firstRowFirstColumn="0" w:firstRowLastColumn="0" w:lastRowFirstColumn="0" w:lastRowLastColumn="0"/>
+            <w:tcW w:w="3020" w:type="dxa"/>
+          </w:tcPr>
+          <w:p>
+            <w:r>
+              <w:t>User</w:t>
+            </w:r>
+          </w:p>
+        </w:tc>
+        <w:tc>
+          <w:tcPr>
+            <w:tcW w:w="3021" w:type="dxa"/>
+          </w:tcPr>
+          <w:p>
+            <w:pPr>
+              <w:cnfStyle w:val="000000100000" w:firstRow="0" w:lastRow="0" w:firstColumn="0" w:lastColumn="0" w:oddVBand="0" w:evenVBand="0" w:oddHBand="1" w:evenHBand="0" w:firstRowFirstColumn="0" w:firstRowLastColumn="0" w:lastRowFirstColumn="0" w:lastRowLastColumn="0"/>
+            </w:pPr>
+            <w:r>
+              <w:t>Utilisateur qui a créé le film</w:t>
+            </w:r>
+          </w:p>
+        </w:tc>
+        <w:tc>
+          <w:tcPr>
+            <w:tcW w:w="3021" w:type="dxa"/>
+          </w:tcPr>
+          <w:p>
+            <w:pPr>
+              <w:cnfStyle w:val="000000100000" w:firstRow="0" w:lastRow="0" w:firstColumn="0" w:lastColumn="0" w:oddVBand="0" w:evenVBand="0" w:oddHBand="1" w:evenHBand="0" w:firstRowFirstColumn="0" w:firstRowLastColumn="0" w:lastRowFirstColumn="0" w:lastRowLastColumn="0"/>
+            </w:pPr>
+            <w:r>
+              <w:t>User</w:t>
             </w:r>
           </w:p>
         </w:tc>
@@ -24467,11 +24117,11 @@
       <w:pPr>
         <w:pStyle w:val="Heading3"/>
       </w:pPr>
-      <w:bookmarkStart w:id="72" w:name="_Toc41485505"/>
+      <w:bookmarkStart w:id="69" w:name="_Toc41485505"/>
       <w:r>
         <w:t>Role</w:t>
       </w:r>
-      <w:bookmarkEnd w:id="72"/>
+      <w:bookmarkEnd w:id="69"/>
     </w:p>
     <w:p>
       <w:r>
@@ -24548,7 +24198,7 @@
           </w:tcPr>
           <w:p>
             <w:r>
-              <w:t>code</w:t>
+              <w:t>Code</w:t>
             </w:r>
           </w:p>
         </w:tc>
@@ -24587,7 +24237,7 @@
           </w:tcPr>
           <w:p>
             <w:r>
-              <w:t>label</w:t>
+              <w:t>Label</w:t>
             </w:r>
           </w:p>
         </w:tc>
@@ -24623,12 +24273,11 @@
       <w:pPr>
         <w:pStyle w:val="Heading3"/>
       </w:pPr>
-      <w:bookmarkStart w:id="73" w:name="_Toc41485506"/>
-      <w:r>
-        <w:lastRenderedPageBreak/>
+      <w:bookmarkStart w:id="70" w:name="_Toc41485506"/>
+      <w:r>
         <w:t>Gender</w:t>
       </w:r>
-      <w:bookmarkEnd w:id="73"/>
+      <w:bookmarkEnd w:id="70"/>
     </w:p>
     <w:p>
       <w:r>
@@ -24699,7 +24348,8 @@
           </w:tcPr>
           <w:p>
             <w:r>
-              <w:t>code</w:t>
+              <w:lastRenderedPageBreak/>
+              <w:t>Code</w:t>
             </w:r>
           </w:p>
         </w:tc>
@@ -24738,7 +24388,7 @@
           </w:tcPr>
           <w:p>
             <w:r>
-              <w:t>label</w:t>
+              <w:t>Label</w:t>
             </w:r>
           </w:p>
         </w:tc>
@@ -24774,11 +24424,11 @@
       <w:pPr>
         <w:pStyle w:val="Heading3"/>
       </w:pPr>
-      <w:bookmarkStart w:id="74" w:name="_Toc41485507"/>
+      <w:bookmarkStart w:id="71" w:name="_Toc41485507"/>
       <w:r>
         <w:t>Director</w:t>
       </w:r>
-      <w:bookmarkEnd w:id="74"/>
+      <w:bookmarkEnd w:id="71"/>
     </w:p>
     <w:p>
       <w:r>
@@ -24849,7 +24499,7 @@
           </w:tcPr>
           <w:p>
             <w:r>
-              <w:t>id</w:t>
+              <w:t>Id</w:t>
             </w:r>
           </w:p>
         </w:tc>
@@ -24888,7 +24538,7 @@
           </w:tcPr>
           <w:p>
             <w:r>
-              <w:t>director</w:t>
+              <w:t>Director</w:t>
             </w:r>
           </w:p>
         </w:tc>
@@ -24924,11 +24574,11 @@
       <w:pPr>
         <w:pStyle w:val="Heading3"/>
       </w:pPr>
-      <w:bookmarkStart w:id="75" w:name="_Toc41485508"/>
+      <w:bookmarkStart w:id="72" w:name="_Toc41485508"/>
       <w:r>
         <w:t>Actor</w:t>
       </w:r>
-      <w:bookmarkEnd w:id="75"/>
+      <w:bookmarkEnd w:id="72"/>
     </w:p>
     <w:p>
       <w:r>
@@ -24999,7 +24649,7 @@
           </w:tcPr>
           <w:p>
             <w:r>
-              <w:t>id</w:t>
+              <w:t>Id</w:t>
             </w:r>
           </w:p>
         </w:tc>
@@ -25038,7 +24688,7 @@
           </w:tcPr>
           <w:p>
             <w:r>
-              <w:t>actor</w:t>
+              <w:t>Actor</w:t>
             </w:r>
           </w:p>
         </w:tc>
@@ -25074,11 +24724,11 @@
       <w:pPr>
         <w:pStyle w:val="Heading3"/>
       </w:pPr>
-      <w:bookmarkStart w:id="76" w:name="_Toc41485509"/>
+      <w:bookmarkStart w:id="73" w:name="_Toc41485509"/>
       <w:r>
         <w:t>Company</w:t>
       </w:r>
-      <w:bookmarkEnd w:id="76"/>
+      <w:bookmarkEnd w:id="73"/>
     </w:p>
     <w:p>
       <w:r>
@@ -25149,7 +24799,7 @@
           </w:tcPr>
           <w:p>
             <w:r>
-              <w:t>id</w:t>
+              <w:t>Id</w:t>
             </w:r>
           </w:p>
         </w:tc>
@@ -25188,7 +24838,7 @@
           </w:tcPr>
           <w:p>
             <w:r>
-              <w:t>company</w:t>
+              <w:t>Company</w:t>
             </w:r>
           </w:p>
         </w:tc>
@@ -25227,11 +24877,11 @@
       <w:pPr>
         <w:pStyle w:val="Heading3"/>
       </w:pPr>
-      <w:bookmarkStart w:id="77" w:name="_Toc41485510"/>
+      <w:bookmarkStart w:id="74" w:name="_Toc41485510"/>
       <w:r>
         <w:t>Country</w:t>
       </w:r>
-      <w:bookmarkEnd w:id="77"/>
+      <w:bookmarkEnd w:id="74"/>
     </w:p>
     <w:p>
       <w:r>
@@ -25302,7 +24952,7 @@
           </w:tcPr>
           <w:p>
             <w:r>
-              <w:t>iso2</w:t>
+              <w:t>Iso2</w:t>
             </w:r>
           </w:p>
         </w:tc>
@@ -25341,7 +24991,7 @@
           </w:tcPr>
           <w:p>
             <w:r>
-              <w:t>country</w:t>
+              <w:t>Country</w:t>
             </w:r>
           </w:p>
         </w:tc>
@@ -25377,11 +25027,11 @@
       <w:pPr>
         <w:pStyle w:val="Heading3"/>
       </w:pPr>
-      <w:bookmarkStart w:id="78" w:name="_Toc41485511"/>
+      <w:bookmarkStart w:id="75" w:name="_Toc41485511"/>
       <w:r>
         <w:t>Rating</w:t>
       </w:r>
-      <w:bookmarkEnd w:id="78"/>
+      <w:bookmarkEnd w:id="75"/>
     </w:p>
     <w:p>
       <w:r>
@@ -25452,7 +25102,7 @@
           </w:tcPr>
           <w:p>
             <w:r>
-              <w:t>id</w:t>
+              <w:t>Usersid</w:t>
             </w:r>
           </w:p>
         </w:tc>
@@ -25465,7 +25115,7 @@
               <w:cnfStyle w:val="000000100000" w:firstRow="0" w:lastRow="0" w:firstColumn="0" w:lastColumn="0" w:oddVBand="0" w:evenVBand="0" w:oddHBand="1" w:evenHBand="0" w:firstRowFirstColumn="0" w:firstRowLastColumn="0" w:lastRowFirstColumn="0" w:lastRowLastColumn="0"/>
             </w:pPr>
             <w:r>
-              <w:t>Identifiant numérique de la note</w:t>
+              <w:t>Identifiant numérique de l’utilisateur qui a noté Identifiant numérique de l’utilisateur qui a noté</w:t>
             </w:r>
           </w:p>
         </w:tc>
@@ -25491,7 +25141,7 @@
           </w:tcPr>
           <w:p>
             <w:r>
-              <w:t>score</w:t>
+              <w:t>Moviesid</w:t>
             </w:r>
           </w:p>
         </w:tc>
@@ -25504,10 +25154,7 @@
               <w:cnfStyle w:val="000000000000" w:firstRow="0" w:lastRow="0" w:firstColumn="0" w:lastColumn="0" w:oddVBand="0" w:evenVBand="0" w:oddHBand="0" w:evenHBand="0" w:firstRowFirstColumn="0" w:firstRowLastColumn="0" w:lastRowFirstColumn="0" w:lastRowLastColumn="0"/>
             </w:pPr>
             <w:r>
-              <w:t>No</w:t>
-            </w:r>
-            <w:r>
-              <w:t>te donnée par un utilisateur</w:t>
+              <w:t>Identifiant numérique du film noté</w:t>
             </w:r>
           </w:p>
         </w:tc>
@@ -25536,7 +25183,7 @@
           </w:tcPr>
           <w:p>
             <w:r>
-              <w:t>usersId</w:t>
+              <w:t>Score</w:t>
             </w:r>
           </w:p>
         </w:tc>
@@ -25549,7 +25196,7 @@
               <w:cnfStyle w:val="000000100000" w:firstRow="0" w:lastRow="0" w:firstColumn="0" w:lastColumn="0" w:oddVBand="0" w:evenVBand="0" w:oddHBand="1" w:evenHBand="0" w:firstRowFirstColumn="0" w:firstRowLastColumn="0" w:lastRowFirstColumn="0" w:lastRowLastColumn="0"/>
             </w:pPr>
             <w:r>
-              <w:t>Identifiant numérique de l’utilisateur qui a noté Identifiant numérique de l’utilisateur qui a noté</w:t>
+              <w:t>Note donnée par un utilisateur</w:t>
             </w:r>
           </w:p>
         </w:tc>
@@ -25575,7 +25222,10 @@
           </w:tcPr>
           <w:p>
             <w:r>
-              <w:t>moviesId</w:t>
+              <w:t>Re</w:t>
+            </w:r>
+            <w:r>
+              <w:t>mark</w:t>
             </w:r>
           </w:p>
         </w:tc>
@@ -25588,7 +25238,7 @@
               <w:cnfStyle w:val="000000000000" w:firstRow="0" w:lastRow="0" w:firstColumn="0" w:lastColumn="0" w:oddVBand="0" w:evenVBand="0" w:oddHBand="0" w:evenHBand="0" w:firstRowFirstColumn="0" w:firstRowLastColumn="0" w:lastRowFirstColumn="0" w:lastRowLastColumn="0"/>
             </w:pPr>
             <w:r>
-              <w:t>Identifiant numérique du film noté</w:t>
+              <w:t>Commentaire de la note</w:t>
             </w:r>
           </w:p>
         </w:tc>
@@ -25601,7 +25251,7 @@
               <w:cnfStyle w:val="000000000000" w:firstRow="0" w:lastRow="0" w:firstColumn="0" w:lastColumn="0" w:oddVBand="0" w:evenVBand="0" w:oddHBand="0" w:evenHBand="0" w:firstRowFirstColumn="0" w:firstRowLastColumn="0" w:lastRowFirstColumn="0" w:lastRowLastColumn="0"/>
             </w:pPr>
             <w:r>
-              <w:t>int</w:t>
+              <w:t>string</w:t>
             </w:r>
           </w:p>
         </w:tc>
@@ -25611,16 +25261,15 @@
       <w:pPr>
         <w:pStyle w:val="Heading3"/>
       </w:pPr>
-      <w:bookmarkStart w:id="79" w:name="_Toc41485512"/>
-      <w:r>
-        <w:lastRenderedPageBreak/>
-        <w:t>Link</w:t>
-      </w:r>
-      <w:bookmarkEnd w:id="79"/>
+      <w:bookmarkStart w:id="76" w:name="_Toc41485513"/>
+      <w:r>
+        <w:t>Media</w:t>
+      </w:r>
+      <w:bookmarkEnd w:id="76"/>
     </w:p>
     <w:p>
       <w:r>
-        <w:t>Cette classe contient les informations sur un lien</w:t>
+        <w:t>Cette classe contient les informations sur un média</w:t>
       </w:r>
     </w:p>
     <w:tbl>
@@ -25687,7 +25336,8 @@
           </w:tcPr>
           <w:p>
             <w:r>
-              <w:t>id</w:t>
+              <w:lastRenderedPageBreak/>
+              <w:t>Id</w:t>
             </w:r>
           </w:p>
         </w:tc>
@@ -25700,7 +25350,7 @@
               <w:cnfStyle w:val="000000100000" w:firstRow="0" w:lastRow="0" w:firstColumn="0" w:lastColumn="0" w:oddVBand="0" w:evenVBand="0" w:oddHBand="1" w:evenHBand="0" w:firstRowFirstColumn="0" w:firstRowLastColumn="0" w:lastRowFirstColumn="0" w:lastRowLastColumn="0"/>
             </w:pPr>
             <w:r>
-              <w:t>Identifiant numérique du lien</w:t>
+              <w:t>Identifiant numérique du média</w:t>
             </w:r>
           </w:p>
         </w:tc>
@@ -25726,7 +25376,7 @@
           </w:tcPr>
           <w:p>
             <w:r>
-              <w:t>link</w:t>
+              <w:t>Media</w:t>
             </w:r>
           </w:p>
         </w:tc>
@@ -25739,7 +25389,7 @@
               <w:cnfStyle w:val="000000000000" w:firstRow="0" w:lastRow="0" w:firstColumn="0" w:lastColumn="0" w:oddVBand="0" w:evenVBand="0" w:oddHBand="0" w:evenHBand="0" w:firstRowFirstColumn="0" w:firstRowLastColumn="0" w:lastRowFirstColumn="0" w:lastRowLastColumn="0"/>
             </w:pPr>
             <w:r>
-              <w:t>Lien relié au film</w:t>
+              <w:t>Média converti en base64</w:t>
             </w:r>
           </w:p>
         </w:tc>
@@ -25768,7 +25418,7 @@
           </w:tcPr>
           <w:p>
             <w:r>
-              <w:t>moviesId</w:t>
+              <w:t>Moviesid</w:t>
             </w:r>
           </w:p>
         </w:tc>
@@ -25781,7 +25431,10 @@
               <w:cnfStyle w:val="000000100000" w:firstRow="0" w:lastRow="0" w:firstColumn="0" w:lastColumn="0" w:oddVBand="0" w:evenVBand="0" w:oddHBand="1" w:evenHBand="0" w:firstRowFirstColumn="0" w:firstRowLastColumn="0" w:lastRowFirstColumn="0" w:lastRowLastColumn="0"/>
             </w:pPr>
             <w:r>
-              <w:t>Identifiant du film relié au lien</w:t>
+              <w:t xml:space="preserve">Identifiant du film relié au </w:t>
+            </w:r>
+            <w:r>
+              <w:t>média</w:t>
             </w:r>
           </w:p>
         </w:tc>
@@ -25804,15 +25457,15 @@
       <w:pPr>
         <w:pStyle w:val="Heading3"/>
       </w:pPr>
-      <w:bookmarkStart w:id="80" w:name="_Toc41485513"/>
-      <w:r>
-        <w:t>Media</w:t>
-      </w:r>
-      <w:bookmarkEnd w:id="80"/>
+      <w:bookmarkStart w:id="77" w:name="_Toc41485515"/>
+      <w:r>
+        <w:t>Status</w:t>
+      </w:r>
+      <w:bookmarkEnd w:id="77"/>
     </w:p>
     <w:p>
       <w:r>
-        <w:t>Cette classe contient les informations sur un média</w:t>
+        <w:t>Cette classe contient les informations sur un statut</w:t>
       </w:r>
     </w:p>
     <w:tbl>
@@ -25879,7 +25532,7 @@
           </w:tcPr>
           <w:p>
             <w:r>
-              <w:t>id</w:t>
+              <w:t>Code</w:t>
             </w:r>
           </w:p>
         </w:tc>
@@ -25892,7 +25545,7 @@
               <w:cnfStyle w:val="000000100000" w:firstRow="0" w:lastRow="0" w:firstColumn="0" w:lastColumn="0" w:oddVBand="0" w:evenVBand="0" w:oddHBand="1" w:evenHBand="0" w:firstRowFirstColumn="0" w:firstRowLastColumn="0" w:lastRowFirstColumn="0" w:lastRowLastColumn="0"/>
             </w:pPr>
             <w:r>
-              <w:t>Identifiant numérique du média</w:t>
+              <w:t>Identifiant numérique du statut</w:t>
             </w:r>
           </w:p>
         </w:tc>
@@ -25918,7 +25571,7 @@
           </w:tcPr>
           <w:p>
             <w:r>
-              <w:t>media</w:t>
+              <w:t>Label</w:t>
             </w:r>
           </w:p>
         </w:tc>
@@ -25931,7 +25584,7 @@
               <w:cnfStyle w:val="000000000000" w:firstRow="0" w:lastRow="0" w:firstColumn="0" w:lastColumn="0" w:oddVBand="0" w:evenVBand="0" w:oddHBand="0" w:evenHBand="0" w:firstRowFirstColumn="0" w:firstRowLastColumn="0" w:lastRowFirstColumn="0" w:lastRowLastColumn="0"/>
             </w:pPr>
             <w:r>
-              <w:t>Média converti en base64</w:t>
+              <w:t>Nom du statut</w:t>
             </w:r>
           </w:p>
         </w:tc>
@@ -25945,51 +25598,6 @@
             </w:pPr>
             <w:r>
               <w:t>string</w:t>
-            </w:r>
-          </w:p>
-        </w:tc>
-      </w:tr>
-      <w:tr>
-        <w:trPr>
-          <w:cnfStyle w:val="000000100000" w:firstRow="0" w:lastRow="0" w:firstColumn="0" w:lastColumn="0" w:oddVBand="0" w:evenVBand="0" w:oddHBand="1" w:evenHBand="0" w:firstRowFirstColumn="0" w:firstRowLastColumn="0" w:lastRowFirstColumn="0" w:lastRowLastColumn="0"/>
-        </w:trPr>
-        <w:tc>
-          <w:tcPr>
-            <w:cnfStyle w:val="001000000000" w:firstRow="0" w:lastRow="0" w:firstColumn="1" w:lastColumn="0" w:oddVBand="0" w:evenVBand="0" w:oddHBand="0" w:evenHBand="0" w:firstRowFirstColumn="0" w:firstRowLastColumn="0" w:lastRowFirstColumn="0" w:lastRowLastColumn="0"/>
-            <w:tcW w:w="3020" w:type="dxa"/>
-          </w:tcPr>
-          <w:p>
-            <w:r>
-              <w:t>moviesId</w:t>
-            </w:r>
-          </w:p>
-        </w:tc>
-        <w:tc>
-          <w:tcPr>
-            <w:tcW w:w="3021" w:type="dxa"/>
-          </w:tcPr>
-          <w:p>
-            <w:pPr>
-              <w:cnfStyle w:val="000000100000" w:firstRow="0" w:lastRow="0" w:firstColumn="0" w:lastColumn="0" w:oddVBand="0" w:evenVBand="0" w:oddHBand="1" w:evenHBand="0" w:firstRowFirstColumn="0" w:firstRowLastColumn="0" w:lastRowFirstColumn="0" w:lastRowLastColumn="0"/>
-            </w:pPr>
-            <w:r>
-              <w:t xml:space="preserve">Identifiant du film relié au </w:t>
-            </w:r>
-            <w:r>
-              <w:t>média</w:t>
-            </w:r>
-          </w:p>
-        </w:tc>
-        <w:tc>
-          <w:tcPr>
-            <w:tcW w:w="3021" w:type="dxa"/>
-          </w:tcPr>
-          <w:p>
-            <w:pPr>
-              <w:cnfStyle w:val="000000100000" w:firstRow="0" w:lastRow="0" w:firstColumn="0" w:lastColumn="0" w:oddVBand="0" w:evenVBand="0" w:oddHBand="1" w:evenHBand="0" w:firstRowFirstColumn="0" w:firstRowLastColumn="0" w:lastRowFirstColumn="0" w:lastRowLastColumn="0"/>
-            </w:pPr>
-            <w:r>
-              <w:t>int</w:t>
             </w:r>
           </w:p>
         </w:tc>
@@ -25997,17 +25605,233 @@
     </w:tbl>
     <w:p>
       <w:pPr>
+        <w:jc w:val="left"/>
+      </w:pPr>
+      <w:r>
+        <w:br w:type="page"/>
+      </w:r>
+    </w:p>
+    <w:p>
+      <w:pPr>
+        <w:pStyle w:val="Heading2"/>
+      </w:pPr>
+      <w:bookmarkStart w:id="78" w:name="_Toc41485516"/>
+      <w:r>
+        <w:lastRenderedPageBreak/>
+        <w:t>Classes managers</w:t>
+      </w:r>
+      <w:bookmarkEnd w:id="78"/>
+    </w:p>
+    <w:p>
+      <w:pPr>
         <w:pStyle w:val="Heading3"/>
       </w:pPr>
-      <w:bookmarkStart w:id="81" w:name="_Toc41485514"/>
-      <w:r>
-        <w:t>Comments</w:t>
+      <w:bookmarkStart w:id="79" w:name="_Toc41485517"/>
+      <w:r>
+        <w:t>UserManager</w:t>
+      </w:r>
+      <w:bookmarkEnd w:id="79"/>
+    </w:p>
+    <w:p>
+      <w:r>
+        <w:t>Cette classe contient les fonctions concernant les utilisateurs.</w:t>
+      </w:r>
+    </w:p>
+    <w:p>
+      <w:pPr>
+        <w:pStyle w:val="Heading3"/>
+      </w:pPr>
+      <w:bookmarkStart w:id="80" w:name="_Toc41485518"/>
+      <w:r>
+        <w:t>Movie</w:t>
+      </w:r>
+      <w:r>
+        <w:t>Manager</w:t>
+      </w:r>
+      <w:bookmarkEnd w:id="80"/>
+    </w:p>
+    <w:p>
+      <w:r>
+        <w:t xml:space="preserve">Cette classe contient les fonctions concernant les </w:t>
+      </w:r>
+      <w:r>
+        <w:t>films</w:t>
+      </w:r>
+      <w:r>
+        <w:t>.</w:t>
+      </w:r>
+    </w:p>
+    <w:p>
+      <w:pPr>
+        <w:pStyle w:val="Heading3"/>
+      </w:pPr>
+      <w:r>
+        <w:t>CodeManager</w:t>
+      </w:r>
+    </w:p>
+    <w:p>
+      <w:r>
+        <w:t>Cette classe contient les fonctions de :</w:t>
+      </w:r>
+    </w:p>
+    <w:p>
+      <w:pPr>
+        <w:pStyle w:val="ListParagraph"/>
+        <w:numPr>
+          <w:ilvl w:val="0"/>
+          <w:numId w:val="31"/>
+        </w:numPr>
+      </w:pPr>
+      <w:r>
+        <w:t>Role</w:t>
+      </w:r>
+    </w:p>
+    <w:p>
+      <w:pPr>
+        <w:pStyle w:val="ListParagraph"/>
+        <w:numPr>
+          <w:ilvl w:val="0"/>
+          <w:numId w:val="31"/>
+        </w:numPr>
+      </w:pPr>
+      <w:r>
+        <w:t>Gender</w:t>
+      </w:r>
+    </w:p>
+    <w:p>
+      <w:pPr>
+        <w:pStyle w:val="ListParagraph"/>
+        <w:numPr>
+          <w:ilvl w:val="0"/>
+          <w:numId w:val="31"/>
+        </w:numPr>
+      </w:pPr>
+      <w:r>
+        <w:t>Director</w:t>
+      </w:r>
+    </w:p>
+    <w:p>
+      <w:pPr>
+        <w:pStyle w:val="ListParagraph"/>
+        <w:numPr>
+          <w:ilvl w:val="0"/>
+          <w:numId w:val="31"/>
+        </w:numPr>
+      </w:pPr>
+      <w:r>
+        <w:t>Actor</w:t>
+      </w:r>
+    </w:p>
+    <w:p>
+      <w:pPr>
+        <w:pStyle w:val="ListParagraph"/>
+        <w:numPr>
+          <w:ilvl w:val="0"/>
+          <w:numId w:val="31"/>
+        </w:numPr>
+      </w:pPr>
+      <w:r>
+        <w:t>Company</w:t>
+      </w:r>
+    </w:p>
+    <w:p>
+      <w:pPr>
+        <w:pStyle w:val="ListParagraph"/>
+        <w:numPr>
+          <w:ilvl w:val="0"/>
+          <w:numId w:val="31"/>
+        </w:numPr>
+      </w:pPr>
+      <w:r>
+        <w:t>Country</w:t>
+      </w:r>
+    </w:p>
+    <w:p>
+      <w:pPr>
+        <w:pStyle w:val="ListParagraph"/>
+        <w:numPr>
+          <w:ilvl w:val="0"/>
+          <w:numId w:val="31"/>
+        </w:numPr>
+      </w:pPr>
+      <w:r>
+        <w:t>Rating</w:t>
+      </w:r>
+    </w:p>
+    <w:p>
+      <w:pPr>
+        <w:pStyle w:val="ListParagraph"/>
+        <w:numPr>
+          <w:ilvl w:val="0"/>
+          <w:numId w:val="31"/>
+        </w:numPr>
+      </w:pPr>
+      <w:r>
+        <w:t>Media</w:t>
+      </w:r>
+    </w:p>
+    <w:p>
+      <w:pPr>
+        <w:pStyle w:val="ListParagraph"/>
+        <w:numPr>
+          <w:ilvl w:val="0"/>
+          <w:numId w:val="31"/>
+        </w:numPr>
+      </w:pPr>
+      <w:r>
+        <w:t>Status</w:t>
+      </w:r>
+    </w:p>
+    <w:p>
+      <w:pPr>
+        <w:pStyle w:val="Heading3"/>
+      </w:pPr>
+      <w:bookmarkStart w:id="81" w:name="_Toc41485530"/>
+      <w:r>
+        <w:t>SessionManager</w:t>
       </w:r>
       <w:bookmarkEnd w:id="81"/>
     </w:p>
     <w:p>
       <w:r>
-        <w:t>Cette classe contient les informations sur un commentaire</w:t>
+        <w:t>Cette classe contient les fonctions concernant les variables de session.</w:t>
+      </w:r>
+    </w:p>
+    <w:p>
+      <w:pPr>
+        <w:jc w:val="left"/>
+      </w:pPr>
+      <w:r>
+        <w:br w:type="page"/>
+      </w:r>
+    </w:p>
+    <w:p>
+      <w:pPr>
+        <w:pStyle w:val="Heading3"/>
+      </w:pPr>
+      <w:bookmarkStart w:id="82" w:name="_Toc41485531"/>
+      <w:r>
+        <w:lastRenderedPageBreak/>
+        <w:t>DatabaseManager</w:t>
+      </w:r>
+      <w:bookmarkEnd w:id="82"/>
+    </w:p>
+    <w:p>
+      <w:r>
+        <w:t>Cette classe contient les fonctions concernant la base de données.</w:t>
+      </w:r>
+    </w:p>
+    <w:p>
+      <w:pPr>
+        <w:pStyle w:val="Heading4"/>
+      </w:pPr>
+      <w:r>
+        <w:t>getInstance()</w:t>
+      </w:r>
+    </w:p>
+    <w:p>
+      <w:r>
+        <w:t>Fonction récupérant toutes les informations concernant les marques</w:t>
       </w:r>
     </w:p>
     <w:tbl>
@@ -26032,7 +25856,7 @@
           </w:tcPr>
           <w:p>
             <w:r>
-              <w:t>VARIABLES</w:t>
+              <w:t>PARAMÈTRE(S)</w:t>
             </w:r>
           </w:p>
         </w:tc>
@@ -26045,7 +25869,7 @@
               <w:cnfStyle w:val="100000000000" w:firstRow="1" w:lastRow="0" w:firstColumn="0" w:lastColumn="0" w:oddVBand="0" w:evenVBand="0" w:oddHBand="0" w:evenHBand="0" w:firstRowFirstColumn="0" w:firstRowLastColumn="0" w:lastRowFirstColumn="0" w:lastRowLastColumn="0"/>
             </w:pPr>
             <w:r>
-              <w:t>DESCRIPTION</w:t>
+              <w:t>TYPE</w:t>
             </w:r>
           </w:p>
         </w:tc>
@@ -26058,7 +25882,7 @@
               <w:cnfStyle w:val="100000000000" w:firstRow="1" w:lastRow="0" w:firstColumn="0" w:lastColumn="0" w:oddVBand="0" w:evenVBand="0" w:oddHBand="0" w:evenHBand="0" w:firstRowFirstColumn="0" w:firstRowLastColumn="0" w:lastRowFirstColumn="0" w:lastRowLastColumn="0"/>
             </w:pPr>
             <w:r>
-              <w:t>TYPE</w:t>
+              <w:t>VALEUR RETOURNÉE</w:t>
             </w:r>
           </w:p>
         </w:tc>
@@ -26073,8 +25897,18 @@
             <w:tcW w:w="3020" w:type="dxa"/>
           </w:tcPr>
           <w:p>
-            <w:r>
-              <w:t>id</w:t>
+            <w:pPr>
+              <w:rPr>
+                <w:b w:val="0"/>
+                <w:bCs w:val="0"/>
+              </w:rPr>
+            </w:pPr>
+            <w:r>
+              <w:rPr>
+                <w:b w:val="0"/>
+                <w:bCs w:val="0"/>
+              </w:rPr>
+              <w:t>Aucun</w:t>
             </w:r>
           </w:p>
         </w:tc>
@@ -26086,9 +25920,6 @@
             <w:pPr>
               <w:cnfStyle w:val="000000100000" w:firstRow="0" w:lastRow="0" w:firstColumn="0" w:lastColumn="0" w:oddVBand="0" w:evenVBand="0" w:oddHBand="1" w:evenHBand="0" w:firstRowFirstColumn="0" w:firstRowLastColumn="0" w:lastRowFirstColumn="0" w:lastRowLastColumn="0"/>
             </w:pPr>
-            <w:r>
-              <w:t>Identifiant numérique du commentaire</w:t>
-            </w:r>
           </w:p>
         </w:tc>
         <w:tc>
@@ -26099,9 +25930,6 @@
             <w:pPr>
               <w:cnfStyle w:val="000000100000" w:firstRow="0" w:lastRow="0" w:firstColumn="0" w:lastColumn="0" w:oddVBand="0" w:evenVBand="0" w:oddHBand="1" w:evenHBand="0" w:firstRowFirstColumn="0" w:firstRowLastColumn="0" w:lastRowFirstColumn="0" w:lastRowLastColumn="0"/>
             </w:pPr>
-            <w:r>
-              <w:t>int</w:t>
-            </w:r>
           </w:p>
         </w:tc>
       </w:tr>
@@ -26112,9 +25940,12 @@
             <w:tcW w:w="3020" w:type="dxa"/>
           </w:tcPr>
           <w:p>
-            <w:r>
-              <w:t>comment</w:t>
-            </w:r>
+            <w:pPr>
+              <w:rPr>
+                <w:b w:val="0"/>
+                <w:bCs w:val="0"/>
+              </w:rPr>
+            </w:pPr>
           </w:p>
         </w:tc>
         <w:tc>
@@ -26126,7 +25957,7 @@
               <w:cnfStyle w:val="000000000000" w:firstRow="0" w:lastRow="0" w:firstColumn="0" w:lastColumn="0" w:oddVBand="0" w:evenVBand="0" w:oddHBand="0" w:evenHBand="0" w:firstRowFirstColumn="0" w:firstRowLastColumn="0" w:lastRowFirstColumn="0" w:lastRowLastColumn="0"/>
             </w:pPr>
             <w:r>
-              <w:t>Commentaire</w:t>
+              <w:t>PDO</w:t>
             </w:r>
           </w:p>
         </w:tc>
@@ -26139,92 +25970,7 @@
               <w:cnfStyle w:val="000000000000" w:firstRow="0" w:lastRow="0" w:firstColumn="0" w:lastColumn="0" w:oddVBand="0" w:evenVBand="0" w:oddHBand="0" w:evenHBand="0" w:firstRowFirstColumn="0" w:firstRowLastColumn="0" w:lastRowFirstColumn="0" w:lastRowLastColumn="0"/>
             </w:pPr>
             <w:r>
-              <w:t>string</w:t>
-            </w:r>
-          </w:p>
-        </w:tc>
-      </w:tr>
-      <w:tr>
-        <w:trPr>
-          <w:cnfStyle w:val="000000100000" w:firstRow="0" w:lastRow="0" w:firstColumn="0" w:lastColumn="0" w:oddVBand="0" w:evenVBand="0" w:oddHBand="1" w:evenHBand="0" w:firstRowFirstColumn="0" w:firstRowLastColumn="0" w:lastRowFirstColumn="0" w:lastRowLastColumn="0"/>
-          <w:trHeight w:val="376"/>
-        </w:trPr>
-        <w:tc>
-          <w:tcPr>
-            <w:cnfStyle w:val="001000000000" w:firstRow="0" w:lastRow="0" w:firstColumn="1" w:lastColumn="0" w:oddVBand="0" w:evenVBand="0" w:oddHBand="0" w:evenHBand="0" w:firstRowFirstColumn="0" w:firstRowLastColumn="0" w:lastRowFirstColumn="0" w:lastRowLastColumn="0"/>
-            <w:tcW w:w="3020" w:type="dxa"/>
-          </w:tcPr>
-          <w:p>
-            <w:r>
-              <w:t>moviesId</w:t>
-            </w:r>
-          </w:p>
-        </w:tc>
-        <w:tc>
-          <w:tcPr>
-            <w:tcW w:w="3021" w:type="dxa"/>
-          </w:tcPr>
-          <w:p>
-            <w:pPr>
-              <w:cnfStyle w:val="000000100000" w:firstRow="0" w:lastRow="0" w:firstColumn="0" w:lastColumn="0" w:oddVBand="0" w:evenVBand="0" w:oddHBand="1" w:evenHBand="0" w:firstRowFirstColumn="0" w:firstRowLastColumn="0" w:lastRowFirstColumn="0" w:lastRowLastColumn="0"/>
-            </w:pPr>
-            <w:r>
-              <w:t>Identifiant du film relié au commentaire</w:t>
-            </w:r>
-          </w:p>
-        </w:tc>
-        <w:tc>
-          <w:tcPr>
-            <w:tcW w:w="3021" w:type="dxa"/>
-          </w:tcPr>
-          <w:p>
-            <w:pPr>
-              <w:cnfStyle w:val="000000100000" w:firstRow="0" w:lastRow="0" w:firstColumn="0" w:lastColumn="0" w:oddVBand="0" w:evenVBand="0" w:oddHBand="1" w:evenHBand="0" w:firstRowFirstColumn="0" w:firstRowLastColumn="0" w:lastRowFirstColumn="0" w:lastRowLastColumn="0"/>
-            </w:pPr>
-            <w:r>
-              <w:t>int</w:t>
-            </w:r>
-          </w:p>
-        </w:tc>
-      </w:tr>
-      <w:tr>
-        <w:trPr>
-          <w:trHeight w:val="376"/>
-        </w:trPr>
-        <w:tc>
-          <w:tcPr>
-            <w:cnfStyle w:val="001000000000" w:firstRow="0" w:lastRow="0" w:firstColumn="1" w:lastColumn="0" w:oddVBand="0" w:evenVBand="0" w:oddHBand="0" w:evenHBand="0" w:firstRowFirstColumn="0" w:firstRowLastColumn="0" w:lastRowFirstColumn="0" w:lastRowLastColumn="0"/>
-            <w:tcW w:w="3020" w:type="dxa"/>
-          </w:tcPr>
-          <w:p>
-            <w:r>
-              <w:t>usersId</w:t>
-            </w:r>
-          </w:p>
-        </w:tc>
-        <w:tc>
-          <w:tcPr>
-            <w:tcW w:w="3021" w:type="dxa"/>
-          </w:tcPr>
-          <w:p>
-            <w:pPr>
-              <w:cnfStyle w:val="000000000000" w:firstRow="0" w:lastRow="0" w:firstColumn="0" w:lastColumn="0" w:oddVBand="0" w:evenVBand="0" w:oddHBand="0" w:evenHBand="0" w:firstRowFirstColumn="0" w:firstRowLastColumn="0" w:lastRowFirstColumn="0" w:lastRowLastColumn="0"/>
-            </w:pPr>
-            <w:r>
-              <w:t>Identifiant de l’utilisateur relié au commentaire</w:t>
-            </w:r>
-          </w:p>
-        </w:tc>
-        <w:tc>
-          <w:tcPr>
-            <w:tcW w:w="3021" w:type="dxa"/>
-          </w:tcPr>
-          <w:p>
-            <w:pPr>
-              <w:cnfStyle w:val="000000000000" w:firstRow="0" w:lastRow="0" w:firstColumn="0" w:lastColumn="0" w:oddVBand="0" w:evenVBand="0" w:oddHBand="0" w:evenHBand="0" w:firstRowFirstColumn="0" w:firstRowLastColumn="0" w:lastRowFirstColumn="0" w:lastRowLastColumn="0"/>
-            </w:pPr>
-            <w:r>
-              <w:t>int</w:t>
+              <w:t>Objet PDO pour permettre une connexion à la base de données</w:t>
             </w:r>
           </w:p>
         </w:tc>
@@ -26232,647 +25978,53 @@
     </w:tbl>
     <w:p>
       <w:pPr>
-        <w:pStyle w:val="Heading3"/>
-      </w:pPr>
-      <w:bookmarkStart w:id="82" w:name="_Toc41485515"/>
-      <w:r>
-        <w:t>Status</w:t>
-      </w:r>
-      <w:bookmarkEnd w:id="82"/>
-    </w:p>
-    <w:p>
-      <w:r>
-        <w:t>Cette classe contient les informations sur un statut</w:t>
-      </w:r>
-    </w:p>
-    <w:tbl>
-      <w:tblPr>
-        <w:tblStyle w:val="PlainTable4"/>
-        <w:tblW w:w="0" w:type="auto"/>
-        <w:tblLook w:val="04A0" w:firstRow="1" w:lastRow="0" w:firstColumn="1" w:lastColumn="0" w:noHBand="0" w:noVBand="1"/>
-      </w:tblPr>
-      <w:tblGrid>
-        <w:gridCol w:w="3020"/>
-        <w:gridCol w:w="3021"/>
-        <w:gridCol w:w="3021"/>
-      </w:tblGrid>
-      <w:tr>
-        <w:trPr>
-          <w:cnfStyle w:val="100000000000" w:firstRow="1" w:lastRow="0" w:firstColumn="0" w:lastColumn="0" w:oddVBand="0" w:evenVBand="0" w:oddHBand="0" w:evenHBand="0" w:firstRowFirstColumn="0" w:firstRowLastColumn="0" w:lastRowFirstColumn="0" w:lastRowLastColumn="0"/>
-        </w:trPr>
-        <w:tc>
-          <w:tcPr>
-            <w:cnfStyle w:val="001000000000" w:firstRow="0" w:lastRow="0" w:firstColumn="1" w:lastColumn="0" w:oddVBand="0" w:evenVBand="0" w:oddHBand="0" w:evenHBand="0" w:firstRowFirstColumn="0" w:firstRowLastColumn="0" w:lastRowFirstColumn="0" w:lastRowLastColumn="0"/>
-            <w:tcW w:w="3020" w:type="dxa"/>
-          </w:tcPr>
-          <w:p>
-            <w:r>
-              <w:t>VARIABLES</w:t>
-            </w:r>
-          </w:p>
-        </w:tc>
-        <w:tc>
-          <w:tcPr>
-            <w:tcW w:w="3021" w:type="dxa"/>
-          </w:tcPr>
-          <w:p>
-            <w:pPr>
-              <w:cnfStyle w:val="100000000000" w:firstRow="1" w:lastRow="0" w:firstColumn="0" w:lastColumn="0" w:oddVBand="0" w:evenVBand="0" w:oddHBand="0" w:evenHBand="0" w:firstRowFirstColumn="0" w:firstRowLastColumn="0" w:lastRowFirstColumn="0" w:lastRowLastColumn="0"/>
-            </w:pPr>
-            <w:r>
-              <w:t>DESCRIPTION</w:t>
-            </w:r>
-          </w:p>
-        </w:tc>
-        <w:tc>
-          <w:tcPr>
-            <w:tcW w:w="3021" w:type="dxa"/>
-          </w:tcPr>
-          <w:p>
-            <w:pPr>
-              <w:cnfStyle w:val="100000000000" w:firstRow="1" w:lastRow="0" w:firstColumn="0" w:lastColumn="0" w:oddVBand="0" w:evenVBand="0" w:oddHBand="0" w:evenHBand="0" w:firstRowFirstColumn="0" w:firstRowLastColumn="0" w:lastRowFirstColumn="0" w:lastRowLastColumn="0"/>
-            </w:pPr>
-            <w:r>
-              <w:t>TYPE</w:t>
-            </w:r>
-          </w:p>
-        </w:tc>
-      </w:tr>
-      <w:tr>
-        <w:trPr>
-          <w:cnfStyle w:val="000000100000" w:firstRow="0" w:lastRow="0" w:firstColumn="0" w:lastColumn="0" w:oddVBand="0" w:evenVBand="0" w:oddHBand="1" w:evenHBand="0" w:firstRowFirstColumn="0" w:firstRowLastColumn="0" w:lastRowFirstColumn="0" w:lastRowLastColumn="0"/>
-        </w:trPr>
-        <w:tc>
-          <w:tcPr>
-            <w:cnfStyle w:val="001000000000" w:firstRow="0" w:lastRow="0" w:firstColumn="1" w:lastColumn="0" w:oddVBand="0" w:evenVBand="0" w:oddHBand="0" w:evenHBand="0" w:firstRowFirstColumn="0" w:firstRowLastColumn="0" w:lastRowFirstColumn="0" w:lastRowLastColumn="0"/>
-            <w:tcW w:w="3020" w:type="dxa"/>
-          </w:tcPr>
-          <w:p>
-            <w:r>
-              <w:t>code</w:t>
-            </w:r>
-          </w:p>
-        </w:tc>
-        <w:tc>
-          <w:tcPr>
-            <w:tcW w:w="3021" w:type="dxa"/>
-          </w:tcPr>
-          <w:p>
-            <w:pPr>
-              <w:cnfStyle w:val="000000100000" w:firstRow="0" w:lastRow="0" w:firstColumn="0" w:lastColumn="0" w:oddVBand="0" w:evenVBand="0" w:oddHBand="1" w:evenHBand="0" w:firstRowFirstColumn="0" w:firstRowLastColumn="0" w:lastRowFirstColumn="0" w:lastRowLastColumn="0"/>
-            </w:pPr>
-            <w:r>
-              <w:t>Identifiant numérique du statut</w:t>
-            </w:r>
-          </w:p>
-        </w:tc>
-        <w:tc>
-          <w:tcPr>
-            <w:tcW w:w="3021" w:type="dxa"/>
-          </w:tcPr>
-          <w:p>
-            <w:pPr>
-              <w:cnfStyle w:val="000000100000" w:firstRow="0" w:lastRow="0" w:firstColumn="0" w:lastColumn="0" w:oddVBand="0" w:evenVBand="0" w:oddHBand="1" w:evenHBand="0" w:firstRowFirstColumn="0" w:firstRowLastColumn="0" w:lastRowFirstColumn="0" w:lastRowLastColumn="0"/>
-            </w:pPr>
-            <w:r>
-              <w:t>int</w:t>
-            </w:r>
-          </w:p>
-        </w:tc>
-      </w:tr>
-      <w:tr>
-        <w:tc>
-          <w:tcPr>
-            <w:cnfStyle w:val="001000000000" w:firstRow="0" w:lastRow="0" w:firstColumn="1" w:lastColumn="0" w:oddVBand="0" w:evenVBand="0" w:oddHBand="0" w:evenHBand="0" w:firstRowFirstColumn="0" w:firstRowLastColumn="0" w:lastRowFirstColumn="0" w:lastRowLastColumn="0"/>
-            <w:tcW w:w="3020" w:type="dxa"/>
-          </w:tcPr>
-          <w:p>
-            <w:r>
-              <w:t>label</w:t>
-            </w:r>
-          </w:p>
-        </w:tc>
-        <w:tc>
-          <w:tcPr>
-            <w:tcW w:w="3021" w:type="dxa"/>
-          </w:tcPr>
-          <w:p>
-            <w:pPr>
-              <w:cnfStyle w:val="000000000000" w:firstRow="0" w:lastRow="0" w:firstColumn="0" w:lastColumn="0" w:oddVBand="0" w:evenVBand="0" w:oddHBand="0" w:evenHBand="0" w:firstRowFirstColumn="0" w:firstRowLastColumn="0" w:lastRowFirstColumn="0" w:lastRowLastColumn="0"/>
-            </w:pPr>
-            <w:r>
-              <w:t>Nom du statut</w:t>
-            </w:r>
-          </w:p>
-        </w:tc>
-        <w:tc>
-          <w:tcPr>
-            <w:tcW w:w="3021" w:type="dxa"/>
-          </w:tcPr>
-          <w:p>
-            <w:pPr>
-              <w:cnfStyle w:val="000000000000" w:firstRow="0" w:lastRow="0" w:firstColumn="0" w:lastColumn="0" w:oddVBand="0" w:evenVBand="0" w:oddHBand="0" w:evenHBand="0" w:firstRowFirstColumn="0" w:firstRowLastColumn="0" w:lastRowFirstColumn="0" w:lastRowLastColumn="0"/>
-            </w:pPr>
-            <w:r>
-              <w:t>string</w:t>
-            </w:r>
-          </w:p>
-        </w:tc>
-      </w:tr>
-    </w:tbl>
-    <w:p>
-      <w:pPr>
-        <w:jc w:val="left"/>
-      </w:pPr>
-      <w:r>
-        <w:br w:type="page"/>
-      </w:r>
-    </w:p>
-    <w:p>
-      <w:pPr>
-        <w:pStyle w:val="Heading2"/>
-      </w:pPr>
-      <w:bookmarkStart w:id="83" w:name="_Toc41485516"/>
-      <w:r>
-        <w:lastRenderedPageBreak/>
-        <w:t>Classes managers</w:t>
+        <w:pStyle w:val="Heading1"/>
+      </w:pPr>
+      <w:bookmarkStart w:id="83" w:name="_Toc41485532"/>
+      <w:r>
+        <w:t>Tests</w:t>
       </w:r>
       <w:bookmarkEnd w:id="83"/>
     </w:p>
     <w:p>
-      <w:pPr>
-        <w:pStyle w:val="Heading3"/>
-      </w:pPr>
-      <w:bookmarkStart w:id="84" w:name="_Toc41485517"/>
-      <w:r>
-        <w:t>UserManager</w:t>
-      </w:r>
-      <w:bookmarkEnd w:id="84"/>
+      <w:r>
+        <w:t xml:space="preserve">Afin de réaliser mes tests unitaires, j’ai créé un fichier .php </w:t>
+      </w:r>
+      <w:r>
+        <w:t>« unitTests.php » qui teste les fonctions en retournant true si la fonction fonctionne ou false s’il y’a un problème.</w:t>
+      </w:r>
     </w:p>
     <w:p>
-      <w:r>
-        <w:t>Cette classe contient les fonctions concernant les utilisateurs.</w:t>
-      </w:r>
-    </w:p>
-    <w:p>
-      <w:pPr>
-        <w:pStyle w:val="Heading3"/>
-      </w:pPr>
-      <w:bookmarkStart w:id="85" w:name="_Toc41485518"/>
-      <w:r>
-        <w:t>Movie</w:t>
-      </w:r>
-      <w:r>
-        <w:t>Manager</w:t>
-      </w:r>
-      <w:bookmarkEnd w:id="85"/>
-    </w:p>
-    <w:p>
-      <w:r>
-        <w:t xml:space="preserve">Cette classe contient les fonctions concernant les </w:t>
-      </w:r>
-      <w:r>
-        <w:t>films</w:t>
-      </w:r>
-      <w:r>
-        <w:t>.</w:t>
-      </w:r>
-    </w:p>
-    <w:p>
-      <w:pPr>
-        <w:pStyle w:val="Heading3"/>
-      </w:pPr>
-      <w:bookmarkStart w:id="86" w:name="_Toc41485519"/>
-      <w:r>
-        <w:t>Role</w:t>
-      </w:r>
-      <w:r>
-        <w:t>Manager</w:t>
-      </w:r>
-      <w:bookmarkEnd w:id="86"/>
-    </w:p>
-    <w:p>
-      <w:r>
-        <w:t xml:space="preserve">Cette classe contient les fonctions concernant les </w:t>
-      </w:r>
-      <w:r>
-        <w:t>rôles</w:t>
-      </w:r>
-      <w:r>
-        <w:t>.</w:t>
-      </w:r>
-    </w:p>
-    <w:p>
-      <w:pPr>
-        <w:pStyle w:val="Heading3"/>
-      </w:pPr>
-      <w:bookmarkStart w:id="87" w:name="_Toc41485520"/>
-      <w:r>
-        <w:t>Gender</w:t>
-      </w:r>
-      <w:r>
-        <w:t>Manager</w:t>
-      </w:r>
-      <w:bookmarkEnd w:id="87"/>
-    </w:p>
-    <w:p>
-      <w:r>
-        <w:t xml:space="preserve">Cette classe contient les fonctions concernant les </w:t>
-      </w:r>
-      <w:r>
-        <w:t>genres</w:t>
-      </w:r>
-      <w:r>
-        <w:t>.</w:t>
-      </w:r>
-    </w:p>
-    <w:p>
-      <w:pPr>
-        <w:pStyle w:val="Heading3"/>
-      </w:pPr>
-      <w:bookmarkStart w:id="88" w:name="_Toc41485521"/>
-      <w:r>
-        <w:t>Director</w:t>
-      </w:r>
-      <w:r>
-        <w:t>Manager</w:t>
-      </w:r>
-      <w:bookmarkEnd w:id="88"/>
-    </w:p>
-    <w:p>
-      <w:r>
-        <w:t xml:space="preserve">Cette classe contient les fonctions concernant les </w:t>
-      </w:r>
-      <w:r>
-        <w:t>réalisateurs</w:t>
-      </w:r>
-      <w:r>
-        <w:t>.</w:t>
-      </w:r>
-    </w:p>
-    <w:p>
-      <w:pPr>
-        <w:pStyle w:val="Heading3"/>
-      </w:pPr>
-      <w:bookmarkStart w:id="89" w:name="_Toc41485522"/>
-      <w:r>
-        <w:t>ActorManager</w:t>
-      </w:r>
-      <w:bookmarkEnd w:id="89"/>
-    </w:p>
-    <w:p>
-      <w:r>
-        <w:t>Cette classe contient les fonctions concernant les acteurs.</w:t>
-      </w:r>
-    </w:p>
-    <w:p>
-      <w:pPr>
-        <w:pStyle w:val="Heading3"/>
-      </w:pPr>
-      <w:bookmarkStart w:id="90" w:name="_Toc41485523"/>
-      <w:r>
-        <w:t>CompanyManager</w:t>
-      </w:r>
-      <w:bookmarkEnd w:id="90"/>
-    </w:p>
-    <w:p>
-      <w:r>
-        <w:t>Cette classe contient les fonctions concernant les sociétés de production.</w:t>
-      </w:r>
-    </w:p>
-    <w:p>
-      <w:pPr>
-        <w:pStyle w:val="Heading3"/>
-      </w:pPr>
-      <w:bookmarkStart w:id="91" w:name="_Toc41485524"/>
-      <w:r>
-        <w:t>CountryManager</w:t>
-      </w:r>
-      <w:bookmarkEnd w:id="91"/>
-    </w:p>
-    <w:p>
-      <w:r>
-        <w:t>Cette classe contient les fonctions concernant les pays d’origine.</w:t>
-      </w:r>
-    </w:p>
-    <w:p>
-      <w:pPr>
-        <w:pStyle w:val="Heading3"/>
-      </w:pPr>
-      <w:bookmarkStart w:id="92" w:name="_Toc41485525"/>
-      <w:r>
-        <w:t>RatingManager</w:t>
-      </w:r>
-      <w:bookmarkEnd w:id="92"/>
-    </w:p>
-    <w:p>
-      <w:r>
-        <w:t>Cette classe contient les fonctions concernant les notes.</w:t>
-      </w:r>
-    </w:p>
-    <w:p>
-      <w:pPr>
-        <w:pStyle w:val="Heading3"/>
-      </w:pPr>
-      <w:bookmarkStart w:id="93" w:name="_Toc41485526"/>
-      <w:r>
-        <w:t>LinkManager</w:t>
-      </w:r>
-      <w:bookmarkEnd w:id="93"/>
-    </w:p>
-    <w:p>
-      <w:r>
-        <w:t>Cette classe contient les fonctions concernant les liens.</w:t>
-      </w:r>
-    </w:p>
-    <w:p>
-      <w:pPr>
-        <w:pStyle w:val="Heading3"/>
-      </w:pPr>
-      <w:bookmarkStart w:id="94" w:name="_Toc41485527"/>
-      <w:r>
-        <w:t>MediaManager</w:t>
-      </w:r>
-      <w:bookmarkEnd w:id="94"/>
-    </w:p>
-    <w:p>
-      <w:r>
-        <w:t>Cette classe contient les fonctions concernant les médias.</w:t>
-      </w:r>
-    </w:p>
-    <w:p>
-      <w:pPr>
-        <w:pStyle w:val="Heading3"/>
-      </w:pPr>
-      <w:bookmarkStart w:id="95" w:name="_Toc41485528"/>
-      <w:r>
-        <w:t>CommentManager</w:t>
-      </w:r>
-      <w:bookmarkEnd w:id="95"/>
-    </w:p>
-    <w:p>
-      <w:r>
-        <w:t>Cette classe contient les fonctions concernant les pays d’origine.</w:t>
-      </w:r>
-    </w:p>
-    <w:p>
-      <w:pPr>
-        <w:pStyle w:val="Heading3"/>
-      </w:pPr>
-      <w:bookmarkStart w:id="96" w:name="_Toc41485529"/>
-      <w:r>
-        <w:t>StatusManager</w:t>
-      </w:r>
-      <w:bookmarkEnd w:id="96"/>
-    </w:p>
-    <w:p>
-      <w:r>
-        <w:t>Cette classe contient les fonctions concernant les notes.</w:t>
-      </w:r>
-    </w:p>
-    <w:p>
-      <w:pPr>
-        <w:pStyle w:val="Heading3"/>
-      </w:pPr>
-      <w:bookmarkStart w:id="97" w:name="_Toc41485530"/>
-      <w:r>
-        <w:t>SessionManager</w:t>
-      </w:r>
-      <w:bookmarkEnd w:id="97"/>
-    </w:p>
-    <w:p>
-      <w:r>
-        <w:t>Cette classe contient les fonctions concernant les variables de session.</w:t>
-      </w:r>
-    </w:p>
-    <w:p>
-      <w:pPr>
-        <w:jc w:val="left"/>
-      </w:pPr>
-      <w:r>
-        <w:br w:type="page"/>
-      </w:r>
-    </w:p>
-    <w:p>
-      <w:pPr>
-        <w:pStyle w:val="Heading3"/>
-      </w:pPr>
-      <w:bookmarkStart w:id="98" w:name="_Toc41485531"/>
-      <w:r>
-        <w:lastRenderedPageBreak/>
-        <w:t>DatabaseManager</w:t>
-      </w:r>
-      <w:bookmarkEnd w:id="98"/>
-    </w:p>
-    <w:p>
-      <w:r>
-        <w:t>Cette classe contient les fonctions concernant la base de données.</w:t>
-      </w:r>
-    </w:p>
-    <w:p>
-      <w:pPr>
-        <w:pStyle w:val="Heading4"/>
-      </w:pPr>
-      <w:r>
-        <w:t>getInstance()</w:t>
-      </w:r>
-    </w:p>
-    <w:p>
-      <w:r>
-        <w:t>Fonction récupérant toutes les informations concernant les marques</w:t>
-      </w:r>
-    </w:p>
-    <w:tbl>
-      <w:tblPr>
-        <w:tblStyle w:val="PlainTable4"/>
-        <w:tblW w:w="0" w:type="auto"/>
-        <w:tblLook w:val="04A0" w:firstRow="1" w:lastRow="0" w:firstColumn="1" w:lastColumn="0" w:noHBand="0" w:noVBand="1"/>
-      </w:tblPr>
-      <w:tblGrid>
-        <w:gridCol w:w="3020"/>
-        <w:gridCol w:w="3021"/>
-        <w:gridCol w:w="3021"/>
-      </w:tblGrid>
-      <w:tr>
-        <w:trPr>
-          <w:cnfStyle w:val="100000000000" w:firstRow="1" w:lastRow="0" w:firstColumn="0" w:lastColumn="0" w:oddVBand="0" w:evenVBand="0" w:oddHBand="0" w:evenHBand="0" w:firstRowFirstColumn="0" w:firstRowLastColumn="0" w:lastRowFirstColumn="0" w:lastRowLastColumn="0"/>
-        </w:trPr>
-        <w:tc>
-          <w:tcPr>
-            <w:cnfStyle w:val="001000000000" w:firstRow="0" w:lastRow="0" w:firstColumn="1" w:lastColumn="0" w:oddVBand="0" w:evenVBand="0" w:oddHBand="0" w:evenHBand="0" w:firstRowFirstColumn="0" w:firstRowLastColumn="0" w:lastRowFirstColumn="0" w:lastRowLastColumn="0"/>
-            <w:tcW w:w="3020" w:type="dxa"/>
-          </w:tcPr>
-          <w:p>
-            <w:r>
-              <w:t>PARAMÈTRE(S)</w:t>
-            </w:r>
-          </w:p>
-        </w:tc>
-        <w:tc>
-          <w:tcPr>
-            <w:tcW w:w="3021" w:type="dxa"/>
-          </w:tcPr>
-          <w:p>
-            <w:pPr>
-              <w:cnfStyle w:val="100000000000" w:firstRow="1" w:lastRow="0" w:firstColumn="0" w:lastColumn="0" w:oddVBand="0" w:evenVBand="0" w:oddHBand="0" w:evenHBand="0" w:firstRowFirstColumn="0" w:firstRowLastColumn="0" w:lastRowFirstColumn="0" w:lastRowLastColumn="0"/>
-            </w:pPr>
-            <w:r>
-              <w:t>TYPE</w:t>
-            </w:r>
-          </w:p>
-        </w:tc>
-        <w:tc>
-          <w:tcPr>
-            <w:tcW w:w="3021" w:type="dxa"/>
-          </w:tcPr>
-          <w:p>
-            <w:pPr>
-              <w:cnfStyle w:val="100000000000" w:firstRow="1" w:lastRow="0" w:firstColumn="0" w:lastColumn="0" w:oddVBand="0" w:evenVBand="0" w:oddHBand="0" w:evenHBand="0" w:firstRowFirstColumn="0" w:firstRowLastColumn="0" w:lastRowFirstColumn="0" w:lastRowLastColumn="0"/>
-            </w:pPr>
-            <w:r>
-              <w:t>VALEUR RETOURNÉE</w:t>
-            </w:r>
-          </w:p>
-        </w:tc>
-      </w:tr>
-      <w:tr>
-        <w:trPr>
-          <w:cnfStyle w:val="000000100000" w:firstRow="0" w:lastRow="0" w:firstColumn="0" w:lastColumn="0" w:oddVBand="0" w:evenVBand="0" w:oddHBand="1" w:evenHBand="0" w:firstRowFirstColumn="0" w:firstRowLastColumn="0" w:lastRowFirstColumn="0" w:lastRowLastColumn="0"/>
-        </w:trPr>
-        <w:tc>
-          <w:tcPr>
-            <w:cnfStyle w:val="001000000000" w:firstRow="0" w:lastRow="0" w:firstColumn="1" w:lastColumn="0" w:oddVBand="0" w:evenVBand="0" w:oddHBand="0" w:evenHBand="0" w:firstRowFirstColumn="0" w:firstRowLastColumn="0" w:lastRowFirstColumn="0" w:lastRowLastColumn="0"/>
-            <w:tcW w:w="3020" w:type="dxa"/>
-          </w:tcPr>
-          <w:p>
-            <w:pPr>
-              <w:rPr>
-                <w:b w:val="0"/>
-                <w:bCs w:val="0"/>
-              </w:rPr>
-            </w:pPr>
-            <w:r>
-              <w:rPr>
-                <w:b w:val="0"/>
-                <w:bCs w:val="0"/>
-              </w:rPr>
-              <w:t>Aucun</w:t>
-            </w:r>
-          </w:p>
-        </w:tc>
-        <w:tc>
-          <w:tcPr>
-            <w:tcW w:w="3021" w:type="dxa"/>
-          </w:tcPr>
-          <w:p>
-            <w:pPr>
-              <w:cnfStyle w:val="000000100000" w:firstRow="0" w:lastRow="0" w:firstColumn="0" w:lastColumn="0" w:oddVBand="0" w:evenVBand="0" w:oddHBand="1" w:evenHBand="0" w:firstRowFirstColumn="0" w:firstRowLastColumn="0" w:lastRowFirstColumn="0" w:lastRowLastColumn="0"/>
-            </w:pPr>
-          </w:p>
-        </w:tc>
-        <w:tc>
-          <w:tcPr>
-            <w:tcW w:w="3021" w:type="dxa"/>
-          </w:tcPr>
-          <w:p>
-            <w:pPr>
-              <w:cnfStyle w:val="000000100000" w:firstRow="0" w:lastRow="0" w:firstColumn="0" w:lastColumn="0" w:oddVBand="0" w:evenVBand="0" w:oddHBand="1" w:evenHBand="0" w:firstRowFirstColumn="0" w:firstRowLastColumn="0" w:lastRowFirstColumn="0" w:lastRowLastColumn="0"/>
-            </w:pPr>
-          </w:p>
-        </w:tc>
-      </w:tr>
-      <w:tr>
-        <w:tc>
-          <w:tcPr>
-            <w:cnfStyle w:val="001000000000" w:firstRow="0" w:lastRow="0" w:firstColumn="1" w:lastColumn="0" w:oddVBand="0" w:evenVBand="0" w:oddHBand="0" w:evenHBand="0" w:firstRowFirstColumn="0" w:firstRowLastColumn="0" w:lastRowFirstColumn="0" w:lastRowLastColumn="0"/>
-            <w:tcW w:w="3020" w:type="dxa"/>
-          </w:tcPr>
-          <w:p>
-            <w:pPr>
-              <w:rPr>
-                <w:b w:val="0"/>
-                <w:bCs w:val="0"/>
-              </w:rPr>
-            </w:pPr>
-          </w:p>
-        </w:tc>
-        <w:tc>
-          <w:tcPr>
-            <w:tcW w:w="3021" w:type="dxa"/>
-          </w:tcPr>
-          <w:p>
-            <w:pPr>
-              <w:cnfStyle w:val="000000000000" w:firstRow="0" w:lastRow="0" w:firstColumn="0" w:lastColumn="0" w:oddVBand="0" w:evenVBand="0" w:oddHBand="0" w:evenHBand="0" w:firstRowFirstColumn="0" w:firstRowLastColumn="0" w:lastRowFirstColumn="0" w:lastRowLastColumn="0"/>
-            </w:pPr>
-            <w:r>
-              <w:t>PDO</w:t>
-            </w:r>
-          </w:p>
-        </w:tc>
-        <w:tc>
-          <w:tcPr>
-            <w:tcW w:w="3021" w:type="dxa"/>
-          </w:tcPr>
-          <w:p>
-            <w:pPr>
-              <w:cnfStyle w:val="000000000000" w:firstRow="0" w:lastRow="0" w:firstColumn="0" w:lastColumn="0" w:oddVBand="0" w:evenVBand="0" w:oddHBand="0" w:evenHBand="0" w:firstRowFirstColumn="0" w:firstRowLastColumn="0" w:lastRowFirstColumn="0" w:lastRowLastColumn="0"/>
-            </w:pPr>
-            <w:r>
-              <w:t>Objet PDO pour permettre une connexion à la base de données</w:t>
-            </w:r>
-          </w:p>
-        </w:tc>
-      </w:tr>
-    </w:tbl>
-    <w:p>
       <w:pPr>
         <w:pStyle w:val="Heading1"/>
       </w:pPr>
-      <w:bookmarkStart w:id="99" w:name="_Toc41485532"/>
-      <w:r>
-        <w:t>Tests</w:t>
-      </w:r>
-      <w:bookmarkEnd w:id="99"/>
-    </w:p>
-    <w:p>
-      <w:r>
-        <w:t xml:space="preserve">Afin de réaliser mes tests unitaires, j’ai créé un fichier .php </w:t>
-      </w:r>
-      <w:r>
-        <w:t>« unitTests.php » qui teste les fonctions en retournant true si la fonction fonctionne ou false s’il y’a un problème.</w:t>
-      </w:r>
-    </w:p>
-    <w:p>
-      <w:pPr>
-        <w:pStyle w:val="Heading1"/>
-      </w:pPr>
-      <w:bookmarkStart w:id="100" w:name="_Toc41485533"/>
+      <w:bookmarkStart w:id="84" w:name="_Toc41485533"/>
       <w:r>
         <w:t>Planning prévisionnel</w:t>
       </w:r>
-      <w:bookmarkEnd w:id="100"/>
+      <w:bookmarkEnd w:id="84"/>
     </w:p>
     <w:p/>
     <w:p>
       <w:pPr>
         <w:pStyle w:val="Heading1"/>
       </w:pPr>
-      <w:bookmarkStart w:id="101" w:name="_Toc41485534"/>
+      <w:bookmarkStart w:id="85" w:name="_Toc41485534"/>
       <w:r>
         <w:t>Planning effectif</w:t>
       </w:r>
-      <w:bookmarkEnd w:id="101"/>
+      <w:bookmarkEnd w:id="85"/>
     </w:p>
     <w:p/>
     <w:p>
       <w:pPr>
         <w:pStyle w:val="Heading1"/>
       </w:pPr>
-      <w:bookmarkStart w:id="102" w:name="_Toc41485535"/>
+      <w:bookmarkStart w:id="86" w:name="_Toc41485535"/>
       <w:r>
         <w:t>Conclusion</w:t>
       </w:r>
-      <w:bookmarkEnd w:id="102"/>
+      <w:bookmarkEnd w:id="86"/>
     </w:p>
     <w:sectPr>
       <w:headerReference w:type="default" r:id="rId29"/>
@@ -30372,6 +29524,119 @@
       </w:pPr>
     </w:lvl>
   </w:abstractNum>
+  <w:abstractNum w:abstractNumId="30" w15:restartNumberingAfterBreak="0">
+    <w:nsid w:val="7E833B40"/>
+    <w:multiLevelType w:val="hybridMultilevel"/>
+    <w:tmpl w:val="67E2CB24"/>
+    <w:lvl w:ilvl="0" w:tplc="100C0001">
+      <w:start w:val="1"/>
+      <w:numFmt w:val="bullet"/>
+      <w:lvlText w:val=""/>
+      <w:lvlJc w:val="left"/>
+      <w:pPr>
+        <w:ind w:left="720" w:hanging="360"/>
+      </w:pPr>
+      <w:rPr>
+        <w:rFonts w:ascii="Symbol" w:hAnsi="Symbol" w:hint="default"/>
+      </w:rPr>
+    </w:lvl>
+    <w:lvl w:ilvl="1" w:tplc="100C0003" w:tentative="1">
+      <w:start w:val="1"/>
+      <w:numFmt w:val="bullet"/>
+      <w:lvlText w:val="o"/>
+      <w:lvlJc w:val="left"/>
+      <w:pPr>
+        <w:ind w:left="1440" w:hanging="360"/>
+      </w:pPr>
+      <w:rPr>
+        <w:rFonts w:ascii="Courier New" w:hAnsi="Courier New" w:cs="Courier New" w:hint="default"/>
+      </w:rPr>
+    </w:lvl>
+    <w:lvl w:ilvl="2" w:tplc="100C0005" w:tentative="1">
+      <w:start w:val="1"/>
+      <w:numFmt w:val="bullet"/>
+      <w:lvlText w:val=""/>
+      <w:lvlJc w:val="left"/>
+      <w:pPr>
+        <w:ind w:left="2160" w:hanging="360"/>
+      </w:pPr>
+      <w:rPr>
+        <w:rFonts w:ascii="Wingdings" w:hAnsi="Wingdings" w:hint="default"/>
+      </w:rPr>
+    </w:lvl>
+    <w:lvl w:ilvl="3" w:tplc="100C0001" w:tentative="1">
+      <w:start w:val="1"/>
+      <w:numFmt w:val="bullet"/>
+      <w:lvlText w:val=""/>
+      <w:lvlJc w:val="left"/>
+      <w:pPr>
+        <w:ind w:left="2880" w:hanging="360"/>
+      </w:pPr>
+      <w:rPr>
+        <w:rFonts w:ascii="Symbol" w:hAnsi="Symbol" w:hint="default"/>
+      </w:rPr>
+    </w:lvl>
+    <w:lvl w:ilvl="4" w:tplc="100C0003" w:tentative="1">
+      <w:start w:val="1"/>
+      <w:numFmt w:val="bullet"/>
+      <w:lvlText w:val="o"/>
+      <w:lvlJc w:val="left"/>
+      <w:pPr>
+        <w:ind w:left="3600" w:hanging="360"/>
+      </w:pPr>
+      <w:rPr>
+        <w:rFonts w:ascii="Courier New" w:hAnsi="Courier New" w:cs="Courier New" w:hint="default"/>
+      </w:rPr>
+    </w:lvl>
+    <w:lvl w:ilvl="5" w:tplc="100C0005" w:tentative="1">
+      <w:start w:val="1"/>
+      <w:numFmt w:val="bullet"/>
+      <w:lvlText w:val=""/>
+      <w:lvlJc w:val="left"/>
+      <w:pPr>
+        <w:ind w:left="4320" w:hanging="360"/>
+      </w:pPr>
+      <w:rPr>
+        <w:rFonts w:ascii="Wingdings" w:hAnsi="Wingdings" w:hint="default"/>
+      </w:rPr>
+    </w:lvl>
+    <w:lvl w:ilvl="6" w:tplc="100C0001" w:tentative="1">
+      <w:start w:val="1"/>
+      <w:numFmt w:val="bullet"/>
+      <w:lvlText w:val=""/>
+      <w:lvlJc w:val="left"/>
+      <w:pPr>
+        <w:ind w:left="5040" w:hanging="360"/>
+      </w:pPr>
+      <w:rPr>
+        <w:rFonts w:ascii="Symbol" w:hAnsi="Symbol" w:hint="default"/>
+      </w:rPr>
+    </w:lvl>
+    <w:lvl w:ilvl="7" w:tplc="100C0003" w:tentative="1">
+      <w:start w:val="1"/>
+      <w:numFmt w:val="bullet"/>
+      <w:lvlText w:val="o"/>
+      <w:lvlJc w:val="left"/>
+      <w:pPr>
+        <w:ind w:left="5760" w:hanging="360"/>
+      </w:pPr>
+      <w:rPr>
+        <w:rFonts w:ascii="Courier New" w:hAnsi="Courier New" w:cs="Courier New" w:hint="default"/>
+      </w:rPr>
+    </w:lvl>
+    <w:lvl w:ilvl="8" w:tplc="100C0005" w:tentative="1">
+      <w:start w:val="1"/>
+      <w:numFmt w:val="bullet"/>
+      <w:lvlText w:val=""/>
+      <w:lvlJc w:val="left"/>
+      <w:pPr>
+        <w:ind w:left="6480" w:hanging="360"/>
+      </w:pPr>
+      <w:rPr>
+        <w:rFonts w:ascii="Wingdings" w:hAnsi="Wingdings" w:hint="default"/>
+      </w:rPr>
+    </w:lvl>
+  </w:abstractNum>
   <w:num w:numId="1">
     <w:abstractNumId w:val="6"/>
   </w:num>
@@ -30461,6 +29726,9 @@
   </w:num>
   <w:num w:numId="30">
     <w:abstractNumId w:val="13"/>
+  </w:num>
+  <w:num w:numId="31">
+    <w:abstractNumId w:val="30"/>
   </w:num>
 </w:numbering>
 </file>
@@ -32334,7 +31602,7 @@
 </file>
 
 <file path=customXml/itemProps2.xml><?xml version="1.0" encoding="utf-8"?>
-<ds:datastoreItem xmlns:ds="http://schemas.openxmlformats.org/officeDocument/2006/customXml" ds:itemID="{6E6AD7B3-32AA-4CEF-90C2-DF353FA50384}">
+<ds:datastoreItem xmlns:ds="http://schemas.openxmlformats.org/officeDocument/2006/customXml" ds:itemID="{204E4E42-A7F1-4743-9608-BC42E7DF9FDF}">
   <ds:schemaRefs>
     <ds:schemaRef ds:uri="http://schemas.openxmlformats.org/officeDocument/2006/bibliography"/>
   </ds:schemaRefs>

</xml_diff>

<commit_message>
au dernier commit, codemanager.php ne s'est pas push
</commit_message>
<xml_diff>
--- a/docs/analysis/documentation_technique.docx
+++ b/docs/analysis/documentation_technique.docx
@@ -9051,14 +9051,14 @@
         <w:pStyle w:val="StyleScreen"/>
       </w:pPr>
       <w:bookmarkStart w:id="17" w:name="_Toc41385948"/>
-      <w:bookmarkStart w:id="18" w:name="_Toc41385947"/>
-      <w:bookmarkStart w:id="19" w:name="_Toc41567041"/>
+      <w:bookmarkStart w:id="18" w:name="_Toc41567041"/>
+      <w:bookmarkStart w:id="19" w:name="_Toc41385947"/>
       <w:r>
         <w:lastRenderedPageBreak/>
         <w:t>Connexion</w:t>
       </w:r>
       <w:bookmarkEnd w:id="17"/>
-      <w:bookmarkEnd w:id="19"/>
+      <w:bookmarkEnd w:id="18"/>
     </w:p>
     <w:p>
       <w:r>
@@ -9756,7 +9756,7 @@
         <w:lastRenderedPageBreak/>
         <w:t>Inscription</w:t>
       </w:r>
-      <w:bookmarkEnd w:id="18"/>
+      <w:bookmarkEnd w:id="19"/>
       <w:bookmarkEnd w:id="20"/>
     </w:p>
     <w:p>
@@ -17866,13 +17866,13 @@
       <w:pPr>
         <w:pStyle w:val="Heading2"/>
       </w:pPr>
-      <w:bookmarkStart w:id="42" w:name="_Toc41385959"/>
-      <w:bookmarkStart w:id="43" w:name="_Toc41567055"/>
+      <w:bookmarkStart w:id="42" w:name="_Toc41567055"/>
+      <w:bookmarkStart w:id="43" w:name="_Toc41385959"/>
       <w:r>
         <w:lastRenderedPageBreak/>
         <w:t>Dictionnaire de données</w:t>
       </w:r>
-      <w:bookmarkEnd w:id="43"/>
+      <w:bookmarkEnd w:id="42"/>
     </w:p>
     <w:p>
       <w:pPr>
@@ -17882,7 +17882,7 @@
       <w:r>
         <w:t>USERS</w:t>
       </w:r>
-      <w:bookmarkEnd w:id="42"/>
+      <w:bookmarkEnd w:id="43"/>
       <w:bookmarkEnd w:id="44"/>
     </w:p>
     <w:p>
@@ -21689,12 +21689,12 @@
       <w:pPr>
         <w:pStyle w:val="Heading3"/>
       </w:pPr>
-      <w:bookmarkStart w:id="63" w:name="_Toc41385970"/>
-      <w:bookmarkStart w:id="64" w:name="_Toc41567066"/>
+      <w:bookmarkStart w:id="63" w:name="_Toc41567066"/>
+      <w:bookmarkStart w:id="64" w:name="_Toc41385970"/>
       <w:r>
         <w:t>STATUS</w:t>
       </w:r>
-      <w:bookmarkEnd w:id="64"/>
+      <w:bookmarkEnd w:id="63"/>
     </w:p>
     <w:p>
       <w:r>
@@ -21929,7 +21929,7 @@
       <w:r>
         <w:t>PARTICIPATE</w:t>
       </w:r>
-      <w:bookmarkEnd w:id="63"/>
+      <w:bookmarkEnd w:id="64"/>
       <w:bookmarkEnd w:id="65"/>
     </w:p>
     <w:p>
@@ -25963,10 +25963,13 @@
         <w:pStyle w:val="Heading4"/>
       </w:pPr>
       <w:r>
-        <w:t>getById</w:t>
-      </w:r>
-      <w:r>
-        <w:t>()</w:t>
+        <w:t>getById(</w:t>
+      </w:r>
+      <w:r>
+        <w:t>$id</w:t>
+      </w:r>
+      <w:r>
+        <w:t>)</w:t>
       </w:r>
     </w:p>
     <w:p>
@@ -27256,7 +27259,13 @@
         <w:pStyle w:val="Heading4"/>
       </w:pPr>
       <w:r>
-        <w:t>getById()</w:t>
+        <w:t>getById(</w:t>
+      </w:r>
+      <w:r>
+        <w:t>$id</w:t>
+      </w:r>
+      <w:r>
+        <w:t>)</w:t>
       </w:r>
     </w:p>
     <w:p>
@@ -27360,7 +27369,10 @@
               <w:cnfStyle w:val="000000100000" w:firstRow="0" w:lastRow="0" w:firstColumn="0" w:lastColumn="0" w:oddVBand="0" w:evenVBand="0" w:oddHBand="1" w:evenHBand="0" w:firstRowFirstColumn="0" w:firstRowLastColumn="0" w:lastRowFirstColumn="0" w:lastRowLastColumn="0"/>
             </w:pPr>
             <w:r>
-              <w:t>L’identifiant numérique de l’utilisateur</w:t>
+              <w:t>L’identifiant numérique d</w:t>
+            </w:r>
+            <w:r>
+              <w:t>u film</w:t>
             </w:r>
           </w:p>
         </w:tc>
@@ -27375,7 +27387,13 @@
       </w:r>
       <w:r>
         <w:br/>
-        <w:t>objet User | false sinon</w:t>
+        <w:t xml:space="preserve">objet </w:t>
+      </w:r>
+      <w:r>
+        <w:t>Movie</w:t>
+      </w:r>
+      <w:r>
+        <w:t xml:space="preserve"> | false sinon</w:t>
       </w:r>
     </w:p>
     <w:p>
@@ -27499,6 +27517,420 @@
       </w:pPr>
       <w:r>
         <w:t>Status</w:t>
+      </w:r>
+    </w:p>
+    <w:p>
+      <w:pPr>
+        <w:pStyle w:val="Heading4"/>
+      </w:pPr>
+      <w:r>
+        <w:t>getRoleByCode($code)</w:t>
+      </w:r>
+    </w:p>
+    <w:p>
+      <w:r>
+        <w:t xml:space="preserve">Méthode qui récupère le </w:t>
+      </w:r>
+      <w:r>
+        <w:t>rôle</w:t>
+      </w:r>
+      <w:r>
+        <w:t xml:space="preserve"> par l’identifiant numérique</w:t>
+      </w:r>
+    </w:p>
+    <w:tbl>
+      <w:tblPr>
+        <w:tblStyle w:val="PlainTable4"/>
+        <w:tblW w:w="0" w:type="auto"/>
+        <w:tblLook w:val="04A0" w:firstRow="1" w:lastRow="0" w:firstColumn="1" w:lastColumn="0" w:noHBand="0" w:noVBand="1"/>
+      </w:tblPr>
+      <w:tblGrid>
+        <w:gridCol w:w="3020"/>
+        <w:gridCol w:w="3021"/>
+        <w:gridCol w:w="3021"/>
+      </w:tblGrid>
+      <w:tr>
+        <w:trPr>
+          <w:cnfStyle w:val="100000000000" w:firstRow="1" w:lastRow="0" w:firstColumn="0" w:lastColumn="0" w:oddVBand="0" w:evenVBand="0" w:oddHBand="0" w:evenHBand="0" w:firstRowFirstColumn="0" w:firstRowLastColumn="0" w:lastRowFirstColumn="0" w:lastRowLastColumn="0"/>
+        </w:trPr>
+        <w:tc>
+          <w:tcPr>
+            <w:cnfStyle w:val="001000000000" w:firstRow="0" w:lastRow="0" w:firstColumn="1" w:lastColumn="0" w:oddVBand="0" w:evenVBand="0" w:oddHBand="0" w:evenHBand="0" w:firstRowFirstColumn="0" w:firstRowLastColumn="0" w:lastRowFirstColumn="0" w:lastRowLastColumn="0"/>
+            <w:tcW w:w="3020" w:type="dxa"/>
+          </w:tcPr>
+          <w:p>
+            <w:r>
+              <w:t>PARAMÈTRE(S)</w:t>
+            </w:r>
+          </w:p>
+        </w:tc>
+        <w:tc>
+          <w:tcPr>
+            <w:tcW w:w="3021" w:type="dxa"/>
+          </w:tcPr>
+          <w:p>
+            <w:pPr>
+              <w:cnfStyle w:val="100000000000" w:firstRow="1" w:lastRow="0" w:firstColumn="0" w:lastColumn="0" w:oddVBand="0" w:evenVBand="0" w:oddHBand="0" w:evenHBand="0" w:firstRowFirstColumn="0" w:firstRowLastColumn="0" w:lastRowFirstColumn="0" w:lastRowLastColumn="0"/>
+            </w:pPr>
+            <w:r>
+              <w:t>TYPE</w:t>
+            </w:r>
+          </w:p>
+        </w:tc>
+        <w:tc>
+          <w:tcPr>
+            <w:tcW w:w="3021" w:type="dxa"/>
+          </w:tcPr>
+          <w:p>
+            <w:pPr>
+              <w:cnfStyle w:val="100000000000" w:firstRow="1" w:lastRow="0" w:firstColumn="0" w:lastColumn="0" w:oddVBand="0" w:evenVBand="0" w:oddHBand="0" w:evenHBand="0" w:firstRowFirstColumn="0" w:firstRowLastColumn="0" w:lastRowFirstColumn="0" w:lastRowLastColumn="0"/>
+            </w:pPr>
+            <w:r>
+              <w:t>DESCRIPTION</w:t>
+            </w:r>
+          </w:p>
+        </w:tc>
+      </w:tr>
+      <w:tr>
+        <w:trPr>
+          <w:cnfStyle w:val="000000100000" w:firstRow="0" w:lastRow="0" w:firstColumn="0" w:lastColumn="0" w:oddVBand="0" w:evenVBand="0" w:oddHBand="1" w:evenHBand="0" w:firstRowFirstColumn="0" w:firstRowLastColumn="0" w:lastRowFirstColumn="0" w:lastRowLastColumn="0"/>
+        </w:trPr>
+        <w:tc>
+          <w:tcPr>
+            <w:cnfStyle w:val="001000000000" w:firstRow="0" w:lastRow="0" w:firstColumn="1" w:lastColumn="0" w:oddVBand="0" w:evenVBand="0" w:oddHBand="0" w:evenHBand="0" w:firstRowFirstColumn="0" w:firstRowLastColumn="0" w:lastRowFirstColumn="0" w:lastRowLastColumn="0"/>
+            <w:tcW w:w="3020" w:type="dxa"/>
+          </w:tcPr>
+          <w:p>
+            <w:r>
+              <w:t>code</w:t>
+            </w:r>
+          </w:p>
+        </w:tc>
+        <w:tc>
+          <w:tcPr>
+            <w:tcW w:w="3021" w:type="dxa"/>
+          </w:tcPr>
+          <w:p>
+            <w:pPr>
+              <w:cnfStyle w:val="000000100000" w:firstRow="0" w:lastRow="0" w:firstColumn="0" w:lastColumn="0" w:oddVBand="0" w:evenVBand="0" w:oddHBand="1" w:evenHBand="0" w:firstRowFirstColumn="0" w:firstRowLastColumn="0" w:lastRowFirstColumn="0" w:lastRowLastColumn="0"/>
+            </w:pPr>
+            <w:r>
+              <w:t>int</w:t>
+            </w:r>
+          </w:p>
+        </w:tc>
+        <w:tc>
+          <w:tcPr>
+            <w:tcW w:w="3021" w:type="dxa"/>
+          </w:tcPr>
+          <w:p>
+            <w:pPr>
+              <w:cnfStyle w:val="000000100000" w:firstRow="0" w:lastRow="0" w:firstColumn="0" w:lastColumn="0" w:oddVBand="0" w:evenVBand="0" w:oddHBand="1" w:evenHBand="0" w:firstRowFirstColumn="0" w:firstRowLastColumn="0" w:lastRowFirstColumn="0" w:lastRowLastColumn="0"/>
+            </w:pPr>
+            <w:r>
+              <w:t xml:space="preserve">L’identifiant numérique du </w:t>
+            </w:r>
+            <w:r>
+              <w:t>rôle</w:t>
+            </w:r>
+          </w:p>
+        </w:tc>
+      </w:tr>
+    </w:tbl>
+    <w:p>
+      <w:pPr>
+        <w:pStyle w:val="ReturnStyle"/>
+      </w:pPr>
+      <w:r>
+        <w:t>VALEUR RETOURNÉE</w:t>
+      </w:r>
+      <w:r>
+        <w:br/>
+        <w:t xml:space="preserve">objet </w:t>
+      </w:r>
+      <w:r>
+        <w:t>Role</w:t>
+      </w:r>
+      <w:r>
+        <w:t xml:space="preserve"> | false sinon</w:t>
+      </w:r>
+    </w:p>
+    <w:p>
+      <w:pPr>
+        <w:pStyle w:val="Heading4"/>
+      </w:pPr>
+      <w:r>
+        <w:t>getGenderByCode</w:t>
+      </w:r>
+      <w:r>
+        <w:t>($code)</w:t>
+      </w:r>
+    </w:p>
+    <w:p>
+      <w:r>
+        <w:t xml:space="preserve">Méthode qui récupère le </w:t>
+      </w:r>
+      <w:r>
+        <w:t>genre</w:t>
+      </w:r>
+      <w:r>
+        <w:t xml:space="preserve"> par l’identifiant numérique</w:t>
+      </w:r>
+    </w:p>
+    <w:tbl>
+      <w:tblPr>
+        <w:tblStyle w:val="PlainTable4"/>
+        <w:tblW w:w="0" w:type="auto"/>
+        <w:tblLook w:val="04A0" w:firstRow="1" w:lastRow="0" w:firstColumn="1" w:lastColumn="0" w:noHBand="0" w:noVBand="1"/>
+      </w:tblPr>
+      <w:tblGrid>
+        <w:gridCol w:w="3020"/>
+        <w:gridCol w:w="3021"/>
+        <w:gridCol w:w="3021"/>
+      </w:tblGrid>
+      <w:tr>
+        <w:trPr>
+          <w:cnfStyle w:val="100000000000" w:firstRow="1" w:lastRow="0" w:firstColumn="0" w:lastColumn="0" w:oddVBand="0" w:evenVBand="0" w:oddHBand="0" w:evenHBand="0" w:firstRowFirstColumn="0" w:firstRowLastColumn="0" w:lastRowFirstColumn="0" w:lastRowLastColumn="0"/>
+        </w:trPr>
+        <w:tc>
+          <w:tcPr>
+            <w:cnfStyle w:val="001000000000" w:firstRow="0" w:lastRow="0" w:firstColumn="1" w:lastColumn="0" w:oddVBand="0" w:evenVBand="0" w:oddHBand="0" w:evenHBand="0" w:firstRowFirstColumn="0" w:firstRowLastColumn="0" w:lastRowFirstColumn="0" w:lastRowLastColumn="0"/>
+            <w:tcW w:w="3020" w:type="dxa"/>
+          </w:tcPr>
+          <w:p>
+            <w:r>
+              <w:t>PARAMÈTRE(S)</w:t>
+            </w:r>
+          </w:p>
+        </w:tc>
+        <w:tc>
+          <w:tcPr>
+            <w:tcW w:w="3021" w:type="dxa"/>
+          </w:tcPr>
+          <w:p>
+            <w:pPr>
+              <w:cnfStyle w:val="100000000000" w:firstRow="1" w:lastRow="0" w:firstColumn="0" w:lastColumn="0" w:oddVBand="0" w:evenVBand="0" w:oddHBand="0" w:evenHBand="0" w:firstRowFirstColumn="0" w:firstRowLastColumn="0" w:lastRowFirstColumn="0" w:lastRowLastColumn="0"/>
+            </w:pPr>
+            <w:r>
+              <w:t>TYPE</w:t>
+            </w:r>
+          </w:p>
+        </w:tc>
+        <w:tc>
+          <w:tcPr>
+            <w:tcW w:w="3021" w:type="dxa"/>
+          </w:tcPr>
+          <w:p>
+            <w:pPr>
+              <w:cnfStyle w:val="100000000000" w:firstRow="1" w:lastRow="0" w:firstColumn="0" w:lastColumn="0" w:oddVBand="0" w:evenVBand="0" w:oddHBand="0" w:evenHBand="0" w:firstRowFirstColumn="0" w:firstRowLastColumn="0" w:lastRowFirstColumn="0" w:lastRowLastColumn="0"/>
+            </w:pPr>
+            <w:r>
+              <w:t>DESCRIPTION</w:t>
+            </w:r>
+          </w:p>
+        </w:tc>
+      </w:tr>
+      <w:tr>
+        <w:trPr>
+          <w:cnfStyle w:val="000000100000" w:firstRow="0" w:lastRow="0" w:firstColumn="0" w:lastColumn="0" w:oddVBand="0" w:evenVBand="0" w:oddHBand="1" w:evenHBand="0" w:firstRowFirstColumn="0" w:firstRowLastColumn="0" w:lastRowFirstColumn="0" w:lastRowLastColumn="0"/>
+        </w:trPr>
+        <w:tc>
+          <w:tcPr>
+            <w:cnfStyle w:val="001000000000" w:firstRow="0" w:lastRow="0" w:firstColumn="1" w:lastColumn="0" w:oddVBand="0" w:evenVBand="0" w:oddHBand="0" w:evenHBand="0" w:firstRowFirstColumn="0" w:firstRowLastColumn="0" w:lastRowFirstColumn="0" w:lastRowLastColumn="0"/>
+            <w:tcW w:w="3020" w:type="dxa"/>
+          </w:tcPr>
+          <w:p>
+            <w:r>
+              <w:t>code</w:t>
+            </w:r>
+          </w:p>
+        </w:tc>
+        <w:tc>
+          <w:tcPr>
+            <w:tcW w:w="3021" w:type="dxa"/>
+          </w:tcPr>
+          <w:p>
+            <w:pPr>
+              <w:cnfStyle w:val="000000100000" w:firstRow="0" w:lastRow="0" w:firstColumn="0" w:lastColumn="0" w:oddVBand="0" w:evenVBand="0" w:oddHBand="1" w:evenHBand="0" w:firstRowFirstColumn="0" w:firstRowLastColumn="0" w:lastRowFirstColumn="0" w:lastRowLastColumn="0"/>
+            </w:pPr>
+            <w:r>
+              <w:t>int</w:t>
+            </w:r>
+          </w:p>
+        </w:tc>
+        <w:tc>
+          <w:tcPr>
+            <w:tcW w:w="3021" w:type="dxa"/>
+          </w:tcPr>
+          <w:p>
+            <w:pPr>
+              <w:cnfStyle w:val="000000100000" w:firstRow="0" w:lastRow="0" w:firstColumn="0" w:lastColumn="0" w:oddVBand="0" w:evenVBand="0" w:oddHBand="1" w:evenHBand="0" w:firstRowFirstColumn="0" w:firstRowLastColumn="0" w:lastRowFirstColumn="0" w:lastRowLastColumn="0"/>
+            </w:pPr>
+            <w:r>
+              <w:t xml:space="preserve">L’identifiant numérique du </w:t>
+            </w:r>
+            <w:r>
+              <w:t>genre</w:t>
+            </w:r>
+          </w:p>
+        </w:tc>
+      </w:tr>
+    </w:tbl>
+    <w:p>
+      <w:pPr>
+        <w:pStyle w:val="ReturnStyle"/>
+      </w:pPr>
+      <w:r>
+        <w:t>VALEUR RETOURNÉE</w:t>
+      </w:r>
+      <w:r>
+        <w:br/>
+        <w:t xml:space="preserve">objet </w:t>
+      </w:r>
+      <w:r>
+        <w:t>Gender</w:t>
+      </w:r>
+      <w:r>
+        <w:t xml:space="preserve"> | false sinon</w:t>
+      </w:r>
+    </w:p>
+    <w:p>
+      <w:pPr>
+        <w:jc w:val="left"/>
+      </w:pPr>
+      <w:r>
+        <w:br w:type="page"/>
+      </w:r>
+    </w:p>
+    <w:p>
+      <w:pPr>
+        <w:pStyle w:val="Heading4"/>
+      </w:pPr>
+      <w:r>
+        <w:lastRenderedPageBreak/>
+        <w:t>getDirectorById</w:t>
+      </w:r>
+      <w:r>
+        <w:t>($</w:t>
+      </w:r>
+      <w:r>
+        <w:t>id</w:t>
+      </w:r>
+      <w:r>
+        <w:t>)</w:t>
+      </w:r>
+    </w:p>
+    <w:p>
+      <w:r>
+        <w:t>Méthode qui récupère le genre par l’identifiant numérique</w:t>
+      </w:r>
+    </w:p>
+    <w:tbl>
+      <w:tblPr>
+        <w:tblStyle w:val="PlainTable4"/>
+        <w:tblW w:w="0" w:type="auto"/>
+        <w:tblLook w:val="04A0" w:firstRow="1" w:lastRow="0" w:firstColumn="1" w:lastColumn="0" w:noHBand="0" w:noVBand="1"/>
+      </w:tblPr>
+      <w:tblGrid>
+        <w:gridCol w:w="3020"/>
+        <w:gridCol w:w="3021"/>
+        <w:gridCol w:w="3021"/>
+      </w:tblGrid>
+      <w:tr>
+        <w:trPr>
+          <w:cnfStyle w:val="100000000000" w:firstRow="1" w:lastRow="0" w:firstColumn="0" w:lastColumn="0" w:oddVBand="0" w:evenVBand="0" w:oddHBand="0" w:evenHBand="0" w:firstRowFirstColumn="0" w:firstRowLastColumn="0" w:lastRowFirstColumn="0" w:lastRowLastColumn="0"/>
+        </w:trPr>
+        <w:tc>
+          <w:tcPr>
+            <w:cnfStyle w:val="001000000000" w:firstRow="0" w:lastRow="0" w:firstColumn="1" w:lastColumn="0" w:oddVBand="0" w:evenVBand="0" w:oddHBand="0" w:evenHBand="0" w:firstRowFirstColumn="0" w:firstRowLastColumn="0" w:lastRowFirstColumn="0" w:lastRowLastColumn="0"/>
+            <w:tcW w:w="3020" w:type="dxa"/>
+          </w:tcPr>
+          <w:p>
+            <w:r>
+              <w:t>PARAMÈTRE(S)</w:t>
+            </w:r>
+          </w:p>
+        </w:tc>
+        <w:tc>
+          <w:tcPr>
+            <w:tcW w:w="3021" w:type="dxa"/>
+          </w:tcPr>
+          <w:p>
+            <w:pPr>
+              <w:cnfStyle w:val="100000000000" w:firstRow="1" w:lastRow="0" w:firstColumn="0" w:lastColumn="0" w:oddVBand="0" w:evenVBand="0" w:oddHBand="0" w:evenHBand="0" w:firstRowFirstColumn="0" w:firstRowLastColumn="0" w:lastRowFirstColumn="0" w:lastRowLastColumn="0"/>
+            </w:pPr>
+            <w:r>
+              <w:t>TYPE</w:t>
+            </w:r>
+          </w:p>
+        </w:tc>
+        <w:tc>
+          <w:tcPr>
+            <w:tcW w:w="3021" w:type="dxa"/>
+          </w:tcPr>
+          <w:p>
+            <w:pPr>
+              <w:cnfStyle w:val="100000000000" w:firstRow="1" w:lastRow="0" w:firstColumn="0" w:lastColumn="0" w:oddVBand="0" w:evenVBand="0" w:oddHBand="0" w:evenHBand="0" w:firstRowFirstColumn="0" w:firstRowLastColumn="0" w:lastRowFirstColumn="0" w:lastRowLastColumn="0"/>
+            </w:pPr>
+            <w:r>
+              <w:t>DESCRIPTION</w:t>
+            </w:r>
+          </w:p>
+        </w:tc>
+      </w:tr>
+      <w:tr>
+        <w:trPr>
+          <w:cnfStyle w:val="000000100000" w:firstRow="0" w:lastRow="0" w:firstColumn="0" w:lastColumn="0" w:oddVBand="0" w:evenVBand="0" w:oddHBand="1" w:evenHBand="0" w:firstRowFirstColumn="0" w:firstRowLastColumn="0" w:lastRowFirstColumn="0" w:lastRowLastColumn="0"/>
+        </w:trPr>
+        <w:tc>
+          <w:tcPr>
+            <w:cnfStyle w:val="001000000000" w:firstRow="0" w:lastRow="0" w:firstColumn="1" w:lastColumn="0" w:oddVBand="0" w:evenVBand="0" w:oddHBand="0" w:evenHBand="0" w:firstRowFirstColumn="0" w:firstRowLastColumn="0" w:lastRowFirstColumn="0" w:lastRowLastColumn="0"/>
+            <w:tcW w:w="3020" w:type="dxa"/>
+          </w:tcPr>
+          <w:p>
+            <w:r>
+              <w:t>id</w:t>
+            </w:r>
+          </w:p>
+        </w:tc>
+        <w:tc>
+          <w:tcPr>
+            <w:tcW w:w="3021" w:type="dxa"/>
+          </w:tcPr>
+          <w:p>
+            <w:pPr>
+              <w:cnfStyle w:val="000000100000" w:firstRow="0" w:lastRow="0" w:firstColumn="0" w:lastColumn="0" w:oddVBand="0" w:evenVBand="0" w:oddHBand="1" w:evenHBand="0" w:firstRowFirstColumn="0" w:firstRowLastColumn="0" w:lastRowFirstColumn="0" w:lastRowLastColumn="0"/>
+            </w:pPr>
+            <w:r>
+              <w:t>int</w:t>
+            </w:r>
+          </w:p>
+        </w:tc>
+        <w:tc>
+          <w:tcPr>
+            <w:tcW w:w="3021" w:type="dxa"/>
+          </w:tcPr>
+          <w:p>
+            <w:pPr>
+              <w:cnfStyle w:val="000000100000" w:firstRow="0" w:lastRow="0" w:firstColumn="0" w:lastColumn="0" w:oddVBand="0" w:evenVBand="0" w:oddHBand="1" w:evenHBand="0" w:firstRowFirstColumn="0" w:firstRowLastColumn="0" w:lastRowFirstColumn="0" w:lastRowLastColumn="0"/>
+            </w:pPr>
+            <w:r>
+              <w:t>L’identifiant numérique du genre</w:t>
+            </w:r>
+          </w:p>
+        </w:tc>
+      </w:tr>
+    </w:tbl>
+    <w:p>
+      <w:pPr>
+        <w:pStyle w:val="ReturnStyle"/>
+      </w:pPr>
+      <w:r>
+        <w:t>VALEUR RETOURNÉE</w:t>
+      </w:r>
+      <w:r>
+        <w:br/>
+        <w:t>objet Gender | false sinon</w:t>
       </w:r>
     </w:p>
     <w:p>
@@ -28206,7 +28638,7 @@
       <w:rPr>
         <w:noProof/>
       </w:rPr>
-      <w:t>28 mai 2020</w:t>
+      <w:t>29 mai 2020</w:t>
     </w:r>
     <w:r>
       <w:rPr>
@@ -28277,7 +28709,7 @@
       <w:rPr>
         <w:noProof/>
       </w:rPr>
-      <w:t>28 mai 2020</w:t>
+      <w:t>29 mai 2020</w:t>
     </w:r>
     <w:r>
       <w:rPr>
@@ -28342,7 +28774,7 @@
       <w:rPr>
         <w:noProof/>
       </w:rPr>
-      <w:t>28 mai 2020</w:t>
+      <w:t>29 mai 2020</w:t>
     </w:r>
     <w:r>
       <w:rPr>
@@ -28407,7 +28839,7 @@
       <w:rPr>
         <w:noProof/>
       </w:rPr>
-      <w:t>28 mai 2020</w:t>
+      <w:t>29 mai 2020</w:t>
     </w:r>
     <w:r>
       <w:rPr>
@@ -33314,7 +33746,7 @@
 </file>
 
 <file path=customXml/itemProps2.xml><?xml version="1.0" encoding="utf-8"?>
-<ds:datastoreItem xmlns:ds="http://schemas.openxmlformats.org/officeDocument/2006/customXml" ds:itemID="{83E007CC-BD39-4658-8699-77F843F959E7}">
+<ds:datastoreItem xmlns:ds="http://schemas.openxmlformats.org/officeDocument/2006/customXml" ds:itemID="{D343B3A3-C04F-4712-A427-674D0F630C01}">
   <ds:schemaRefs>
     <ds:schemaRef ds:uri="http://schemas.openxmlformats.org/officeDocument/2006/bibliography"/>
   </ds:schemaRefs>

</xml_diff>